<commit_message>
Barrons Lets Review Regents - Algebra 1 - Chapter 3: Quadratic Equations - 3.2 Solving Quadratic Equations by Guess and Check
</commit_message>
<xml_diff>
--- a/Algebra-1/ch03/Barrons Lets Review Regents - Albebra 1 - Chapter 3.docx
+++ b/Algebra-1/ch03/Barrons Lets Review Regents - Albebra 1 - Chapter 3.docx
@@ -389,13 +389,7 @@
               <w:rPr>
                 <w:rFonts w:ascii="Cambria Math" w:eastAsiaTheme="minorEastAsia" w:hAnsi="Cambria Math"/>
               </w:rPr>
-              <m:t>2</m:t>
-            </m:r>
-            <m:r>
-              <w:rPr>
-                <w:rFonts w:ascii="Cambria Math" w:eastAsiaTheme="minorEastAsia" w:hAnsi="Cambria Math"/>
-              </w:rPr>
-              <m:t>6</m:t>
+              <m:t>26</m:t>
             </m:r>
           </m:e>
         </m:rad>
@@ -547,8 +541,6 @@
       </w:r>
       <w:r>
         <w:br/>
-      </w:r>
-      <w:r>
         <w:t>x</w:t>
       </w:r>
       <w:r>
@@ -558,10 +550,7 @@
         <w:t>2</w:t>
       </w:r>
       <w:r>
-        <w:t xml:space="preserve"> = </w:t>
-      </w:r>
-      <w:r>
-        <w:t>49</w:t>
+        <w:t xml:space="preserve"> = 49</w:t>
       </w:r>
       <w:r>
         <w:br/>
@@ -738,11 +727,6 @@
           <w:rFonts w:eastAsiaTheme="minorEastAsia"/>
         </w:rPr>
         <w:br/>
-      </w:r>
-      <w:r>
-        <w:rPr>
-          <w:rFonts w:eastAsiaTheme="minorEastAsia"/>
-        </w:rPr>
         <w:t>x</w:t>
       </w:r>
       <w:r>
@@ -756,13 +740,7 @@
         <w:rPr>
           <w:rFonts w:eastAsiaTheme="minorEastAsia"/>
         </w:rPr>
-        <w:t xml:space="preserve"> = </w:t>
-      </w:r>
-      <w:r>
-        <w:rPr>
-          <w:rFonts w:eastAsiaTheme="minorEastAsia"/>
-        </w:rPr>
-        <w:t>27</w:t>
+        <w:t xml:space="preserve"> = 27</w:t>
       </w:r>
       <w:r>
         <w:rPr>
@@ -835,13 +813,7 @@
               <w:rPr>
                 <w:rFonts w:ascii="Cambria Math" w:eastAsiaTheme="minorEastAsia" w:hAnsi="Cambria Math"/>
               </w:rPr>
-              <m:t>2</m:t>
-            </m:r>
-            <m:r>
-              <w:rPr>
-                <w:rFonts w:ascii="Cambria Math" w:eastAsiaTheme="minorEastAsia" w:hAnsi="Cambria Math"/>
-              </w:rPr>
-              <m:t>7</m:t>
+              <m:t>27</m:t>
             </m:r>
           </m:e>
         </m:rad>
@@ -1097,13 +1069,7 @@
           <w:rPr>
             <w:rFonts w:ascii="Cambria Math" w:eastAsiaTheme="minorEastAsia" w:hAnsi="Cambria Math"/>
           </w:rPr>
-          <m:t>±5</m:t>
-        </m:r>
-        <m:r>
-          <w:rPr>
-            <w:rFonts w:ascii="Cambria Math" w:eastAsiaTheme="minorEastAsia" w:hAnsi="Cambria Math"/>
-          </w:rPr>
-          <m:t>-1</m:t>
+          <m:t>±5-1</m:t>
         </m:r>
       </m:oMath>
       <w:r>
@@ -1461,7 +1427,21 @@
         <w:rPr>
           <w:rFonts w:eastAsiaTheme="minorEastAsia"/>
         </w:rPr>
-        <w:t>, (-3,-3), (1,9), (-1, -9)</w:t>
+        <w:t>, (-</w:t>
+      </w:r>
+      <w:proofErr w:type="gramStart"/>
+      <w:r>
+        <w:rPr>
+          <w:rFonts w:eastAsiaTheme="minorEastAsia"/>
+        </w:rPr>
+        <w:t>3,-</w:t>
+      </w:r>
+      <w:proofErr w:type="gramEnd"/>
+      <w:r>
+        <w:rPr>
+          <w:rFonts w:eastAsiaTheme="minorEastAsia"/>
+        </w:rPr>
+        <w:t>3), (1,9), (-1, -9)</w:t>
       </w:r>
       <w:r>
         <w:rPr>
@@ -1653,15 +1633,12 @@
             <w:rPr>
               <w:rFonts w:ascii="Cambria Math" w:hAnsi="Cambria Math"/>
             </w:rPr>
-            <m:t>=5</m:t>
-          </m:r>
-          <m:r>
-            <w:rPr>
-              <w:rFonts w:ascii="Cambria Math" w:hAnsi="Cambria Math"/>
-            </w:rPr>
-            <m:t>0</m:t>
-          </m:r>
-          <m:r>
+            <m:t>=50</m:t>
+          </m:r>
+          <m:r>
+            <m:rPr>
+              <m:sty m:val="p"/>
+            </m:rPr>
             <w:rPr>
               <w:rFonts w:eastAsiaTheme="minorEastAsia"/>
             </w:rPr>
@@ -1754,6 +1731,9 @@
             </m:den>
           </m:f>
           <m:r>
+            <m:rPr>
+              <m:sty m:val="p"/>
+            </m:rPr>
             <w:rPr>
               <w:rFonts w:eastAsiaTheme="minorEastAsia"/>
             </w:rPr>
@@ -1794,6 +1774,9 @@
             <m:t>=25</m:t>
           </m:r>
           <m:r>
+            <m:rPr>
+              <m:sty m:val="p"/>
+            </m:rPr>
             <w:rPr>
               <w:rFonts w:eastAsiaTheme="minorEastAsia"/>
             </w:rPr>
@@ -1868,6 +1851,9 @@
             </m:e>
           </m:rad>
           <m:r>
+            <m:rPr>
+              <m:sty m:val="p"/>
+            </m:rPr>
             <w:rPr>
               <w:rFonts w:eastAsiaTheme="minorEastAsia"/>
             </w:rPr>
@@ -2187,13 +2173,7 @@
           <w:rPr>
             <w:rFonts w:ascii="Cambria Math" w:eastAsiaTheme="minorEastAsia" w:hAnsi="Cambria Math"/>
           </w:rPr>
-          <m:t>V=</m:t>
-        </m:r>
-        <m:r>
-          <w:rPr>
-            <w:rFonts w:ascii="Cambria Math" w:eastAsiaTheme="minorEastAsia" w:hAnsi="Cambria Math"/>
-          </w:rPr>
-          <m:t>π</m:t>
+          <m:t>V=π</m:t>
         </m:r>
         <m:sSup>
           <m:sSupPr>
@@ -2299,6 +2279,9 @@
             <m:t>h</m:t>
           </m:r>
           <m:r>
+            <m:rPr>
+              <m:sty m:val="p"/>
+            </m:rPr>
             <w:rPr>
               <w:rFonts w:eastAsiaTheme="minorEastAsia"/>
             </w:rPr>
@@ -2397,6 +2380,9 @@
             </m:den>
           </m:f>
           <m:r>
+            <m:rPr>
+              <m:sty m:val="p"/>
+            </m:rPr>
             <w:rPr>
               <w:rFonts w:eastAsiaTheme="minorEastAsia"/>
             </w:rPr>
@@ -2469,6 +2455,9 @@
             <m:t xml:space="preserve"> </m:t>
           </m:r>
           <m:r>
+            <m:rPr>
+              <m:sty m:val="p"/>
+            </m:rPr>
             <w:rPr>
               <w:rFonts w:eastAsiaTheme="minorEastAsia"/>
             </w:rPr>
@@ -2563,6 +2552,9 @@
             </m:e>
           </m:rad>
           <m:r>
+            <m:rPr>
+              <m:sty m:val="p"/>
+            </m:rPr>
             <w:rPr>
               <w:rFonts w:eastAsiaTheme="minorEastAsia"/>
             </w:rPr>
@@ -2681,15 +2673,12 @@
             <w:rPr>
               <w:rFonts w:ascii="Cambria Math" w:eastAsiaTheme="minorEastAsia" w:hAnsi="Cambria Math"/>
             </w:rPr>
-            <m:t>=</m:t>
-          </m:r>
-          <m:r>
-            <w:rPr>
-              <w:rFonts w:ascii="Cambria Math" w:eastAsiaTheme="minorEastAsia" w:hAnsi="Cambria Math"/>
-            </w:rPr>
-            <m:t>3</m:t>
-          </m:r>
-          <m:r>
+            <m:t>=3</m:t>
+          </m:r>
+          <m:r>
+            <m:rPr>
+              <m:sty m:val="p"/>
+            </m:rPr>
             <w:rPr>
               <w:rFonts w:eastAsiaTheme="minorEastAsia"/>
             </w:rPr>
@@ -2782,6 +2771,9 @@
             </m:sup>
           </m:sSup>
           <m:r>
+            <m:rPr>
+              <m:sty m:val="p"/>
+            </m:rPr>
             <w:rPr>
               <w:rFonts w:eastAsiaTheme="minorEastAsia"/>
             </w:rPr>
@@ -2831,15 +2823,12 @@
             <w:rPr>
               <w:rFonts w:ascii="Cambria Math" w:eastAsiaTheme="minorEastAsia" w:hAnsi="Cambria Math"/>
             </w:rPr>
-            <m:t>=</m:t>
-          </m:r>
-          <m:r>
-            <w:rPr>
-              <w:rFonts w:ascii="Cambria Math" w:eastAsiaTheme="minorEastAsia" w:hAnsi="Cambria Math"/>
-            </w:rPr>
-            <m:t>5</m:t>
-          </m:r>
-          <m:r>
+            <m:t>=5</m:t>
+          </m:r>
+          <m:r>
+            <m:rPr>
+              <m:sty m:val="p"/>
+            </m:rPr>
             <w:rPr>
               <w:rFonts w:eastAsiaTheme="minorEastAsia"/>
             </w:rPr>
@@ -2932,6 +2921,9 @@
             </m:sup>
           </m:sSup>
           <m:r>
+            <m:rPr>
+              <m:sty m:val="p"/>
+            </m:rPr>
             <w:rPr>
               <w:rFonts w:eastAsiaTheme="minorEastAsia"/>
             </w:rPr>
@@ -3008,15 +3000,12 @@
             <w:rPr>
               <w:rFonts w:ascii="Cambria Math" w:eastAsiaTheme="minorEastAsia" w:hAnsi="Cambria Math"/>
             </w:rPr>
-            <m:t>+3=</m:t>
-          </m:r>
-          <m:r>
-            <w:rPr>
-              <w:rFonts w:ascii="Cambria Math" w:eastAsiaTheme="minorEastAsia" w:hAnsi="Cambria Math"/>
-            </w:rPr>
-            <m:t>8</m:t>
-          </m:r>
-          <m:r>
+            <m:t>+3=8</m:t>
+          </m:r>
+          <m:r>
+            <m:rPr>
+              <m:sty m:val="p"/>
+            </m:rPr>
             <w:rPr>
               <w:rFonts w:eastAsiaTheme="minorEastAsia"/>
             </w:rPr>
@@ -3065,15 +3054,12 @@
             <w:rPr>
               <w:rFonts w:ascii="Cambria Math" w:eastAsiaTheme="minorEastAsia" w:hAnsi="Cambria Math"/>
             </w:rPr>
-            <m:t>=</m:t>
-          </m:r>
-          <m:r>
-            <w:rPr>
-              <w:rFonts w:ascii="Cambria Math" w:eastAsiaTheme="minorEastAsia" w:hAnsi="Cambria Math"/>
-            </w:rPr>
-            <m:t>5</m:t>
-          </m:r>
-          <m:r>
+            <m:t>=5</m:t>
+          </m:r>
+          <m:r>
+            <m:rPr>
+              <m:sty m:val="p"/>
+            </m:rPr>
             <w:rPr>
               <w:rFonts w:eastAsiaTheme="minorEastAsia"/>
             </w:rPr>
@@ -3166,6 +3152,9 @@
             </m:sup>
           </m:sSup>
           <m:r>
+            <m:rPr>
+              <m:sty m:val="p"/>
+            </m:rPr>
             <w:rPr>
               <w:rFonts w:eastAsiaTheme="minorEastAsia"/>
             </w:rPr>
@@ -3537,6 +3526,9 @@
             <m:t xml:space="preserve"> </m:t>
           </m:r>
           <m:r>
+            <m:rPr>
+              <m:sty m:val="p"/>
+            </m:rPr>
             <w:rPr>
               <w:rFonts w:eastAsiaTheme="minorEastAsia"/>
             </w:rPr>
@@ -3693,6 +3685,9 @@
             </m:e>
           </m:rad>
           <m:r>
+            <m:rPr>
+              <m:sty m:val="p"/>
+            </m:rPr>
             <w:rPr>
               <w:rFonts w:eastAsiaTheme="minorEastAsia"/>
             </w:rPr>
@@ -3727,6 +3722,9 @@
             </m:e>
           </m:rad>
           <m:r>
+            <m:rPr>
+              <m:sty m:val="p"/>
+            </m:rPr>
             <w:rPr>
               <w:rFonts w:eastAsiaTheme="minorEastAsia"/>
             </w:rPr>
@@ -3878,15 +3876,12 @@
             <w:rPr>
               <w:rFonts w:ascii="Cambria Math" w:eastAsiaTheme="minorEastAsia" w:hAnsi="Cambria Math"/>
             </w:rPr>
-            <m:t>x= ±</m:t>
-          </m:r>
-          <m:r>
-            <w:rPr>
-              <w:rFonts w:ascii="Cambria Math" w:eastAsiaTheme="minorEastAsia" w:hAnsi="Cambria Math"/>
-            </w:rPr>
-            <m:t>6</m:t>
-          </m:r>
-          <m:r>
+            <m:t>x= ±6</m:t>
+          </m:r>
+          <m:r>
+            <m:rPr>
+              <m:sty m:val="p"/>
+            </m:rPr>
             <w:rPr>
               <w:rFonts w:eastAsiaTheme="minorEastAsia"/>
             </w:rPr>
@@ -4215,6 +4210,9 @@
             </m:e>
           </m:rad>
           <m:r>
+            <m:rPr>
+              <m:sty m:val="p"/>
+            </m:rPr>
             <w:rPr>
               <w:rFonts w:eastAsiaTheme="minorEastAsia"/>
             </w:rPr>
@@ -4249,6 +4247,9 @@
             </m:e>
           </m:rad>
           <m:r>
+            <m:rPr>
+              <m:sty m:val="p"/>
+            </m:rPr>
             <w:rPr>
               <w:rFonts w:eastAsiaTheme="minorEastAsia"/>
             </w:rPr>
@@ -4446,6 +4447,9 @@
             </m:e>
           </m:rad>
           <m:r>
+            <m:rPr>
+              <m:sty m:val="p"/>
+            </m:rPr>
             <w:rPr>
               <w:rFonts w:eastAsiaTheme="minorEastAsia"/>
             </w:rPr>
@@ -4474,13 +4478,7 @@
             <w:rPr>
               <w:rFonts w:ascii="Cambria Math" w:eastAsiaTheme="minorEastAsia" w:hAnsi="Cambria Math"/>
             </w:rPr>
-            <m:t>x= ±</m:t>
-          </m:r>
-          <m:r>
-            <w:rPr>
-              <w:rFonts w:ascii="Cambria Math" w:eastAsiaTheme="minorEastAsia" w:hAnsi="Cambria Math"/>
-            </w:rPr>
-            <m:t>3.87</m:t>
+            <m:t>x= ±3.87</m:t>
           </m:r>
         </m:oMath>
       </m:oMathPara>
@@ -4595,15 +4593,12 @@
             <w:rPr>
               <w:rFonts w:ascii="Cambria Math" w:eastAsiaTheme="minorEastAsia" w:hAnsi="Cambria Math"/>
             </w:rPr>
-            <m:t>=6</m:t>
-          </m:r>
-          <m:r>
-            <w:rPr>
-              <w:rFonts w:ascii="Cambria Math" w:eastAsiaTheme="minorEastAsia" w:hAnsi="Cambria Math"/>
-            </w:rPr>
-            <m:t>4</m:t>
-          </m:r>
-          <m:r>
+            <m:t>=64</m:t>
+          </m:r>
+          <m:r>
+            <m:rPr>
+              <m:sty m:val="p"/>
+            </m:rPr>
             <w:rPr>
               <w:rFonts w:eastAsiaTheme="minorEastAsia"/>
             </w:rPr>
@@ -4678,6 +4673,9 @@
             </m:e>
           </m:rad>
           <m:r>
+            <m:rPr>
+              <m:sty m:val="p"/>
+            </m:rPr>
             <w:rPr>
               <w:rFonts w:eastAsiaTheme="minorEastAsia"/>
             </w:rPr>
@@ -4692,6 +4690,9 @@
             <m:t>x+5= ±8</m:t>
           </m:r>
           <m:r>
+            <m:rPr>
+              <m:sty m:val="p"/>
+            </m:rPr>
             <w:rPr>
               <w:rFonts w:eastAsiaTheme="minorEastAsia"/>
             </w:rPr>
@@ -4720,13 +4721,7 @@
             <w:rPr>
               <w:rFonts w:ascii="Cambria Math" w:eastAsiaTheme="minorEastAsia" w:hAnsi="Cambria Math"/>
             </w:rPr>
-            <m:t>x= -5 ±8=3, -1</m:t>
-          </m:r>
-          <m:r>
-            <w:rPr>
-              <w:rFonts w:ascii="Cambria Math" w:eastAsiaTheme="minorEastAsia" w:hAnsi="Cambria Math"/>
-            </w:rPr>
-            <m:t>3</m:t>
+            <m:t>x= -5 ±8=3, -13</m:t>
           </m:r>
         </m:oMath>
       </m:oMathPara>
@@ -4789,15 +4784,12 @@
             <w:rPr>
               <w:rFonts w:ascii="Cambria Math" w:eastAsiaTheme="minorEastAsia" w:hAnsi="Cambria Math"/>
             </w:rPr>
-            <m:t>=4</m:t>
-          </m:r>
-          <m:r>
-            <w:rPr>
-              <w:rFonts w:ascii="Cambria Math" w:eastAsiaTheme="minorEastAsia" w:hAnsi="Cambria Math"/>
-            </w:rPr>
-            <m:t>9</m:t>
-          </m:r>
-          <m:r>
+            <m:t>=49</m:t>
+          </m:r>
+          <m:r>
+            <m:rPr>
+              <m:sty m:val="p"/>
+            </m:rPr>
             <w:rPr>
               <w:rFonts w:eastAsiaTheme="minorEastAsia"/>
             </w:rPr>
@@ -4872,6 +4864,9 @@
             </m:e>
           </m:rad>
           <m:r>
+            <m:rPr>
+              <m:sty m:val="p"/>
+            </m:rPr>
             <w:rPr>
               <w:rFonts w:eastAsiaTheme="minorEastAsia"/>
             </w:rPr>
@@ -4886,6 +4881,9 @@
             <m:t>x+2= 7</m:t>
           </m:r>
           <m:r>
+            <m:rPr>
+              <m:sty m:val="p"/>
+            </m:rPr>
             <w:rPr>
               <w:rFonts w:eastAsiaTheme="minorEastAsia"/>
             </w:rPr>
@@ -4949,11 +4947,6 @@
           <w:rFonts w:eastAsiaTheme="minorEastAsia"/>
         </w:rPr>
         <w:br/>
-      </w:r>
-      <w:r>
-        <w:rPr>
-          <w:rFonts w:eastAsiaTheme="minorEastAsia"/>
-        </w:rPr>
         <w:t>(x + 4)</w:t>
       </w:r>
       <w:r>
@@ -5103,6 +5096,9 @@
             </m:e>
           </m:rad>
           <m:r>
+            <m:rPr>
+              <m:sty m:val="p"/>
+            </m:rPr>
             <w:rPr>
               <w:rFonts w:eastAsiaTheme="minorEastAsia"/>
             </w:rPr>
@@ -5137,6 +5133,9 @@
             </m:e>
           </m:rad>
           <m:r>
+            <m:rPr>
+              <m:sty m:val="p"/>
+            </m:rPr>
             <w:rPr>
               <w:rFonts w:eastAsiaTheme="minorEastAsia"/>
             </w:rPr>
@@ -5151,6 +5150,9 @@
             <m:t>-4= -4</m:t>
           </m:r>
           <m:r>
+            <m:rPr>
+              <m:sty m:val="p"/>
+            </m:rPr>
             <w:rPr>
               <w:rFonts w:ascii="Cambria Math" w:eastAsiaTheme="minorEastAsia" w:hAnsi="Cambria Math"/>
             </w:rPr>
@@ -5185,6 +5187,9 @@
             </m:e>
           </m:rad>
           <m:r>
+            <m:rPr>
+              <m:sty m:val="p"/>
+            </m:rPr>
             <w:rPr>
               <w:rFonts w:ascii="Cambria Math" w:eastAsiaTheme="minorEastAsia" w:hAnsi="Cambria Math"/>
             </w:rPr>
@@ -5196,13 +5201,7 @@
             <w:rPr>
               <w:rFonts w:ascii="Cambria Math" w:eastAsiaTheme="minorEastAsia" w:hAnsi="Cambria Math"/>
             </w:rPr>
-            <m:t>x=-4</m:t>
-          </m:r>
-          <m:r>
-            <w:rPr>
-              <w:rFonts w:ascii="Cambria Math" w:eastAsiaTheme="minorEastAsia" w:hAnsi="Cambria Math"/>
-            </w:rPr>
-            <m:t>+</m:t>
+            <m:t>x=-4+</m:t>
           </m:r>
           <m:rad>
             <m:radPr>
@@ -5228,25 +5227,7 @@
             <w:rPr>
               <w:rFonts w:ascii="Cambria Math" w:eastAsiaTheme="minorEastAsia" w:hAnsi="Cambria Math"/>
             </w:rPr>
-            <m:t xml:space="preserve">, </m:t>
-          </m:r>
-          <m:r>
-            <w:rPr>
-              <w:rFonts w:ascii="Cambria Math" w:eastAsiaTheme="minorEastAsia" w:hAnsi="Cambria Math"/>
-            </w:rPr>
-            <m:t>x=-4</m:t>
-          </m:r>
-          <m:r>
-            <w:rPr>
-              <w:rFonts w:ascii="Cambria Math" w:eastAsiaTheme="minorEastAsia" w:hAnsi="Cambria Math"/>
-            </w:rPr>
-            <m:t>-</m:t>
-          </m:r>
-          <m:r>
-            <w:rPr>
-              <w:rFonts w:ascii="Cambria Math" w:eastAsiaTheme="minorEastAsia" w:hAnsi="Cambria Math"/>
-            </w:rPr>
-            <m:t>±</m:t>
+            <m:t>, x=-4-±</m:t>
           </m:r>
           <m:rad>
             <m:radPr>
@@ -5306,11 +5287,6 @@
           <w:rFonts w:eastAsiaTheme="minorEastAsia"/>
         </w:rPr>
         <w:br/>
-      </w:r>
-      <w:r>
-        <w:rPr>
-          <w:rFonts w:eastAsiaTheme="minorEastAsia"/>
-        </w:rPr>
         <w:t>(x + 1)</w:t>
       </w:r>
       <w:r>
@@ -5416,6 +5392,9 @@
             </m:e>
           </m:rad>
           <m:r>
+            <m:rPr>
+              <m:sty m:val="p"/>
+            </m:rPr>
             <w:rPr>
               <w:rFonts w:eastAsiaTheme="minorEastAsia"/>
             </w:rPr>
@@ -5436,21 +5415,1897 @@
         <w:br/>
         <w:t>x = 1</w:t>
       </w:r>
-      <w:r>
-        <w:rPr>
-          <w:rFonts w:eastAsiaTheme="minorEastAsia"/>
-        </w:rPr>
-        <w:br/>
-      </w:r>
-      <w:r>
-        <w:rPr>
-          <w:rFonts w:eastAsiaTheme="minorEastAsia"/>
-        </w:rPr>
-        <w:br/>
-      </w:r>
     </w:p>
     <w:p>
       <w:pPr>
+        <w:pStyle w:val="Heading2"/>
+        <w:rPr>
+          <w:rFonts w:eastAsiaTheme="minorEastAsia"/>
+        </w:rPr>
+      </w:pPr>
+      <w:r>
+        <w:rPr>
+          <w:rFonts w:eastAsiaTheme="minorEastAsia"/>
+        </w:rPr>
+        <w:t>3.2 Solving Quadratic Equations by Guess and Check</w:t>
+      </w:r>
+    </w:p>
+    <w:p>
+      <w:r>
+        <w:t>There are several ways to solve a quadratic equation like x</w:t>
+      </w:r>
+      <w:r>
+        <w:rPr>
+          <w:vertAlign w:val="superscript"/>
+        </w:rPr>
+        <w:t>2</w:t>
+      </w:r>
+      <w:r>
+        <w:t xml:space="preserve"> + 10x = 39. For some examples, when the answer is an integer, it is possible to find the answer through guess and check.</w:t>
+      </w:r>
+    </w:p>
+    <w:p>
+      <w:r>
+        <w:t xml:space="preserve">Factors: </w:t>
+      </w:r>
+      <w:r>
+        <w:rPr>
+          <w:b/>
+          <w:bCs/>
+        </w:rPr>
+        <w:t>(-3,13),</w:t>
+      </w:r>
+      <w:r>
+        <w:t xml:space="preserve"> (3, -13)</w:t>
+      </w:r>
+    </w:p>
+    <w:p>
+      <w:r>
+        <w:t>x</w:t>
+      </w:r>
+      <w:r>
+        <w:rPr>
+          <w:vertAlign w:val="superscript"/>
+        </w:rPr>
+        <w:t>2</w:t>
+      </w:r>
+      <w:r>
+        <w:t xml:space="preserve"> + 10x </w:t>
+      </w:r>
+      <w:r>
+        <w:t>– 39 = 0</w:t>
+      </w:r>
+      <w:r>
+        <w:br/>
+        <w:t>(x -</w:t>
+      </w:r>
+      <w:proofErr w:type="gramStart"/>
+      <w:r>
+        <w:t>3)(</w:t>
+      </w:r>
+      <w:proofErr w:type="gramEnd"/>
+      <w:r>
+        <w:t>x+13) = 0</w:t>
+      </w:r>
+      <w:r>
+        <w:br/>
+        <w:t>x = 3, -13</w:t>
+      </w:r>
+    </w:p>
+    <w:p>
+      <w:r>
+        <w:t xml:space="preserve">Guess and check </w:t>
+      </w:r>
+      <w:proofErr w:type="gramStart"/>
+      <w:r>
+        <w:t>is</w:t>
+      </w:r>
+      <w:proofErr w:type="gramEnd"/>
+      <w:r>
+        <w:t xml:space="preserve"> useful if the quadratic equation is a multiple choice question so there are only four things to check.</w:t>
+      </w:r>
+    </w:p>
+    <w:p>
+      <w:pPr>
+        <w:rPr>
+          <w:b/>
+          <w:bCs/>
+        </w:rPr>
+      </w:pPr>
+      <w:r>
+        <w:rPr>
+          <w:b/>
+          <w:bCs/>
+        </w:rPr>
+        <w:t>Example 1</w:t>
+      </w:r>
+    </w:p>
+    <w:p>
+      <w:pPr>
+        <w:rPr>
+          <w:b/>
+          <w:bCs/>
+        </w:rPr>
+      </w:pPr>
+      <w:r>
+        <w:t>Which of the four choices is a solution to the equation x</w:t>
+      </w:r>
+      <w:r>
+        <w:rPr>
+          <w:vertAlign w:val="superscript"/>
+        </w:rPr>
+        <w:t>2</w:t>
+      </w:r>
+      <w:r>
+        <w:t xml:space="preserve"> + 5x -3 = 33?</w:t>
+      </w:r>
+      <w:r>
+        <w:br/>
+        <w:t>4</w:t>
+      </w:r>
+      <w:r>
+        <w:rPr>
+          <w:vertAlign w:val="superscript"/>
+        </w:rPr>
+        <w:t>2</w:t>
+      </w:r>
+      <w:r>
+        <w:t xml:space="preserve"> + (5)(4) – 3 = 16 + 20 – 3 = 33. Correct.</w:t>
+      </w:r>
+      <w:r>
+        <w:br/>
+      </w:r>
+      <w:r>
+        <w:rPr>
+          <w:b/>
+          <w:bCs/>
+        </w:rPr>
+        <w:t>(3) 4</w:t>
+      </w:r>
+    </w:p>
+    <w:p>
+      <w:pPr>
+        <w:rPr>
+          <w:b/>
+          <w:bCs/>
+        </w:rPr>
+      </w:pPr>
+      <w:r>
+        <w:rPr>
+          <w:b/>
+          <w:bCs/>
+        </w:rPr>
+        <w:t>Math Facts</w:t>
+      </w:r>
+    </w:p>
+    <w:p>
+      <w:r>
+        <w:t xml:space="preserve">The solutions to </w:t>
+      </w:r>
+      <w:proofErr w:type="gramStart"/>
+      <w:r>
+        <w:t>a  quadratic</w:t>
+      </w:r>
+      <w:proofErr w:type="gramEnd"/>
+      <w:r>
+        <w:t xml:space="preserve"> equation are sometimes called the </w:t>
+      </w:r>
+      <w:r>
+        <w:rPr>
+          <w:i/>
+          <w:iCs/>
+        </w:rPr>
+        <w:t>roots</w:t>
+      </w:r>
+      <w:r>
+        <w:t xml:space="preserve"> or the </w:t>
+      </w:r>
+      <w:r>
+        <w:rPr>
+          <w:i/>
+          <w:iCs/>
+        </w:rPr>
+        <w:t>zeros</w:t>
+      </w:r>
+      <w:r>
+        <w:t xml:space="preserve"> of the equation.</w:t>
+      </w:r>
+    </w:p>
+    <w:p>
+      <w:pPr>
+        <w:rPr>
+          <w:b/>
+          <w:bCs/>
+        </w:rPr>
+      </w:pPr>
+      <w:r>
+        <w:rPr>
+          <w:b/>
+          <w:bCs/>
+        </w:rPr>
+        <w:t>Example 2</w:t>
+      </w:r>
+    </w:p>
+    <w:p>
+      <w:r>
+        <w:t>Which of the four choices is a root of the equation</w:t>
+      </w:r>
+      <w:r>
+        <w:br/>
+        <w:t>x</w:t>
+      </w:r>
+      <w:r>
+        <w:rPr>
+          <w:vertAlign w:val="superscript"/>
+        </w:rPr>
+        <w:t>2</w:t>
+      </w:r>
+      <w:r>
+        <w:t xml:space="preserve"> – 6x + 4 = 0?</w:t>
+      </w:r>
+    </w:p>
+    <w:p>
+      <w:r>
+        <w:t>This requires a calculator.</w:t>
+      </w:r>
+    </w:p>
+    <w:p>
+      <w:pPr>
+        <w:rPr>
+          <w:rFonts w:eastAsiaTheme="minorEastAsia"/>
+        </w:rPr>
+      </w:pPr>
+      <m:oMathPara>
+        <m:oMath>
+          <m:r>
+            <w:rPr>
+              <w:rFonts w:ascii="Cambria Math" w:hAnsi="Cambria Math"/>
+            </w:rPr>
+            <m:t xml:space="preserve">3+ </m:t>
+          </m:r>
+          <m:rad>
+            <m:radPr>
+              <m:degHide m:val="1"/>
+              <m:ctrlPr>
+                <w:rPr>
+                  <w:rFonts w:ascii="Cambria Math" w:hAnsi="Cambria Math"/>
+                  <w:i/>
+                </w:rPr>
+              </m:ctrlPr>
+            </m:radPr>
+            <m:deg/>
+            <m:e>
+              <m:r>
+                <w:rPr>
+                  <w:rFonts w:ascii="Cambria Math" w:hAnsi="Cambria Math"/>
+                </w:rPr>
+                <m:t>2</m:t>
+              </m:r>
+            </m:e>
+          </m:rad>
+          <m:r>
+            <w:rPr>
+              <w:rFonts w:ascii="Cambria Math" w:hAnsi="Cambria Math"/>
+            </w:rPr>
+            <m:t>=4.4142</m:t>
+          </m:r>
+          <m:r>
+            <w:rPr>
+              <w:rFonts w:eastAsiaTheme="minorEastAsia"/>
+            </w:rPr>
+            <w:br/>
+          </m:r>
+        </m:oMath>
+        <m:oMath>
+          <m:r>
+            <w:rPr>
+              <w:rFonts w:ascii="Cambria Math" w:eastAsiaTheme="minorEastAsia" w:hAnsi="Cambria Math"/>
+            </w:rPr>
+            <m:t xml:space="preserve">3+ </m:t>
+          </m:r>
+          <m:rad>
+            <m:radPr>
+              <m:degHide m:val="1"/>
+              <m:ctrlPr>
+                <w:rPr>
+                  <w:rFonts w:ascii="Cambria Math" w:eastAsiaTheme="minorEastAsia" w:hAnsi="Cambria Math"/>
+                  <w:i/>
+                </w:rPr>
+              </m:ctrlPr>
+            </m:radPr>
+            <m:deg/>
+            <m:e>
+              <m:r>
+                <w:rPr>
+                  <w:rFonts w:ascii="Cambria Math" w:eastAsiaTheme="minorEastAsia" w:hAnsi="Cambria Math"/>
+                </w:rPr>
+                <m:t>3</m:t>
+              </m:r>
+            </m:e>
+          </m:rad>
+          <m:r>
+            <w:rPr>
+              <w:rFonts w:ascii="Cambria Math" w:hAnsi="Cambria Math"/>
+            </w:rPr>
+            <m:t xml:space="preserve">= </m:t>
+          </m:r>
+          <m:r>
+            <w:rPr>
+              <w:rFonts w:ascii="Cambria Math" w:eastAsiaTheme="minorEastAsia" w:hAnsi="Cambria Math"/>
+            </w:rPr>
+            <m:t>4.7320</m:t>
+          </m:r>
+          <m:r>
+            <w:rPr>
+              <w:rFonts w:ascii="Cambria Math" w:eastAsiaTheme="minorEastAsia" w:hAnsi="Cambria Math"/>
+            </w:rPr>
+            <w:br/>
+          </m:r>
+        </m:oMath>
+        <m:oMath>
+          <m:r>
+            <w:rPr>
+              <w:rFonts w:ascii="Cambria Math" w:eastAsiaTheme="minorEastAsia" w:hAnsi="Cambria Math"/>
+            </w:rPr>
+            <m:t xml:space="preserve">3+ </m:t>
+          </m:r>
+          <m:rad>
+            <m:radPr>
+              <m:degHide m:val="1"/>
+              <m:ctrlPr>
+                <w:rPr>
+                  <w:rFonts w:ascii="Cambria Math" w:eastAsiaTheme="minorEastAsia" w:hAnsi="Cambria Math"/>
+                  <w:i/>
+                </w:rPr>
+              </m:ctrlPr>
+            </m:radPr>
+            <m:deg/>
+            <m:e>
+              <m:r>
+                <w:rPr>
+                  <w:rFonts w:ascii="Cambria Math" w:eastAsiaTheme="minorEastAsia" w:hAnsi="Cambria Math"/>
+                </w:rPr>
+                <m:t>5</m:t>
+              </m:r>
+            </m:e>
+          </m:rad>
+          <m:r>
+            <w:rPr>
+              <w:rFonts w:ascii="Cambria Math" w:hAnsi="Cambria Math"/>
+            </w:rPr>
+            <m:t>=5.2361</m:t>
+          </m:r>
+          <m:r>
+            <w:rPr>
+              <w:rFonts w:ascii="Cambria Math" w:hAnsi="Cambria Math"/>
+            </w:rPr>
+            <w:br/>
+          </m:r>
+        </m:oMath>
+        <m:oMath>
+          <m:r>
+            <w:rPr>
+              <w:rFonts w:ascii="Cambria Math" w:hAnsi="Cambria Math"/>
+            </w:rPr>
+            <m:t xml:space="preserve">3+ </m:t>
+          </m:r>
+          <m:rad>
+            <m:radPr>
+              <m:degHide m:val="1"/>
+              <m:ctrlPr>
+                <w:rPr>
+                  <w:rFonts w:ascii="Cambria Math" w:hAnsi="Cambria Math"/>
+                  <w:i/>
+                </w:rPr>
+              </m:ctrlPr>
+            </m:radPr>
+            <m:deg/>
+            <m:e>
+              <m:r>
+                <w:rPr>
+                  <w:rFonts w:ascii="Cambria Math" w:hAnsi="Cambria Math"/>
+                </w:rPr>
+                <m:t>6</m:t>
+              </m:r>
+            </m:e>
+          </m:rad>
+          <m:r>
+            <w:rPr>
+              <w:rFonts w:ascii="Cambria Math" w:hAnsi="Cambria Math"/>
+            </w:rPr>
+            <m:t>=5.4495</m:t>
+          </m:r>
+        </m:oMath>
+      </m:oMathPara>
+    </w:p>
+    <w:p>
+      <w:pPr>
+        <w:rPr>
+          <w:rFonts w:eastAsiaTheme="minorEastAsia"/>
+        </w:rPr>
+      </w:pPr>
+      <m:oMathPara>
+        <m:oMath>
+          <m:sSup>
+            <m:sSupPr>
+              <m:ctrlPr>
+                <w:rPr>
+                  <w:rFonts w:ascii="Cambria Math" w:eastAsiaTheme="minorEastAsia" w:hAnsi="Cambria Math"/>
+                </w:rPr>
+              </m:ctrlPr>
+            </m:sSupPr>
+            <m:e>
+              <m:r>
+                <w:rPr>
+                  <w:rFonts w:ascii="Cambria Math" w:hAnsi="Cambria Math"/>
+                </w:rPr>
+                <m:t>4.4142</m:t>
+              </m:r>
+            </m:e>
+            <m:sup>
+              <m:r>
+                <w:rPr>
+                  <w:rFonts w:ascii="Cambria Math" w:eastAsiaTheme="minorEastAsia" w:hAnsi="Cambria Math"/>
+                </w:rPr>
+                <m:t>2</m:t>
+              </m:r>
+            </m:sup>
+          </m:sSup>
+          <m:r>
+            <w:rPr>
+              <w:rFonts w:ascii="Cambria Math" w:hAnsi="Cambria Math"/>
+            </w:rPr>
+            <m:t>-6</m:t>
+          </m:r>
+          <m:d>
+            <m:dPr>
+              <m:ctrlPr>
+                <w:rPr>
+                  <w:rFonts w:ascii="Cambria Math" w:hAnsi="Cambria Math"/>
+                  <w:i/>
+                </w:rPr>
+              </m:ctrlPr>
+            </m:dPr>
+            <m:e>
+              <m:r>
+                <w:rPr>
+                  <w:rFonts w:ascii="Cambria Math" w:hAnsi="Cambria Math"/>
+                </w:rPr>
+                <m:t>4.4142</m:t>
+              </m:r>
+            </m:e>
+          </m:d>
+          <m:r>
+            <w:rPr>
+              <w:rFonts w:ascii="Cambria Math" w:hAnsi="Cambria Math"/>
+            </w:rPr>
+            <m:t>+4=19.4852-26.4852+4= -3</m:t>
+          </m:r>
+        </m:oMath>
+      </m:oMathPara>
+    </w:p>
+    <w:p>
+      <w:pPr>
+        <w:rPr>
+          <w:rFonts w:eastAsiaTheme="minorEastAsia"/>
+        </w:rPr>
+      </w:pPr>
+      <m:oMath>
+        <m:sSup>
+          <m:sSupPr>
+            <m:ctrlPr>
+              <w:rPr>
+                <w:rFonts w:ascii="Cambria Math" w:eastAsiaTheme="minorEastAsia" w:hAnsi="Cambria Math"/>
+                <w:i/>
+              </w:rPr>
+            </m:ctrlPr>
+          </m:sSupPr>
+          <m:e>
+            <m:r>
+              <w:rPr>
+                <w:rFonts w:ascii="Cambria Math" w:eastAsiaTheme="minorEastAsia" w:hAnsi="Cambria Math"/>
+              </w:rPr>
+              <m:t>4.7320</m:t>
+            </m:r>
+          </m:e>
+          <m:sup>
+            <m:r>
+              <w:rPr>
+                <w:rFonts w:ascii="Cambria Math" w:eastAsiaTheme="minorEastAsia" w:hAnsi="Cambria Math"/>
+              </w:rPr>
+              <m:t>2</m:t>
+            </m:r>
+          </m:sup>
+        </m:sSup>
+        <m:r>
+          <w:rPr>
+            <w:rFonts w:ascii="Cambria Math" w:eastAsiaTheme="minorEastAsia" w:hAnsi="Cambria Math"/>
+          </w:rPr>
+          <m:t>-6</m:t>
+        </m:r>
+        <m:d>
+          <m:dPr>
+            <m:ctrlPr>
+              <w:rPr>
+                <w:rFonts w:ascii="Cambria Math" w:eastAsiaTheme="minorEastAsia" w:hAnsi="Cambria Math"/>
+                <w:i/>
+              </w:rPr>
+            </m:ctrlPr>
+          </m:dPr>
+          <m:e>
+            <m:r>
+              <w:rPr>
+                <w:rFonts w:ascii="Cambria Math" w:eastAsiaTheme="minorEastAsia" w:hAnsi="Cambria Math"/>
+              </w:rPr>
+              <m:t>4.7320</m:t>
+            </m:r>
+          </m:e>
+        </m:d>
+        <m:r>
+          <w:rPr>
+            <w:rFonts w:ascii="Cambria Math" w:eastAsiaTheme="minorEastAsia" w:hAnsi="Cambria Math"/>
+          </w:rPr>
+          <m:t xml:space="preserve">+4= </m:t>
+        </m:r>
+      </m:oMath>
+      <w:r>
+        <w:rPr>
+          <w:rFonts w:eastAsiaTheme="minorEastAsia"/>
+        </w:rPr>
+        <w:t>22.391824</w:t>
+      </w:r>
+      <w:r>
+        <w:rPr>
+          <w:rFonts w:eastAsiaTheme="minorEastAsia"/>
+        </w:rPr>
+        <w:t xml:space="preserve"> - </w:t>
+      </w:r>
+      <w:r>
+        <w:rPr>
+          <w:rFonts w:eastAsiaTheme="minorEastAsia"/>
+        </w:rPr>
+        <w:t>28.392</w:t>
+      </w:r>
+      <w:r>
+        <w:rPr>
+          <w:rFonts w:eastAsiaTheme="minorEastAsia"/>
+        </w:rPr>
+        <w:t xml:space="preserve"> + 4 = - 2</w:t>
+      </w:r>
+      <w:r>
+        <w:rPr>
+          <w:rFonts w:eastAsiaTheme="minorEastAsia"/>
+        </w:rPr>
+        <w:br/>
+      </w:r>
+      <w:r>
+        <w:rPr>
+          <w:rFonts w:eastAsiaTheme="minorEastAsia"/>
+        </w:rPr>
+        <w:br/>
+      </w:r>
+      <m:oMath>
+        <m:sSup>
+          <m:sSupPr>
+            <m:ctrlPr>
+              <w:rPr>
+                <w:rFonts w:ascii="Cambria Math" w:eastAsiaTheme="minorEastAsia" w:hAnsi="Cambria Math"/>
+                <w:i/>
+              </w:rPr>
+            </m:ctrlPr>
+          </m:sSupPr>
+          <m:e>
+            <m:r>
+              <w:rPr>
+                <w:rFonts w:ascii="Cambria Math" w:hAnsi="Cambria Math"/>
+              </w:rPr>
+              <m:t>5.2361</m:t>
+            </m:r>
+          </m:e>
+          <m:sup>
+            <m:r>
+              <w:rPr>
+                <w:rFonts w:ascii="Cambria Math" w:eastAsiaTheme="minorEastAsia" w:hAnsi="Cambria Math"/>
+              </w:rPr>
+              <m:t>2</m:t>
+            </m:r>
+          </m:sup>
+        </m:sSup>
+        <m:r>
+          <w:rPr>
+            <w:rFonts w:ascii="Cambria Math" w:eastAsiaTheme="minorEastAsia" w:hAnsi="Cambria Math"/>
+          </w:rPr>
+          <m:t>-6</m:t>
+        </m:r>
+        <m:d>
+          <m:dPr>
+            <m:ctrlPr>
+              <w:rPr>
+                <w:rFonts w:ascii="Cambria Math" w:eastAsiaTheme="minorEastAsia" w:hAnsi="Cambria Math"/>
+                <w:i/>
+              </w:rPr>
+            </m:ctrlPr>
+          </m:dPr>
+          <m:e>
+            <m:r>
+              <w:rPr>
+                <w:rFonts w:ascii="Cambria Math" w:hAnsi="Cambria Math"/>
+              </w:rPr>
+              <m:t>5.2361</m:t>
+            </m:r>
+            <m:ctrlPr>
+              <w:rPr>
+                <w:rFonts w:ascii="Cambria Math" w:hAnsi="Cambria Math"/>
+                <w:i/>
+              </w:rPr>
+            </m:ctrlPr>
+          </m:e>
+        </m:d>
+        <m:r>
+          <w:rPr>
+            <w:rFonts w:ascii="Cambria Math" w:hAnsi="Cambria Math"/>
+          </w:rPr>
+          <m:t xml:space="preserve">+4= </m:t>
+        </m:r>
+      </m:oMath>
+      <w:r>
+        <w:rPr>
+          <w:rFonts w:eastAsiaTheme="minorEastAsia"/>
+        </w:rPr>
+        <w:t>27.41674321</w:t>
+      </w:r>
+      <w:r>
+        <w:rPr>
+          <w:rFonts w:eastAsiaTheme="minorEastAsia"/>
+        </w:rPr>
+        <w:t xml:space="preserve"> - </w:t>
+      </w:r>
+      <w:r>
+        <w:rPr>
+          <w:rFonts w:eastAsiaTheme="minorEastAsia"/>
+        </w:rPr>
+        <w:t>31.4166</w:t>
+      </w:r>
+      <w:r>
+        <w:rPr>
+          <w:rFonts w:eastAsiaTheme="minorEastAsia"/>
+        </w:rPr>
+        <w:t xml:space="preserve"> + 4 = 0.0001</w:t>
+      </w:r>
+    </w:p>
+    <w:p>
+      <w:pPr>
+        <w:rPr>
+          <w:rFonts w:eastAsiaTheme="minorEastAsia"/>
+        </w:rPr>
+      </w:pPr>
+      <w:r>
+        <w:rPr>
+          <w:rFonts w:eastAsiaTheme="minorEastAsia"/>
+        </w:rPr>
+        <w:t xml:space="preserve">Answer: </w:t>
+      </w:r>
+      <m:oMath>
+        <m:r>
+          <w:rPr>
+            <w:rFonts w:ascii="Cambria Math" w:eastAsiaTheme="minorEastAsia" w:hAnsi="Cambria Math"/>
+          </w:rPr>
+          <m:t xml:space="preserve">3+ </m:t>
+        </m:r>
+        <m:rad>
+          <m:radPr>
+            <m:degHide m:val="1"/>
+            <m:ctrlPr>
+              <w:rPr>
+                <w:rFonts w:ascii="Cambria Math" w:eastAsiaTheme="minorEastAsia" w:hAnsi="Cambria Math"/>
+                <w:i/>
+              </w:rPr>
+            </m:ctrlPr>
+          </m:radPr>
+          <m:deg/>
+          <m:e>
+            <m:r>
+              <w:rPr>
+                <w:rFonts w:ascii="Cambria Math" w:eastAsiaTheme="minorEastAsia" w:hAnsi="Cambria Math"/>
+              </w:rPr>
+              <m:t>5</m:t>
+            </m:r>
+          </m:e>
+        </m:rad>
+      </m:oMath>
+    </w:p>
+    <w:p>
+      <w:pPr>
+        <w:pStyle w:val="Heading3"/>
+        <w:rPr>
+          <w:rFonts w:eastAsiaTheme="minorEastAsia"/>
+        </w:rPr>
+      </w:pPr>
+      <w:r>
+        <w:rPr>
+          <w:rFonts w:eastAsiaTheme="minorEastAsia"/>
+        </w:rPr>
+        <w:br w:type="column"/>
+      </w:r>
+      <w:r>
+        <w:rPr>
+          <w:rFonts w:eastAsiaTheme="minorEastAsia"/>
+        </w:rPr>
+        <w:lastRenderedPageBreak/>
+        <w:t>Check Your Understanding of Section 3.2</w:t>
+      </w:r>
+    </w:p>
+    <w:p>
+      <w:pPr>
+        <w:pStyle w:val="ListParagraph"/>
+        <w:numPr>
+          <w:ilvl w:val="0"/>
+          <w:numId w:val="47"/>
+        </w:numPr>
+      </w:pPr>
+      <w:r>
+        <w:t>Multiple Choice</w:t>
+      </w:r>
+    </w:p>
+    <w:p>
+      <w:r>
+        <w:t>For each question, use your calculator to check which answer satisfies the quadratic equation:</w:t>
+      </w:r>
+    </w:p>
+    <w:p>
+      <w:pPr>
+        <w:pStyle w:val="ListParagraph"/>
+        <w:numPr>
+          <w:ilvl w:val="0"/>
+          <w:numId w:val="48"/>
+        </w:numPr>
+        <w:rPr>
+          <w:b/>
+          <w:bCs/>
+        </w:rPr>
+      </w:pPr>
+      <w:r>
+        <w:t>x</w:t>
+      </w:r>
+      <w:r>
+        <w:rPr>
+          <w:vertAlign w:val="superscript"/>
+        </w:rPr>
+        <w:t>2</w:t>
+      </w:r>
+      <w:r>
+        <w:t xml:space="preserve"> – 8x + 15 = 0</w:t>
+      </w:r>
+      <w:r>
+        <w:br/>
+        <w:t>(3)(3) – (8)(3) + 15 = 9 – 24 + 15 = 0</w:t>
+      </w:r>
+      <w:r>
+        <w:br/>
+      </w:r>
+      <w:r>
+        <w:rPr>
+          <w:b/>
+          <w:bCs/>
+        </w:rPr>
+        <w:t>(1) 3</w:t>
+      </w:r>
+    </w:p>
+    <w:p>
+      <w:pPr>
+        <w:pStyle w:val="ListParagraph"/>
+        <w:numPr>
+          <w:ilvl w:val="0"/>
+          <w:numId w:val="48"/>
+        </w:numPr>
+        <w:rPr>
+          <w:b/>
+          <w:bCs/>
+        </w:rPr>
+      </w:pPr>
+      <w:r>
+        <w:rPr>
+          <w:rFonts w:eastAsiaTheme="minorEastAsia"/>
+        </w:rPr>
+        <w:t>x</w:t>
+      </w:r>
+      <w:r>
+        <w:rPr>
+          <w:rFonts w:eastAsiaTheme="minorEastAsia"/>
+          <w:vertAlign w:val="superscript"/>
+        </w:rPr>
+        <w:t>2</w:t>
+      </w:r>
+      <w:r>
+        <w:rPr>
+          <w:rFonts w:eastAsiaTheme="minorEastAsia"/>
+        </w:rPr>
+        <w:t xml:space="preserve"> – 2x – 8 = 0</w:t>
+      </w:r>
+      <w:r>
+        <w:rPr>
+          <w:rFonts w:eastAsiaTheme="minorEastAsia"/>
+        </w:rPr>
+        <w:br/>
+        <w:t>(1)(1) – (2)(1) – 8 = 1 – 2 – 8 = -9</w:t>
+      </w:r>
+      <w:r>
+        <w:rPr>
+          <w:rFonts w:eastAsiaTheme="minorEastAsia"/>
+        </w:rPr>
+        <w:br/>
+        <w:t>(2)(2) – (2)(2) – 8 = 4 – 4 – 8 = -8</w:t>
+      </w:r>
+      <w:r>
+        <w:rPr>
+          <w:rFonts w:eastAsiaTheme="minorEastAsia"/>
+        </w:rPr>
+        <w:br/>
+        <w:t>(3)(3) – (2)(3) – 8 = 9 – 6 – 8 = -5</w:t>
+      </w:r>
+      <w:r>
+        <w:rPr>
+          <w:rFonts w:eastAsiaTheme="minorEastAsia"/>
+        </w:rPr>
+        <w:br/>
+        <w:t>(4)(4) – (2)(4) – 8 = 16 – 8 – 8 = 0</w:t>
+      </w:r>
+      <w:r>
+        <w:rPr>
+          <w:rFonts w:eastAsiaTheme="minorEastAsia"/>
+        </w:rPr>
+        <w:br/>
+      </w:r>
+      <w:r>
+        <w:rPr>
+          <w:rFonts w:eastAsiaTheme="minorEastAsia"/>
+        </w:rPr>
+        <w:br/>
+      </w:r>
+      <w:r>
+        <w:rPr>
+          <w:rFonts w:eastAsiaTheme="minorEastAsia"/>
+          <w:b/>
+          <w:bCs/>
+        </w:rPr>
+        <w:t>(4) 4</w:t>
+      </w:r>
+    </w:p>
+    <w:p>
+      <w:pPr>
+        <w:pStyle w:val="ListParagraph"/>
+        <w:numPr>
+          <w:ilvl w:val="0"/>
+          <w:numId w:val="48"/>
+        </w:numPr>
+        <w:rPr>
+          <w:b/>
+          <w:bCs/>
+        </w:rPr>
+      </w:pPr>
+      <w:r>
+        <w:rPr>
+          <w:rFonts w:eastAsiaTheme="minorEastAsia"/>
+        </w:rPr>
+        <w:t>x</w:t>
+      </w:r>
+      <w:r>
+        <w:rPr>
+          <w:rFonts w:eastAsiaTheme="minorEastAsia"/>
+          <w:vertAlign w:val="superscript"/>
+        </w:rPr>
+        <w:t>2</w:t>
+      </w:r>
+      <w:r>
+        <w:rPr>
+          <w:rFonts w:eastAsiaTheme="minorEastAsia"/>
+        </w:rPr>
+        <w:t xml:space="preserve"> + 5x – 6 = 0</w:t>
+      </w:r>
+      <w:r>
+        <w:rPr>
+          <w:rFonts w:eastAsiaTheme="minorEastAsia"/>
+        </w:rPr>
+        <w:br/>
+        <w:t>(6)(6) + (5)(6) – 6 = 36 + 30 – 6 = 60</w:t>
+      </w:r>
+      <w:r>
+        <w:rPr>
+          <w:rFonts w:eastAsiaTheme="minorEastAsia"/>
+        </w:rPr>
+        <w:br/>
+        <w:t>(-</w:t>
+      </w:r>
+      <w:proofErr w:type="gramStart"/>
+      <w:r>
+        <w:rPr>
+          <w:rFonts w:eastAsiaTheme="minorEastAsia"/>
+        </w:rPr>
+        <w:t>6)(</w:t>
+      </w:r>
+      <w:proofErr w:type="gramEnd"/>
+      <w:r>
+        <w:rPr>
+          <w:rFonts w:eastAsiaTheme="minorEastAsia"/>
+        </w:rPr>
+        <w:t>-6) + (5)(-6) – 6 = 36 – 30 – 6 = 0</w:t>
+      </w:r>
+      <w:r>
+        <w:rPr>
+          <w:rFonts w:eastAsiaTheme="minorEastAsia"/>
+        </w:rPr>
+        <w:br/>
+      </w:r>
+      <w:r>
+        <w:rPr>
+          <w:rFonts w:eastAsiaTheme="minorEastAsia"/>
+        </w:rPr>
+        <w:br/>
+      </w:r>
+      <w:r>
+        <w:rPr>
+          <w:rFonts w:eastAsiaTheme="minorEastAsia"/>
+          <w:b/>
+          <w:bCs/>
+        </w:rPr>
+        <w:t>(2) -6</w:t>
+      </w:r>
+    </w:p>
+    <w:p>
+      <w:pPr>
+        <w:pStyle w:val="ListParagraph"/>
+        <w:numPr>
+          <w:ilvl w:val="0"/>
+          <w:numId w:val="48"/>
+        </w:numPr>
+        <w:rPr>
+          <w:b/>
+          <w:bCs/>
+        </w:rPr>
+      </w:pPr>
+      <w:r>
+        <w:rPr>
+          <w:rFonts w:eastAsiaTheme="minorEastAsia"/>
+        </w:rPr>
+        <w:t>2x</w:t>
+      </w:r>
+      <w:r>
+        <w:rPr>
+          <w:rFonts w:eastAsiaTheme="minorEastAsia"/>
+          <w:vertAlign w:val="superscript"/>
+        </w:rPr>
+        <w:t>2</w:t>
+      </w:r>
+      <w:r>
+        <w:rPr>
+          <w:rFonts w:eastAsiaTheme="minorEastAsia"/>
+        </w:rPr>
+        <w:t xml:space="preserve"> + 5x – 3 = 0</w:t>
+      </w:r>
+      <w:r>
+        <w:rPr>
+          <w:rFonts w:eastAsiaTheme="minorEastAsia"/>
+        </w:rPr>
+        <w:br/>
+        <w:t>(2)(1/4)(1/4) + (5)(1/4) – 3 = (2/16) + (5/4) – 3 = (1/8) + (10/8) – 3 = -1/8</w:t>
+      </w:r>
+      <w:r>
+        <w:rPr>
+          <w:rFonts w:eastAsiaTheme="minorEastAsia"/>
+        </w:rPr>
+        <w:br/>
+        <w:t>(2)(1/3)(1/3) + (5)(1/3) – 3 = (2/</w:t>
+      </w:r>
+      <w:r>
+        <w:rPr>
+          <w:rFonts w:eastAsiaTheme="minorEastAsia"/>
+        </w:rPr>
+        <w:t>9</w:t>
+      </w:r>
+      <w:r>
+        <w:rPr>
+          <w:rFonts w:eastAsiaTheme="minorEastAsia"/>
+        </w:rPr>
+        <w:t xml:space="preserve">) + (5/3) – 3 = </w:t>
+      </w:r>
+      <w:r>
+        <w:rPr>
+          <w:rFonts w:eastAsiaTheme="minorEastAsia"/>
+        </w:rPr>
+        <w:t>(2/9) + (15/9)</w:t>
+      </w:r>
+      <w:r>
+        <w:rPr>
+          <w:rFonts w:eastAsiaTheme="minorEastAsia"/>
+        </w:rPr>
+        <w:t xml:space="preserve"> – 3 = </w:t>
+      </w:r>
+      <w:r>
+        <w:rPr>
+          <w:rFonts w:eastAsiaTheme="minorEastAsia"/>
+        </w:rPr>
+        <w:t>(17/9) – 3 = -10/9</w:t>
+      </w:r>
+      <w:r>
+        <w:rPr>
+          <w:rFonts w:eastAsiaTheme="minorEastAsia"/>
+        </w:rPr>
+        <w:br/>
+        <w:t>(2)(1/2</w:t>
+      </w:r>
+      <w:r>
+        <w:rPr>
+          <w:rFonts w:eastAsiaTheme="minorEastAsia"/>
+        </w:rPr>
+        <w:t>)(1/2) + (5)(1/2) – 3 = (2/4) + (5/2) – 3 = (1/2) + (5/2) – 3 = (6/2) – 3 = 3 – 3 = 0</w:t>
+      </w:r>
+      <w:r>
+        <w:rPr>
+          <w:rFonts w:eastAsiaTheme="minorEastAsia"/>
+        </w:rPr>
+        <w:br/>
+      </w:r>
+      <w:r>
+        <w:rPr>
+          <w:rFonts w:eastAsiaTheme="minorEastAsia"/>
+          <w:b/>
+          <w:bCs/>
+        </w:rPr>
+        <w:t>(3) (1/2)</w:t>
+      </w:r>
+    </w:p>
+    <w:p>
+      <w:pPr>
+        <w:pStyle w:val="ListParagraph"/>
+        <w:numPr>
+          <w:ilvl w:val="0"/>
+          <w:numId w:val="48"/>
+        </w:numPr>
+        <w:rPr>
+          <w:b/>
+          <w:bCs/>
+        </w:rPr>
+      </w:pPr>
+      <w:r>
+        <w:rPr>
+          <w:rFonts w:eastAsiaTheme="minorEastAsia"/>
+        </w:rPr>
+        <w:t>x</w:t>
+      </w:r>
+      <w:r>
+        <w:rPr>
+          <w:rFonts w:eastAsiaTheme="minorEastAsia"/>
+          <w:vertAlign w:val="superscript"/>
+        </w:rPr>
+        <w:t>2</w:t>
+      </w:r>
+      <w:r>
+        <w:rPr>
+          <w:rFonts w:eastAsiaTheme="minorEastAsia"/>
+        </w:rPr>
+        <w:t xml:space="preserve"> + 7x = 30</w:t>
+      </w:r>
+      <w:r>
+        <w:rPr>
+          <w:rFonts w:eastAsiaTheme="minorEastAsia"/>
+        </w:rPr>
+        <w:br/>
+        <w:t xml:space="preserve">(1)(1) + (7)(1) = 8 </w:t>
+      </w:r>
+      <m:oMath>
+        <m:r>
+          <w:rPr>
+            <w:rFonts w:ascii="Cambria Math" w:eastAsiaTheme="minorEastAsia" w:hAnsi="Cambria Math"/>
+          </w:rPr>
+          <m:t xml:space="preserve">≠ </m:t>
+        </m:r>
+      </m:oMath>
+      <w:r>
+        <w:rPr>
+          <w:rFonts w:eastAsiaTheme="minorEastAsia"/>
+        </w:rPr>
+        <w:t>30</w:t>
+      </w:r>
+      <w:r>
+        <w:rPr>
+          <w:rFonts w:eastAsiaTheme="minorEastAsia"/>
+        </w:rPr>
+        <w:br/>
+        <w:t>(3)(3) + (7)(3) = 9 + 21 = 30</w:t>
+      </w:r>
+      <w:r>
+        <w:rPr>
+          <w:rFonts w:eastAsiaTheme="minorEastAsia"/>
+        </w:rPr>
+        <w:br/>
+      </w:r>
+      <w:r>
+        <w:rPr>
+          <w:rFonts w:eastAsiaTheme="minorEastAsia"/>
+        </w:rPr>
+        <w:br/>
+      </w:r>
+      <w:r>
+        <w:rPr>
+          <w:rFonts w:eastAsiaTheme="minorEastAsia"/>
+          <w:b/>
+          <w:bCs/>
+        </w:rPr>
+        <w:t>(2) 3</w:t>
+      </w:r>
+    </w:p>
+    <w:p>
+      <w:pPr>
+        <w:pStyle w:val="ListParagraph"/>
+        <w:numPr>
+          <w:ilvl w:val="0"/>
+          <w:numId w:val="48"/>
+        </w:numPr>
+        <w:rPr>
+          <w:rFonts w:eastAsiaTheme="minorEastAsia"/>
+          <w:b/>
+          <w:bCs/>
+        </w:rPr>
+      </w:pPr>
+      <w:r>
+        <w:rPr>
+          <w:rFonts w:eastAsiaTheme="minorEastAsia"/>
+        </w:rPr>
+        <w:br w:type="column"/>
+      </w:r>
+      <w:r>
+        <w:rPr>
+          <w:rFonts w:eastAsiaTheme="minorEastAsia"/>
+        </w:rPr>
+        <w:t>x</w:t>
+      </w:r>
+      <w:r>
+        <w:rPr>
+          <w:rFonts w:eastAsiaTheme="minorEastAsia"/>
+          <w:vertAlign w:val="superscript"/>
+        </w:rPr>
+        <w:t>2</w:t>
+      </w:r>
+      <w:r>
+        <w:rPr>
+          <w:rFonts w:eastAsiaTheme="minorEastAsia"/>
+        </w:rPr>
+        <w:t xml:space="preserve"> – 2x – 2 = 0</w:t>
+      </w:r>
+      <w:r>
+        <w:rPr>
+          <w:rFonts w:eastAsiaTheme="minorEastAsia"/>
+        </w:rPr>
+        <w:br/>
+      </w:r>
+      <m:oMathPara>
+        <m:oMath>
+          <m:r>
+            <w:rPr>
+              <w:rFonts w:ascii="Cambria Math" w:eastAsiaTheme="minorEastAsia" w:hAnsi="Cambria Math"/>
+            </w:rPr>
+            <m:t xml:space="preserve">1+ </m:t>
+          </m:r>
+          <m:rad>
+            <m:radPr>
+              <m:degHide m:val="1"/>
+              <m:ctrlPr>
+                <w:rPr>
+                  <w:rFonts w:ascii="Cambria Math" w:eastAsiaTheme="minorEastAsia" w:hAnsi="Cambria Math"/>
+                  <w:i/>
+                </w:rPr>
+              </m:ctrlPr>
+            </m:radPr>
+            <m:deg/>
+            <m:e>
+              <m:r>
+                <w:rPr>
+                  <w:rFonts w:ascii="Cambria Math" w:eastAsiaTheme="minorEastAsia" w:hAnsi="Cambria Math"/>
+                </w:rPr>
+                <m:t>6</m:t>
+              </m:r>
+            </m:e>
+          </m:rad>
+          <m:r>
+            <w:rPr>
+              <w:rFonts w:ascii="Cambria Math" w:eastAsiaTheme="minorEastAsia" w:hAnsi="Cambria Math"/>
+            </w:rPr>
+            <m:t>=3.4495</m:t>
+          </m:r>
+          <m:r>
+            <w:rPr>
+              <w:rFonts w:eastAsiaTheme="minorEastAsia"/>
+            </w:rPr>
+            <w:br/>
+          </m:r>
+        </m:oMath>
+        <m:oMath>
+          <m:r>
+            <w:rPr>
+              <w:rFonts w:ascii="Cambria Math" w:eastAsiaTheme="minorEastAsia" w:hAnsi="Cambria Math"/>
+            </w:rPr>
+            <m:t xml:space="preserve">1+ </m:t>
+          </m:r>
+          <m:rad>
+            <m:radPr>
+              <m:degHide m:val="1"/>
+              <m:ctrlPr>
+                <w:rPr>
+                  <w:rFonts w:ascii="Cambria Math" w:eastAsiaTheme="minorEastAsia" w:hAnsi="Cambria Math"/>
+                  <w:i/>
+                </w:rPr>
+              </m:ctrlPr>
+            </m:radPr>
+            <m:deg/>
+            <m:e>
+              <m:r>
+                <w:rPr>
+                  <w:rFonts w:ascii="Cambria Math" w:eastAsiaTheme="minorEastAsia" w:hAnsi="Cambria Math"/>
+                </w:rPr>
+                <m:t>5</m:t>
+              </m:r>
+            </m:e>
+          </m:rad>
+          <m:r>
+            <w:rPr>
+              <w:rFonts w:ascii="Cambria Math" w:eastAsiaTheme="minorEastAsia" w:hAnsi="Cambria Math"/>
+            </w:rPr>
+            <m:t xml:space="preserve">=3.2360 </m:t>
+          </m:r>
+          <m:r>
+            <w:rPr>
+              <w:rFonts w:eastAsiaTheme="minorEastAsia"/>
+            </w:rPr>
+            <w:br/>
+          </m:r>
+        </m:oMath>
+        <m:oMath>
+          <m:r>
+            <w:rPr>
+              <w:rFonts w:ascii="Cambria Math" w:eastAsiaTheme="minorEastAsia" w:hAnsi="Cambria Math"/>
+            </w:rPr>
+            <m:t xml:space="preserve">1+ </m:t>
+          </m:r>
+          <m:rad>
+            <m:radPr>
+              <m:degHide m:val="1"/>
+              <m:ctrlPr>
+                <w:rPr>
+                  <w:rFonts w:ascii="Cambria Math" w:eastAsiaTheme="minorEastAsia" w:hAnsi="Cambria Math"/>
+                  <w:i/>
+                </w:rPr>
+              </m:ctrlPr>
+            </m:radPr>
+            <m:deg/>
+            <m:e>
+              <m:r>
+                <w:rPr>
+                  <w:rFonts w:ascii="Cambria Math" w:eastAsiaTheme="minorEastAsia" w:hAnsi="Cambria Math"/>
+                </w:rPr>
+                <m:t>4</m:t>
+              </m:r>
+            </m:e>
+          </m:rad>
+          <m:r>
+            <w:rPr>
+              <w:rFonts w:ascii="Cambria Math" w:eastAsiaTheme="minorEastAsia" w:hAnsi="Cambria Math"/>
+            </w:rPr>
+            <m:t xml:space="preserve"> </m:t>
+          </m:r>
+          <m:r>
+            <w:rPr>
+              <w:rFonts w:ascii="Cambria Math" w:eastAsiaTheme="minorEastAsia" w:hAnsi="Cambria Math"/>
+            </w:rPr>
+            <m:t>=1+2=3</m:t>
+          </m:r>
+          <m:r>
+            <w:rPr>
+              <w:rFonts w:eastAsiaTheme="minorEastAsia"/>
+            </w:rPr>
+            <w:br/>
+          </m:r>
+        </m:oMath>
+        <m:oMath>
+          <m:r>
+            <w:rPr>
+              <w:rFonts w:ascii="Cambria Math" w:eastAsiaTheme="minorEastAsia" w:hAnsi="Cambria Math"/>
+            </w:rPr>
+            <m:t xml:space="preserve">1+ </m:t>
+          </m:r>
+          <m:rad>
+            <m:radPr>
+              <m:degHide m:val="1"/>
+              <m:ctrlPr>
+                <w:rPr>
+                  <w:rFonts w:ascii="Cambria Math" w:eastAsiaTheme="minorEastAsia" w:hAnsi="Cambria Math"/>
+                  <w:i/>
+                </w:rPr>
+              </m:ctrlPr>
+            </m:radPr>
+            <m:deg/>
+            <m:e>
+              <m:r>
+                <w:rPr>
+                  <w:rFonts w:ascii="Cambria Math" w:eastAsiaTheme="minorEastAsia" w:hAnsi="Cambria Math"/>
+                </w:rPr>
+                <m:t>3</m:t>
+              </m:r>
+            </m:e>
+          </m:rad>
+          <m:r>
+            <w:rPr>
+              <w:rFonts w:ascii="Cambria Math" w:eastAsiaTheme="minorEastAsia" w:hAnsi="Cambria Math"/>
+            </w:rPr>
+            <m:t>=2.7321</m:t>
+          </m:r>
+          <m:r>
+            <w:rPr>
+              <w:rFonts w:eastAsiaTheme="minorEastAsia"/>
+            </w:rPr>
+            <w:br/>
+          </m:r>
+        </m:oMath>
+        <m:oMath>
+          <m:r>
+            <w:rPr>
+              <w:rFonts w:ascii="Cambria Math" w:eastAsiaTheme="minorEastAsia" w:hAnsi="Cambria Math"/>
+            </w:rPr>
+            <w:br/>
+          </m:r>
+        </m:oMath>
+        <m:oMath>
+          <m:d>
+            <m:dPr>
+              <m:ctrlPr>
+                <w:rPr>
+                  <w:rFonts w:ascii="Cambria Math" w:eastAsiaTheme="minorEastAsia" w:hAnsi="Cambria Math"/>
+                  <w:i/>
+                </w:rPr>
+              </m:ctrlPr>
+            </m:dPr>
+            <m:e>
+              <m:r>
+                <w:rPr>
+                  <w:rFonts w:ascii="Cambria Math" w:eastAsiaTheme="minorEastAsia" w:hAnsi="Cambria Math"/>
+                </w:rPr>
+                <m:t>3.4495</m:t>
+              </m:r>
+            </m:e>
+          </m:d>
+          <m:d>
+            <m:dPr>
+              <m:ctrlPr>
+                <w:rPr>
+                  <w:rFonts w:ascii="Cambria Math" w:eastAsiaTheme="minorEastAsia" w:hAnsi="Cambria Math"/>
+                  <w:i/>
+                </w:rPr>
+              </m:ctrlPr>
+            </m:dPr>
+            <m:e>
+              <m:r>
+                <w:rPr>
+                  <w:rFonts w:ascii="Cambria Math" w:eastAsiaTheme="minorEastAsia" w:hAnsi="Cambria Math"/>
+                </w:rPr>
+                <m:t>3.4495</m:t>
+              </m:r>
+            </m:e>
+          </m:d>
+          <m:r>
+            <w:rPr>
+              <w:rFonts w:ascii="Cambria Math" w:eastAsiaTheme="minorEastAsia"/>
+            </w:rPr>
+            <m:t>-</m:t>
+          </m:r>
+          <m:d>
+            <m:dPr>
+              <m:ctrlPr>
+                <w:rPr>
+                  <w:rFonts w:ascii="Cambria Math" w:eastAsiaTheme="minorEastAsia"/>
+                  <w:i/>
+                </w:rPr>
+              </m:ctrlPr>
+            </m:dPr>
+            <m:e>
+              <m:r>
+                <w:rPr>
+                  <w:rFonts w:ascii="Cambria Math" w:eastAsiaTheme="minorEastAsia"/>
+                </w:rPr>
+                <m:t>2</m:t>
+              </m:r>
+            </m:e>
+          </m:d>
+          <m:d>
+            <m:dPr>
+              <m:ctrlPr>
+                <w:rPr>
+                  <w:rFonts w:ascii="Cambria Math" w:eastAsiaTheme="minorEastAsia"/>
+                  <w:i/>
+                </w:rPr>
+              </m:ctrlPr>
+            </m:dPr>
+            <m:e>
+              <m:r>
+                <w:rPr>
+                  <w:rFonts w:ascii="Cambria Math" w:eastAsiaTheme="minorEastAsia" w:hAnsi="Cambria Math"/>
+                </w:rPr>
+                <m:t>3.4495</m:t>
+              </m:r>
+              <m:ctrlPr>
+                <w:rPr>
+                  <w:rFonts w:ascii="Cambria Math" w:eastAsiaTheme="minorEastAsia" w:hAnsi="Cambria Math"/>
+                  <w:i/>
+                </w:rPr>
+              </m:ctrlPr>
+            </m:e>
+          </m:d>
+          <m:r>
+            <w:rPr>
+              <w:rFonts w:ascii="Cambria Math" w:eastAsiaTheme="minorEastAsia"/>
+            </w:rPr>
+            <m:t>-</m:t>
+          </m:r>
+          <m:r>
+            <w:rPr>
+              <w:rFonts w:ascii="Cambria Math" w:eastAsiaTheme="minorEastAsia"/>
+            </w:rPr>
+            <m:t>2=11.8991</m:t>
+          </m:r>
+          <m:r>
+            <w:rPr>
+              <w:rFonts w:ascii="Cambria Math" w:eastAsiaTheme="minorEastAsia"/>
+            </w:rPr>
+            <m:t>-</m:t>
+          </m:r>
+          <m:r>
+            <w:rPr>
+              <w:rFonts w:ascii="Cambria Math" w:eastAsiaTheme="minorEastAsia"/>
+            </w:rPr>
+            <m:t>6.8990</m:t>
+          </m:r>
+          <m:r>
+            <w:rPr>
+              <w:rFonts w:ascii="Cambria Math" w:eastAsiaTheme="minorEastAsia"/>
+            </w:rPr>
+            <m:t>-</m:t>
+          </m:r>
+          <m:r>
+            <w:rPr>
+              <w:rFonts w:ascii="Cambria Math" w:eastAsiaTheme="minorEastAsia"/>
+            </w:rPr>
+            <m:t>2=5</m:t>
+          </m:r>
+          <m:r>
+            <w:rPr>
+              <w:rFonts w:ascii="Cambria Math" w:eastAsiaTheme="minorEastAsia"/>
+            </w:rPr>
+            <m:t>-</m:t>
+          </m:r>
+          <m:r>
+            <w:rPr>
+              <w:rFonts w:ascii="Cambria Math" w:eastAsiaTheme="minorEastAsia"/>
+            </w:rPr>
+            <m:t>2=3</m:t>
+          </m:r>
+          <m:r>
+            <w:rPr>
+              <w:rFonts w:eastAsiaTheme="minorEastAsia"/>
+            </w:rPr>
+            <w:br/>
+          </m:r>
+        </m:oMath>
+        <m:oMath>
+          <m:r>
+            <w:rPr>
+              <w:rFonts w:ascii="Cambria Math" w:eastAsiaTheme="minorEastAsia"/>
+            </w:rPr>
+            <w:br/>
+          </m:r>
+          <m:d>
+            <m:dPr>
+              <m:ctrlPr>
+                <w:rPr>
+                  <w:rFonts w:ascii="Cambria Math" w:eastAsiaTheme="minorEastAsia" w:hAnsi="Cambria Math"/>
+                  <w:i/>
+                </w:rPr>
+              </m:ctrlPr>
+            </m:dPr>
+            <m:e>
+              <m:r>
+                <w:rPr>
+                  <w:rFonts w:ascii="Cambria Math" w:eastAsiaTheme="minorEastAsia" w:hAnsi="Cambria Math"/>
+                </w:rPr>
+                <m:t>3.2360</m:t>
+              </m:r>
+            </m:e>
+          </m:d>
+          <m:d>
+            <m:dPr>
+              <m:ctrlPr>
+                <w:rPr>
+                  <w:rFonts w:ascii="Cambria Math" w:eastAsiaTheme="minorEastAsia" w:hAnsi="Cambria Math"/>
+                  <w:i/>
+                </w:rPr>
+              </m:ctrlPr>
+            </m:dPr>
+            <m:e>
+              <m:r>
+                <w:rPr>
+                  <w:rFonts w:ascii="Cambria Math" w:eastAsiaTheme="minorEastAsia" w:hAnsi="Cambria Math"/>
+                </w:rPr>
+                <m:t>3.2360</m:t>
+              </m:r>
+            </m:e>
+          </m:d>
+          <m:r>
+            <w:rPr>
+              <w:rFonts w:ascii="Cambria Math" w:eastAsiaTheme="minorEastAsia"/>
+            </w:rPr>
+            <m:t>-</m:t>
+          </m:r>
+          <m:d>
+            <m:dPr>
+              <m:ctrlPr>
+                <w:rPr>
+                  <w:rFonts w:ascii="Cambria Math" w:eastAsiaTheme="minorEastAsia"/>
+                  <w:i/>
+                </w:rPr>
+              </m:ctrlPr>
+            </m:dPr>
+            <m:e>
+              <m:r>
+                <w:rPr>
+                  <w:rFonts w:ascii="Cambria Math" w:eastAsiaTheme="minorEastAsia"/>
+                </w:rPr>
+                <m:t>2</m:t>
+              </m:r>
+            </m:e>
+          </m:d>
+          <m:d>
+            <m:dPr>
+              <m:ctrlPr>
+                <w:rPr>
+                  <w:rFonts w:ascii="Cambria Math" w:eastAsiaTheme="minorEastAsia"/>
+                  <w:i/>
+                </w:rPr>
+              </m:ctrlPr>
+            </m:dPr>
+            <m:e>
+              <m:r>
+                <w:rPr>
+                  <w:rFonts w:ascii="Cambria Math" w:eastAsiaTheme="minorEastAsia" w:hAnsi="Cambria Math"/>
+                </w:rPr>
+                <m:t>3.2360</m:t>
+              </m:r>
+              <m:ctrlPr>
+                <w:rPr>
+                  <w:rFonts w:ascii="Cambria Math" w:eastAsiaTheme="minorEastAsia" w:hAnsi="Cambria Math"/>
+                  <w:i/>
+                </w:rPr>
+              </m:ctrlPr>
+            </m:e>
+          </m:d>
+          <m:r>
+            <w:rPr>
+              <w:rFonts w:ascii="Cambria Math" w:eastAsiaTheme="minorEastAsia"/>
+            </w:rPr>
+            <m:t>-</m:t>
+          </m:r>
+          <m:r>
+            <w:rPr>
+              <w:rFonts w:ascii="Cambria Math" w:eastAsiaTheme="minorEastAsia"/>
+            </w:rPr>
+            <m:t>2=10.47170</m:t>
+          </m:r>
+          <m:r>
+            <w:rPr>
+              <w:rFonts w:ascii="Cambria Math" w:eastAsiaTheme="minorEastAsia"/>
+            </w:rPr>
+            <m:t>-</m:t>
+          </m:r>
+          <m:r>
+            <w:rPr>
+              <w:rFonts w:ascii="Cambria Math" w:eastAsiaTheme="minorEastAsia"/>
+            </w:rPr>
+            <m:t xml:space="preserve"> </m:t>
+          </m:r>
+        </m:oMath>
+      </m:oMathPara>
+      <w:r>
+        <w:rPr>
+          <w:rFonts w:eastAsiaTheme="minorEastAsia"/>
+        </w:rPr>
+        <w:t>6.472</w:t>
+      </w:r>
+      <w:r>
+        <w:rPr>
+          <w:rFonts w:eastAsiaTheme="minorEastAsia"/>
+        </w:rPr>
+        <w:t xml:space="preserve"> – 2 = 1.9997</w:t>
+      </w:r>
+      <w:r>
+        <w:rPr>
+          <w:rFonts w:eastAsiaTheme="minorEastAsia"/>
+        </w:rPr>
+        <w:br/>
+      </w:r>
+      <m:oMathPara>
+        <m:oMath>
+          <m:r>
+            <m:rPr>
+              <m:sty m:val="p"/>
+            </m:rPr>
+            <w:rPr>
+              <w:rFonts w:eastAsiaTheme="minorEastAsia"/>
+            </w:rPr>
+            <w:br/>
+          </m:r>
+        </m:oMath>
+        <m:oMath>
+          <m:d>
+            <m:dPr>
+              <m:ctrlPr>
+                <w:rPr>
+                  <w:rFonts w:ascii="Cambria Math" w:eastAsiaTheme="minorEastAsia" w:hAnsi="Cambria Math"/>
+                  <w:i/>
+                </w:rPr>
+              </m:ctrlPr>
+            </m:dPr>
+            <m:e>
+              <m:r>
+                <w:rPr>
+                  <w:rFonts w:ascii="Cambria Math" w:eastAsiaTheme="minorEastAsia" w:hAnsi="Cambria Math"/>
+                </w:rPr>
+                <m:t>3</m:t>
+              </m:r>
+            </m:e>
+          </m:d>
+          <m:d>
+            <m:dPr>
+              <m:ctrlPr>
+                <w:rPr>
+                  <w:rFonts w:ascii="Cambria Math" w:eastAsiaTheme="minorEastAsia" w:hAnsi="Cambria Math"/>
+                  <w:i/>
+                </w:rPr>
+              </m:ctrlPr>
+            </m:dPr>
+            <m:e>
+              <m:r>
+                <w:rPr>
+                  <w:rFonts w:ascii="Cambria Math" w:eastAsiaTheme="minorEastAsia" w:hAnsi="Cambria Math"/>
+                </w:rPr>
+                <m:t>3</m:t>
+              </m:r>
+            </m:e>
+          </m:d>
+          <m:r>
+            <w:rPr>
+              <w:rFonts w:ascii="Cambria Math" w:eastAsiaTheme="minorEastAsia" w:hAnsi="Cambria Math"/>
+            </w:rPr>
+            <m:t>-</m:t>
+          </m:r>
+          <m:d>
+            <m:dPr>
+              <m:ctrlPr>
+                <w:rPr>
+                  <w:rFonts w:ascii="Cambria Math" w:eastAsiaTheme="minorEastAsia" w:hAnsi="Cambria Math"/>
+                  <w:i/>
+                </w:rPr>
+              </m:ctrlPr>
+            </m:dPr>
+            <m:e>
+              <m:r>
+                <w:rPr>
+                  <w:rFonts w:ascii="Cambria Math" w:eastAsiaTheme="minorEastAsia" w:hAnsi="Cambria Math"/>
+                </w:rPr>
+                <m:t>2</m:t>
+              </m:r>
+            </m:e>
+          </m:d>
+          <m:d>
+            <m:dPr>
+              <m:ctrlPr>
+                <w:rPr>
+                  <w:rFonts w:ascii="Cambria Math" w:eastAsiaTheme="minorEastAsia" w:hAnsi="Cambria Math"/>
+                  <w:i/>
+                </w:rPr>
+              </m:ctrlPr>
+            </m:dPr>
+            <m:e>
+              <m:r>
+                <w:rPr>
+                  <w:rFonts w:ascii="Cambria Math" w:eastAsiaTheme="minorEastAsia" w:hAnsi="Cambria Math"/>
+                </w:rPr>
+                <m:t>3</m:t>
+              </m:r>
+            </m:e>
+          </m:d>
+          <m:r>
+            <w:rPr>
+              <w:rFonts w:ascii="Cambria Math" w:eastAsiaTheme="minorEastAsia" w:hAnsi="Cambria Math"/>
+            </w:rPr>
+            <m:t>-2=9-6-2=1</m:t>
+          </m:r>
+          <m:r>
+            <w:rPr>
+              <w:rFonts w:eastAsiaTheme="minorEastAsia"/>
+            </w:rPr>
+            <w:br/>
+          </m:r>
+          <m:r>
+            <w:rPr>
+              <w:rFonts w:eastAsiaTheme="minorEastAsia"/>
+            </w:rPr>
+            <w:br/>
+            <w:t>(</w:t>
+          </m:r>
+          <m:r>
+            <w:rPr>
+              <w:rFonts w:ascii="Cambria Math" w:eastAsiaTheme="minorEastAsia" w:hAnsi="Cambria Math"/>
+            </w:rPr>
+            <m:t>2.7321</m:t>
+          </m:r>
+          <m:r>
+            <w:rPr>
+              <w:rFonts w:ascii="Cambria Math" w:eastAsiaTheme="minorEastAsia" w:hAnsi="Cambria Math"/>
+            </w:rPr>
+            <m:t>)</m:t>
+          </m:r>
+          <m:d>
+            <m:dPr>
+              <m:ctrlPr>
+                <w:rPr>
+                  <w:rFonts w:ascii="Cambria Math" w:eastAsiaTheme="minorEastAsia" w:hAnsi="Cambria Math"/>
+                  <w:i/>
+                </w:rPr>
+              </m:ctrlPr>
+            </m:dPr>
+            <m:e>
+              <m:r>
+                <w:rPr>
+                  <w:rFonts w:ascii="Cambria Math" w:eastAsiaTheme="minorEastAsia" w:hAnsi="Cambria Math"/>
+                </w:rPr>
+                <m:t>2.7321</m:t>
+              </m:r>
+            </m:e>
+          </m:d>
+          <m:r>
+            <w:rPr>
+              <w:rFonts w:ascii="Cambria Math" w:eastAsiaTheme="minorEastAsia" w:hAnsi="Cambria Math"/>
+            </w:rPr>
+            <m:t>-</m:t>
+          </m:r>
+          <m:d>
+            <m:dPr>
+              <m:ctrlPr>
+                <w:rPr>
+                  <w:rFonts w:ascii="Cambria Math" w:eastAsiaTheme="minorEastAsia" w:hAnsi="Cambria Math"/>
+                  <w:i/>
+                </w:rPr>
+              </m:ctrlPr>
+            </m:dPr>
+            <m:e>
+              <m:r>
+                <w:rPr>
+                  <w:rFonts w:ascii="Cambria Math" w:eastAsiaTheme="minorEastAsia" w:hAnsi="Cambria Math"/>
+                </w:rPr>
+                <m:t>2</m:t>
+              </m:r>
+            </m:e>
+          </m:d>
+          <m:d>
+            <m:dPr>
+              <m:ctrlPr>
+                <w:rPr>
+                  <w:rFonts w:ascii="Cambria Math" w:eastAsiaTheme="minorEastAsia" w:hAnsi="Cambria Math"/>
+                  <w:i/>
+                </w:rPr>
+              </m:ctrlPr>
+            </m:dPr>
+            <m:e>
+              <m:r>
+                <w:rPr>
+                  <w:rFonts w:ascii="Cambria Math" w:eastAsiaTheme="minorEastAsia" w:hAnsi="Cambria Math"/>
+                </w:rPr>
+                <m:t>2.7321</m:t>
+              </m:r>
+            </m:e>
+          </m:d>
+          <m:r>
+            <w:rPr>
+              <w:rFonts w:ascii="Cambria Math" w:eastAsiaTheme="minorEastAsia" w:hAnsi="Cambria Math"/>
+            </w:rPr>
+            <m:t xml:space="preserve">-2= </m:t>
+          </m:r>
+          <m:r>
+            <w:rPr>
+              <w:rFonts w:ascii="Cambria Math" w:eastAsiaTheme="minorEastAsia" w:hAnsi="Cambria Math"/>
+            </w:rPr>
+            <m:t>7.46437041</m:t>
+          </m:r>
+          <m:r>
+            <w:rPr>
+              <w:rFonts w:ascii="Cambria Math" w:eastAsiaTheme="minorEastAsia" w:hAnsi="Cambria Math"/>
+            </w:rPr>
+            <m:t xml:space="preserve">- </m:t>
+          </m:r>
+          <m:r>
+            <w:rPr>
+              <w:rFonts w:ascii="Cambria Math" w:eastAsiaTheme="minorEastAsia" w:hAnsi="Cambria Math"/>
+            </w:rPr>
+            <m:t>5.4642</m:t>
+          </m:r>
+          <m:r>
+            <w:rPr>
+              <w:rFonts w:ascii="Cambria Math" w:eastAsiaTheme="minorEastAsia" w:hAnsi="Cambria Math"/>
+            </w:rPr>
+            <m:t>-2=0.0002</m:t>
+          </m:r>
+          <m:r>
+            <w:rPr>
+              <w:rFonts w:eastAsiaTheme="minorEastAsia"/>
+            </w:rPr>
+            <w:br/>
+          </m:r>
+          <m:r>
+            <w:rPr>
+              <w:rFonts w:eastAsiaTheme="minorEastAsia"/>
+            </w:rPr>
+            <w:br/>
+          </m:r>
+        </m:oMath>
+      </m:oMathPara>
+      <w:r>
+        <w:rPr>
+          <w:rFonts w:eastAsiaTheme="minorEastAsia"/>
+          <w:b/>
+          <w:bCs/>
+        </w:rPr>
+        <w:t xml:space="preserve">(4) </w:t>
+      </w:r>
+      <m:oMath>
+        <m:r>
+          <m:rPr>
+            <m:sty m:val="bi"/>
+          </m:rPr>
+          <w:rPr>
+            <w:rFonts w:ascii="Cambria Math" w:eastAsiaTheme="minorEastAsia" w:hAnsi="Cambria Math"/>
+          </w:rPr>
+          <m:t xml:space="preserve">1+ </m:t>
+        </m:r>
+        <m:rad>
+          <m:radPr>
+            <m:degHide m:val="1"/>
+            <m:ctrlPr>
+              <w:rPr>
+                <w:rFonts w:ascii="Cambria Math" w:eastAsiaTheme="minorEastAsia" w:hAnsi="Cambria Math"/>
+                <w:b/>
+                <w:bCs/>
+                <w:i/>
+              </w:rPr>
+            </m:ctrlPr>
+          </m:radPr>
+          <m:deg/>
+          <m:e>
+            <m:r>
+              <m:rPr>
+                <m:sty m:val="bi"/>
+              </m:rPr>
+              <w:rPr>
+                <w:rFonts w:ascii="Cambria Math" w:eastAsiaTheme="minorEastAsia" w:hAnsi="Cambria Math"/>
+              </w:rPr>
+              <m:t>3</m:t>
+            </m:r>
+          </m:e>
+        </m:rad>
+      </m:oMath>
+    </w:p>
+    <w:p>
+      <w:pPr>
+        <w:pStyle w:val="ListParagraph"/>
+        <w:numPr>
+          <w:ilvl w:val="0"/>
+          <w:numId w:val="48"/>
+        </w:numPr>
         <w:rPr>
           <w:rFonts w:eastAsiaTheme="minorEastAsia"/>
         </w:rPr>
@@ -8196,6 +10051,95 @@
     </w:lvl>
   </w:abstractNum>
   <w:abstractNum w:abstractNumId="30" w15:restartNumberingAfterBreak="0">
+    <w:nsid w:val="602D6BE6"/>
+    <w:multiLevelType w:val="hybridMultilevel"/>
+    <w:tmpl w:val="390257B2"/>
+    <w:lvl w:ilvl="0" w:tplc="04090015">
+      <w:start w:val="1"/>
+      <w:numFmt w:val="upperLetter"/>
+      <w:lvlText w:val="%1."/>
+      <w:lvlJc w:val="left"/>
+      <w:pPr>
+        <w:ind w:left="360" w:hanging="360"/>
+      </w:pPr>
+      <w:rPr>
+        <w:rFonts w:hint="default"/>
+      </w:rPr>
+    </w:lvl>
+    <w:lvl w:ilvl="1" w:tplc="04090019" w:tentative="1">
+      <w:start w:val="1"/>
+      <w:numFmt w:val="lowerLetter"/>
+      <w:lvlText w:val="%2."/>
+      <w:lvlJc w:val="left"/>
+      <w:pPr>
+        <w:ind w:left="1080" w:hanging="360"/>
+      </w:pPr>
+    </w:lvl>
+    <w:lvl w:ilvl="2" w:tplc="0409001B" w:tentative="1">
+      <w:start w:val="1"/>
+      <w:numFmt w:val="lowerRoman"/>
+      <w:lvlText w:val="%3."/>
+      <w:lvlJc w:val="right"/>
+      <w:pPr>
+        <w:ind w:left="1800" w:hanging="180"/>
+      </w:pPr>
+    </w:lvl>
+    <w:lvl w:ilvl="3" w:tplc="0409000F" w:tentative="1">
+      <w:start w:val="1"/>
+      <w:numFmt w:val="decimal"/>
+      <w:lvlText w:val="%4."/>
+      <w:lvlJc w:val="left"/>
+      <w:pPr>
+        <w:ind w:left="2520" w:hanging="360"/>
+      </w:pPr>
+    </w:lvl>
+    <w:lvl w:ilvl="4" w:tplc="04090019" w:tentative="1">
+      <w:start w:val="1"/>
+      <w:numFmt w:val="lowerLetter"/>
+      <w:lvlText w:val="%5."/>
+      <w:lvlJc w:val="left"/>
+      <w:pPr>
+        <w:ind w:left="3240" w:hanging="360"/>
+      </w:pPr>
+    </w:lvl>
+    <w:lvl w:ilvl="5" w:tplc="0409001B" w:tentative="1">
+      <w:start w:val="1"/>
+      <w:numFmt w:val="lowerRoman"/>
+      <w:lvlText w:val="%6."/>
+      <w:lvlJc w:val="right"/>
+      <w:pPr>
+        <w:ind w:left="3960" w:hanging="180"/>
+      </w:pPr>
+    </w:lvl>
+    <w:lvl w:ilvl="6" w:tplc="0409000F" w:tentative="1">
+      <w:start w:val="1"/>
+      <w:numFmt w:val="decimal"/>
+      <w:lvlText w:val="%7."/>
+      <w:lvlJc w:val="left"/>
+      <w:pPr>
+        <w:ind w:left="4680" w:hanging="360"/>
+      </w:pPr>
+    </w:lvl>
+    <w:lvl w:ilvl="7" w:tplc="04090019" w:tentative="1">
+      <w:start w:val="1"/>
+      <w:numFmt w:val="lowerLetter"/>
+      <w:lvlText w:val="%8."/>
+      <w:lvlJc w:val="left"/>
+      <w:pPr>
+        <w:ind w:left="5400" w:hanging="360"/>
+      </w:pPr>
+    </w:lvl>
+    <w:lvl w:ilvl="8" w:tplc="0409001B" w:tentative="1">
+      <w:start w:val="1"/>
+      <w:numFmt w:val="lowerRoman"/>
+      <w:lvlText w:val="%9."/>
+      <w:lvlJc w:val="right"/>
+      <w:pPr>
+        <w:ind w:left="6120" w:hanging="180"/>
+      </w:pPr>
+    </w:lvl>
+  </w:abstractNum>
+  <w:abstractNum w:abstractNumId="31" w15:restartNumberingAfterBreak="0">
     <w:nsid w:val="61500A44"/>
     <w:multiLevelType w:val="hybridMultilevel"/>
     <w:tmpl w:val="1DB4E982"/>
@@ -8284,7 +10228,7 @@
       </w:pPr>
     </w:lvl>
   </w:abstractNum>
-  <w:abstractNum w:abstractNumId="31" w15:restartNumberingAfterBreak="0">
+  <w:abstractNum w:abstractNumId="32" w15:restartNumberingAfterBreak="0">
     <w:nsid w:val="61611601"/>
     <w:multiLevelType w:val="hybridMultilevel"/>
     <w:tmpl w:val="A72A7508"/>
@@ -8373,7 +10317,7 @@
       </w:pPr>
     </w:lvl>
   </w:abstractNum>
-  <w:abstractNum w:abstractNumId="32" w15:restartNumberingAfterBreak="0">
+  <w:abstractNum w:abstractNumId="33" w15:restartNumberingAfterBreak="0">
     <w:nsid w:val="63FE48D9"/>
     <w:multiLevelType w:val="hybridMultilevel"/>
     <w:tmpl w:val="FF7A70FE"/>
@@ -8462,7 +10406,7 @@
       </w:pPr>
     </w:lvl>
   </w:abstractNum>
-  <w:abstractNum w:abstractNumId="33" w15:restartNumberingAfterBreak="0">
+  <w:abstractNum w:abstractNumId="34" w15:restartNumberingAfterBreak="0">
     <w:nsid w:val="64D34789"/>
     <w:multiLevelType w:val="hybridMultilevel"/>
     <w:tmpl w:val="16DC6484"/>
@@ -8551,7 +10495,7 @@
       </w:pPr>
     </w:lvl>
   </w:abstractNum>
-  <w:abstractNum w:abstractNumId="34" w15:restartNumberingAfterBreak="0">
+  <w:abstractNum w:abstractNumId="35" w15:restartNumberingAfterBreak="0">
     <w:nsid w:val="654D045C"/>
     <w:multiLevelType w:val="hybridMultilevel"/>
     <w:tmpl w:val="71320066"/>
@@ -8640,7 +10584,7 @@
       </w:pPr>
     </w:lvl>
   </w:abstractNum>
-  <w:abstractNum w:abstractNumId="35" w15:restartNumberingAfterBreak="0">
+  <w:abstractNum w:abstractNumId="36" w15:restartNumberingAfterBreak="0">
     <w:nsid w:val="6683723A"/>
     <w:multiLevelType w:val="hybridMultilevel"/>
     <w:tmpl w:val="3140BE7E"/>
@@ -8729,7 +10673,7 @@
       </w:pPr>
     </w:lvl>
   </w:abstractNum>
-  <w:abstractNum w:abstractNumId="36" w15:restartNumberingAfterBreak="0">
+  <w:abstractNum w:abstractNumId="37" w15:restartNumberingAfterBreak="0">
     <w:nsid w:val="674750CB"/>
     <w:multiLevelType w:val="hybridMultilevel"/>
     <w:tmpl w:val="029C65A4"/>
@@ -8818,7 +10762,7 @@
       </w:pPr>
     </w:lvl>
   </w:abstractNum>
-  <w:abstractNum w:abstractNumId="37" w15:restartNumberingAfterBreak="0">
+  <w:abstractNum w:abstractNumId="38" w15:restartNumberingAfterBreak="0">
     <w:nsid w:val="6A2D1E8F"/>
     <w:multiLevelType w:val="hybridMultilevel"/>
     <w:tmpl w:val="2D5688A4"/>
@@ -8904,7 +10848,7 @@
       </w:pPr>
     </w:lvl>
   </w:abstractNum>
-  <w:abstractNum w:abstractNumId="38" w15:restartNumberingAfterBreak="0">
+  <w:abstractNum w:abstractNumId="39" w15:restartNumberingAfterBreak="0">
     <w:nsid w:val="6C610384"/>
     <w:multiLevelType w:val="hybridMultilevel"/>
     <w:tmpl w:val="779057EA"/>
@@ -8993,7 +10937,7 @@
       </w:pPr>
     </w:lvl>
   </w:abstractNum>
-  <w:abstractNum w:abstractNumId="39" w15:restartNumberingAfterBreak="0">
+  <w:abstractNum w:abstractNumId="40" w15:restartNumberingAfterBreak="0">
     <w:nsid w:val="744132D7"/>
     <w:multiLevelType w:val="hybridMultilevel"/>
     <w:tmpl w:val="30AE0C86"/>
@@ -9082,7 +11026,96 @@
       </w:pPr>
     </w:lvl>
   </w:abstractNum>
-  <w:abstractNum w:abstractNumId="40" w15:restartNumberingAfterBreak="0">
+  <w:abstractNum w:abstractNumId="41" w15:restartNumberingAfterBreak="0">
+    <w:nsid w:val="763F19FB"/>
+    <w:multiLevelType w:val="hybridMultilevel"/>
+    <w:tmpl w:val="25688C62"/>
+    <w:lvl w:ilvl="0" w:tplc="FC1C73E2">
+      <w:start w:val="1"/>
+      <w:numFmt w:val="decimal"/>
+      <w:lvlText w:val="%1."/>
+      <w:lvlJc w:val="left"/>
+      <w:pPr>
+        <w:ind w:left="1080" w:hanging="360"/>
+      </w:pPr>
+      <w:rPr>
+        <w:rFonts w:hint="default"/>
+      </w:rPr>
+    </w:lvl>
+    <w:lvl w:ilvl="1" w:tplc="04090019" w:tentative="1">
+      <w:start w:val="1"/>
+      <w:numFmt w:val="lowerLetter"/>
+      <w:lvlText w:val="%2."/>
+      <w:lvlJc w:val="left"/>
+      <w:pPr>
+        <w:ind w:left="1800" w:hanging="360"/>
+      </w:pPr>
+    </w:lvl>
+    <w:lvl w:ilvl="2" w:tplc="0409001B" w:tentative="1">
+      <w:start w:val="1"/>
+      <w:numFmt w:val="lowerRoman"/>
+      <w:lvlText w:val="%3."/>
+      <w:lvlJc w:val="right"/>
+      <w:pPr>
+        <w:ind w:left="2520" w:hanging="180"/>
+      </w:pPr>
+    </w:lvl>
+    <w:lvl w:ilvl="3" w:tplc="0409000F" w:tentative="1">
+      <w:start w:val="1"/>
+      <w:numFmt w:val="decimal"/>
+      <w:lvlText w:val="%4."/>
+      <w:lvlJc w:val="left"/>
+      <w:pPr>
+        <w:ind w:left="3240" w:hanging="360"/>
+      </w:pPr>
+    </w:lvl>
+    <w:lvl w:ilvl="4" w:tplc="04090019" w:tentative="1">
+      <w:start w:val="1"/>
+      <w:numFmt w:val="lowerLetter"/>
+      <w:lvlText w:val="%5."/>
+      <w:lvlJc w:val="left"/>
+      <w:pPr>
+        <w:ind w:left="3960" w:hanging="360"/>
+      </w:pPr>
+    </w:lvl>
+    <w:lvl w:ilvl="5" w:tplc="0409001B" w:tentative="1">
+      <w:start w:val="1"/>
+      <w:numFmt w:val="lowerRoman"/>
+      <w:lvlText w:val="%6."/>
+      <w:lvlJc w:val="right"/>
+      <w:pPr>
+        <w:ind w:left="4680" w:hanging="180"/>
+      </w:pPr>
+    </w:lvl>
+    <w:lvl w:ilvl="6" w:tplc="0409000F" w:tentative="1">
+      <w:start w:val="1"/>
+      <w:numFmt w:val="decimal"/>
+      <w:lvlText w:val="%7."/>
+      <w:lvlJc w:val="left"/>
+      <w:pPr>
+        <w:ind w:left="5400" w:hanging="360"/>
+      </w:pPr>
+    </w:lvl>
+    <w:lvl w:ilvl="7" w:tplc="04090019" w:tentative="1">
+      <w:start w:val="1"/>
+      <w:numFmt w:val="lowerLetter"/>
+      <w:lvlText w:val="%8."/>
+      <w:lvlJc w:val="left"/>
+      <w:pPr>
+        <w:ind w:left="6120" w:hanging="360"/>
+      </w:pPr>
+    </w:lvl>
+    <w:lvl w:ilvl="8" w:tplc="0409001B" w:tentative="1">
+      <w:start w:val="1"/>
+      <w:numFmt w:val="lowerRoman"/>
+      <w:lvlText w:val="%9."/>
+      <w:lvlJc w:val="right"/>
+      <w:pPr>
+        <w:ind w:left="6840" w:hanging="180"/>
+      </w:pPr>
+    </w:lvl>
+  </w:abstractNum>
+  <w:abstractNum w:abstractNumId="42" w15:restartNumberingAfterBreak="0">
     <w:nsid w:val="76EA3856"/>
     <w:multiLevelType w:val="hybridMultilevel"/>
     <w:tmpl w:val="5958E18A"/>
@@ -9171,7 +11204,7 @@
       </w:pPr>
     </w:lvl>
   </w:abstractNum>
-  <w:abstractNum w:abstractNumId="41" w15:restartNumberingAfterBreak="0">
+  <w:abstractNum w:abstractNumId="43" w15:restartNumberingAfterBreak="0">
     <w:nsid w:val="774F5CFB"/>
     <w:multiLevelType w:val="hybridMultilevel"/>
     <w:tmpl w:val="9710B9EE"/>
@@ -9260,7 +11293,7 @@
       </w:pPr>
     </w:lvl>
   </w:abstractNum>
-  <w:abstractNum w:abstractNumId="42" w15:restartNumberingAfterBreak="0">
+  <w:abstractNum w:abstractNumId="44" w15:restartNumberingAfterBreak="0">
     <w:nsid w:val="7B5D5FB3"/>
     <w:multiLevelType w:val="hybridMultilevel"/>
     <w:tmpl w:val="8AEE59EE"/>
@@ -9349,7 +11382,7 @@
       </w:pPr>
     </w:lvl>
   </w:abstractNum>
-  <w:abstractNum w:abstractNumId="43" w15:restartNumberingAfterBreak="0">
+  <w:abstractNum w:abstractNumId="45" w15:restartNumberingAfterBreak="0">
     <w:nsid w:val="7C093E54"/>
     <w:multiLevelType w:val="hybridMultilevel"/>
     <w:tmpl w:val="07E2E3AC"/>
@@ -9438,7 +11471,7 @@
       </w:pPr>
     </w:lvl>
   </w:abstractNum>
-  <w:abstractNum w:abstractNumId="44" w15:restartNumberingAfterBreak="0">
+  <w:abstractNum w:abstractNumId="46" w15:restartNumberingAfterBreak="0">
     <w:nsid w:val="7DBE32CF"/>
     <w:multiLevelType w:val="hybridMultilevel"/>
     <w:tmpl w:val="C92AF380"/>
@@ -9527,7 +11560,7 @@
       </w:pPr>
     </w:lvl>
   </w:abstractNum>
-  <w:abstractNum w:abstractNumId="45" w15:restartNumberingAfterBreak="0">
+  <w:abstractNum w:abstractNumId="47" w15:restartNumberingAfterBreak="0">
     <w:nsid w:val="7F540412"/>
     <w:multiLevelType w:val="hybridMultilevel"/>
     <w:tmpl w:val="E5C674FA"/>
@@ -9626,25 +11659,25 @@
     <w:abstractNumId w:val="18"/>
   </w:num>
   <w:num w:numId="4" w16cid:durableId="2033145947">
-    <w:abstractNumId w:val="45"/>
+    <w:abstractNumId w:val="47"/>
   </w:num>
   <w:num w:numId="5" w16cid:durableId="202055902">
     <w:abstractNumId w:val="0"/>
   </w:num>
   <w:num w:numId="6" w16cid:durableId="1370255834">
-    <w:abstractNumId w:val="33"/>
+    <w:abstractNumId w:val="34"/>
   </w:num>
   <w:num w:numId="7" w16cid:durableId="1398819235">
     <w:abstractNumId w:val="12"/>
   </w:num>
   <w:num w:numId="8" w16cid:durableId="1640839801">
-    <w:abstractNumId w:val="43"/>
+    <w:abstractNumId w:val="45"/>
   </w:num>
   <w:num w:numId="9" w16cid:durableId="1914927308">
     <w:abstractNumId w:val="1"/>
   </w:num>
   <w:num w:numId="10" w16cid:durableId="578298169">
-    <w:abstractNumId w:val="31"/>
+    <w:abstractNumId w:val="32"/>
   </w:num>
   <w:num w:numId="11" w16cid:durableId="1107581818">
     <w:abstractNumId w:val="5"/>
@@ -9653,13 +11686,13 @@
     <w:abstractNumId w:val="11"/>
   </w:num>
   <w:num w:numId="13" w16cid:durableId="819930803">
-    <w:abstractNumId w:val="44"/>
+    <w:abstractNumId w:val="46"/>
   </w:num>
   <w:num w:numId="14" w16cid:durableId="780105164">
     <w:abstractNumId w:val="28"/>
   </w:num>
   <w:num w:numId="15" w16cid:durableId="1362583393">
-    <w:abstractNumId w:val="41"/>
+    <w:abstractNumId w:val="43"/>
   </w:num>
   <w:num w:numId="16" w16cid:durableId="38942300">
     <w:abstractNumId w:val="29"/>
@@ -9668,7 +11701,7 @@
     <w:abstractNumId w:val="2"/>
   </w:num>
   <w:num w:numId="18" w16cid:durableId="836112392">
-    <w:abstractNumId w:val="34"/>
+    <w:abstractNumId w:val="35"/>
   </w:num>
   <w:num w:numId="19" w16cid:durableId="554505431">
     <w:abstractNumId w:val="21"/>
@@ -9683,7 +11716,7 @@
     <w:abstractNumId w:val="16"/>
   </w:num>
   <w:num w:numId="23" w16cid:durableId="474765578">
-    <w:abstractNumId w:val="40"/>
+    <w:abstractNumId w:val="42"/>
   </w:num>
   <w:num w:numId="24" w16cid:durableId="602108312">
     <w:abstractNumId w:val="9"/>
@@ -9695,10 +11728,10 @@
     <w:abstractNumId w:val="23"/>
   </w:num>
   <w:num w:numId="27" w16cid:durableId="1537041159">
-    <w:abstractNumId w:val="42"/>
+    <w:abstractNumId w:val="44"/>
   </w:num>
   <w:num w:numId="28" w16cid:durableId="1132599058">
-    <w:abstractNumId w:val="38"/>
+    <w:abstractNumId w:val="39"/>
   </w:num>
   <w:num w:numId="29" w16cid:durableId="1646087260">
     <w:abstractNumId w:val="19"/>
@@ -9710,13 +11743,13 @@
     <w:abstractNumId w:val="7"/>
   </w:num>
   <w:num w:numId="32" w16cid:durableId="1284965829">
-    <w:abstractNumId w:val="39"/>
+    <w:abstractNumId w:val="40"/>
   </w:num>
   <w:num w:numId="33" w16cid:durableId="980384712">
     <w:abstractNumId w:val="4"/>
   </w:num>
   <w:num w:numId="34" w16cid:durableId="255289783">
-    <w:abstractNumId w:val="37"/>
+    <w:abstractNumId w:val="38"/>
   </w:num>
   <w:num w:numId="35" w16cid:durableId="490217224">
     <w:abstractNumId w:val="22"/>
@@ -9737,22 +11770,28 @@
     <w:abstractNumId w:val="10"/>
   </w:num>
   <w:num w:numId="41" w16cid:durableId="986283934">
-    <w:abstractNumId w:val="35"/>
+    <w:abstractNumId w:val="36"/>
   </w:num>
   <w:num w:numId="42" w16cid:durableId="127089967">
-    <w:abstractNumId w:val="36"/>
+    <w:abstractNumId w:val="37"/>
   </w:num>
   <w:num w:numId="43" w16cid:durableId="810635652">
-    <w:abstractNumId w:val="32"/>
+    <w:abstractNumId w:val="33"/>
   </w:num>
   <w:num w:numId="44" w16cid:durableId="1757941673">
     <w:abstractNumId w:val="14"/>
   </w:num>
   <w:num w:numId="45" w16cid:durableId="670302584">
-    <w:abstractNumId w:val="30"/>
+    <w:abstractNumId w:val="31"/>
   </w:num>
   <w:num w:numId="46" w16cid:durableId="1739282760">
     <w:abstractNumId w:val="3"/>
+  </w:num>
+  <w:num w:numId="47" w16cid:durableId="1394082045">
+    <w:abstractNumId w:val="30"/>
+  </w:num>
+  <w:num w:numId="48" w16cid:durableId="1400978929">
+    <w:abstractNumId w:val="41"/>
   </w:num>
 </w:numbering>
 </file>
@@ -10355,6 +12394,7 @@
   <w:style w:type="character" w:default="1" w:styleId="DefaultParagraphFont">
     <w:name w:val="Default Paragraph Font"/>
     <w:uiPriority w:val="1"/>
+    <w:semiHidden/>
     <w:unhideWhenUsed/>
   </w:style>
   <w:style w:type="table" w:default="1" w:styleId="TableNormal">

</xml_diff>

<commit_message>
Barrons Lets Review Regents - Algebra 1 - Chapter 3: Quadratic Equations - 3.4 Solving Quadratic Equations by Factoring, 3.5 The Relationship Between Factors and Roots
</commit_message>
<xml_diff>
--- a/Algebra-1/ch03/Barrons Lets Review Regents - Albebra 1 - Chapter 3.docx
+++ b/Algebra-1/ch03/Barrons Lets Review Regents - Albebra 1 - Chapter 3.docx
@@ -1427,7 +1427,21 @@
         <w:rPr>
           <w:rFonts w:eastAsiaTheme="minorEastAsia"/>
         </w:rPr>
-        <w:t>, (-3,-3), (1,9), (-1, -9)</w:t>
+        <w:t>, (-</w:t>
+      </w:r>
+      <w:proofErr w:type="gramStart"/>
+      <w:r>
+        <w:rPr>
+          <w:rFonts w:eastAsiaTheme="minorEastAsia"/>
+        </w:rPr>
+        <w:t>3,-</w:t>
+      </w:r>
+      <w:proofErr w:type="gramEnd"/>
+      <w:r>
+        <w:rPr>
+          <w:rFonts w:eastAsiaTheme="minorEastAsia"/>
+        </w:rPr>
+        <w:t>3), (1,9), (-1, -9)</w:t>
       </w:r>
       <w:r>
         <w:rPr>
@@ -5460,7 +5474,15 @@
       </w:r>
       <w:r>
         <w:br/>
-        <w:t>(x -3)(x+13) = 0</w:t>
+        <w:t>(x -</w:t>
+      </w:r>
+      <w:proofErr w:type="gramStart"/>
+      <w:r>
+        <w:t>3)(</w:t>
+      </w:r>
+      <w:proofErr w:type="gramEnd"/>
+      <w:r>
+        <w:t>x+13) = 0</w:t>
       </w:r>
       <w:r>
         <w:br/>
@@ -5469,7 +5491,15 @@
     </w:p>
     <w:p>
       <w:r>
-        <w:t>Guess and check is useful if the quadratic equation is a multiple choice question so there are only four things to check.</w:t>
+        <w:t xml:space="preserve">Guess and check </w:t>
+      </w:r>
+      <w:proofErr w:type="gramStart"/>
+      <w:r>
+        <w:t>is</w:t>
+      </w:r>
+      <w:proofErr w:type="gramEnd"/>
+      <w:r>
+        <w:t xml:space="preserve"> useful if the quadratic equation is a multiple choice question so there are only four things to check.</w:t>
       </w:r>
     </w:p>
     <w:p>
@@ -5547,7 +5577,15 @@
     </w:p>
     <w:p>
       <w:r>
-        <w:t xml:space="preserve">The solutions to a  quadratic equation are sometimes called the </w:t>
+        <w:t xml:space="preserve">The solutions to </w:t>
+      </w:r>
+      <w:proofErr w:type="gramStart"/>
+      <w:r>
+        <w:t>a  quadratic</w:t>
+      </w:r>
+      <w:proofErr w:type="gramEnd"/>
+      <w:r>
+        <w:t xml:space="preserve"> equation are sometimes called the </w:t>
       </w:r>
       <w:r>
         <w:rPr>
@@ -6282,7 +6320,21 @@
           <w:rFonts w:eastAsiaTheme="minorEastAsia"/>
         </w:rPr>
         <w:br/>
-        <w:t>(-6)(-6) + (5)(-6) – 6 = 36 – 30 – 6 = 0</w:t>
+        <w:t>(-</w:t>
+      </w:r>
+      <w:proofErr w:type="gramStart"/>
+      <w:r>
+        <w:rPr>
+          <w:rFonts w:eastAsiaTheme="minorEastAsia"/>
+        </w:rPr>
+        <w:t>6)(</w:t>
+      </w:r>
+      <w:proofErr w:type="gramEnd"/>
+      <w:r>
+        <w:rPr>
+          <w:rFonts w:eastAsiaTheme="minorEastAsia"/>
+        </w:rPr>
+        <w:t>-6) + (5)(-6) – 6 = 36 – 30 – 6 = 0</w:t>
       </w:r>
       <w:r>
         <w:rPr>
@@ -7271,6 +7323,7 @@
         </w:rPr>
         <w:t>x</w:t>
       </w:r>
+      <w:proofErr w:type="gramStart"/>
       <w:r>
         <w:rPr>
           <w:rFonts w:eastAsiaTheme="minorEastAsia"/>
@@ -7282,7 +7335,14 @@
         <w:rPr>
           <w:rFonts w:eastAsiaTheme="minorEastAsia"/>
         </w:rPr>
-        <w:t xml:space="preserve">  + 5x = 6</w:t>
+        <w:t xml:space="preserve">  +</w:t>
+      </w:r>
+      <w:proofErr w:type="gramEnd"/>
+      <w:r>
+        <w:rPr>
+          <w:rFonts w:eastAsiaTheme="minorEastAsia"/>
+        </w:rPr>
+        <w:t xml:space="preserve"> 5x = 6</w:t>
       </w:r>
       <w:r>
         <w:rPr>
@@ -7800,7 +7860,14 @@
           <w:rFonts w:eastAsiaTheme="minorEastAsia"/>
         </w:rPr>
         <w:lastRenderedPageBreak/>
-        <w:t xml:space="preserve">3.3 Solving  </w:t>
+        <w:t xml:space="preserve">3.3 </w:t>
+      </w:r>
+      <w:proofErr w:type="gramStart"/>
+      <w:r>
+        <w:rPr>
+          <w:rFonts w:eastAsiaTheme="minorEastAsia"/>
+        </w:rPr>
+        <w:t xml:space="preserve">Solving  </w:t>
       </w:r>
       <w:r>
         <w:rPr>
@@ -7808,6 +7875,7 @@
         </w:rPr>
         <w:t>Quadratic</w:t>
       </w:r>
+      <w:proofErr w:type="gramEnd"/>
       <w:r>
         <w:rPr>
           <w:rFonts w:eastAsiaTheme="minorEastAsia"/>
@@ -7817,7 +7885,15 @@
     </w:p>
     <w:p>
       <w:r>
-        <w:t>Completing the square is a technique for solving quadratic equations that relies on the concept of a perfect square trinomial.  It is not the quickest method to solve certain  quadratic equations, but it can be used for all quadratic equations.</w:t>
+        <w:t xml:space="preserve">Completing the square is a technique for solving quadratic equations that relies on the concept of a perfect square trinomial.  It is not the quickest method to solve </w:t>
+      </w:r>
+      <w:proofErr w:type="gramStart"/>
+      <w:r>
+        <w:t>certain  quadratic</w:t>
+      </w:r>
+      <w:proofErr w:type="gramEnd"/>
+      <w:r>
+        <w:t xml:space="preserve"> equations, but it can be used for all quadratic equations.</w:t>
       </w:r>
     </w:p>
     <w:p>
@@ -8430,6 +8506,9 @@
             <m:t>+12x=28</m:t>
           </m:r>
           <m:r>
+            <m:rPr>
+              <m:sty m:val="p"/>
+            </m:rPr>
             <w:rPr>
               <w:rFonts w:eastAsiaTheme="minorEastAsia"/>
             </w:rPr>
@@ -8444,6 +8523,9 @@
             <m:t>36=36</m:t>
           </m:r>
           <m:r>
+            <m:rPr>
+              <m:sty m:val="p"/>
+            </m:rPr>
             <w:rPr>
               <w:rFonts w:eastAsiaTheme="minorEastAsia"/>
             </w:rPr>
@@ -8481,27 +8563,12 @@
             <w:rPr>
               <w:rFonts w:ascii="Cambria Math" w:hAnsi="Cambria Math"/>
             </w:rPr>
-            <m:t>+12x</m:t>
+            <m:t>+12x+36=64</m:t>
           </m:r>
           <m:r>
-            <w:rPr>
-              <w:rFonts w:ascii="Cambria Math" w:hAnsi="Cambria Math"/>
-            </w:rPr>
-            <m:t>+36</m:t>
-          </m:r>
-          <m:r>
-            <w:rPr>
-              <w:rFonts w:ascii="Cambria Math" w:hAnsi="Cambria Math"/>
-            </w:rPr>
-            <m:t>=</m:t>
-          </m:r>
-          <m:r>
-            <w:rPr>
-              <w:rFonts w:ascii="Cambria Math" w:hAnsi="Cambria Math"/>
-            </w:rPr>
-            <m:t>64</m:t>
-          </m:r>
-          <m:r>
+            <m:rPr>
+              <m:sty m:val="p"/>
+            </m:rPr>
             <w:rPr>
               <w:rFonts w:ascii="Cambria Math" w:hAnsi="Cambria Math"/>
             </w:rPr>
@@ -8554,6 +8621,9 @@
             <m:t>= 64</m:t>
           </m:r>
           <m:r>
+            <m:rPr>
+              <m:sty m:val="p"/>
+            </m:rPr>
             <w:rPr>
               <w:rFonts w:ascii="Cambria Math" w:eastAsiaTheme="minorEastAsia" w:hAnsi="Cambria Math"/>
             </w:rPr>
@@ -8568,6 +8638,9 @@
             <m:t>x+6= ±8</m:t>
           </m:r>
           <m:r>
+            <m:rPr>
+              <m:sty m:val="p"/>
+            </m:rPr>
             <w:rPr>
               <w:rFonts w:ascii="Cambria Math" w:eastAsiaTheme="minorEastAsia" w:hAnsi="Cambria Math"/>
             </w:rPr>
@@ -8794,6 +8867,9 @@
             <m:t>+π</m:t>
           </m:r>
           <m:r>
+            <m:rPr>
+              <m:sty m:val="p"/>
+            </m:rPr>
             <w:rPr>
               <w:rFonts w:ascii="Cambria Math" w:eastAsiaTheme="minorEastAsia" w:hAnsi="Cambria Math"/>
             </w:rPr>
@@ -8900,7 +8976,7 @@
               <m:degHide m:val="1"/>
               <m:ctrlPr>
                 <w:rPr>
-                  <w:rFonts w:ascii="Cambria Math" w:eastAsiaTheme="minorEastAsia"/>
+                  <w:rFonts w:ascii="Cambria Math" w:eastAsiaTheme="minorEastAsia" w:hAnsi="Cambria Math"/>
                 </w:rPr>
               </m:ctrlPr>
             </m:radPr>
@@ -8921,6 +8997,9 @@
             <m:t>=2</m:t>
           </m:r>
           <m:r>
+            <m:rPr>
+              <m:sty m:val="p"/>
+            </m:rPr>
             <w:rPr>
               <w:rFonts w:ascii="Cambria Math" w:eastAsiaTheme="minorEastAsia"/>
             </w:rPr>
@@ -8999,6 +9078,9 @@
             <m:t>=1</m:t>
           </m:r>
           <m:r>
+            <m:rPr>
+              <m:sty m:val="p"/>
+            </m:rPr>
             <w:rPr>
               <w:rFonts w:ascii="Cambria Math" w:eastAsiaTheme="minorEastAsia" w:hAnsi="Cambria Math"/>
             </w:rPr>
@@ -9077,6 +9159,9 @@
             <m:t>=1</m:t>
           </m:r>
           <m:r>
+            <m:rPr>
+              <m:sty m:val="p"/>
+            </m:rPr>
             <w:rPr>
               <w:rFonts w:ascii="Cambria Math" w:eastAsiaTheme="minorEastAsia" w:hAnsi="Cambria Math"/>
             </w:rPr>
@@ -9328,11 +9413,6 @@
           <w:rFonts w:eastAsiaTheme="minorEastAsia"/>
         </w:rPr>
         <w:br/>
-      </w:r>
-      <w:r>
-        <w:rPr>
-          <w:rFonts w:eastAsiaTheme="minorEastAsia"/>
-        </w:rPr>
         <w:t>x</w:t>
       </w:r>
       <w:r>
@@ -9360,11 +9440,6 @@
           <w:rFonts w:eastAsiaTheme="minorEastAsia"/>
         </w:rPr>
         <w:br/>
-      </w:r>
-      <w:r>
-        <w:rPr>
-          <w:rFonts w:eastAsiaTheme="minorEastAsia"/>
-        </w:rPr>
         <w:t>x</w:t>
       </w:r>
       <w:r>
@@ -9378,13 +9453,7 @@
         <w:rPr>
           <w:rFonts w:eastAsiaTheme="minorEastAsia"/>
         </w:rPr>
-        <w:t xml:space="preserve"> + 10x </w:t>
-      </w:r>
-      <w:r>
-        <w:rPr>
-          <w:rFonts w:eastAsiaTheme="minorEastAsia"/>
-        </w:rPr>
-        <w:t>+ 25 = 49</w:t>
+        <w:t xml:space="preserve"> + 10x + 25 = 49</w:t>
       </w:r>
       <w:r>
         <w:rPr>
@@ -9421,6 +9490,9 @@
           <m:t>±7</m:t>
         </m:r>
         <m:r>
+          <m:rPr>
+            <m:sty m:val="p"/>
+          </m:rPr>
           <w:rPr>
             <w:rFonts w:ascii="Cambria Math" w:eastAsiaTheme="minorEastAsia" w:hAnsi="Cambria Math"/>
           </w:rPr>
@@ -9490,11 +9562,6 @@
           <w:rFonts w:eastAsiaTheme="minorEastAsia"/>
         </w:rPr>
         <w:br/>
-      </w:r>
-      <w:r>
-        <w:rPr>
-          <w:rFonts w:eastAsiaTheme="minorEastAsia"/>
-        </w:rPr>
         <w:t>x</w:t>
       </w:r>
       <w:r>
@@ -9522,11 +9589,6 @@
           <w:rFonts w:eastAsiaTheme="minorEastAsia"/>
         </w:rPr>
         <w:br/>
-      </w:r>
-      <w:r>
-        <w:rPr>
-          <w:rFonts w:eastAsiaTheme="minorEastAsia"/>
-        </w:rPr>
         <w:t>x</w:t>
       </w:r>
       <w:r>
@@ -9540,25 +9602,7 @@
         <w:rPr>
           <w:rFonts w:eastAsiaTheme="minorEastAsia"/>
         </w:rPr>
-        <w:t xml:space="preserve"> – 18x</w:t>
-      </w:r>
-      <w:r>
-        <w:rPr>
-          <w:rFonts w:eastAsiaTheme="minorEastAsia"/>
-        </w:rPr>
-        <w:t xml:space="preserve"> +81 </w:t>
-      </w:r>
-      <w:r>
-        <w:rPr>
-          <w:rFonts w:eastAsiaTheme="minorEastAsia"/>
-        </w:rPr>
-        <w:t xml:space="preserve">= </w:t>
-      </w:r>
-      <w:r>
-        <w:rPr>
-          <w:rFonts w:eastAsiaTheme="minorEastAsia"/>
-        </w:rPr>
-        <w:t>121</w:t>
+        <w:t xml:space="preserve"> – 18x +81 = 121</w:t>
       </w:r>
       <w:r>
         <w:rPr>
@@ -9693,25 +9737,7 @@
         <w:rPr>
           <w:rFonts w:eastAsiaTheme="minorEastAsia"/>
         </w:rPr>
-        <w:t xml:space="preserve"> – 6x </w:t>
-      </w:r>
-      <w:r>
-        <w:rPr>
-          <w:rFonts w:eastAsiaTheme="minorEastAsia"/>
-        </w:rPr>
-        <w:t xml:space="preserve">+ 9 </w:t>
-      </w:r>
-      <w:r>
-        <w:rPr>
-          <w:rFonts w:eastAsiaTheme="minorEastAsia"/>
-        </w:rPr>
-        <w:t>=</w:t>
-      </w:r>
-      <w:r>
-        <w:rPr>
-          <w:rFonts w:eastAsiaTheme="minorEastAsia"/>
-        </w:rPr>
-        <w:t xml:space="preserve"> 17</w:t>
+        <w:t xml:space="preserve"> – 6x + 9 = 17</w:t>
       </w:r>
       <w:r>
         <w:rPr>
@@ -9883,11 +9909,6 @@
           <w:rFonts w:eastAsiaTheme="minorEastAsia"/>
         </w:rPr>
         <w:br/>
-      </w:r>
-      <w:r>
-        <w:rPr>
-          <w:rFonts w:eastAsiaTheme="minorEastAsia"/>
-        </w:rPr>
         <w:t>x</w:t>
       </w:r>
       <w:r>
@@ -9915,11 +9936,6 @@
           <w:rFonts w:eastAsiaTheme="minorEastAsia"/>
         </w:rPr>
         <w:br/>
-      </w:r>
-      <w:r>
-        <w:rPr>
-          <w:rFonts w:eastAsiaTheme="minorEastAsia"/>
-        </w:rPr>
         <w:t>x</w:t>
       </w:r>
       <w:r>
@@ -9933,19 +9949,7 @@
         <w:rPr>
           <w:rFonts w:eastAsiaTheme="minorEastAsia"/>
         </w:rPr>
-        <w:t xml:space="preserve"> + 2x </w:t>
-      </w:r>
-      <w:r>
-        <w:rPr>
-          <w:rFonts w:eastAsiaTheme="minorEastAsia"/>
-        </w:rPr>
-        <w:t>=</w:t>
-      </w:r>
-      <w:r>
-        <w:rPr>
-          <w:rFonts w:eastAsiaTheme="minorEastAsia"/>
-        </w:rPr>
-        <w:t xml:space="preserve"> 24</w:t>
+        <w:t xml:space="preserve"> + 2x = 24</w:t>
       </w:r>
       <w:r>
         <w:rPr>
@@ -9959,11 +9963,6 @@
           <w:rFonts w:eastAsiaTheme="minorEastAsia"/>
         </w:rPr>
         <w:br/>
-      </w:r>
-      <w:r>
-        <w:rPr>
-          <w:rFonts w:eastAsiaTheme="minorEastAsia"/>
-        </w:rPr>
         <w:t>x</w:t>
       </w:r>
       <w:r>
@@ -9977,25 +9976,7 @@
         <w:rPr>
           <w:rFonts w:eastAsiaTheme="minorEastAsia"/>
         </w:rPr>
-        <w:t xml:space="preserve"> + 2x </w:t>
-      </w:r>
-      <w:r>
-        <w:rPr>
-          <w:rFonts w:eastAsiaTheme="minorEastAsia"/>
-        </w:rPr>
-        <w:t xml:space="preserve">+ 1 </w:t>
-      </w:r>
-      <w:r>
-        <w:rPr>
-          <w:rFonts w:eastAsiaTheme="minorEastAsia"/>
-        </w:rPr>
-        <w:t>= 2</w:t>
-      </w:r>
-      <w:r>
-        <w:rPr>
-          <w:rFonts w:eastAsiaTheme="minorEastAsia"/>
-        </w:rPr>
-        <w:t>5</w:t>
+        <w:t xml:space="preserve"> + 2x + 1 = 25</w:t>
       </w:r>
       <w:r>
         <w:rPr>
@@ -10040,8 +10021,6 @@
       </w:r>
       <w:r>
         <w:br/>
-      </w:r>
-      <w:r>
         <w:t>x</w:t>
       </w:r>
       <w:r>
@@ -10059,8 +10038,6 @@
       </w:r>
       <w:r>
         <w:br/>
-      </w:r>
-      <w:r>
         <w:t>x</w:t>
       </w:r>
       <w:r>
@@ -10070,13 +10047,7 @@
         <w:t>2</w:t>
       </w:r>
       <w:r>
-        <w:t xml:space="preserve"> + 4x </w:t>
-      </w:r>
-      <w:r>
-        <w:t>=</w:t>
-      </w:r>
-      <w:r>
-        <w:t xml:space="preserve"> 5</w:t>
+        <w:t xml:space="preserve"> + 4x = 5</w:t>
       </w:r>
       <w:r>
         <w:br/>
@@ -10084,8 +10055,6 @@
       </w:r>
       <w:r>
         <w:br/>
-      </w:r>
-      <w:r>
         <w:t>x</w:t>
       </w:r>
       <w:r>
@@ -10095,16 +10064,7 @@
         <w:t>2</w:t>
       </w:r>
       <w:r>
-        <w:t xml:space="preserve"> + 4x </w:t>
-      </w:r>
-      <w:r>
-        <w:t>+ 4</w:t>
-      </w:r>
-      <w:r>
-        <w:t xml:space="preserve">= </w:t>
-      </w:r>
-      <w:r>
-        <w:t>9</w:t>
+        <w:t xml:space="preserve"> + 4x + 4= 9</w:t>
       </w:r>
       <w:r>
         <w:br/>
@@ -10214,11 +10174,6 @@
           <w:rFonts w:eastAsiaTheme="minorEastAsia"/>
         </w:rPr>
         <w:br/>
-      </w:r>
-      <w:r>
-        <w:rPr>
-          <w:rFonts w:eastAsiaTheme="minorEastAsia"/>
-        </w:rPr>
         <w:t>x</w:t>
       </w:r>
       <w:r>
@@ -10246,11 +10201,6 @@
           <w:rFonts w:eastAsiaTheme="minorEastAsia"/>
         </w:rPr>
         <w:br/>
-      </w:r>
-      <w:r>
-        <w:rPr>
-          <w:rFonts w:eastAsiaTheme="minorEastAsia"/>
-        </w:rPr>
         <w:t>x</w:t>
       </w:r>
       <w:r>
@@ -10264,19 +10214,7 @@
         <w:rPr>
           <w:rFonts w:eastAsiaTheme="minorEastAsia"/>
         </w:rPr>
-        <w:t xml:space="preserve"> – 12x </w:t>
-      </w:r>
-      <w:r>
-        <w:rPr>
-          <w:rFonts w:eastAsiaTheme="minorEastAsia"/>
-        </w:rPr>
-        <w:t>= -</w:t>
-      </w:r>
-      <w:r>
-        <w:rPr>
-          <w:rFonts w:eastAsiaTheme="minorEastAsia"/>
-        </w:rPr>
-        <w:t>32</w:t>
+        <w:t xml:space="preserve"> – 12x = -32</w:t>
       </w:r>
       <w:r>
         <w:rPr>
@@ -10290,11 +10228,6 @@
           <w:rFonts w:eastAsiaTheme="minorEastAsia"/>
         </w:rPr>
         <w:br/>
-      </w:r>
-      <w:r>
-        <w:rPr>
-          <w:rFonts w:eastAsiaTheme="minorEastAsia"/>
-        </w:rPr>
         <w:t>x</w:t>
       </w:r>
       <w:r>
@@ -10308,25 +10241,7 @@
         <w:rPr>
           <w:rFonts w:eastAsiaTheme="minorEastAsia"/>
         </w:rPr>
-        <w:t xml:space="preserve"> – 12x + 3</w:t>
-      </w:r>
-      <w:r>
-        <w:rPr>
-          <w:rFonts w:eastAsiaTheme="minorEastAsia"/>
-        </w:rPr>
-        <w:t>6</w:t>
-      </w:r>
-      <w:r>
-        <w:rPr>
-          <w:rFonts w:eastAsiaTheme="minorEastAsia"/>
-        </w:rPr>
-        <w:t xml:space="preserve"> = </w:t>
-      </w:r>
-      <w:r>
-        <w:rPr>
-          <w:rFonts w:eastAsiaTheme="minorEastAsia"/>
-        </w:rPr>
-        <w:t>4</w:t>
+        <w:t xml:space="preserve"> – 12x + 36 = 4</w:t>
       </w:r>
       <w:r>
         <w:rPr>
@@ -10363,6 +10278,9 @@
           <m:t>±2</m:t>
         </m:r>
         <m:r>
+          <m:rPr>
+            <m:sty m:val="p"/>
+          </m:rPr>
           <w:rPr>
             <w:rFonts w:ascii="Cambria Math" w:eastAsiaTheme="minorEastAsia" w:hAnsi="Cambria Math"/>
           </w:rPr>
@@ -10372,13 +10290,7 @@
           <w:rPr>
             <w:rFonts w:ascii="Cambria Math" w:hAnsi="Cambria Math"/>
           </w:rPr>
-          <m:t>x=6±</m:t>
-        </m:r>
-        <m:r>
-          <w:rPr>
-            <w:rFonts w:ascii="Cambria Math" w:hAnsi="Cambria Math"/>
-          </w:rPr>
-          <m:t>2</m:t>
+          <m:t>x=6±2</m:t>
         </m:r>
       </m:oMath>
       <w:r>
@@ -10569,6 +10481,9 @@
             </m:sup>
           </m:sSup>
           <m:r>
+            <m:rPr>
+              <m:sty m:val="p"/>
+            </m:rPr>
             <w:br/>
           </m:r>
         </m:oMath>
@@ -10583,10 +10498,7 @@
         <w:t>2</w:t>
       </w:r>
       <w:r>
-        <w:t xml:space="preserve"> + bx + 64</w:t>
-      </w:r>
-      <w:r>
-        <w:t xml:space="preserve">, </w:t>
+        <w:t xml:space="preserve"> + bx + 64, </w:t>
       </w:r>
       <m:oMath>
         <m:f>
@@ -10781,11 +10693,6 @@
           <w:rFonts w:eastAsiaTheme="minorEastAsia"/>
         </w:rPr>
         <w:br/>
-      </w:r>
-      <w:r>
-        <w:rPr>
-          <w:rFonts w:eastAsiaTheme="minorEastAsia"/>
-        </w:rPr>
         <w:t>x</w:t>
       </w:r>
       <w:r>
@@ -10799,13 +10706,7 @@
         <w:rPr>
           <w:rFonts w:eastAsiaTheme="minorEastAsia"/>
         </w:rPr>
-        <w:t xml:space="preserve"> – 16x = </w:t>
-      </w:r>
-      <w:r>
-        <w:rPr>
-          <w:rFonts w:eastAsiaTheme="minorEastAsia"/>
-        </w:rPr>
-        <w:t>7</w:t>
+        <w:t xml:space="preserve"> – 16x = 7</w:t>
       </w:r>
       <w:r>
         <w:rPr>
@@ -10819,11 +10720,6 @@
           <w:rFonts w:eastAsiaTheme="minorEastAsia"/>
         </w:rPr>
         <w:br/>
-      </w:r>
-      <w:r>
-        <w:rPr>
-          <w:rFonts w:eastAsiaTheme="minorEastAsia"/>
-        </w:rPr>
         <w:t>x</w:t>
       </w:r>
       <w:r>
@@ -10837,25 +10733,7 @@
         <w:rPr>
           <w:rFonts w:eastAsiaTheme="minorEastAsia"/>
         </w:rPr>
-        <w:t xml:space="preserve"> – 16x </w:t>
-      </w:r>
-      <w:r>
-        <w:rPr>
-          <w:rFonts w:eastAsiaTheme="minorEastAsia"/>
-        </w:rPr>
-        <w:t xml:space="preserve">+ 64 </w:t>
-      </w:r>
-      <w:r>
-        <w:rPr>
-          <w:rFonts w:eastAsiaTheme="minorEastAsia"/>
-        </w:rPr>
-        <w:t xml:space="preserve">= </w:t>
-      </w:r>
-      <w:r>
-        <w:rPr>
-          <w:rFonts w:eastAsiaTheme="minorEastAsia"/>
-        </w:rPr>
-        <w:t>71</w:t>
+        <w:t xml:space="preserve"> – 16x + 64 = 71</w:t>
       </w:r>
       <w:r>
         <w:rPr>
@@ -10917,11 +10795,6 @@
           <w:rFonts w:eastAsiaTheme="minorEastAsia"/>
         </w:rPr>
         <w:br/>
-      </w:r>
-      <w:r>
-        <w:rPr>
-          <w:rFonts w:eastAsiaTheme="minorEastAsia"/>
-        </w:rPr>
         <w:t xml:space="preserve">x = </w:t>
       </w:r>
       <m:oMath>
@@ -10929,13 +10802,7 @@
           <w:rPr>
             <w:rFonts w:ascii="Cambria Math" w:eastAsiaTheme="minorEastAsia" w:hAnsi="Cambria Math"/>
           </w:rPr>
-          <m:t>8</m:t>
-        </m:r>
-        <m:r>
-          <w:rPr>
-            <w:rFonts w:ascii="Cambria Math" w:eastAsiaTheme="minorEastAsia" w:hAnsi="Cambria Math"/>
-          </w:rPr>
-          <m:t>±</m:t>
+          <m:t>8±</m:t>
         </m:r>
         <m:rad>
           <m:radPr>
@@ -11271,11 +11138,6 @@
           <w:rFonts w:eastAsiaTheme="minorEastAsia"/>
         </w:rPr>
         <w:br/>
-      </w:r>
-      <w:r>
-        <w:rPr>
-          <w:rFonts w:eastAsiaTheme="minorEastAsia"/>
-        </w:rPr>
         <w:t>x</w:t>
       </w:r>
       <w:r>
@@ -11303,11 +11165,6 @@
           <w:rFonts w:eastAsiaTheme="minorEastAsia"/>
         </w:rPr>
         <w:br/>
-      </w:r>
-      <w:r>
-        <w:rPr>
-          <w:rFonts w:eastAsiaTheme="minorEastAsia"/>
-        </w:rPr>
         <w:t>x</w:t>
       </w:r>
       <w:r>
@@ -11321,25 +11178,7 @@
         <w:rPr>
           <w:rFonts w:eastAsiaTheme="minorEastAsia"/>
         </w:rPr>
-        <w:t xml:space="preserve"> – 5x</w:t>
-      </w:r>
-      <w:r>
-        <w:rPr>
-          <w:rFonts w:eastAsiaTheme="minorEastAsia"/>
-        </w:rPr>
-        <w:t xml:space="preserve"> + 6.25</w:t>
-      </w:r>
-      <w:r>
-        <w:rPr>
-          <w:rFonts w:eastAsiaTheme="minorEastAsia"/>
-        </w:rPr>
-        <w:t xml:space="preserve"> = </w:t>
-      </w:r>
-      <w:r>
-        <w:rPr>
-          <w:rFonts w:eastAsiaTheme="minorEastAsia"/>
-        </w:rPr>
-        <w:t>20.25</w:t>
+        <w:t xml:space="preserve"> – 5x + 6.25 = 20.25</w:t>
       </w:r>
       <w:r>
         <w:rPr>
@@ -11491,11 +11330,6 @@
           <w:rFonts w:eastAsiaTheme="minorEastAsia"/>
         </w:rPr>
         <w:br/>
-      </w:r>
-      <w:r>
-        <w:rPr>
-          <w:rFonts w:eastAsiaTheme="minorEastAsia"/>
-        </w:rPr>
         <w:t>x</w:t>
       </w:r>
       <w:r>
@@ -11523,11 +11357,6 @@
           <w:rFonts w:eastAsiaTheme="minorEastAsia"/>
         </w:rPr>
         <w:br/>
-      </w:r>
-      <w:r>
-        <w:rPr>
-          <w:rFonts w:eastAsiaTheme="minorEastAsia"/>
-        </w:rPr>
         <w:t>x</w:t>
       </w:r>
       <w:r>
@@ -11541,25 +11370,7 @@
         <w:rPr>
           <w:rFonts w:eastAsiaTheme="minorEastAsia"/>
         </w:rPr>
-        <w:t xml:space="preserve"> + 2ax </w:t>
-      </w:r>
-      <w:r>
-        <w:rPr>
-          <w:rFonts w:eastAsiaTheme="minorEastAsia"/>
-        </w:rPr>
-        <w:t xml:space="preserve">+ c </w:t>
-      </w:r>
-      <w:r>
-        <w:rPr>
-          <w:rFonts w:eastAsiaTheme="minorEastAsia"/>
-        </w:rPr>
-        <w:t>= b</w:t>
-      </w:r>
-      <w:r>
-        <w:rPr>
-          <w:rFonts w:eastAsiaTheme="minorEastAsia"/>
-        </w:rPr>
-        <w:t xml:space="preserve"> +  c</w:t>
+        <w:t xml:space="preserve"> + 2ax + c = b +  c</w:t>
       </w:r>
       <w:r>
         <w:rPr>
@@ -11665,11 +11476,6 @@
           <w:rFonts w:eastAsiaTheme="minorEastAsia"/>
         </w:rPr>
         <w:br/>
-      </w:r>
-      <w:r>
-        <w:rPr>
-          <w:rFonts w:eastAsiaTheme="minorEastAsia"/>
-        </w:rPr>
         <w:t>x</w:t>
       </w:r>
       <w:r>
@@ -11683,13 +11489,7 @@
         <w:rPr>
           <w:rFonts w:eastAsiaTheme="minorEastAsia"/>
         </w:rPr>
-        <w:t xml:space="preserve"> + 2ax + </w:t>
-      </w:r>
-      <w:r>
-        <w:rPr>
-          <w:rFonts w:eastAsiaTheme="minorEastAsia"/>
-        </w:rPr>
-        <w:t>a</w:t>
+        <w:t xml:space="preserve"> + 2ax + a</w:t>
       </w:r>
       <w:r>
         <w:rPr>
@@ -11735,13 +11535,7 @@
         <w:rPr>
           <w:rFonts w:eastAsiaTheme="minorEastAsia"/>
         </w:rPr>
-        <w:t xml:space="preserve"> = </w:t>
-      </w:r>
-      <w:r>
-        <w:rPr>
-          <w:rFonts w:eastAsiaTheme="minorEastAsia"/>
-        </w:rPr>
-        <w:t>x</w:t>
+        <w:t xml:space="preserve"> = x</w:t>
       </w:r>
       <w:r>
         <w:rPr>
@@ -11773,13 +11567,7 @@
         <w:rPr>
           <w:rFonts w:eastAsiaTheme="minorEastAsia"/>
         </w:rPr>
-        <w:t xml:space="preserve"> = </w:t>
-      </w:r>
-      <w:r>
-        <w:rPr>
-          <w:rFonts w:eastAsiaTheme="minorEastAsia"/>
-        </w:rPr>
-        <w:t>x</w:t>
+        <w:t xml:space="preserve"> = x</w:t>
       </w:r>
       <w:r>
         <w:rPr>
@@ -11824,19 +11612,7 @@
         <w:rPr>
           <w:rFonts w:eastAsiaTheme="minorEastAsia"/>
         </w:rPr>
-        <w:t xml:space="preserve"> =</w:t>
-      </w:r>
-      <w:r>
-        <w:rPr>
-          <w:rFonts w:eastAsiaTheme="minorEastAsia"/>
-        </w:rPr>
-        <w:t xml:space="preserve"> b + </w:t>
-      </w:r>
-      <w:r>
-        <w:rPr>
-          <w:rFonts w:eastAsiaTheme="minorEastAsia"/>
-        </w:rPr>
-        <w:t>a</w:t>
+        <w:t xml:space="preserve"> = b + a</w:t>
       </w:r>
       <w:r>
         <w:rPr>
@@ -11930,13 +11706,7 @@
           <w:rPr>
             <w:rFonts w:ascii="Cambria Math" w:eastAsiaTheme="minorEastAsia" w:hAnsi="Cambria Math"/>
           </w:rPr>
-          <m:t xml:space="preserve">-a </m:t>
-        </m:r>
-        <m:r>
-          <w:rPr>
-            <w:rFonts w:ascii="Cambria Math" w:eastAsiaTheme="minorEastAsia" w:hAnsi="Cambria Math"/>
-          </w:rPr>
-          <m:t>±</m:t>
+          <m:t>-a ±</m:t>
         </m:r>
         <m:rad>
           <m:radPr>
@@ -11988,32 +11758,2016 @@
     </w:p>
     <w:p>
       <w:pPr>
-        <w:rPr>
-          <w:rFonts w:eastAsiaTheme="minorEastAsia"/>
-        </w:rPr>
-      </w:pPr>
+        <w:pStyle w:val="Heading2"/>
+        <w:rPr>
+          <w:rFonts w:eastAsiaTheme="minorEastAsia"/>
+        </w:rPr>
+      </w:pPr>
+      <w:r>
+        <w:rPr>
+          <w:rFonts w:eastAsiaTheme="minorEastAsia"/>
+        </w:rPr>
+        <w:t>3.4 Solving Quadratic Equations by Factoring</w:t>
+      </w:r>
     </w:p>
     <w:p>
-      <w:pPr>
-        <w:rPr>
-          <w:rFonts w:eastAsiaTheme="minorEastAsia"/>
-        </w:rPr>
-      </w:pPr>
-      <w:r>
-        <w:rPr>
-          <w:rFonts w:eastAsiaTheme="minorEastAsia"/>
-        </w:rPr>
-        <w:t xml:space="preserve"> </w:t>
+      <w:r>
+        <w:t>When the quadratic equation contains a trinomial that can be factored, the equation can be solved very quickly. This requires first getting the equation in a form with all the terms on one side of the equation and a zero on the other side of the equation.</w:t>
       </w:r>
     </w:p>
     <w:p>
       <w:pPr>
-        <w:rPr>
-          <w:rFonts w:eastAsiaTheme="minorEastAsia"/>
-        </w:rPr>
-      </w:pPr>
+        <w:pStyle w:val="Heading3"/>
+      </w:pPr>
+      <w:r>
+        <w:t>Solving a Quadratic Equation That is Already Factored</w:t>
+      </w:r>
     </w:p>
-    <w:p/>
+    <w:p>
+      <w:r>
+        <w:t xml:space="preserve">(x – </w:t>
+      </w:r>
+      <w:proofErr w:type="gramStart"/>
+      <w:r>
+        <w:t>2)(</w:t>
+      </w:r>
+      <w:proofErr w:type="gramEnd"/>
+      <w:r>
+        <w:t>x – 3) = 0</w:t>
+      </w:r>
+      <w:r>
+        <w:br/>
+        <w:t>x – 2 = 0, x = 2</w:t>
+      </w:r>
+      <w:r>
+        <w:br/>
+        <w:t>x – 3 = 0, x = 3</w:t>
+      </w:r>
+    </w:p>
+    <w:p>
+      <w:pPr>
+        <w:pStyle w:val="Heading3"/>
+      </w:pPr>
+      <w:r>
+        <w:t>Solving Equations by First Factoring the Quadratic Trinomial</w:t>
+      </w:r>
+    </w:p>
+    <w:p>
+      <w:pPr>
+        <w:rPr>
+          <w:b/>
+          <w:bCs/>
+        </w:rPr>
+      </w:pPr>
+      <w:r>
+        <w:rPr>
+          <w:b/>
+          <w:bCs/>
+        </w:rPr>
+        <w:t>Example 6</w:t>
+      </w:r>
+    </w:p>
+    <w:p>
+      <w:r>
+        <w:t>Since this polynomial does not have a constant term, it can be factored with the greatest common factor method.</w:t>
+      </w:r>
+    </w:p>
+    <w:p>
+      <w:proofErr w:type="gramStart"/>
+      <w:r>
+        <w:t>x(</w:t>
+      </w:r>
+      <w:proofErr w:type="gramEnd"/>
+      <w:r>
+        <w:t>x – 7) = 0</w:t>
+      </w:r>
+      <w:r>
+        <w:br/>
+        <w:t>x = 0</w:t>
+      </w:r>
+      <w:r>
+        <w:br/>
+        <w:t>x – 7 = 0, x = 7</w:t>
+      </w:r>
+    </w:p>
+    <w:p>
+      <w:pPr>
+        <w:pStyle w:val="Heading3"/>
+      </w:pPr>
+      <w:r>
+        <w:br w:type="column"/>
+      </w:r>
+      <w:r>
+        <w:lastRenderedPageBreak/>
+        <w:t>Check Your Understanding of Section 3.4</w:t>
+      </w:r>
+    </w:p>
+    <w:p>
+      <w:pPr>
+        <w:pStyle w:val="ListParagraph"/>
+        <w:numPr>
+          <w:ilvl w:val="0"/>
+          <w:numId w:val="53"/>
+        </w:numPr>
+      </w:pPr>
+      <w:r>
+        <w:t>Multiple-Choice</w:t>
+      </w:r>
+    </w:p>
+    <w:p>
+      <w:pPr>
+        <w:pStyle w:val="ListParagraph"/>
+        <w:ind w:left="360"/>
+      </w:pPr>
+      <w:r>
+        <w:t>For each equation, find all values of x that satisfy it.</w:t>
+      </w:r>
+    </w:p>
+    <w:p>
+      <w:pPr>
+        <w:pStyle w:val="ListParagraph"/>
+        <w:numPr>
+          <w:ilvl w:val="0"/>
+          <w:numId w:val="54"/>
+        </w:numPr>
+        <w:rPr>
+          <w:b/>
+          <w:bCs/>
+        </w:rPr>
+      </w:pPr>
+      <w:r>
+        <w:t xml:space="preserve">(x – </w:t>
+      </w:r>
+      <w:proofErr w:type="gramStart"/>
+      <w:r>
+        <w:t>2)(</w:t>
+      </w:r>
+      <w:proofErr w:type="gramEnd"/>
+      <w:r>
+        <w:t>x – 3) = 0</w:t>
+      </w:r>
+      <w:r>
+        <w:br/>
+      </w:r>
+      <w:r>
+        <w:rPr>
+          <w:b/>
+          <w:bCs/>
+        </w:rPr>
+        <w:t>(1) 2, 3</w:t>
+      </w:r>
+    </w:p>
+    <w:p>
+      <w:pPr>
+        <w:pStyle w:val="ListParagraph"/>
+        <w:numPr>
+          <w:ilvl w:val="0"/>
+          <w:numId w:val="54"/>
+        </w:numPr>
+        <w:rPr>
+          <w:b/>
+          <w:bCs/>
+        </w:rPr>
+      </w:pPr>
+      <w:r>
+        <w:t>(x – 3(x + 4) = 0</w:t>
+      </w:r>
+      <w:r>
+        <w:br/>
+      </w:r>
+      <w:r>
+        <w:rPr>
+          <w:b/>
+          <w:bCs/>
+        </w:rPr>
+        <w:t>(1) 3, -4</w:t>
+      </w:r>
+    </w:p>
+    <w:p>
+      <w:pPr>
+        <w:pStyle w:val="ListParagraph"/>
+        <w:numPr>
+          <w:ilvl w:val="0"/>
+          <w:numId w:val="54"/>
+        </w:numPr>
+        <w:rPr>
+          <w:b/>
+          <w:bCs/>
+        </w:rPr>
+      </w:pPr>
+      <w:proofErr w:type="gramStart"/>
+      <w:r>
+        <w:t>x(</w:t>
+      </w:r>
+      <w:proofErr w:type="gramEnd"/>
+      <w:r>
+        <w:t>x – 5) = 0</w:t>
+      </w:r>
+      <w:r>
+        <w:br/>
+      </w:r>
+      <w:r>
+        <w:rPr>
+          <w:b/>
+          <w:bCs/>
+        </w:rPr>
+        <w:t>(4) 5, 0</w:t>
+      </w:r>
+    </w:p>
+    <w:p>
+      <w:pPr>
+        <w:pStyle w:val="ListParagraph"/>
+        <w:numPr>
+          <w:ilvl w:val="0"/>
+          <w:numId w:val="54"/>
+        </w:numPr>
+        <w:rPr>
+          <w:b/>
+          <w:bCs/>
+        </w:rPr>
+      </w:pPr>
+      <w:r>
+        <w:t>x</w:t>
+      </w:r>
+      <w:r>
+        <w:rPr>
+          <w:vertAlign w:val="superscript"/>
+        </w:rPr>
+        <w:t>2</w:t>
+      </w:r>
+      <w:r>
+        <w:t xml:space="preserve"> + 10x + 24 = 0</w:t>
+      </w:r>
+      <w:r>
+        <w:br/>
+        <w:t xml:space="preserve">(x + </w:t>
+      </w:r>
+      <w:proofErr w:type="gramStart"/>
+      <w:r>
+        <w:t>6)(</w:t>
+      </w:r>
+      <w:proofErr w:type="gramEnd"/>
+      <w:r>
+        <w:t>x + 4)</w:t>
+      </w:r>
+      <w:r>
+        <w:br/>
+      </w:r>
+      <w:r>
+        <w:rPr>
+          <w:b/>
+          <w:bCs/>
+        </w:rPr>
+        <w:t>(2) -4, -6</w:t>
+      </w:r>
+    </w:p>
+    <w:p>
+      <w:pPr>
+        <w:pStyle w:val="ListParagraph"/>
+        <w:numPr>
+          <w:ilvl w:val="0"/>
+          <w:numId w:val="54"/>
+        </w:numPr>
+        <w:rPr>
+          <w:b/>
+          <w:bCs/>
+        </w:rPr>
+      </w:pPr>
+      <w:r>
+        <w:t>x</w:t>
+      </w:r>
+      <w:r>
+        <w:rPr>
+          <w:vertAlign w:val="superscript"/>
+        </w:rPr>
+        <w:t>2</w:t>
+      </w:r>
+      <w:r>
+        <w:t xml:space="preserve"> + 2x = 15</w:t>
+      </w:r>
+      <w:r>
+        <w:br/>
+      </w:r>
+      <w:r>
+        <w:t>x</w:t>
+      </w:r>
+      <w:r>
+        <w:rPr>
+          <w:vertAlign w:val="superscript"/>
+        </w:rPr>
+        <w:t>2</w:t>
+      </w:r>
+      <w:r>
+        <w:t xml:space="preserve"> + 2x </w:t>
+      </w:r>
+      <w:r>
+        <w:t xml:space="preserve">– </w:t>
+      </w:r>
+      <w:r>
+        <w:t>15</w:t>
+      </w:r>
+      <w:r>
+        <w:t xml:space="preserve"> = 0</w:t>
+      </w:r>
+      <w:r>
+        <w:br/>
+        <w:t>(</w:t>
+      </w:r>
+      <w:r>
+        <w:t xml:space="preserve">x + </w:t>
+      </w:r>
+      <w:proofErr w:type="gramStart"/>
+      <w:r>
+        <w:t>5)(</w:t>
+      </w:r>
+      <w:proofErr w:type="gramEnd"/>
+      <w:r>
+        <w:t>x – 3) = 0</w:t>
+      </w:r>
+      <w:r>
+        <w:br/>
+      </w:r>
+      <w:r>
+        <w:rPr>
+          <w:b/>
+          <w:bCs/>
+        </w:rPr>
+        <w:t>(2) 3, -5</w:t>
+      </w:r>
+    </w:p>
+    <w:p>
+      <w:pPr>
+        <w:pStyle w:val="ListParagraph"/>
+        <w:numPr>
+          <w:ilvl w:val="0"/>
+          <w:numId w:val="54"/>
+        </w:numPr>
+        <w:rPr>
+          <w:b/>
+          <w:bCs/>
+        </w:rPr>
+      </w:pPr>
+      <w:r>
+        <w:t>x</w:t>
+      </w:r>
+      <w:r>
+        <w:rPr>
+          <w:vertAlign w:val="superscript"/>
+        </w:rPr>
+        <w:t>2</w:t>
+      </w:r>
+      <w:r>
+        <w:t xml:space="preserve"> + 6x = 0</w:t>
+      </w:r>
+      <w:r>
+        <w:br/>
+      </w:r>
+      <w:proofErr w:type="gramStart"/>
+      <w:r>
+        <w:t>x(</w:t>
+      </w:r>
+      <w:proofErr w:type="gramEnd"/>
+      <w:r>
+        <w:t>x + 6) = 0</w:t>
+      </w:r>
+      <w:r>
+        <w:br/>
+      </w:r>
+      <w:r>
+        <w:rPr>
+          <w:b/>
+          <w:bCs/>
+        </w:rPr>
+        <w:t>(3) 0, -6</w:t>
+      </w:r>
+    </w:p>
+    <w:p>
+      <w:pPr>
+        <w:pStyle w:val="ListParagraph"/>
+        <w:numPr>
+          <w:ilvl w:val="0"/>
+          <w:numId w:val="54"/>
+        </w:numPr>
+        <w:rPr>
+          <w:b/>
+          <w:bCs/>
+        </w:rPr>
+      </w:pPr>
+      <w:r>
+        <w:t>x</w:t>
+      </w:r>
+      <w:r>
+        <w:rPr>
+          <w:vertAlign w:val="superscript"/>
+        </w:rPr>
+        <w:t>2</w:t>
+      </w:r>
+      <w:r>
+        <w:t xml:space="preserve"> – 6x + 9 = 0</w:t>
+      </w:r>
+      <w:r>
+        <w:br/>
+        <w:t>(x – 3)</w:t>
+      </w:r>
+      <w:r>
+        <w:rPr>
+          <w:vertAlign w:val="superscript"/>
+        </w:rPr>
+        <w:t>2</w:t>
+      </w:r>
+      <w:r>
+        <w:t xml:space="preserve"> </w:t>
+      </w:r>
+      <w:r>
+        <w:t>= 0</w:t>
+      </w:r>
+      <w:r>
+        <w:br/>
+      </w:r>
+      <w:r>
+        <w:rPr>
+          <w:b/>
+          <w:bCs/>
+        </w:rPr>
+        <w:t>(1) 3</w:t>
+      </w:r>
+    </w:p>
+    <w:p>
+      <w:pPr>
+        <w:pStyle w:val="ListParagraph"/>
+        <w:numPr>
+          <w:ilvl w:val="0"/>
+          <w:numId w:val="54"/>
+        </w:numPr>
+        <w:rPr>
+          <w:b/>
+          <w:bCs/>
+        </w:rPr>
+      </w:pPr>
+      <w:r>
+        <w:t>2x</w:t>
+      </w:r>
+      <w:r>
+        <w:rPr>
+          <w:vertAlign w:val="superscript"/>
+        </w:rPr>
+        <w:t>2</w:t>
+      </w:r>
+      <w:r>
+        <w:t xml:space="preserve"> – 16x + 14 = 0</w:t>
+      </w:r>
+      <w:r>
+        <w:br/>
+        <w:t>2(</w:t>
+      </w:r>
+      <w:r>
+        <w:t>x</w:t>
+      </w:r>
+      <w:r>
+        <w:rPr>
+          <w:vertAlign w:val="superscript"/>
+        </w:rPr>
+        <w:t>2</w:t>
+      </w:r>
+      <w:r>
+        <w:t xml:space="preserve"> </w:t>
+      </w:r>
+      <w:r>
+        <w:t>– 8x + 7) = 0</w:t>
+      </w:r>
+      <w:r>
+        <w:br/>
+        <w:t xml:space="preserve">2(x – </w:t>
+      </w:r>
+      <w:proofErr w:type="gramStart"/>
+      <w:r>
+        <w:t>7)(</w:t>
+      </w:r>
+      <w:proofErr w:type="gramEnd"/>
+      <w:r>
+        <w:t>x – 1) = 0</w:t>
+      </w:r>
+      <w:r>
+        <w:br/>
+      </w:r>
+      <w:r>
+        <w:rPr>
+          <w:b/>
+          <w:bCs/>
+        </w:rPr>
+        <w:t>(3) 1, 7</w:t>
+      </w:r>
+    </w:p>
+    <w:p>
+      <w:pPr>
+        <w:pStyle w:val="ListParagraph"/>
+        <w:numPr>
+          <w:ilvl w:val="0"/>
+          <w:numId w:val="54"/>
+        </w:numPr>
+        <w:rPr>
+          <w:b/>
+          <w:bCs/>
+        </w:rPr>
+      </w:pPr>
+      <w:r>
+        <w:t>3x</w:t>
+      </w:r>
+      <w:r>
+        <w:rPr>
+          <w:vertAlign w:val="superscript"/>
+        </w:rPr>
+        <w:t>2</w:t>
+      </w:r>
+      <w:r>
+        <w:t xml:space="preserve"> + 15x – 108 = 0</w:t>
+      </w:r>
+      <w:r>
+        <w:br/>
+        <w:t>3(x</w:t>
+      </w:r>
+      <w:r>
+        <w:rPr>
+          <w:vertAlign w:val="superscript"/>
+        </w:rPr>
+        <w:t>2</w:t>
+      </w:r>
+      <w:r>
+        <w:t xml:space="preserve"> + 5x – 36) = 0</w:t>
+      </w:r>
+      <w:r>
+        <w:br/>
+        <w:t>Factors: 9, -4</w:t>
+      </w:r>
+      <w:r>
+        <w:br/>
+        <w:t xml:space="preserve">3(x + </w:t>
+      </w:r>
+      <w:proofErr w:type="gramStart"/>
+      <w:r>
+        <w:t>9)(</w:t>
+      </w:r>
+      <w:proofErr w:type="gramEnd"/>
+      <w:r>
+        <w:t>x – 4) = 0</w:t>
+      </w:r>
+      <w:r>
+        <w:br/>
+      </w:r>
+      <w:r>
+        <w:rPr>
+          <w:b/>
+          <w:bCs/>
+        </w:rPr>
+        <w:t>(2) 4, -9</w:t>
+      </w:r>
+    </w:p>
+    <w:p>
+      <w:pPr>
+        <w:pStyle w:val="ListParagraph"/>
+        <w:numPr>
+          <w:ilvl w:val="0"/>
+          <w:numId w:val="54"/>
+        </w:numPr>
+        <w:rPr>
+          <w:b/>
+          <w:bCs/>
+        </w:rPr>
+      </w:pPr>
+      <w:r>
+        <w:t>x</w:t>
+      </w:r>
+      <w:r>
+        <w:rPr>
+          <w:vertAlign w:val="superscript"/>
+        </w:rPr>
+        <w:t>2</w:t>
+      </w:r>
+      <w:r>
+        <w:t xml:space="preserve"> – 9 = 0</w:t>
+      </w:r>
+      <w:r>
+        <w:br/>
+        <w:t xml:space="preserve">(x – </w:t>
+      </w:r>
+      <w:proofErr w:type="gramStart"/>
+      <w:r>
+        <w:t>3)(</w:t>
+      </w:r>
+      <w:proofErr w:type="gramEnd"/>
+      <w:r>
+        <w:t>x + 3) = 0</w:t>
+      </w:r>
+      <w:r>
+        <w:br/>
+      </w:r>
+      <w:r>
+        <w:rPr>
+          <w:b/>
+          <w:bCs/>
+        </w:rPr>
+        <w:t>(3) 3, -3</w:t>
+      </w:r>
+    </w:p>
+    <w:p>
+      <w:pPr>
+        <w:pStyle w:val="ListParagraph"/>
+        <w:numPr>
+          <w:ilvl w:val="0"/>
+          <w:numId w:val="53"/>
+        </w:numPr>
+      </w:pPr>
+      <w:r>
+        <w:t>Show how you arrived at your answers.</w:t>
+      </w:r>
+    </w:p>
+    <w:p>
+      <w:pPr>
+        <w:pStyle w:val="ListParagraph"/>
+        <w:numPr>
+          <w:ilvl w:val="0"/>
+          <w:numId w:val="55"/>
+        </w:numPr>
+      </w:pPr>
+      <w:r>
+        <w:t xml:space="preserve"> Faith tries to solve the equation x</w:t>
+      </w:r>
+      <w:r>
+        <w:rPr>
+          <w:vertAlign w:val="superscript"/>
+        </w:rPr>
+        <w:t>2</w:t>
+      </w:r>
+      <w:r>
+        <w:t xml:space="preserve"> – 3x = 0 by first dividing both sides by x to get x – 3 = 0. She concludes</w:t>
+      </w:r>
+      <w:r>
+        <w:t xml:space="preserve"> that the only solution is x = 3. Is she correct? Explain.</w:t>
+      </w:r>
+      <w:r>
+        <w:br/>
+      </w:r>
+      <w:r>
+        <w:br/>
+      </w:r>
+      <w:r>
+        <w:t xml:space="preserve">No. </w:t>
+      </w:r>
+      <w:r>
+        <w:t>By dividing by x, she is eliminating one solution. By factoring, we get:</w:t>
+      </w:r>
+      <w:r>
+        <w:br/>
+      </w:r>
+      <w:r>
+        <w:br/>
+      </w:r>
+      <w:proofErr w:type="gramStart"/>
+      <w:r>
+        <w:t>x(</w:t>
+      </w:r>
+      <w:proofErr w:type="gramEnd"/>
+      <w:r>
+        <w:t>x – 3) = 0, x = 0, 3</w:t>
+      </w:r>
+    </w:p>
+    <w:p>
+      <w:pPr>
+        <w:pStyle w:val="ListParagraph"/>
+        <w:numPr>
+          <w:ilvl w:val="0"/>
+          <w:numId w:val="55"/>
+        </w:numPr>
+      </w:pPr>
+      <w:r>
+        <w:br w:type="column"/>
+      </w:r>
+      <w:r>
+        <w:t>The cubic polynomial x</w:t>
+      </w:r>
+      <w:r>
+        <w:rPr>
+          <w:vertAlign w:val="superscript"/>
+        </w:rPr>
+        <w:t>3</w:t>
+      </w:r>
+      <w:r>
+        <w:t xml:space="preserve"> – 6x</w:t>
+      </w:r>
+      <w:r>
+        <w:rPr>
+          <w:vertAlign w:val="superscript"/>
+        </w:rPr>
+        <w:t>2</w:t>
+      </w:r>
+      <w:r>
+        <w:t xml:space="preserve"> + 11x – 6 c</w:t>
+      </w:r>
+      <w:r>
+        <w:t>a</w:t>
+      </w:r>
+      <w:r>
+        <w:t xml:space="preserve">n be factored into (x – </w:t>
+      </w:r>
+      <w:proofErr w:type="gramStart"/>
+      <w:r>
+        <w:t>1)(</w:t>
+      </w:r>
+      <w:proofErr w:type="gramEnd"/>
+      <w:r>
+        <w:t>x – 2)(x – 3).</w:t>
+      </w:r>
+      <w:r>
+        <w:t xml:space="preserve"> How </w:t>
+      </w:r>
+      <w:proofErr w:type="spellStart"/>
+      <w:r>
+        <w:t>cn</w:t>
+      </w:r>
+      <w:proofErr w:type="spellEnd"/>
+      <w:r>
+        <w:t xml:space="preserve"> you use this fact to find all solutions to the equation: </w:t>
+      </w:r>
+      <w:r>
+        <w:t>x</w:t>
+      </w:r>
+      <w:r>
+        <w:rPr>
+          <w:vertAlign w:val="superscript"/>
+        </w:rPr>
+        <w:t>3</w:t>
+      </w:r>
+      <w:r>
+        <w:t xml:space="preserve"> – 6x</w:t>
+      </w:r>
+      <w:r>
+        <w:rPr>
+          <w:vertAlign w:val="superscript"/>
+        </w:rPr>
+        <w:t>2</w:t>
+      </w:r>
+      <w:r>
+        <w:t xml:space="preserve"> + 11x – 6</w:t>
+      </w:r>
+      <w:r>
+        <w:t>?</w:t>
+      </w:r>
+      <w:r>
+        <w:br/>
+      </w:r>
+      <w:r>
+        <w:br/>
+        <w:t xml:space="preserve">The roots of the equation are: </w:t>
+      </w:r>
+      <w:r>
+        <w:br/>
+      </w:r>
+      <w:r>
+        <w:t>x</w:t>
+      </w:r>
+      <w:r>
+        <w:rPr>
+          <w:vertAlign w:val="superscript"/>
+        </w:rPr>
+        <w:t>3</w:t>
+      </w:r>
+      <w:r>
+        <w:t xml:space="preserve"> – 6x</w:t>
+      </w:r>
+      <w:r>
+        <w:rPr>
+          <w:vertAlign w:val="superscript"/>
+        </w:rPr>
+        <w:t>2</w:t>
+      </w:r>
+      <w:r>
+        <w:t xml:space="preserve"> + 11x – 6</w:t>
+      </w:r>
+      <w:r>
+        <w:t xml:space="preserve"> = 0</w:t>
+      </w:r>
+      <w:r>
+        <w:br/>
+        <w:t xml:space="preserve">Therefore: </w:t>
+      </w:r>
+      <w:r>
+        <w:t>(x – 1)(x – 2)(x – 3)</w:t>
+      </w:r>
+      <w:r>
+        <w:t xml:space="preserve"> = 0</w:t>
+      </w:r>
+      <w:r>
+        <w:br/>
+        <w:t xml:space="preserve">Roots: </w:t>
+      </w:r>
+      <w:r>
+        <w:br/>
+        <w:t>x – 1  = 0, x = 1</w:t>
+      </w:r>
+      <w:r>
+        <w:br/>
+        <w:t>x – 2 = 0, x = 2</w:t>
+      </w:r>
+      <w:r>
+        <w:br/>
+        <w:t>x – 3 = 0, x = 3</w:t>
+      </w:r>
+    </w:p>
+    <w:p>
+      <w:pPr>
+        <w:pStyle w:val="ListParagraph"/>
+      </w:pPr>
+    </w:p>
+    <w:p>
+      <w:pPr>
+        <w:pStyle w:val="ListParagraph"/>
+        <w:numPr>
+          <w:ilvl w:val="0"/>
+          <w:numId w:val="55"/>
+        </w:numPr>
+      </w:pPr>
+      <w:r>
+        <w:t xml:space="preserve">If ab = 0, and it is known that </w:t>
+      </w:r>
+      <m:oMath>
+        <m:r>
+          <w:rPr>
+            <w:rFonts w:ascii="Cambria Math" w:hAnsi="Cambria Math"/>
+          </w:rPr>
+          <m:t>a≠0</m:t>
+        </m:r>
+      </m:oMath>
+      <w:r>
+        <w:rPr>
+          <w:rFonts w:eastAsiaTheme="minorEastAsia"/>
+        </w:rPr>
+        <w:t>, what conclusion can you make about b? Explain.</w:t>
+      </w:r>
+      <w:r>
+        <w:rPr>
+          <w:rFonts w:eastAsiaTheme="minorEastAsia"/>
+        </w:rPr>
+        <w:br/>
+      </w:r>
+      <w:r>
+        <w:rPr>
+          <w:rFonts w:eastAsiaTheme="minorEastAsia"/>
+        </w:rPr>
+        <w:br/>
+        <w:t>b must be zero, since the product of ab is zero, and a is not equal to zero. Therefore, it is b that must be zero.</w:t>
+      </w:r>
+    </w:p>
+    <w:p>
+      <w:pPr>
+        <w:pStyle w:val="ListParagraph"/>
+      </w:pPr>
+    </w:p>
+    <w:p>
+      <w:pPr>
+        <w:pStyle w:val="ListParagraph"/>
+        <w:numPr>
+          <w:ilvl w:val="0"/>
+          <w:numId w:val="55"/>
+        </w:numPr>
+      </w:pPr>
+      <w:r>
+        <w:t>The equation x</w:t>
+      </w:r>
+      <w:r>
+        <w:rPr>
+          <w:vertAlign w:val="superscript"/>
+        </w:rPr>
+        <w:t>4</w:t>
+      </w:r>
+      <w:r>
+        <w:t xml:space="preserve"> – 13x</w:t>
+      </w:r>
+      <w:r>
+        <w:rPr>
+          <w:vertAlign w:val="superscript"/>
+        </w:rPr>
+        <w:t>2</w:t>
+      </w:r>
+      <w:r>
+        <w:t xml:space="preserve"> + 36 has four solutions. What are they?</w:t>
+      </w:r>
+      <w:r>
+        <w:br/>
+        <w:t>Factors: -9, -4</w:t>
+      </w:r>
+      <w:r>
+        <w:br/>
+        <w:t>(x</w:t>
+      </w:r>
+      <w:r>
+        <w:rPr>
+          <w:vertAlign w:val="superscript"/>
+        </w:rPr>
+        <w:t>2</w:t>
+      </w:r>
+      <w:r>
+        <w:t xml:space="preserve"> – 9)(x</w:t>
+      </w:r>
+      <w:r>
+        <w:rPr>
+          <w:vertAlign w:val="superscript"/>
+        </w:rPr>
+        <w:t>2</w:t>
+      </w:r>
+      <w:r>
+        <w:t xml:space="preserve"> – 4) = x</w:t>
+      </w:r>
+      <w:r>
+        <w:rPr>
+          <w:vertAlign w:val="superscript"/>
+        </w:rPr>
+        <w:t>4</w:t>
+      </w:r>
+      <w:r>
+        <w:t xml:space="preserve"> – 4x</w:t>
+      </w:r>
+      <w:r>
+        <w:rPr>
+          <w:vertAlign w:val="superscript"/>
+        </w:rPr>
+        <w:t>2</w:t>
+      </w:r>
+      <w:r>
+        <w:t xml:space="preserve"> – 9x</w:t>
+      </w:r>
+      <w:r>
+        <w:rPr>
+          <w:vertAlign w:val="superscript"/>
+        </w:rPr>
+        <w:t>2</w:t>
+      </w:r>
+      <w:r>
+        <w:t xml:space="preserve"> + 36 = </w:t>
+      </w:r>
+      <w:r>
+        <w:br/>
+        <w:t>Difference of squares formulas</w:t>
+      </w:r>
+      <w:r>
+        <w:br/>
+      </w:r>
+      <w:r>
+        <w:t>x</w:t>
+      </w:r>
+      <w:r>
+        <w:rPr>
+          <w:vertAlign w:val="superscript"/>
+        </w:rPr>
+        <w:t>4</w:t>
+      </w:r>
+      <w:r>
+        <w:t xml:space="preserve"> – 13x</w:t>
+      </w:r>
+      <w:r>
+        <w:rPr>
+          <w:vertAlign w:val="superscript"/>
+        </w:rPr>
+        <w:t>2</w:t>
+      </w:r>
+      <w:r>
+        <w:t xml:space="preserve"> + 36</w:t>
+      </w:r>
+      <w:r>
+        <w:br/>
+        <w:t>(x + 3)(x – 3)(x + 2)(x – 2)</w:t>
+      </w:r>
+      <w:r>
+        <w:br/>
+        <w:t>x + 3 = 0, x = -3</w:t>
+      </w:r>
+      <w:r>
+        <w:br/>
+        <w:t>x – 3 = 0, x = 3</w:t>
+      </w:r>
+      <w:r>
+        <w:br/>
+        <w:t>x + 2 = 0, x = -2</w:t>
+      </w:r>
+      <w:r>
+        <w:br/>
+        <w:t>x – 2 = 0, x = 2</w:t>
+      </w:r>
+    </w:p>
+    <w:p>
+      <w:pPr>
+        <w:pStyle w:val="ListParagraph"/>
+      </w:pPr>
+    </w:p>
+    <w:p>
+      <w:pPr>
+        <w:pStyle w:val="ListParagraph"/>
+        <w:numPr>
+          <w:ilvl w:val="0"/>
+          <w:numId w:val="55"/>
+        </w:numPr>
+      </w:pPr>
+      <w:r>
+        <w:t xml:space="preserve">Stephanie tries to solve the equation </w:t>
+      </w:r>
+      <w:r>
+        <w:br/>
+        <w:t>x</w:t>
+      </w:r>
+      <w:r>
+        <w:rPr>
+          <w:vertAlign w:val="superscript"/>
+        </w:rPr>
+        <w:t>2</w:t>
+      </w:r>
+      <w:r>
+        <w:t xml:space="preserve"> + 6x = 40 by first factoring the left hand into </w:t>
+      </w:r>
+      <w:proofErr w:type="gramStart"/>
+      <w:r>
+        <w:t>x(</w:t>
+      </w:r>
+      <w:proofErr w:type="gramEnd"/>
+      <w:r>
+        <w:t xml:space="preserve">x + 6) = 40, and then concludes that either </w:t>
+      </w:r>
+      <w:r>
+        <w:br/>
+        <w:t>x = 40, or x + 6 = 40. What is wrong with this reasoning?</w:t>
+      </w:r>
+      <w:r>
+        <w:br/>
+      </w:r>
+      <w:r>
+        <w:br/>
+        <w:t>Assuming x = 40, requires assuming x + 6 = 1, which means that x = -5, which contradicts the first assumption.</w:t>
+      </w:r>
+      <w:r>
+        <w:br/>
+      </w:r>
+      <w:r>
+        <w:br/>
+        <w:t>Assuming x + 6 = 40, gives x = 34, meaning that x must be 40/34 which contradicts the first assumption.</w:t>
+      </w:r>
+      <w:r>
+        <w:br/>
+      </w:r>
+      <w:r>
+        <w:br/>
+        <w:t>Solving the equation means finding the roots once everything to solved for is on the left hand side and the right hand side is zero.</w:t>
+      </w:r>
+      <w:r>
+        <w:br/>
+      </w:r>
+      <w:r>
+        <w:lastRenderedPageBreak/>
+        <w:t>x</w:t>
+      </w:r>
+      <w:r>
+        <w:rPr>
+          <w:vertAlign w:val="superscript"/>
+        </w:rPr>
+        <w:t>2</w:t>
+      </w:r>
+      <w:r>
+        <w:t xml:space="preserve"> + 6x = 40</w:t>
+      </w:r>
+      <w:r>
+        <w:br/>
+        <w:t>-40 = -40</w:t>
+      </w:r>
+      <w:r>
+        <w:br/>
+      </w:r>
+      <w:r>
+        <w:t>x</w:t>
+      </w:r>
+      <w:r>
+        <w:rPr>
+          <w:vertAlign w:val="superscript"/>
+        </w:rPr>
+        <w:t>2</w:t>
+      </w:r>
+      <w:r>
+        <w:t xml:space="preserve"> + 6x </w:t>
+      </w:r>
+      <w:r>
+        <w:t xml:space="preserve">– </w:t>
+      </w:r>
+      <w:r>
+        <w:t>40</w:t>
+      </w:r>
+      <w:r>
+        <w:t xml:space="preserve"> = 0</w:t>
+      </w:r>
+      <w:r>
+        <w:br/>
+      </w:r>
+      <w:r>
+        <w:t>(x + 10)(x – 4) = 0</w:t>
+      </w:r>
+      <w:r>
+        <w:br/>
+        <w:t>x + 10 = 0, x = -10</w:t>
+      </w:r>
+      <w:r>
+        <w:br/>
+        <w:t>x – 4 = 0, x = 4</w:t>
+      </w:r>
+    </w:p>
+    <w:p>
+      <w:pPr>
+        <w:pStyle w:val="ListParagraph"/>
+      </w:pPr>
+    </w:p>
+    <w:p>
+      <w:pPr>
+        <w:pStyle w:val="Heading2"/>
+      </w:pPr>
+      <w:r>
+        <w:t>3.5 The Relationship Between Factors and Roots</w:t>
+      </w:r>
+    </w:p>
+    <w:p>
+      <w:pPr>
+        <w:pStyle w:val="Heading3"/>
+      </w:pPr>
+      <w:r>
+        <w:t>Check Your Understanding of Section 3.5</w:t>
+      </w:r>
+    </w:p>
+    <w:p>
+      <w:pPr>
+        <w:pStyle w:val="ListParagraph"/>
+        <w:numPr>
+          <w:ilvl w:val="0"/>
+          <w:numId w:val="56"/>
+        </w:numPr>
+      </w:pPr>
+      <w:r>
+        <w:t>Multiple-Choice</w:t>
+      </w:r>
+    </w:p>
+    <w:p>
+      <w:pPr>
+        <w:pStyle w:val="ListParagraph"/>
+        <w:numPr>
+          <w:ilvl w:val="0"/>
+          <w:numId w:val="57"/>
+        </w:numPr>
+        <w:rPr>
+          <w:b/>
+          <w:bCs/>
+        </w:rPr>
+      </w:pPr>
+      <w:r>
+        <w:t xml:space="preserve">What are the roots of the equation </w:t>
+      </w:r>
+      <w:r>
+        <w:br/>
+        <w:t xml:space="preserve">(x – </w:t>
+      </w:r>
+      <w:proofErr w:type="gramStart"/>
+      <w:r>
+        <w:t>2)(</w:t>
+      </w:r>
+      <w:proofErr w:type="gramEnd"/>
+      <w:r>
+        <w:t>x + 5) = 0?</w:t>
+      </w:r>
+      <w:r>
+        <w:br/>
+      </w:r>
+      <w:r>
+        <w:rPr>
+          <w:b/>
+          <w:bCs/>
+        </w:rPr>
+        <w:t>(2) 2 and -5</w:t>
+      </w:r>
+    </w:p>
+    <w:p>
+      <w:pPr>
+        <w:pStyle w:val="ListParagraph"/>
+        <w:numPr>
+          <w:ilvl w:val="0"/>
+          <w:numId w:val="57"/>
+        </w:numPr>
+        <w:rPr>
+          <w:b/>
+          <w:bCs/>
+        </w:rPr>
+      </w:pPr>
+      <w:r>
+        <w:t xml:space="preserve">What are the roots of the polynomial </w:t>
+      </w:r>
+      <w:r>
+        <w:br/>
+        <w:t xml:space="preserve">(x + </w:t>
+      </w:r>
+      <w:proofErr w:type="gramStart"/>
+      <w:r>
+        <w:t>4)(</w:t>
+      </w:r>
+      <w:proofErr w:type="gramEnd"/>
+      <w:r>
+        <w:t>x – 7)?</w:t>
+      </w:r>
+      <w:r>
+        <w:br/>
+      </w:r>
+      <w:r>
+        <w:rPr>
+          <w:b/>
+          <w:bCs/>
+        </w:rPr>
+        <w:t>(3) -4, 7</w:t>
+      </w:r>
+    </w:p>
+    <w:p>
+      <w:pPr>
+        <w:pStyle w:val="ListParagraph"/>
+        <w:numPr>
+          <w:ilvl w:val="0"/>
+          <w:numId w:val="57"/>
+        </w:numPr>
+        <w:rPr>
+          <w:b/>
+          <w:bCs/>
+        </w:rPr>
+      </w:pPr>
+      <w:r>
+        <w:t>If the roots of an equation are 3 and -6, what could the equation be?</w:t>
+      </w:r>
+      <w:r>
+        <w:br/>
+      </w:r>
+      <w:r>
+        <w:rPr>
+          <w:b/>
+          <w:bCs/>
+        </w:rPr>
+        <w:t xml:space="preserve">(2) (x – </w:t>
+      </w:r>
+      <w:proofErr w:type="gramStart"/>
+      <w:r>
+        <w:rPr>
+          <w:b/>
+          <w:bCs/>
+        </w:rPr>
+        <w:t>3)(</w:t>
+      </w:r>
+      <w:proofErr w:type="gramEnd"/>
+      <w:r>
+        <w:rPr>
+          <w:b/>
+          <w:bCs/>
+        </w:rPr>
+        <w:t>x + 6) = 0</w:t>
+      </w:r>
+    </w:p>
+    <w:p>
+      <w:pPr>
+        <w:pStyle w:val="ListParagraph"/>
+        <w:numPr>
+          <w:ilvl w:val="0"/>
+          <w:numId w:val="57"/>
+        </w:numPr>
+        <w:rPr>
+          <w:b/>
+          <w:bCs/>
+        </w:rPr>
+      </w:pPr>
+      <w:r>
+        <w:t>If the roots of a polynomial are 4 and -2, what could the polynomial be?</w:t>
+      </w:r>
+      <w:r>
+        <w:br/>
+      </w:r>
+      <w:r>
+        <w:rPr>
+          <w:b/>
+          <w:bCs/>
+        </w:rPr>
+        <w:t xml:space="preserve">(3) (x – </w:t>
+      </w:r>
+      <w:proofErr w:type="gramStart"/>
+      <w:r>
+        <w:rPr>
+          <w:b/>
+          <w:bCs/>
+        </w:rPr>
+        <w:t>4)(</w:t>
+      </w:r>
+      <w:proofErr w:type="gramEnd"/>
+      <w:r>
+        <w:rPr>
+          <w:b/>
+          <w:bCs/>
+        </w:rPr>
+        <w:t>x + 2)</w:t>
+      </w:r>
+    </w:p>
+    <w:p>
+      <w:pPr>
+        <w:pStyle w:val="ListParagraph"/>
+        <w:numPr>
+          <w:ilvl w:val="0"/>
+          <w:numId w:val="57"/>
+        </w:numPr>
+        <w:rPr>
+          <w:b/>
+          <w:bCs/>
+        </w:rPr>
+      </w:pPr>
+      <w:r>
+        <w:t xml:space="preserve">If the factors of a polynomial are (x – 5) and </w:t>
+      </w:r>
+      <w:r>
+        <w:br/>
+        <w:t>(x – 2), what are the roots of that polynomial?</w:t>
+      </w:r>
+      <w:r>
+        <w:br/>
+      </w:r>
+      <w:r>
+        <w:rPr>
+          <w:b/>
+          <w:bCs/>
+        </w:rPr>
+        <w:t>(1) 5 and 2</w:t>
+      </w:r>
+    </w:p>
+    <w:p>
+      <w:pPr>
+        <w:pStyle w:val="ListParagraph"/>
+        <w:numPr>
+          <w:ilvl w:val="0"/>
+          <w:numId w:val="57"/>
+        </w:numPr>
+        <w:rPr>
+          <w:b/>
+          <w:bCs/>
+        </w:rPr>
+      </w:pPr>
+      <w:r>
+        <w:t>If the roots of a polynomial are 1 and -8, what could be the factors?</w:t>
+      </w:r>
+      <w:r>
+        <w:br/>
+      </w:r>
+      <w:r>
+        <w:rPr>
+          <w:b/>
+          <w:bCs/>
+        </w:rPr>
+        <w:t>(1) (x – 1) and (x + 8)</w:t>
+      </w:r>
+    </w:p>
+    <w:p>
+      <w:pPr>
+        <w:pStyle w:val="ListParagraph"/>
+        <w:numPr>
+          <w:ilvl w:val="0"/>
+          <w:numId w:val="57"/>
+        </w:numPr>
+        <w:rPr>
+          <w:b/>
+          <w:bCs/>
+        </w:rPr>
+      </w:pPr>
+      <w:r>
+        <w:t>If a polynomial has factors of (x – p) and (x + q), what are the roots of the polynomial?</w:t>
+      </w:r>
+      <w:r>
+        <w:br/>
+      </w:r>
+      <w:r>
+        <w:rPr>
+          <w:b/>
+          <w:bCs/>
+        </w:rPr>
+        <w:t>(4) p and -q</w:t>
+      </w:r>
+    </w:p>
+    <w:p>
+      <w:pPr>
+        <w:pStyle w:val="ListParagraph"/>
+        <w:numPr>
+          <w:ilvl w:val="0"/>
+          <w:numId w:val="57"/>
+        </w:numPr>
+        <w:rPr>
+          <w:b/>
+          <w:bCs/>
+        </w:rPr>
+      </w:pPr>
+      <w:r>
+        <w:t xml:space="preserve">If a cubic polynomial has factors of (x + 2), </w:t>
+      </w:r>
+      <w:r>
+        <w:br/>
+        <w:t>(x – 3), and (x – 7), what are the roots of the polynomial?</w:t>
+      </w:r>
+      <w:r>
+        <w:br/>
+      </w:r>
+      <w:r>
+        <w:rPr>
+          <w:b/>
+          <w:bCs/>
+        </w:rPr>
+        <w:t>(2) -2, 3, and 7</w:t>
+      </w:r>
+    </w:p>
+    <w:p>
+      <w:pPr>
+        <w:pStyle w:val="ListParagraph"/>
+        <w:numPr>
+          <w:ilvl w:val="0"/>
+          <w:numId w:val="57"/>
+        </w:numPr>
+        <w:rPr>
+          <w:b/>
+          <w:bCs/>
+        </w:rPr>
+      </w:pPr>
+      <w:r>
+        <w:t>If a cubic polynomial has roots of 5, 3, and -1, what could the factors of the polynomial be?</w:t>
+      </w:r>
+      <w:r>
+        <w:br/>
+      </w:r>
+      <w:r>
+        <w:rPr>
+          <w:b/>
+          <w:bCs/>
+        </w:rPr>
+        <w:t xml:space="preserve">(3) (x – 5), (x – 3) </w:t>
+      </w:r>
+      <w:proofErr w:type="gramStart"/>
+      <w:r>
+        <w:rPr>
+          <w:b/>
+          <w:bCs/>
+        </w:rPr>
+        <w:t>and(</w:t>
+      </w:r>
+      <w:proofErr w:type="gramEnd"/>
+      <w:r>
+        <w:rPr>
+          <w:b/>
+          <w:bCs/>
+        </w:rPr>
+        <w:t>x + 1)</w:t>
+      </w:r>
+    </w:p>
+    <w:p>
+      <w:pPr>
+        <w:pStyle w:val="ListParagraph"/>
+        <w:numPr>
+          <w:ilvl w:val="0"/>
+          <w:numId w:val="57"/>
+        </w:numPr>
+      </w:pPr>
+      <w:r>
+        <w:t xml:space="preserve">Which is a root of the equation </w:t>
+      </w:r>
+      <w:r>
+        <w:br/>
+        <w:t>x</w:t>
+      </w:r>
+      <w:r>
+        <w:rPr>
+          <w:vertAlign w:val="superscript"/>
+        </w:rPr>
+        <w:t>3</w:t>
+      </w:r>
+      <w:r>
+        <w:t xml:space="preserve"> – 6x</w:t>
+      </w:r>
+      <w:r>
+        <w:rPr>
+          <w:vertAlign w:val="superscript"/>
+        </w:rPr>
+        <w:t>2</w:t>
+      </w:r>
+      <w:r>
+        <w:t xml:space="preserve"> + 13x – 120 = 0?</w:t>
+      </w:r>
+      <w:r>
+        <w:br/>
+      </w:r>
+      <w:r>
+        <w:rPr>
+          <w:b/>
+          <w:bCs/>
+        </w:rPr>
+        <w:t>(Their solution: (2) 3, does not check).</w:t>
+      </w:r>
+      <w:r>
+        <w:rPr>
+          <w:b/>
+          <w:bCs/>
+        </w:rPr>
+        <w:br/>
+      </w:r>
+      <w:r>
+        <w:t xml:space="preserve">Plugging 3 into the equation gives a </w:t>
+      </w:r>
+      <w:proofErr w:type="gramStart"/>
+      <w:r>
+        <w:t>left hand</w:t>
+      </w:r>
+      <w:proofErr w:type="gramEnd"/>
+      <w:r>
+        <w:t xml:space="preserve"> side value of -108.</w:t>
+      </w:r>
+    </w:p>
+    <w:p>
+      <w:pPr>
+        <w:pStyle w:val="ListParagraph"/>
+        <w:numPr>
+          <w:ilvl w:val="0"/>
+          <w:numId w:val="56"/>
+        </w:numPr>
+      </w:pPr>
+      <w:r>
+        <w:br w:type="column"/>
+      </w:r>
+      <w:r>
+        <w:t>Show how you arrived at your answers.</w:t>
+      </w:r>
+    </w:p>
+    <w:p>
+      <w:pPr>
+        <w:pStyle w:val="ListParagraph"/>
+        <w:numPr>
+          <w:ilvl w:val="0"/>
+          <w:numId w:val="58"/>
+        </w:numPr>
+      </w:pPr>
+      <w:r>
+        <w:t>A cubic equation has three roots: 2, -2, and 4. What could the equation be?</w:t>
+      </w:r>
+      <w:r>
+        <w:br/>
+        <w:t xml:space="preserve">(x – </w:t>
+      </w:r>
+      <w:proofErr w:type="gramStart"/>
+      <w:r>
+        <w:t>2)(</w:t>
+      </w:r>
+      <w:proofErr w:type="gramEnd"/>
+      <w:r>
+        <w:t xml:space="preserve">x + 2)(x – 4) = </w:t>
+      </w:r>
+      <w:r>
+        <w:t>0</w:t>
+      </w:r>
+    </w:p>
+    <w:p>
+      <w:pPr>
+        <w:pStyle w:val="ListParagraph"/>
+        <w:numPr>
+          <w:ilvl w:val="0"/>
+          <w:numId w:val="58"/>
+        </w:numPr>
+      </w:pPr>
+      <w:r>
+        <w:t>If an equation has two roots, -4 and -7, what could the equation be?</w:t>
+      </w:r>
+      <w:r>
+        <w:br/>
+        <w:t xml:space="preserve">(x + </w:t>
+      </w:r>
+      <w:proofErr w:type="gramStart"/>
+      <w:r>
+        <w:t>4)(</w:t>
+      </w:r>
+      <w:proofErr w:type="gramEnd"/>
+      <w:r>
+        <w:t>x + 7) = x</w:t>
+      </w:r>
+      <w:r>
+        <w:rPr>
+          <w:vertAlign w:val="superscript"/>
+        </w:rPr>
+        <w:t>2</w:t>
+      </w:r>
+      <w:r>
+        <w:t xml:space="preserve"> + 7x + 4x + 28 =</w:t>
+      </w:r>
+      <w:r>
+        <w:br/>
+      </w:r>
+      <w:r>
+        <w:t>(x + 4)(x + 7)</w:t>
+      </w:r>
+      <w:r>
+        <w:t xml:space="preserve"> = 0</w:t>
+      </w:r>
+      <w:r>
+        <w:t xml:space="preserve"> or</w:t>
+      </w:r>
+      <w:r>
+        <w:br/>
+      </w:r>
+      <w:r>
+        <w:t>x</w:t>
+      </w:r>
+      <w:r>
+        <w:rPr>
+          <w:vertAlign w:val="superscript"/>
+        </w:rPr>
+        <w:t>2</w:t>
+      </w:r>
+      <w:r>
+        <w:t xml:space="preserve"> + </w:t>
+      </w:r>
+      <w:r>
+        <w:t>11</w:t>
+      </w:r>
+      <w:r>
+        <w:t>x + 28</w:t>
+      </w:r>
+      <w:r>
+        <w:t xml:space="preserve"> = 0</w:t>
+      </w:r>
+    </w:p>
+    <w:p>
+      <w:pPr>
+        <w:pStyle w:val="ListParagraph"/>
+        <w:numPr>
+          <w:ilvl w:val="0"/>
+          <w:numId w:val="58"/>
+        </w:numPr>
+      </w:pPr>
+      <w:r>
+        <w:t>Camilla says the roots of a polynomial are just the factors with the sign changed. Is this accurate? Explain.</w:t>
+      </w:r>
+      <w:r>
+        <w:br/>
+      </w:r>
+      <w:r>
+        <w:br/>
+        <w:t>No. Factors still include a variable, but roots are just numbers.</w:t>
+      </w:r>
+      <w:r>
+        <w:t xml:space="preserve"> </w:t>
+      </w:r>
+    </w:p>
+    <w:p>
+      <w:pPr>
+        <w:pStyle w:val="ListParagraph"/>
+        <w:numPr>
+          <w:ilvl w:val="0"/>
+          <w:numId w:val="58"/>
+        </w:numPr>
+      </w:pPr>
+      <w:r>
+        <w:t xml:space="preserve">If a polynomial has factors (2x + 3) and </w:t>
+      </w:r>
+      <w:r>
+        <w:br/>
+        <w:t>(2x + 5), what are the two roots?</w:t>
+      </w:r>
+      <w:r>
+        <w:br/>
+        <w:t>(2x + 3) = 0, x = -1.5</w:t>
+      </w:r>
+      <w:r>
+        <w:br/>
+        <w:t>(2x + 5) = 0, x = -2.5</w:t>
+      </w:r>
+      <w:r>
+        <w:br/>
+      </w:r>
+      <w:r>
+        <w:t>When there is a coefficient in front of the variable, roots are not found by just changing the sign.</w:t>
+      </w:r>
+    </w:p>
+    <w:p>
+      <w:pPr>
+        <w:pStyle w:val="ListParagraph"/>
+        <w:numPr>
+          <w:ilvl w:val="0"/>
+          <w:numId w:val="58"/>
+        </w:numPr>
+      </w:pPr>
+      <w:r>
+        <w:t>The polynomial x</w:t>
+      </w:r>
+      <w:r>
+        <w:rPr>
+          <w:vertAlign w:val="superscript"/>
+        </w:rPr>
+        <w:t>2</w:t>
+      </w:r>
+      <w:r>
+        <w:t xml:space="preserve"> – 4x – 3 does not seem to factor into (x – </w:t>
+      </w:r>
+      <w:proofErr w:type="gramStart"/>
+      <w:r>
+        <w:t>p)(</w:t>
+      </w:r>
+      <w:proofErr w:type="gramEnd"/>
+      <w:r>
+        <w:t xml:space="preserve">x – q) with p and q as integers, but it might factor if p and q don’t have to be integers. By solving the equation </w:t>
+      </w:r>
+      <w:r>
+        <w:br/>
+      </w:r>
+      <w:r>
+        <w:t>x</w:t>
+      </w:r>
+      <w:r>
+        <w:rPr>
+          <w:vertAlign w:val="superscript"/>
+        </w:rPr>
+        <w:t>2</w:t>
+      </w:r>
+      <w:r>
+        <w:t xml:space="preserve"> – 4x – 3</w:t>
+      </w:r>
+      <w:r>
+        <w:t xml:space="preserve"> = 0 by completing the square, it is possible to find the roots. Find the roots and then use them to find the factors.</w:t>
+      </w:r>
+      <w:r>
+        <w:br/>
+      </w:r>
+      <w:r>
+        <w:t>x</w:t>
+      </w:r>
+      <w:r>
+        <w:rPr>
+          <w:vertAlign w:val="superscript"/>
+        </w:rPr>
+        <w:t>2</w:t>
+      </w:r>
+      <w:r>
+        <w:t xml:space="preserve"> – 4x – 3</w:t>
+      </w:r>
+      <w:r>
+        <w:t xml:space="preserve"> = 0</w:t>
+      </w:r>
+      <w:r>
+        <w:br/>
+        <w:t>3 = 3</w:t>
+      </w:r>
+      <w:r>
+        <w:br/>
+      </w:r>
+      <w:r>
+        <w:t>x</w:t>
+      </w:r>
+      <w:r>
+        <w:rPr>
+          <w:vertAlign w:val="superscript"/>
+        </w:rPr>
+        <w:t>2</w:t>
+      </w:r>
+      <w:r>
+        <w:t xml:space="preserve"> – 4x </w:t>
+      </w:r>
+      <w:r>
+        <w:t>= 3</w:t>
+      </w:r>
+      <w:r>
+        <w:br/>
+        <w:t>4 = 4</w:t>
+      </w:r>
+      <w:r>
+        <w:br/>
+      </w:r>
+      <w:r>
+        <w:t>x</w:t>
+      </w:r>
+      <w:r>
+        <w:rPr>
+          <w:vertAlign w:val="superscript"/>
+        </w:rPr>
+        <w:t>2</w:t>
+      </w:r>
+      <w:r>
+        <w:t xml:space="preserve"> – 4x </w:t>
+      </w:r>
+      <w:r>
+        <w:t>+ 4 = 7</w:t>
+      </w:r>
+      <w:r>
+        <w:br/>
+        <w:t>(x – 2)</w:t>
+      </w:r>
+      <w:r>
+        <w:rPr>
+          <w:vertAlign w:val="superscript"/>
+        </w:rPr>
+        <w:t>2</w:t>
+      </w:r>
+      <w:r>
+        <w:t xml:space="preserve"> = 7</w:t>
+      </w:r>
+      <w:r>
+        <w:br/>
+        <w:t xml:space="preserve">x – 2 = </w:t>
+      </w:r>
+      <m:oMath>
+        <m:r>
+          <w:rPr>
+            <w:rFonts w:ascii="Cambria Math" w:hAnsi="Cambria Math"/>
+          </w:rPr>
+          <m:t>±</m:t>
+        </m:r>
+        <m:rad>
+          <m:radPr>
+            <m:degHide m:val="1"/>
+            <m:ctrlPr>
+              <w:rPr>
+                <w:rFonts w:ascii="Cambria Math" w:hAnsi="Cambria Math"/>
+                <w:i/>
+              </w:rPr>
+            </m:ctrlPr>
+          </m:radPr>
+          <m:deg/>
+          <m:e>
+            <m:r>
+              <w:rPr>
+                <w:rFonts w:ascii="Cambria Math" w:hAnsi="Cambria Math"/>
+              </w:rPr>
+              <m:t>7</m:t>
+            </m:r>
+          </m:e>
+        </m:rad>
+      </m:oMath>
+      <w:r>
+        <w:rPr>
+          <w:rFonts w:eastAsiaTheme="minorEastAsia"/>
+        </w:rPr>
+        <w:br/>
+        <w:t xml:space="preserve">x = </w:t>
+      </w:r>
+      <m:oMath>
+        <m:r>
+          <w:rPr>
+            <w:rFonts w:ascii="Cambria Math" w:eastAsiaTheme="minorEastAsia" w:hAnsi="Cambria Math"/>
+          </w:rPr>
+          <m:t>2±</m:t>
+        </m:r>
+        <m:rad>
+          <m:radPr>
+            <m:degHide m:val="1"/>
+            <m:ctrlPr>
+              <w:rPr>
+                <w:rFonts w:ascii="Cambria Math" w:eastAsiaTheme="minorEastAsia" w:hAnsi="Cambria Math"/>
+                <w:i/>
+              </w:rPr>
+            </m:ctrlPr>
+          </m:radPr>
+          <m:deg/>
+          <m:e>
+            <m:r>
+              <w:rPr>
+                <w:rFonts w:ascii="Cambria Math" w:eastAsiaTheme="minorEastAsia" w:hAnsi="Cambria Math"/>
+              </w:rPr>
+              <m:t>7</m:t>
+            </m:r>
+          </m:e>
+        </m:rad>
+      </m:oMath>
+      <w:r>
+        <w:rPr>
+          <w:rFonts w:eastAsiaTheme="minorEastAsia"/>
+        </w:rPr>
+        <w:t xml:space="preserve">, x = </w:t>
+      </w:r>
+      <m:oMath>
+        <m:r>
+          <w:rPr>
+            <w:rFonts w:ascii="Cambria Math" w:eastAsiaTheme="minorEastAsia" w:hAnsi="Cambria Math"/>
+          </w:rPr>
+          <m:t>2+</m:t>
+        </m:r>
+        <m:rad>
+          <m:radPr>
+            <m:degHide m:val="1"/>
+            <m:ctrlPr>
+              <w:rPr>
+                <w:rFonts w:ascii="Cambria Math" w:eastAsiaTheme="minorEastAsia" w:hAnsi="Cambria Math"/>
+                <w:i/>
+              </w:rPr>
+            </m:ctrlPr>
+          </m:radPr>
+          <m:deg/>
+          <m:e>
+            <m:r>
+              <w:rPr>
+                <w:rFonts w:ascii="Cambria Math" w:eastAsiaTheme="minorEastAsia" w:hAnsi="Cambria Math"/>
+              </w:rPr>
+              <m:t>7</m:t>
+            </m:r>
+          </m:e>
+        </m:rad>
+        <m:r>
+          <w:rPr>
+            <w:rFonts w:ascii="Cambria Math" w:eastAsiaTheme="minorEastAsia" w:hAnsi="Cambria Math"/>
+          </w:rPr>
+          <m:t xml:space="preserve">, 2- </m:t>
+        </m:r>
+        <m:rad>
+          <m:radPr>
+            <m:degHide m:val="1"/>
+            <m:ctrlPr>
+              <w:rPr>
+                <w:rFonts w:ascii="Cambria Math" w:eastAsiaTheme="minorEastAsia" w:hAnsi="Cambria Math"/>
+                <w:i/>
+              </w:rPr>
+            </m:ctrlPr>
+          </m:radPr>
+          <m:deg/>
+          <m:e>
+            <m:r>
+              <w:rPr>
+                <w:rFonts w:ascii="Cambria Math" w:eastAsiaTheme="minorEastAsia" w:hAnsi="Cambria Math"/>
+              </w:rPr>
+              <m:t>7</m:t>
+            </m:r>
+          </m:e>
+        </m:rad>
+      </m:oMath>
+      <w:r>
+        <w:rPr>
+          <w:rFonts w:eastAsiaTheme="minorEastAsia"/>
+        </w:rPr>
+        <w:br/>
+        <w:t>Factors:</w:t>
+      </w:r>
+      <w:r>
+        <w:rPr>
+          <w:rFonts w:eastAsiaTheme="minorEastAsia"/>
+        </w:rPr>
+        <w:br/>
+        <w:t xml:space="preserve">(x  - 2 - </w:t>
+      </w:r>
+      <m:oMath>
+        <m:rad>
+          <m:radPr>
+            <m:degHide m:val="1"/>
+            <m:ctrlPr>
+              <w:rPr>
+                <w:rFonts w:ascii="Cambria Math" w:eastAsiaTheme="minorEastAsia" w:hAnsi="Cambria Math"/>
+                <w:i/>
+              </w:rPr>
+            </m:ctrlPr>
+          </m:radPr>
+          <m:deg/>
+          <m:e>
+            <m:r>
+              <w:rPr>
+                <w:rFonts w:ascii="Cambria Math" w:eastAsiaTheme="minorEastAsia" w:hAnsi="Cambria Math"/>
+              </w:rPr>
+              <m:t>7</m:t>
+            </m:r>
+          </m:e>
+        </m:rad>
+      </m:oMath>
+      <w:r>
+        <w:rPr>
+          <w:rFonts w:eastAsiaTheme="minorEastAsia"/>
+        </w:rPr>
+        <w:t xml:space="preserve">)(x + </w:t>
+      </w:r>
+      <m:oMath>
+        <m:rad>
+          <m:radPr>
+            <m:degHide m:val="1"/>
+            <m:ctrlPr>
+              <w:rPr>
+                <w:rFonts w:ascii="Cambria Math" w:eastAsiaTheme="minorEastAsia" w:hAnsi="Cambria Math"/>
+                <w:i/>
+              </w:rPr>
+            </m:ctrlPr>
+          </m:radPr>
+          <m:deg/>
+          <m:e>
+            <m:r>
+              <w:rPr>
+                <w:rFonts w:ascii="Cambria Math" w:eastAsiaTheme="minorEastAsia" w:hAnsi="Cambria Math"/>
+              </w:rPr>
+              <m:t>7</m:t>
+            </m:r>
+          </m:e>
+        </m:rad>
+      </m:oMath>
+      <w:r>
+        <w:rPr>
+          <w:rFonts w:eastAsiaTheme="minorEastAsia"/>
+        </w:rPr>
+        <w:t xml:space="preserve"> – 2)</w:t>
+      </w:r>
+      <w:r>
+        <w:br/>
+      </w:r>
+    </w:p>
     <w:sectPr>
       <w:type w:val="continuous"/>
       <w:pgSz w:w="12240" w:h="15840"/>
@@ -12384,6 +14138,95 @@
     </w:lvl>
   </w:abstractNum>
   <w:abstractNum w:abstractNumId="4" w15:restartNumberingAfterBreak="0">
+    <w:nsid w:val="171657EC"/>
+    <w:multiLevelType w:val="hybridMultilevel"/>
+    <w:tmpl w:val="353227E8"/>
+    <w:lvl w:ilvl="0" w:tplc="04090015">
+      <w:start w:val="1"/>
+      <w:numFmt w:val="upperLetter"/>
+      <w:lvlText w:val="%1."/>
+      <w:lvlJc w:val="left"/>
+      <w:pPr>
+        <w:ind w:left="360" w:hanging="360"/>
+      </w:pPr>
+      <w:rPr>
+        <w:rFonts w:hint="default"/>
+      </w:rPr>
+    </w:lvl>
+    <w:lvl w:ilvl="1" w:tplc="04090019" w:tentative="1">
+      <w:start w:val="1"/>
+      <w:numFmt w:val="lowerLetter"/>
+      <w:lvlText w:val="%2."/>
+      <w:lvlJc w:val="left"/>
+      <w:pPr>
+        <w:ind w:left="1080" w:hanging="360"/>
+      </w:pPr>
+    </w:lvl>
+    <w:lvl w:ilvl="2" w:tplc="0409001B" w:tentative="1">
+      <w:start w:val="1"/>
+      <w:numFmt w:val="lowerRoman"/>
+      <w:lvlText w:val="%3."/>
+      <w:lvlJc w:val="right"/>
+      <w:pPr>
+        <w:ind w:left="1800" w:hanging="180"/>
+      </w:pPr>
+    </w:lvl>
+    <w:lvl w:ilvl="3" w:tplc="0409000F" w:tentative="1">
+      <w:start w:val="1"/>
+      <w:numFmt w:val="decimal"/>
+      <w:lvlText w:val="%4."/>
+      <w:lvlJc w:val="left"/>
+      <w:pPr>
+        <w:ind w:left="2520" w:hanging="360"/>
+      </w:pPr>
+    </w:lvl>
+    <w:lvl w:ilvl="4" w:tplc="04090019" w:tentative="1">
+      <w:start w:val="1"/>
+      <w:numFmt w:val="lowerLetter"/>
+      <w:lvlText w:val="%5."/>
+      <w:lvlJc w:val="left"/>
+      <w:pPr>
+        <w:ind w:left="3240" w:hanging="360"/>
+      </w:pPr>
+    </w:lvl>
+    <w:lvl w:ilvl="5" w:tplc="0409001B" w:tentative="1">
+      <w:start w:val="1"/>
+      <w:numFmt w:val="lowerRoman"/>
+      <w:lvlText w:val="%6."/>
+      <w:lvlJc w:val="right"/>
+      <w:pPr>
+        <w:ind w:left="3960" w:hanging="180"/>
+      </w:pPr>
+    </w:lvl>
+    <w:lvl w:ilvl="6" w:tplc="0409000F" w:tentative="1">
+      <w:start w:val="1"/>
+      <w:numFmt w:val="decimal"/>
+      <w:lvlText w:val="%7."/>
+      <w:lvlJc w:val="left"/>
+      <w:pPr>
+        <w:ind w:left="4680" w:hanging="360"/>
+      </w:pPr>
+    </w:lvl>
+    <w:lvl w:ilvl="7" w:tplc="04090019" w:tentative="1">
+      <w:start w:val="1"/>
+      <w:numFmt w:val="lowerLetter"/>
+      <w:lvlText w:val="%8."/>
+      <w:lvlJc w:val="left"/>
+      <w:pPr>
+        <w:ind w:left="5400" w:hanging="360"/>
+      </w:pPr>
+    </w:lvl>
+    <w:lvl w:ilvl="8" w:tplc="0409001B" w:tentative="1">
+      <w:start w:val="1"/>
+      <w:numFmt w:val="lowerRoman"/>
+      <w:lvlText w:val="%9."/>
+      <w:lvlJc w:val="right"/>
+      <w:pPr>
+        <w:ind w:left="6120" w:hanging="180"/>
+      </w:pPr>
+    </w:lvl>
+  </w:abstractNum>
+  <w:abstractNum w:abstractNumId="5" w15:restartNumberingAfterBreak="0">
     <w:nsid w:val="201151CF"/>
     <w:multiLevelType w:val="hybridMultilevel"/>
     <w:tmpl w:val="182488AE"/>
@@ -12472,7 +14315,7 @@
       </w:pPr>
     </w:lvl>
   </w:abstractNum>
-  <w:abstractNum w:abstractNumId="5" w15:restartNumberingAfterBreak="0">
+  <w:abstractNum w:abstractNumId="6" w15:restartNumberingAfterBreak="0">
     <w:nsid w:val="21127310"/>
     <w:multiLevelType w:val="hybridMultilevel"/>
     <w:tmpl w:val="5E50AF00"/>
@@ -12561,7 +14404,7 @@
       </w:pPr>
     </w:lvl>
   </w:abstractNum>
-  <w:abstractNum w:abstractNumId="6" w15:restartNumberingAfterBreak="0">
+  <w:abstractNum w:abstractNumId="7" w15:restartNumberingAfterBreak="0">
     <w:nsid w:val="211D1D29"/>
     <w:multiLevelType w:val="hybridMultilevel"/>
     <w:tmpl w:val="493E4DCA"/>
@@ -12650,7 +14493,7 @@
       </w:pPr>
     </w:lvl>
   </w:abstractNum>
-  <w:abstractNum w:abstractNumId="7" w15:restartNumberingAfterBreak="0">
+  <w:abstractNum w:abstractNumId="8" w15:restartNumberingAfterBreak="0">
     <w:nsid w:val="25DA5DF9"/>
     <w:multiLevelType w:val="hybridMultilevel"/>
     <w:tmpl w:val="01B6FAC0"/>
@@ -12739,7 +14582,7 @@
       </w:pPr>
     </w:lvl>
   </w:abstractNum>
-  <w:abstractNum w:abstractNumId="8" w15:restartNumberingAfterBreak="0">
+  <w:abstractNum w:abstractNumId="9" w15:restartNumberingAfterBreak="0">
     <w:nsid w:val="2B8D0CE6"/>
     <w:multiLevelType w:val="hybridMultilevel"/>
     <w:tmpl w:val="FB5A3072"/>
@@ -12828,7 +14671,7 @@
       </w:pPr>
     </w:lvl>
   </w:abstractNum>
-  <w:abstractNum w:abstractNumId="9" w15:restartNumberingAfterBreak="0">
+  <w:abstractNum w:abstractNumId="10" w15:restartNumberingAfterBreak="0">
     <w:nsid w:val="308B7B9D"/>
     <w:multiLevelType w:val="hybridMultilevel"/>
     <w:tmpl w:val="36FE1FB6"/>
@@ -12917,7 +14760,7 @@
       </w:pPr>
     </w:lvl>
   </w:abstractNum>
-  <w:abstractNum w:abstractNumId="10" w15:restartNumberingAfterBreak="0">
+  <w:abstractNum w:abstractNumId="11" w15:restartNumberingAfterBreak="0">
     <w:nsid w:val="30AC790F"/>
     <w:multiLevelType w:val="hybridMultilevel"/>
     <w:tmpl w:val="2A46281C"/>
@@ -13006,7 +14849,7 @@
       </w:pPr>
     </w:lvl>
   </w:abstractNum>
-  <w:abstractNum w:abstractNumId="11" w15:restartNumberingAfterBreak="0">
+  <w:abstractNum w:abstractNumId="12" w15:restartNumberingAfterBreak="0">
     <w:nsid w:val="319A113D"/>
     <w:multiLevelType w:val="hybridMultilevel"/>
     <w:tmpl w:val="1D26A62C"/>
@@ -13095,7 +14938,7 @@
       </w:pPr>
     </w:lvl>
   </w:abstractNum>
-  <w:abstractNum w:abstractNumId="12" w15:restartNumberingAfterBreak="0">
+  <w:abstractNum w:abstractNumId="13" w15:restartNumberingAfterBreak="0">
     <w:nsid w:val="32B2060C"/>
     <w:multiLevelType w:val="hybridMultilevel"/>
     <w:tmpl w:val="5ADAF418"/>
@@ -13184,7 +15027,7 @@
       </w:pPr>
     </w:lvl>
   </w:abstractNum>
-  <w:abstractNum w:abstractNumId="13" w15:restartNumberingAfterBreak="0">
+  <w:abstractNum w:abstractNumId="14" w15:restartNumberingAfterBreak="0">
     <w:nsid w:val="3333632E"/>
     <w:multiLevelType w:val="hybridMultilevel"/>
     <w:tmpl w:val="D6F4DA36"/>
@@ -13273,7 +15116,7 @@
       </w:pPr>
     </w:lvl>
   </w:abstractNum>
-  <w:abstractNum w:abstractNumId="14" w15:restartNumberingAfterBreak="0">
+  <w:abstractNum w:abstractNumId="15" w15:restartNumberingAfterBreak="0">
     <w:nsid w:val="37AA283F"/>
     <w:multiLevelType w:val="hybridMultilevel"/>
     <w:tmpl w:val="9E5006EE"/>
@@ -13362,7 +15205,96 @@
       </w:pPr>
     </w:lvl>
   </w:abstractNum>
-  <w:abstractNum w:abstractNumId="15" w15:restartNumberingAfterBreak="0">
+  <w:abstractNum w:abstractNumId="16" w15:restartNumberingAfterBreak="0">
+    <w:nsid w:val="3A2D1680"/>
+    <w:multiLevelType w:val="hybridMultilevel"/>
+    <w:tmpl w:val="9FC6F3E0"/>
+    <w:lvl w:ilvl="0" w:tplc="04090015">
+      <w:start w:val="1"/>
+      <w:numFmt w:val="upperLetter"/>
+      <w:lvlText w:val="%1."/>
+      <w:lvlJc w:val="left"/>
+      <w:pPr>
+        <w:ind w:left="360" w:hanging="360"/>
+      </w:pPr>
+      <w:rPr>
+        <w:rFonts w:hint="default"/>
+      </w:rPr>
+    </w:lvl>
+    <w:lvl w:ilvl="1" w:tplc="04090019" w:tentative="1">
+      <w:start w:val="1"/>
+      <w:numFmt w:val="lowerLetter"/>
+      <w:lvlText w:val="%2."/>
+      <w:lvlJc w:val="left"/>
+      <w:pPr>
+        <w:ind w:left="1080" w:hanging="360"/>
+      </w:pPr>
+    </w:lvl>
+    <w:lvl w:ilvl="2" w:tplc="0409001B" w:tentative="1">
+      <w:start w:val="1"/>
+      <w:numFmt w:val="lowerRoman"/>
+      <w:lvlText w:val="%3."/>
+      <w:lvlJc w:val="right"/>
+      <w:pPr>
+        <w:ind w:left="1800" w:hanging="180"/>
+      </w:pPr>
+    </w:lvl>
+    <w:lvl w:ilvl="3" w:tplc="0409000F" w:tentative="1">
+      <w:start w:val="1"/>
+      <w:numFmt w:val="decimal"/>
+      <w:lvlText w:val="%4."/>
+      <w:lvlJc w:val="left"/>
+      <w:pPr>
+        <w:ind w:left="2520" w:hanging="360"/>
+      </w:pPr>
+    </w:lvl>
+    <w:lvl w:ilvl="4" w:tplc="04090019" w:tentative="1">
+      <w:start w:val="1"/>
+      <w:numFmt w:val="lowerLetter"/>
+      <w:lvlText w:val="%5."/>
+      <w:lvlJc w:val="left"/>
+      <w:pPr>
+        <w:ind w:left="3240" w:hanging="360"/>
+      </w:pPr>
+    </w:lvl>
+    <w:lvl w:ilvl="5" w:tplc="0409001B" w:tentative="1">
+      <w:start w:val="1"/>
+      <w:numFmt w:val="lowerRoman"/>
+      <w:lvlText w:val="%6."/>
+      <w:lvlJc w:val="right"/>
+      <w:pPr>
+        <w:ind w:left="3960" w:hanging="180"/>
+      </w:pPr>
+    </w:lvl>
+    <w:lvl w:ilvl="6" w:tplc="0409000F" w:tentative="1">
+      <w:start w:val="1"/>
+      <w:numFmt w:val="decimal"/>
+      <w:lvlText w:val="%7."/>
+      <w:lvlJc w:val="left"/>
+      <w:pPr>
+        <w:ind w:left="4680" w:hanging="360"/>
+      </w:pPr>
+    </w:lvl>
+    <w:lvl w:ilvl="7" w:tplc="04090019" w:tentative="1">
+      <w:start w:val="1"/>
+      <w:numFmt w:val="lowerLetter"/>
+      <w:lvlText w:val="%8."/>
+      <w:lvlJc w:val="left"/>
+      <w:pPr>
+        <w:ind w:left="5400" w:hanging="360"/>
+      </w:pPr>
+    </w:lvl>
+    <w:lvl w:ilvl="8" w:tplc="0409001B" w:tentative="1">
+      <w:start w:val="1"/>
+      <w:numFmt w:val="lowerRoman"/>
+      <w:lvlText w:val="%9."/>
+      <w:lvlJc w:val="right"/>
+      <w:pPr>
+        <w:ind w:left="6120" w:hanging="180"/>
+      </w:pPr>
+    </w:lvl>
+  </w:abstractNum>
+  <w:abstractNum w:abstractNumId="17" w15:restartNumberingAfterBreak="0">
     <w:nsid w:val="3DDC5BF4"/>
     <w:multiLevelType w:val="hybridMultilevel"/>
     <w:tmpl w:val="D68E966C"/>
@@ -13451,7 +15383,7 @@
       </w:pPr>
     </w:lvl>
   </w:abstractNum>
-  <w:abstractNum w:abstractNumId="16" w15:restartNumberingAfterBreak="0">
+  <w:abstractNum w:abstractNumId="18" w15:restartNumberingAfterBreak="0">
     <w:nsid w:val="3E6C01DF"/>
     <w:multiLevelType w:val="multilevel"/>
     <w:tmpl w:val="1B46A5CE"/>
@@ -13564,7 +15496,96 @@
       </w:rPr>
     </w:lvl>
   </w:abstractNum>
-  <w:abstractNum w:abstractNumId="17" w15:restartNumberingAfterBreak="0">
+  <w:abstractNum w:abstractNumId="19" w15:restartNumberingAfterBreak="0">
+    <w:nsid w:val="3F2D695C"/>
+    <w:multiLevelType w:val="hybridMultilevel"/>
+    <w:tmpl w:val="D904FB6C"/>
+    <w:lvl w:ilvl="0" w:tplc="0409000F">
+      <w:start w:val="1"/>
+      <w:numFmt w:val="decimal"/>
+      <w:lvlText w:val="%1."/>
+      <w:lvlJc w:val="left"/>
+      <w:pPr>
+        <w:ind w:left="720" w:hanging="360"/>
+      </w:pPr>
+      <w:rPr>
+        <w:rFonts w:hint="default"/>
+      </w:rPr>
+    </w:lvl>
+    <w:lvl w:ilvl="1" w:tplc="04090019" w:tentative="1">
+      <w:start w:val="1"/>
+      <w:numFmt w:val="lowerLetter"/>
+      <w:lvlText w:val="%2."/>
+      <w:lvlJc w:val="left"/>
+      <w:pPr>
+        <w:ind w:left="1440" w:hanging="360"/>
+      </w:pPr>
+    </w:lvl>
+    <w:lvl w:ilvl="2" w:tplc="0409001B" w:tentative="1">
+      <w:start w:val="1"/>
+      <w:numFmt w:val="lowerRoman"/>
+      <w:lvlText w:val="%3."/>
+      <w:lvlJc w:val="right"/>
+      <w:pPr>
+        <w:ind w:left="2160" w:hanging="180"/>
+      </w:pPr>
+    </w:lvl>
+    <w:lvl w:ilvl="3" w:tplc="0409000F" w:tentative="1">
+      <w:start w:val="1"/>
+      <w:numFmt w:val="decimal"/>
+      <w:lvlText w:val="%4."/>
+      <w:lvlJc w:val="left"/>
+      <w:pPr>
+        <w:ind w:left="2880" w:hanging="360"/>
+      </w:pPr>
+    </w:lvl>
+    <w:lvl w:ilvl="4" w:tplc="04090019" w:tentative="1">
+      <w:start w:val="1"/>
+      <w:numFmt w:val="lowerLetter"/>
+      <w:lvlText w:val="%5."/>
+      <w:lvlJc w:val="left"/>
+      <w:pPr>
+        <w:ind w:left="3600" w:hanging="360"/>
+      </w:pPr>
+    </w:lvl>
+    <w:lvl w:ilvl="5" w:tplc="0409001B" w:tentative="1">
+      <w:start w:val="1"/>
+      <w:numFmt w:val="lowerRoman"/>
+      <w:lvlText w:val="%6."/>
+      <w:lvlJc w:val="right"/>
+      <w:pPr>
+        <w:ind w:left="4320" w:hanging="180"/>
+      </w:pPr>
+    </w:lvl>
+    <w:lvl w:ilvl="6" w:tplc="0409000F" w:tentative="1">
+      <w:start w:val="1"/>
+      <w:numFmt w:val="decimal"/>
+      <w:lvlText w:val="%7."/>
+      <w:lvlJc w:val="left"/>
+      <w:pPr>
+        <w:ind w:left="5040" w:hanging="360"/>
+      </w:pPr>
+    </w:lvl>
+    <w:lvl w:ilvl="7" w:tplc="04090019" w:tentative="1">
+      <w:start w:val="1"/>
+      <w:numFmt w:val="lowerLetter"/>
+      <w:lvlText w:val="%8."/>
+      <w:lvlJc w:val="left"/>
+      <w:pPr>
+        <w:ind w:left="5760" w:hanging="360"/>
+      </w:pPr>
+    </w:lvl>
+    <w:lvl w:ilvl="8" w:tplc="0409001B" w:tentative="1">
+      <w:start w:val="1"/>
+      <w:numFmt w:val="lowerRoman"/>
+      <w:lvlText w:val="%9."/>
+      <w:lvlJc w:val="right"/>
+      <w:pPr>
+        <w:ind w:left="6480" w:hanging="180"/>
+      </w:pPr>
+    </w:lvl>
+  </w:abstractNum>
+  <w:abstractNum w:abstractNumId="20" w15:restartNumberingAfterBreak="0">
     <w:nsid w:val="429E7AA0"/>
     <w:multiLevelType w:val="hybridMultilevel"/>
     <w:tmpl w:val="15B4EA60"/>
@@ -13653,7 +15674,7 @@
       </w:pPr>
     </w:lvl>
   </w:abstractNum>
-  <w:abstractNum w:abstractNumId="18" w15:restartNumberingAfterBreak="0">
+  <w:abstractNum w:abstractNumId="21" w15:restartNumberingAfterBreak="0">
     <w:nsid w:val="485523F9"/>
     <w:multiLevelType w:val="hybridMultilevel"/>
     <w:tmpl w:val="60BC7ADE"/>
@@ -13742,7 +15763,7 @@
       </w:pPr>
     </w:lvl>
   </w:abstractNum>
-  <w:abstractNum w:abstractNumId="19" w15:restartNumberingAfterBreak="0">
+  <w:abstractNum w:abstractNumId="22" w15:restartNumberingAfterBreak="0">
     <w:nsid w:val="486D3880"/>
     <w:multiLevelType w:val="hybridMultilevel"/>
     <w:tmpl w:val="EED4CCFA"/>
@@ -13831,7 +15852,7 @@
       </w:pPr>
     </w:lvl>
   </w:abstractNum>
-  <w:abstractNum w:abstractNumId="20" w15:restartNumberingAfterBreak="0">
+  <w:abstractNum w:abstractNumId="23" w15:restartNumberingAfterBreak="0">
     <w:nsid w:val="4A2354EA"/>
     <w:multiLevelType w:val="hybridMultilevel"/>
     <w:tmpl w:val="35E05C60"/>
@@ -13920,7 +15941,7 @@
       </w:pPr>
     </w:lvl>
   </w:abstractNum>
-  <w:abstractNum w:abstractNumId="21" w15:restartNumberingAfterBreak="0">
+  <w:abstractNum w:abstractNumId="24" w15:restartNumberingAfterBreak="0">
     <w:nsid w:val="4D19056F"/>
     <w:multiLevelType w:val="hybridMultilevel"/>
     <w:tmpl w:val="6A06F09C"/>
@@ -14009,7 +16030,7 @@
       </w:pPr>
     </w:lvl>
   </w:abstractNum>
-  <w:abstractNum w:abstractNumId="22" w15:restartNumberingAfterBreak="0">
+  <w:abstractNum w:abstractNumId="25" w15:restartNumberingAfterBreak="0">
     <w:nsid w:val="4F2F759C"/>
     <w:multiLevelType w:val="hybridMultilevel"/>
     <w:tmpl w:val="79CE3338"/>
@@ -14100,7 +16121,7 @@
       </w:pPr>
     </w:lvl>
   </w:abstractNum>
-  <w:abstractNum w:abstractNumId="23" w15:restartNumberingAfterBreak="0">
+  <w:abstractNum w:abstractNumId="26" w15:restartNumberingAfterBreak="0">
     <w:nsid w:val="4F8E432E"/>
     <w:multiLevelType w:val="hybridMultilevel"/>
     <w:tmpl w:val="7806E930"/>
@@ -14189,7 +16210,7 @@
       </w:pPr>
     </w:lvl>
   </w:abstractNum>
-  <w:abstractNum w:abstractNumId="24" w15:restartNumberingAfterBreak="0">
+  <w:abstractNum w:abstractNumId="27" w15:restartNumberingAfterBreak="0">
     <w:nsid w:val="50366707"/>
     <w:multiLevelType w:val="hybridMultilevel"/>
     <w:tmpl w:val="7B42F5F6"/>
@@ -14278,7 +16299,7 @@
       </w:pPr>
     </w:lvl>
   </w:abstractNum>
-  <w:abstractNum w:abstractNumId="25" w15:restartNumberingAfterBreak="0">
+  <w:abstractNum w:abstractNumId="28" w15:restartNumberingAfterBreak="0">
     <w:nsid w:val="53006CAC"/>
     <w:multiLevelType w:val="hybridMultilevel"/>
     <w:tmpl w:val="122EE080"/>
@@ -14367,7 +16388,7 @@
       </w:pPr>
     </w:lvl>
   </w:abstractNum>
-  <w:abstractNum w:abstractNumId="26" w15:restartNumberingAfterBreak="0">
+  <w:abstractNum w:abstractNumId="29" w15:restartNumberingAfterBreak="0">
     <w:nsid w:val="53F21FEE"/>
     <w:multiLevelType w:val="hybridMultilevel"/>
     <w:tmpl w:val="F1AE4B00"/>
@@ -14456,7 +16477,7 @@
       </w:pPr>
     </w:lvl>
   </w:abstractNum>
-  <w:abstractNum w:abstractNumId="27" w15:restartNumberingAfterBreak="0">
+  <w:abstractNum w:abstractNumId="30" w15:restartNumberingAfterBreak="0">
     <w:nsid w:val="53FD5087"/>
     <w:multiLevelType w:val="hybridMultilevel"/>
     <w:tmpl w:val="D5887EEA"/>
@@ -14545,7 +16566,7 @@
       </w:pPr>
     </w:lvl>
   </w:abstractNum>
-  <w:abstractNum w:abstractNumId="28" w15:restartNumberingAfterBreak="0">
+  <w:abstractNum w:abstractNumId="31" w15:restartNumberingAfterBreak="0">
     <w:nsid w:val="551431DD"/>
     <w:multiLevelType w:val="hybridMultilevel"/>
     <w:tmpl w:val="68B6A684"/>
@@ -14634,7 +16655,7 @@
       </w:pPr>
     </w:lvl>
   </w:abstractNum>
-  <w:abstractNum w:abstractNumId="29" w15:restartNumberingAfterBreak="0">
+  <w:abstractNum w:abstractNumId="32" w15:restartNumberingAfterBreak="0">
     <w:nsid w:val="5E82652C"/>
     <w:multiLevelType w:val="hybridMultilevel"/>
     <w:tmpl w:val="AFCE19B0"/>
@@ -14723,7 +16744,7 @@
       </w:pPr>
     </w:lvl>
   </w:abstractNum>
-  <w:abstractNum w:abstractNumId="30" w15:restartNumberingAfterBreak="0">
+  <w:abstractNum w:abstractNumId="33" w15:restartNumberingAfterBreak="0">
     <w:nsid w:val="5F0214FC"/>
     <w:multiLevelType w:val="hybridMultilevel"/>
     <w:tmpl w:val="9CDC146E"/>
@@ -14836,7 +16857,7 @@
       </w:rPr>
     </w:lvl>
   </w:abstractNum>
-  <w:abstractNum w:abstractNumId="31" w15:restartNumberingAfterBreak="0">
+  <w:abstractNum w:abstractNumId="34" w15:restartNumberingAfterBreak="0">
     <w:nsid w:val="5F4D672A"/>
     <w:multiLevelType w:val="hybridMultilevel"/>
     <w:tmpl w:val="35661118"/>
@@ -14925,7 +16946,7 @@
       </w:pPr>
     </w:lvl>
   </w:abstractNum>
-  <w:abstractNum w:abstractNumId="32" w15:restartNumberingAfterBreak="0">
+  <w:abstractNum w:abstractNumId="35" w15:restartNumberingAfterBreak="0">
     <w:nsid w:val="602D6BE6"/>
     <w:multiLevelType w:val="hybridMultilevel"/>
     <w:tmpl w:val="390257B2"/>
@@ -15014,7 +17035,7 @@
       </w:pPr>
     </w:lvl>
   </w:abstractNum>
-  <w:abstractNum w:abstractNumId="33" w15:restartNumberingAfterBreak="0">
+  <w:abstractNum w:abstractNumId="36" w15:restartNumberingAfterBreak="0">
     <w:nsid w:val="61500A44"/>
     <w:multiLevelType w:val="hybridMultilevel"/>
     <w:tmpl w:val="1DB4E982"/>
@@ -15103,7 +17124,7 @@
       </w:pPr>
     </w:lvl>
   </w:abstractNum>
-  <w:abstractNum w:abstractNumId="34" w15:restartNumberingAfterBreak="0">
+  <w:abstractNum w:abstractNumId="37" w15:restartNumberingAfterBreak="0">
     <w:nsid w:val="61611601"/>
     <w:multiLevelType w:val="hybridMultilevel"/>
     <w:tmpl w:val="A72A7508"/>
@@ -15192,7 +17213,7 @@
       </w:pPr>
     </w:lvl>
   </w:abstractNum>
-  <w:abstractNum w:abstractNumId="35" w15:restartNumberingAfterBreak="0">
+  <w:abstractNum w:abstractNumId="38" w15:restartNumberingAfterBreak="0">
     <w:nsid w:val="63FE48D9"/>
     <w:multiLevelType w:val="hybridMultilevel"/>
     <w:tmpl w:val="FF7A70FE"/>
@@ -15281,7 +17302,7 @@
       </w:pPr>
     </w:lvl>
   </w:abstractNum>
-  <w:abstractNum w:abstractNumId="36" w15:restartNumberingAfterBreak="0">
+  <w:abstractNum w:abstractNumId="39" w15:restartNumberingAfterBreak="0">
     <w:nsid w:val="64D34789"/>
     <w:multiLevelType w:val="hybridMultilevel"/>
     <w:tmpl w:val="16DC6484"/>
@@ -15370,7 +17391,7 @@
       </w:pPr>
     </w:lvl>
   </w:abstractNum>
-  <w:abstractNum w:abstractNumId="37" w15:restartNumberingAfterBreak="0">
+  <w:abstractNum w:abstractNumId="40" w15:restartNumberingAfterBreak="0">
     <w:nsid w:val="654D045C"/>
     <w:multiLevelType w:val="hybridMultilevel"/>
     <w:tmpl w:val="71320066"/>
@@ -15459,7 +17480,7 @@
       </w:pPr>
     </w:lvl>
   </w:abstractNum>
-  <w:abstractNum w:abstractNumId="38" w15:restartNumberingAfterBreak="0">
+  <w:abstractNum w:abstractNumId="41" w15:restartNumberingAfterBreak="0">
     <w:nsid w:val="6683723A"/>
     <w:multiLevelType w:val="hybridMultilevel"/>
     <w:tmpl w:val="3140BE7E"/>
@@ -15548,7 +17569,7 @@
       </w:pPr>
     </w:lvl>
   </w:abstractNum>
-  <w:abstractNum w:abstractNumId="39" w15:restartNumberingAfterBreak="0">
+  <w:abstractNum w:abstractNumId="42" w15:restartNumberingAfterBreak="0">
     <w:nsid w:val="674750CB"/>
     <w:multiLevelType w:val="hybridMultilevel"/>
     <w:tmpl w:val="029C65A4"/>
@@ -15637,7 +17658,7 @@
       </w:pPr>
     </w:lvl>
   </w:abstractNum>
-  <w:abstractNum w:abstractNumId="40" w15:restartNumberingAfterBreak="0">
+  <w:abstractNum w:abstractNumId="43" w15:restartNumberingAfterBreak="0">
     <w:nsid w:val="69E3091A"/>
     <w:multiLevelType w:val="hybridMultilevel"/>
     <w:tmpl w:val="98405DDA"/>
@@ -15726,7 +17747,7 @@
       </w:pPr>
     </w:lvl>
   </w:abstractNum>
-  <w:abstractNum w:abstractNumId="41" w15:restartNumberingAfterBreak="0">
+  <w:abstractNum w:abstractNumId="44" w15:restartNumberingAfterBreak="0">
     <w:nsid w:val="6A2D1E8F"/>
     <w:multiLevelType w:val="hybridMultilevel"/>
     <w:tmpl w:val="2D5688A4"/>
@@ -15812,7 +17833,7 @@
       </w:pPr>
     </w:lvl>
   </w:abstractNum>
-  <w:abstractNum w:abstractNumId="42" w15:restartNumberingAfterBreak="0">
+  <w:abstractNum w:abstractNumId="45" w15:restartNumberingAfterBreak="0">
     <w:nsid w:val="6C610384"/>
     <w:multiLevelType w:val="hybridMultilevel"/>
     <w:tmpl w:val="779057EA"/>
@@ -15901,7 +17922,96 @@
       </w:pPr>
     </w:lvl>
   </w:abstractNum>
-  <w:abstractNum w:abstractNumId="43" w15:restartNumberingAfterBreak="0">
+  <w:abstractNum w:abstractNumId="46" w15:restartNumberingAfterBreak="0">
+    <w:nsid w:val="6D7F7A32"/>
+    <w:multiLevelType w:val="hybridMultilevel"/>
+    <w:tmpl w:val="3DBCBCDA"/>
+    <w:lvl w:ilvl="0" w:tplc="0409000F">
+      <w:start w:val="1"/>
+      <w:numFmt w:val="decimal"/>
+      <w:lvlText w:val="%1."/>
+      <w:lvlJc w:val="left"/>
+      <w:pPr>
+        <w:ind w:left="720" w:hanging="360"/>
+      </w:pPr>
+      <w:rPr>
+        <w:rFonts w:hint="default"/>
+      </w:rPr>
+    </w:lvl>
+    <w:lvl w:ilvl="1" w:tplc="04090019" w:tentative="1">
+      <w:start w:val="1"/>
+      <w:numFmt w:val="lowerLetter"/>
+      <w:lvlText w:val="%2."/>
+      <w:lvlJc w:val="left"/>
+      <w:pPr>
+        <w:ind w:left="1440" w:hanging="360"/>
+      </w:pPr>
+    </w:lvl>
+    <w:lvl w:ilvl="2" w:tplc="0409001B" w:tentative="1">
+      <w:start w:val="1"/>
+      <w:numFmt w:val="lowerRoman"/>
+      <w:lvlText w:val="%3."/>
+      <w:lvlJc w:val="right"/>
+      <w:pPr>
+        <w:ind w:left="2160" w:hanging="180"/>
+      </w:pPr>
+    </w:lvl>
+    <w:lvl w:ilvl="3" w:tplc="0409000F" w:tentative="1">
+      <w:start w:val="1"/>
+      <w:numFmt w:val="decimal"/>
+      <w:lvlText w:val="%4."/>
+      <w:lvlJc w:val="left"/>
+      <w:pPr>
+        <w:ind w:left="2880" w:hanging="360"/>
+      </w:pPr>
+    </w:lvl>
+    <w:lvl w:ilvl="4" w:tplc="04090019" w:tentative="1">
+      <w:start w:val="1"/>
+      <w:numFmt w:val="lowerLetter"/>
+      <w:lvlText w:val="%5."/>
+      <w:lvlJc w:val="left"/>
+      <w:pPr>
+        <w:ind w:left="3600" w:hanging="360"/>
+      </w:pPr>
+    </w:lvl>
+    <w:lvl w:ilvl="5" w:tplc="0409001B" w:tentative="1">
+      <w:start w:val="1"/>
+      <w:numFmt w:val="lowerRoman"/>
+      <w:lvlText w:val="%6."/>
+      <w:lvlJc w:val="right"/>
+      <w:pPr>
+        <w:ind w:left="4320" w:hanging="180"/>
+      </w:pPr>
+    </w:lvl>
+    <w:lvl w:ilvl="6" w:tplc="0409000F" w:tentative="1">
+      <w:start w:val="1"/>
+      <w:numFmt w:val="decimal"/>
+      <w:lvlText w:val="%7."/>
+      <w:lvlJc w:val="left"/>
+      <w:pPr>
+        <w:ind w:left="5040" w:hanging="360"/>
+      </w:pPr>
+    </w:lvl>
+    <w:lvl w:ilvl="7" w:tplc="04090019" w:tentative="1">
+      <w:start w:val="1"/>
+      <w:numFmt w:val="lowerLetter"/>
+      <w:lvlText w:val="%8."/>
+      <w:lvlJc w:val="left"/>
+      <w:pPr>
+        <w:ind w:left="5760" w:hanging="360"/>
+      </w:pPr>
+    </w:lvl>
+    <w:lvl w:ilvl="8" w:tplc="0409001B" w:tentative="1">
+      <w:start w:val="1"/>
+      <w:numFmt w:val="lowerRoman"/>
+      <w:lvlText w:val="%9."/>
+      <w:lvlJc w:val="right"/>
+      <w:pPr>
+        <w:ind w:left="6480" w:hanging="180"/>
+      </w:pPr>
+    </w:lvl>
+  </w:abstractNum>
+  <w:abstractNum w:abstractNumId="47" w15:restartNumberingAfterBreak="0">
     <w:nsid w:val="744132D7"/>
     <w:multiLevelType w:val="hybridMultilevel"/>
     <w:tmpl w:val="30AE0C86"/>
@@ -15990,7 +18100,7 @@
       </w:pPr>
     </w:lvl>
   </w:abstractNum>
-  <w:abstractNum w:abstractNumId="44" w15:restartNumberingAfterBreak="0">
+  <w:abstractNum w:abstractNumId="48" w15:restartNumberingAfterBreak="0">
     <w:nsid w:val="74EB3425"/>
     <w:multiLevelType w:val="hybridMultilevel"/>
     <w:tmpl w:val="F79002E4"/>
@@ -16079,7 +18189,7 @@
       </w:pPr>
     </w:lvl>
   </w:abstractNum>
-  <w:abstractNum w:abstractNumId="45" w15:restartNumberingAfterBreak="0">
+  <w:abstractNum w:abstractNumId="49" w15:restartNumberingAfterBreak="0">
     <w:nsid w:val="763F19FB"/>
     <w:multiLevelType w:val="hybridMultilevel"/>
     <w:tmpl w:val="25688C62"/>
@@ -16168,7 +18278,7 @@
       </w:pPr>
     </w:lvl>
   </w:abstractNum>
-  <w:abstractNum w:abstractNumId="46" w15:restartNumberingAfterBreak="0">
+  <w:abstractNum w:abstractNumId="50" w15:restartNumberingAfterBreak="0">
     <w:nsid w:val="76EA3856"/>
     <w:multiLevelType w:val="hybridMultilevel"/>
     <w:tmpl w:val="5958E18A"/>
@@ -16257,7 +18367,7 @@
       </w:pPr>
     </w:lvl>
   </w:abstractNum>
-  <w:abstractNum w:abstractNumId="47" w15:restartNumberingAfterBreak="0">
+  <w:abstractNum w:abstractNumId="51" w15:restartNumberingAfterBreak="0">
     <w:nsid w:val="774F5CFB"/>
     <w:multiLevelType w:val="hybridMultilevel"/>
     <w:tmpl w:val="9710B9EE"/>
@@ -16346,7 +18456,96 @@
       </w:pPr>
     </w:lvl>
   </w:abstractNum>
-  <w:abstractNum w:abstractNumId="48" w15:restartNumberingAfterBreak="0">
+  <w:abstractNum w:abstractNumId="52" w15:restartNumberingAfterBreak="0">
+    <w:nsid w:val="78B80DFA"/>
+    <w:multiLevelType w:val="hybridMultilevel"/>
+    <w:tmpl w:val="B8960BDE"/>
+    <w:lvl w:ilvl="0" w:tplc="0409000F">
+      <w:start w:val="1"/>
+      <w:numFmt w:val="decimal"/>
+      <w:lvlText w:val="%1."/>
+      <w:lvlJc w:val="left"/>
+      <w:pPr>
+        <w:ind w:left="720" w:hanging="360"/>
+      </w:pPr>
+      <w:rPr>
+        <w:rFonts w:hint="default"/>
+      </w:rPr>
+    </w:lvl>
+    <w:lvl w:ilvl="1" w:tplc="04090019" w:tentative="1">
+      <w:start w:val="1"/>
+      <w:numFmt w:val="lowerLetter"/>
+      <w:lvlText w:val="%2."/>
+      <w:lvlJc w:val="left"/>
+      <w:pPr>
+        <w:ind w:left="1440" w:hanging="360"/>
+      </w:pPr>
+    </w:lvl>
+    <w:lvl w:ilvl="2" w:tplc="0409001B" w:tentative="1">
+      <w:start w:val="1"/>
+      <w:numFmt w:val="lowerRoman"/>
+      <w:lvlText w:val="%3."/>
+      <w:lvlJc w:val="right"/>
+      <w:pPr>
+        <w:ind w:left="2160" w:hanging="180"/>
+      </w:pPr>
+    </w:lvl>
+    <w:lvl w:ilvl="3" w:tplc="0409000F" w:tentative="1">
+      <w:start w:val="1"/>
+      <w:numFmt w:val="decimal"/>
+      <w:lvlText w:val="%4."/>
+      <w:lvlJc w:val="left"/>
+      <w:pPr>
+        <w:ind w:left="2880" w:hanging="360"/>
+      </w:pPr>
+    </w:lvl>
+    <w:lvl w:ilvl="4" w:tplc="04090019" w:tentative="1">
+      <w:start w:val="1"/>
+      <w:numFmt w:val="lowerLetter"/>
+      <w:lvlText w:val="%5."/>
+      <w:lvlJc w:val="left"/>
+      <w:pPr>
+        <w:ind w:left="3600" w:hanging="360"/>
+      </w:pPr>
+    </w:lvl>
+    <w:lvl w:ilvl="5" w:tplc="0409001B" w:tentative="1">
+      <w:start w:val="1"/>
+      <w:numFmt w:val="lowerRoman"/>
+      <w:lvlText w:val="%6."/>
+      <w:lvlJc w:val="right"/>
+      <w:pPr>
+        <w:ind w:left="4320" w:hanging="180"/>
+      </w:pPr>
+    </w:lvl>
+    <w:lvl w:ilvl="6" w:tplc="0409000F" w:tentative="1">
+      <w:start w:val="1"/>
+      <w:numFmt w:val="decimal"/>
+      <w:lvlText w:val="%7."/>
+      <w:lvlJc w:val="left"/>
+      <w:pPr>
+        <w:ind w:left="5040" w:hanging="360"/>
+      </w:pPr>
+    </w:lvl>
+    <w:lvl w:ilvl="7" w:tplc="04090019" w:tentative="1">
+      <w:start w:val="1"/>
+      <w:numFmt w:val="lowerLetter"/>
+      <w:lvlText w:val="%8."/>
+      <w:lvlJc w:val="left"/>
+      <w:pPr>
+        <w:ind w:left="5760" w:hanging="360"/>
+      </w:pPr>
+    </w:lvl>
+    <w:lvl w:ilvl="8" w:tplc="0409001B" w:tentative="1">
+      <w:start w:val="1"/>
+      <w:numFmt w:val="lowerRoman"/>
+      <w:lvlText w:val="%9."/>
+      <w:lvlJc w:val="right"/>
+      <w:pPr>
+        <w:ind w:left="6480" w:hanging="180"/>
+      </w:pPr>
+    </w:lvl>
+  </w:abstractNum>
+  <w:abstractNum w:abstractNumId="53" w15:restartNumberingAfterBreak="0">
     <w:nsid w:val="7B5D5FB3"/>
     <w:multiLevelType w:val="hybridMultilevel"/>
     <w:tmpl w:val="8AEE59EE"/>
@@ -16435,7 +18634,7 @@
       </w:pPr>
     </w:lvl>
   </w:abstractNum>
-  <w:abstractNum w:abstractNumId="49" w15:restartNumberingAfterBreak="0">
+  <w:abstractNum w:abstractNumId="54" w15:restartNumberingAfterBreak="0">
     <w:nsid w:val="7C093E54"/>
     <w:multiLevelType w:val="hybridMultilevel"/>
     <w:tmpl w:val="07E2E3AC"/>
@@ -16524,7 +18723,7 @@
       </w:pPr>
     </w:lvl>
   </w:abstractNum>
-  <w:abstractNum w:abstractNumId="50" w15:restartNumberingAfterBreak="0">
+  <w:abstractNum w:abstractNumId="55" w15:restartNumberingAfterBreak="0">
     <w:nsid w:val="7DBE32CF"/>
     <w:multiLevelType w:val="hybridMultilevel"/>
     <w:tmpl w:val="C92AF380"/>
@@ -16613,7 +18812,7 @@
       </w:pPr>
     </w:lvl>
   </w:abstractNum>
-  <w:abstractNum w:abstractNumId="51" w15:restartNumberingAfterBreak="0">
+  <w:abstractNum w:abstractNumId="56" w15:restartNumberingAfterBreak="0">
     <w:nsid w:val="7F540412"/>
     <w:multiLevelType w:val="hybridMultilevel"/>
     <w:tmpl w:val="E5C674FA"/>
@@ -16702,161 +18901,268 @@
       </w:pPr>
     </w:lvl>
   </w:abstractNum>
+  <w:abstractNum w:abstractNumId="57" w15:restartNumberingAfterBreak="0">
+    <w:nsid w:val="7FC33F77"/>
+    <w:multiLevelType w:val="hybridMultilevel"/>
+    <w:tmpl w:val="EDA09E4C"/>
+    <w:lvl w:ilvl="0" w:tplc="0409000F">
+      <w:start w:val="1"/>
+      <w:numFmt w:val="decimal"/>
+      <w:lvlText w:val="%1."/>
+      <w:lvlJc w:val="left"/>
+      <w:pPr>
+        <w:ind w:left="720" w:hanging="360"/>
+      </w:pPr>
+      <w:rPr>
+        <w:rFonts w:hint="default"/>
+      </w:rPr>
+    </w:lvl>
+    <w:lvl w:ilvl="1" w:tplc="04090019" w:tentative="1">
+      <w:start w:val="1"/>
+      <w:numFmt w:val="lowerLetter"/>
+      <w:lvlText w:val="%2."/>
+      <w:lvlJc w:val="left"/>
+      <w:pPr>
+        <w:ind w:left="1440" w:hanging="360"/>
+      </w:pPr>
+    </w:lvl>
+    <w:lvl w:ilvl="2" w:tplc="0409001B" w:tentative="1">
+      <w:start w:val="1"/>
+      <w:numFmt w:val="lowerRoman"/>
+      <w:lvlText w:val="%3."/>
+      <w:lvlJc w:val="right"/>
+      <w:pPr>
+        <w:ind w:left="2160" w:hanging="180"/>
+      </w:pPr>
+    </w:lvl>
+    <w:lvl w:ilvl="3" w:tplc="0409000F" w:tentative="1">
+      <w:start w:val="1"/>
+      <w:numFmt w:val="decimal"/>
+      <w:lvlText w:val="%4."/>
+      <w:lvlJc w:val="left"/>
+      <w:pPr>
+        <w:ind w:left="2880" w:hanging="360"/>
+      </w:pPr>
+    </w:lvl>
+    <w:lvl w:ilvl="4" w:tplc="04090019" w:tentative="1">
+      <w:start w:val="1"/>
+      <w:numFmt w:val="lowerLetter"/>
+      <w:lvlText w:val="%5."/>
+      <w:lvlJc w:val="left"/>
+      <w:pPr>
+        <w:ind w:left="3600" w:hanging="360"/>
+      </w:pPr>
+    </w:lvl>
+    <w:lvl w:ilvl="5" w:tplc="0409001B" w:tentative="1">
+      <w:start w:val="1"/>
+      <w:numFmt w:val="lowerRoman"/>
+      <w:lvlText w:val="%6."/>
+      <w:lvlJc w:val="right"/>
+      <w:pPr>
+        <w:ind w:left="4320" w:hanging="180"/>
+      </w:pPr>
+    </w:lvl>
+    <w:lvl w:ilvl="6" w:tplc="0409000F" w:tentative="1">
+      <w:start w:val="1"/>
+      <w:numFmt w:val="decimal"/>
+      <w:lvlText w:val="%7."/>
+      <w:lvlJc w:val="left"/>
+      <w:pPr>
+        <w:ind w:left="5040" w:hanging="360"/>
+      </w:pPr>
+    </w:lvl>
+    <w:lvl w:ilvl="7" w:tplc="04090019" w:tentative="1">
+      <w:start w:val="1"/>
+      <w:numFmt w:val="lowerLetter"/>
+      <w:lvlText w:val="%8."/>
+      <w:lvlJc w:val="left"/>
+      <w:pPr>
+        <w:ind w:left="5760" w:hanging="360"/>
+      </w:pPr>
+    </w:lvl>
+    <w:lvl w:ilvl="8" w:tplc="0409001B" w:tentative="1">
+      <w:start w:val="1"/>
+      <w:numFmt w:val="lowerRoman"/>
+      <w:lvlText w:val="%9."/>
+      <w:lvlJc w:val="right"/>
+      <w:pPr>
+        <w:ind w:left="6480" w:hanging="180"/>
+      </w:pPr>
+    </w:lvl>
+  </w:abstractNum>
   <w:num w:numId="1" w16cid:durableId="851644996">
-    <w:abstractNumId w:val="16"/>
+    <w:abstractNumId w:val="18"/>
   </w:num>
   <w:num w:numId="2" w16cid:durableId="1093429897">
-    <w:abstractNumId w:val="14"/>
+    <w:abstractNumId w:val="15"/>
   </w:num>
   <w:num w:numId="3" w16cid:durableId="392241423">
-    <w:abstractNumId w:val="19"/>
+    <w:abstractNumId w:val="22"/>
   </w:num>
   <w:num w:numId="4" w16cid:durableId="2033145947">
-    <w:abstractNumId w:val="51"/>
+    <w:abstractNumId w:val="56"/>
   </w:num>
   <w:num w:numId="5" w16cid:durableId="202055902">
     <w:abstractNumId w:val="0"/>
   </w:num>
   <w:num w:numId="6" w16cid:durableId="1370255834">
-    <w:abstractNumId w:val="36"/>
+    <w:abstractNumId w:val="39"/>
   </w:num>
   <w:num w:numId="7" w16cid:durableId="1398819235">
-    <w:abstractNumId w:val="12"/>
+    <w:abstractNumId w:val="13"/>
   </w:num>
   <w:num w:numId="8" w16cid:durableId="1640839801">
-    <w:abstractNumId w:val="49"/>
+    <w:abstractNumId w:val="54"/>
   </w:num>
   <w:num w:numId="9" w16cid:durableId="1914927308">
     <w:abstractNumId w:val="1"/>
   </w:num>
   <w:num w:numId="10" w16cid:durableId="578298169">
-    <w:abstractNumId w:val="34"/>
+    <w:abstractNumId w:val="37"/>
   </w:num>
   <w:num w:numId="11" w16cid:durableId="1107581818">
-    <w:abstractNumId w:val="5"/>
+    <w:abstractNumId w:val="6"/>
   </w:num>
   <w:num w:numId="12" w16cid:durableId="2062249634">
-    <w:abstractNumId w:val="11"/>
+    <w:abstractNumId w:val="12"/>
   </w:num>
   <w:num w:numId="13" w16cid:durableId="819930803">
-    <w:abstractNumId w:val="50"/>
+    <w:abstractNumId w:val="55"/>
   </w:num>
   <w:num w:numId="14" w16cid:durableId="780105164">
-    <w:abstractNumId w:val="30"/>
+    <w:abstractNumId w:val="33"/>
   </w:num>
   <w:num w:numId="15" w16cid:durableId="1362583393">
-    <w:abstractNumId w:val="47"/>
+    <w:abstractNumId w:val="51"/>
   </w:num>
   <w:num w:numId="16" w16cid:durableId="38942300">
-    <w:abstractNumId w:val="31"/>
+    <w:abstractNumId w:val="34"/>
   </w:num>
   <w:num w:numId="17" w16cid:durableId="1915846612">
     <w:abstractNumId w:val="2"/>
   </w:num>
   <w:num w:numId="18" w16cid:durableId="836112392">
-    <w:abstractNumId w:val="37"/>
+    <w:abstractNumId w:val="40"/>
   </w:num>
   <w:num w:numId="19" w16cid:durableId="554505431">
-    <w:abstractNumId w:val="23"/>
+    <w:abstractNumId w:val="26"/>
   </w:num>
   <w:num w:numId="20" w16cid:durableId="189227632">
+    <w:abstractNumId w:val="31"/>
+  </w:num>
+  <w:num w:numId="21" w16cid:durableId="638264107">
+    <w:abstractNumId w:val="30"/>
+  </w:num>
+  <w:num w:numId="22" w16cid:durableId="2101830352">
+    <w:abstractNumId w:val="20"/>
+  </w:num>
+  <w:num w:numId="23" w16cid:durableId="474765578">
+    <w:abstractNumId w:val="50"/>
+  </w:num>
+  <w:num w:numId="24" w16cid:durableId="602108312">
+    <w:abstractNumId w:val="10"/>
+  </w:num>
+  <w:num w:numId="25" w16cid:durableId="478034374">
+    <w:abstractNumId w:val="7"/>
+  </w:num>
+  <w:num w:numId="26" w16cid:durableId="854684359">
     <w:abstractNumId w:val="28"/>
   </w:num>
-  <w:num w:numId="21" w16cid:durableId="638264107">
+  <w:num w:numId="27" w16cid:durableId="1537041159">
+    <w:abstractNumId w:val="53"/>
+  </w:num>
+  <w:num w:numId="28" w16cid:durableId="1132599058">
+    <w:abstractNumId w:val="45"/>
+  </w:num>
+  <w:num w:numId="29" w16cid:durableId="1646087260">
+    <w:abstractNumId w:val="24"/>
+  </w:num>
+  <w:num w:numId="30" w16cid:durableId="1468014164">
+    <w:abstractNumId w:val="21"/>
+  </w:num>
+  <w:num w:numId="31" w16cid:durableId="2134446030">
+    <w:abstractNumId w:val="8"/>
+  </w:num>
+  <w:num w:numId="32" w16cid:durableId="1284965829">
+    <w:abstractNumId w:val="47"/>
+  </w:num>
+  <w:num w:numId="33" w16cid:durableId="980384712">
+    <w:abstractNumId w:val="5"/>
+  </w:num>
+  <w:num w:numId="34" w16cid:durableId="255289783">
+    <w:abstractNumId w:val="44"/>
+  </w:num>
+  <w:num w:numId="35" w16cid:durableId="490217224">
     <w:abstractNumId w:val="27"/>
   </w:num>
-  <w:num w:numId="22" w16cid:durableId="2101830352">
+  <w:num w:numId="36" w16cid:durableId="736124967">
+    <w:abstractNumId w:val="25"/>
+  </w:num>
+  <w:num w:numId="37" w16cid:durableId="558788074">
+    <w:abstractNumId w:val="29"/>
+  </w:num>
+  <w:num w:numId="38" w16cid:durableId="45643900">
+    <w:abstractNumId w:val="9"/>
+  </w:num>
+  <w:num w:numId="39" w16cid:durableId="40524114">
+    <w:abstractNumId w:val="32"/>
+  </w:num>
+  <w:num w:numId="40" w16cid:durableId="1610233873">
+    <w:abstractNumId w:val="11"/>
+  </w:num>
+  <w:num w:numId="41" w16cid:durableId="986283934">
+    <w:abstractNumId w:val="41"/>
+  </w:num>
+  <w:num w:numId="42" w16cid:durableId="127089967">
+    <w:abstractNumId w:val="42"/>
+  </w:num>
+  <w:num w:numId="43" w16cid:durableId="810635652">
+    <w:abstractNumId w:val="38"/>
+  </w:num>
+  <w:num w:numId="44" w16cid:durableId="1757941673">
     <w:abstractNumId w:val="17"/>
   </w:num>
-  <w:num w:numId="23" w16cid:durableId="474765578">
-    <w:abstractNumId w:val="46"/>
-  </w:num>
-  <w:num w:numId="24" w16cid:durableId="602108312">
-    <w:abstractNumId w:val="9"/>
-  </w:num>
-  <w:num w:numId="25" w16cid:durableId="478034374">
-    <w:abstractNumId w:val="6"/>
-  </w:num>
-  <w:num w:numId="26" w16cid:durableId="854684359">
-    <w:abstractNumId w:val="25"/>
-  </w:num>
-  <w:num w:numId="27" w16cid:durableId="1537041159">
-    <w:abstractNumId w:val="48"/>
-  </w:num>
-  <w:num w:numId="28" w16cid:durableId="1132599058">
-    <w:abstractNumId w:val="42"/>
-  </w:num>
-  <w:num w:numId="29" w16cid:durableId="1646087260">
-    <w:abstractNumId w:val="21"/>
-  </w:num>
-  <w:num w:numId="30" w16cid:durableId="1468014164">
-    <w:abstractNumId w:val="18"/>
-  </w:num>
-  <w:num w:numId="31" w16cid:durableId="2134446030">
-    <w:abstractNumId w:val="7"/>
-  </w:num>
-  <w:num w:numId="32" w16cid:durableId="1284965829">
-    <w:abstractNumId w:val="43"/>
-  </w:num>
-  <w:num w:numId="33" w16cid:durableId="980384712">
-    <w:abstractNumId w:val="4"/>
-  </w:num>
-  <w:num w:numId="34" w16cid:durableId="255289783">
-    <w:abstractNumId w:val="41"/>
-  </w:num>
-  <w:num w:numId="35" w16cid:durableId="490217224">
-    <w:abstractNumId w:val="24"/>
-  </w:num>
-  <w:num w:numId="36" w16cid:durableId="736124967">
-    <w:abstractNumId w:val="22"/>
-  </w:num>
-  <w:num w:numId="37" w16cid:durableId="558788074">
-    <w:abstractNumId w:val="26"/>
-  </w:num>
-  <w:num w:numId="38" w16cid:durableId="45643900">
-    <w:abstractNumId w:val="8"/>
-  </w:num>
-  <w:num w:numId="39" w16cid:durableId="40524114">
-    <w:abstractNumId w:val="29"/>
-  </w:num>
-  <w:num w:numId="40" w16cid:durableId="1610233873">
-    <w:abstractNumId w:val="10"/>
-  </w:num>
-  <w:num w:numId="41" w16cid:durableId="986283934">
-    <w:abstractNumId w:val="38"/>
-  </w:num>
-  <w:num w:numId="42" w16cid:durableId="127089967">
-    <w:abstractNumId w:val="39"/>
-  </w:num>
-  <w:num w:numId="43" w16cid:durableId="810635652">
-    <w:abstractNumId w:val="35"/>
-  </w:num>
-  <w:num w:numId="44" w16cid:durableId="1757941673">
-    <w:abstractNumId w:val="15"/>
-  </w:num>
   <w:num w:numId="45" w16cid:durableId="670302584">
-    <w:abstractNumId w:val="33"/>
+    <w:abstractNumId w:val="36"/>
   </w:num>
   <w:num w:numId="46" w16cid:durableId="1739282760">
     <w:abstractNumId w:val="3"/>
   </w:num>
   <w:num w:numId="47" w16cid:durableId="1394082045">
-    <w:abstractNumId w:val="32"/>
+    <w:abstractNumId w:val="35"/>
   </w:num>
   <w:num w:numId="48" w16cid:durableId="1400978929">
-    <w:abstractNumId w:val="45"/>
+    <w:abstractNumId w:val="49"/>
   </w:num>
   <w:num w:numId="49" w16cid:durableId="1505438116">
-    <w:abstractNumId w:val="44"/>
+    <w:abstractNumId w:val="48"/>
   </w:num>
   <w:num w:numId="50" w16cid:durableId="869731075">
-    <w:abstractNumId w:val="20"/>
+    <w:abstractNumId w:val="23"/>
   </w:num>
   <w:num w:numId="51" w16cid:durableId="1004089269">
-    <w:abstractNumId w:val="13"/>
+    <w:abstractNumId w:val="14"/>
   </w:num>
   <w:num w:numId="52" w16cid:durableId="611519293">
-    <w:abstractNumId w:val="40"/>
+    <w:abstractNumId w:val="43"/>
+  </w:num>
+  <w:num w:numId="53" w16cid:durableId="1596405912">
+    <w:abstractNumId w:val="16"/>
+  </w:num>
+  <w:num w:numId="54" w16cid:durableId="955211961">
+    <w:abstractNumId w:val="52"/>
+  </w:num>
+  <w:num w:numId="55" w16cid:durableId="1005546770">
+    <w:abstractNumId w:val="46"/>
+  </w:num>
+  <w:num w:numId="56" w16cid:durableId="1809933425">
+    <w:abstractNumId w:val="4"/>
+  </w:num>
+  <w:num w:numId="57" w16cid:durableId="2103604267">
+    <w:abstractNumId w:val="19"/>
+  </w:num>
+  <w:num w:numId="58" w16cid:durableId="1243181299">
+    <w:abstractNumId w:val="57"/>
   </w:num>
 </w:numbering>
 </file>

</xml_diff>

<commit_message>
Barrons Lets Review Regents - Algebra 1 - Chapter 3: Quadratic Equations - 3.9 Word Problems Involving Quadratic Equations
</commit_message>
<xml_diff>
--- a/Algebra-1/ch03/Barrons Lets Review Regents - Albebra 1 - Chapter 3.docx
+++ b/Algebra-1/ch03/Barrons Lets Review Regents - Albebra 1 - Chapter 3.docx
@@ -11301,20 +11301,7 @@
           <w:rFonts w:eastAsiaTheme="minorEastAsia"/>
         </w:rPr>
         <w:br/>
-      </w:r>
-      <w:proofErr w:type="spellStart"/>
-      <w:r>
-        <w:rPr>
-          <w:rFonts w:eastAsiaTheme="minorEastAsia"/>
-        </w:rPr>
-        <w:t>c</w:t>
-      </w:r>
-      <w:proofErr w:type="spellEnd"/>
-      <w:r>
-        <w:rPr>
-          <w:rFonts w:eastAsiaTheme="minorEastAsia"/>
-        </w:rPr>
-        <w:t xml:space="preserve"> = </w:t>
+        <w:t xml:space="preserve">c = </w:t>
       </w:r>
       <m:oMath>
         <m:sSup>
@@ -12313,15 +12300,7 @@
         <w:t>n be factored into (x – 1)(x – 2)(x – 3).</w:t>
       </w:r>
       <w:r>
-        <w:t xml:space="preserve"> How </w:t>
-      </w:r>
-      <w:proofErr w:type="spellStart"/>
-      <w:r>
-        <w:t>cn</w:t>
-      </w:r>
-      <w:proofErr w:type="spellEnd"/>
-      <w:r>
-        <w:t xml:space="preserve"> you use this fact to find all solutions to the equation: x</w:t>
+        <w:t xml:space="preserve"> How cn you use this fact to find all solutions to the equation: x</w:t>
       </w:r>
       <w:r>
         <w:rPr>
@@ -18521,20 +18500,7 @@
           <w:rFonts w:eastAsiaTheme="minorEastAsia"/>
         </w:rPr>
         <w:br/>
-      </w:r>
-      <w:proofErr w:type="spellStart"/>
-      <w:r>
-        <w:rPr>
-          <w:rFonts w:eastAsiaTheme="minorEastAsia"/>
-        </w:rPr>
-        <w:t>4c</w:t>
-      </w:r>
-      <w:proofErr w:type="spellEnd"/>
-      <w:r>
-        <w:rPr>
-          <w:rFonts w:eastAsiaTheme="minorEastAsia"/>
-        </w:rPr>
-        <w:t xml:space="preserve"> = 8, c = 2</w:t>
+        <w:t>4c = 8, c = 2</w:t>
       </w:r>
       <w:r>
         <w:rPr>
@@ -24153,19 +24119,7 @@
             <w:rPr>
               <w:rFonts w:ascii="Cambria Math" w:hAnsi="Cambria Math"/>
             </w:rPr>
-            <m:t xml:space="preserve"> </m:t>
-          </m:r>
-          <m:r>
-            <w:rPr>
-              <w:rFonts w:ascii="Cambria Math" w:hAnsi="Cambria Math"/>
-            </w:rPr>
-            <m:t>×</m:t>
-          </m:r>
-          <m:r>
-            <w:rPr>
-              <w:rFonts w:ascii="Cambria Math" w:hAnsi="Cambria Math"/>
-            </w:rPr>
-            <m:t xml:space="preserve"> </m:t>
+            <m:t xml:space="preserve"> × </m:t>
           </m:r>
           <m:f>
             <m:fPr>
@@ -24253,19 +24207,7 @@
                     <w:rPr>
                       <w:rFonts w:ascii="Cambria Math" w:hAnsi="Cambria Math"/>
                     </w:rPr>
-                    <m:t>2</m:t>
-                  </m:r>
-                  <m:r>
-                    <w:rPr>
-                      <w:rFonts w:ascii="Cambria Math" w:hAnsi="Cambria Math"/>
-                    </w:rPr>
-                    <m:t>×</m:t>
-                  </m:r>
-                  <m:r>
-                    <w:rPr>
-                      <w:rFonts w:ascii="Cambria Math" w:hAnsi="Cambria Math"/>
-                    </w:rPr>
-                    <m:t>3</m:t>
+                    <m:t>2×3</m:t>
                   </m:r>
                 </m:e>
               </m:rad>
@@ -24332,6 +24274,9 @@
             <m:t xml:space="preserve"> </m:t>
           </m:r>
           <m:r>
+            <m:rPr>
+              <m:sty m:val="p"/>
+            </m:rPr>
             <w:rPr>
               <w:rFonts w:eastAsiaTheme="minorEastAsia"/>
             </w:rPr>
@@ -24377,19 +24322,7 @@
             <w:rPr>
               <w:rFonts w:ascii="Cambria Math" w:hAnsi="Cambria Math"/>
             </w:rPr>
-            <m:t xml:space="preserve"> </m:t>
-          </m:r>
-          <m:r>
-            <w:rPr>
-              <w:rFonts w:ascii="Cambria Math" w:hAnsi="Cambria Math"/>
-            </w:rPr>
-            <m:t>×</m:t>
-          </m:r>
-          <m:r>
-            <w:rPr>
-              <w:rFonts w:ascii="Cambria Math" w:hAnsi="Cambria Math"/>
-            </w:rPr>
-            <m:t xml:space="preserve"> </m:t>
+            <m:t xml:space="preserve"> × </m:t>
           </m:r>
           <m:rad>
             <m:radPr>
@@ -24566,19 +24499,7 @@
             <w:rPr>
               <w:rFonts w:ascii="Cambria Math" w:hAnsi="Cambria Math"/>
             </w:rPr>
-            <m:t xml:space="preserve"> </m:t>
-          </m:r>
-          <m:r>
-            <w:rPr>
-              <w:rFonts w:ascii="Cambria Math" w:hAnsi="Cambria Math"/>
-            </w:rPr>
-            <m:t>×</m:t>
-          </m:r>
-          <m:r>
-            <w:rPr>
-              <w:rFonts w:ascii="Cambria Math" w:hAnsi="Cambria Math"/>
-            </w:rPr>
-            <m:t xml:space="preserve"> </m:t>
+            <m:t xml:space="preserve"> × </m:t>
           </m:r>
           <m:f>
             <m:fPr>
@@ -24869,19 +24790,7 @@
             <w:rPr>
               <w:rFonts w:ascii="Cambria Math" w:hAnsi="Cambria Math"/>
             </w:rPr>
-            <m:t xml:space="preserve"> </m:t>
-          </m:r>
-          <m:r>
-            <w:rPr>
-              <w:rFonts w:ascii="Cambria Math" w:hAnsi="Cambria Math"/>
-            </w:rPr>
-            <m:t>×</m:t>
-          </m:r>
-          <m:r>
-            <w:rPr>
-              <w:rFonts w:ascii="Cambria Math" w:hAnsi="Cambria Math"/>
-            </w:rPr>
-            <m:t xml:space="preserve"> </m:t>
+            <m:t xml:space="preserve"> × </m:t>
           </m:r>
           <m:f>
             <m:fPr>
@@ -25062,6 +24971,3635 @@
         <w:t>Rationalizing the denominator is a process used to eliminate radicals (like square roots) from the denominator of a fraction. </w:t>
       </w:r>
     </w:p>
+    <w:p>
+      <w:pPr>
+        <w:pStyle w:val="Heading2"/>
+      </w:pPr>
+      <w:r>
+        <w:br w:type="column"/>
+      </w:r>
+      <w:r>
+        <w:lastRenderedPageBreak/>
+        <w:t>3.9 Word Problems Involving Quadratic Equations</w:t>
+      </w:r>
+    </w:p>
+    <w:p>
+      <w:pPr>
+        <w:pStyle w:val="Heading3"/>
+      </w:pPr>
+      <w:r>
+        <w:t>Questions Involving the Area of a Rectangle</w:t>
+      </w:r>
+    </w:p>
+    <w:p>
+      <w:pPr>
+        <w:pStyle w:val="Heading3"/>
+      </w:pPr>
+      <w:r>
+        <w:t>Questions Involving the Height of a Projectile</w:t>
+      </w:r>
+    </w:p>
+    <w:p>
+      <w:pPr>
+        <w:pStyle w:val="Heading3"/>
+      </w:pPr>
+      <w:r>
+        <w:t>Questions Involving the Price of an Item</w:t>
+      </w:r>
+    </w:p>
+    <w:p>
+      <w:pPr>
+        <w:pStyle w:val="Heading3"/>
+      </w:pPr>
+      <w:r>
+        <w:t>Check Your Understanding of Section 3.9</w:t>
+      </w:r>
+    </w:p>
+    <w:p>
+      <w:pPr>
+        <w:pStyle w:val="ListParagraph"/>
+        <w:numPr>
+          <w:ilvl w:val="0"/>
+          <w:numId w:val="68"/>
+        </w:numPr>
+      </w:pPr>
+      <w:r>
+        <w:t>Multiple Choice</w:t>
+      </w:r>
+    </w:p>
+    <w:p>
+      <w:pPr>
+        <w:pStyle w:val="ListParagraph"/>
+        <w:numPr>
+          <w:ilvl w:val="0"/>
+          <w:numId w:val="69"/>
+        </w:numPr>
+        <w:rPr>
+          <w:b/>
+          <w:bCs/>
+        </w:rPr>
+      </w:pPr>
+      <w:r>
+        <w:t>A printer wants to put 54 square inches of text into a rectangle on an 8 by 11 sheet of paper. She wants the text to be surrounded by a border of constant width. Which equation could be used to find the width of the border.</w:t>
+      </w:r>
+      <w:r>
+        <w:br/>
+      </w:r>
+      <w:r>
+        <w:rPr>
+          <w:b/>
+          <w:bCs/>
+        </w:rPr>
+        <w:t>(4) (8-2x) (11-2x) = 54</w:t>
+      </w:r>
+    </w:p>
+    <w:p>
+      <w:pPr>
+        <w:pStyle w:val="ListParagraph"/>
+        <w:numPr>
+          <w:ilvl w:val="0"/>
+          <w:numId w:val="69"/>
+        </w:numPr>
+        <w:rPr>
+          <w:b/>
+          <w:bCs/>
+        </w:rPr>
+      </w:pPr>
+      <w:r>
+        <w:t>The width of a rectangle is 10 inches longer than its length. If the area of the rectangle is 56 square inches, which equation could be used to determine its length (l)?</w:t>
+      </w:r>
+      <w:r>
+        <w:br/>
+      </w:r>
+      <w:r>
+        <w:rPr>
+          <w:b/>
+          <w:bCs/>
+        </w:rPr>
+        <w:t>(1) l (l + 10) = 56</w:t>
+      </w:r>
+    </w:p>
+    <w:p>
+      <w:pPr>
+        <w:pStyle w:val="ListParagraph"/>
+        <w:numPr>
+          <w:ilvl w:val="0"/>
+          <w:numId w:val="69"/>
+        </w:numPr>
+        <w:rPr>
+          <w:b/>
+          <w:bCs/>
+        </w:rPr>
+      </w:pPr>
+      <w:r>
+        <w:t>A 100-foot fence is used to enclose a rectangle land plot. If the area of the land plot is 456 square feet, which equation can be used to determine the length (x) of the land plot.</w:t>
+      </w:r>
+      <w:r>
+        <w:br/>
+      </w:r>
+      <w:r>
+        <w:rPr>
+          <w:b/>
+          <w:bCs/>
+        </w:rPr>
+        <w:t>(3) x (50 – x) = 456</w:t>
+      </w:r>
+    </w:p>
+    <w:p>
+      <w:pPr>
+        <w:pStyle w:val="ListParagraph"/>
+        <w:numPr>
+          <w:ilvl w:val="0"/>
+          <w:numId w:val="69"/>
+        </w:numPr>
+        <w:rPr>
+          <w:rFonts w:eastAsiaTheme="minorEastAsia"/>
+          <w:b/>
+          <w:bCs/>
+        </w:rPr>
+      </w:pPr>
+      <w:r>
+        <w:t xml:space="preserve">The height of a projectile in feet at time t is determined by the equation </w:t>
+      </w:r>
+      <w:r>
+        <w:br/>
+      </w:r>
+      <w:r>
+        <w:t>h = -16t</w:t>
+      </w:r>
+      <w:r>
+        <w:rPr>
+          <w:vertAlign w:val="superscript"/>
+        </w:rPr>
+        <w:t>2</w:t>
+      </w:r>
+      <w:r>
+        <w:t xml:space="preserve"> + 128t + 320</w:t>
+      </w:r>
+      <w:r>
+        <w:t>. At what time will the projectile be 560 feet high?</w:t>
+      </w:r>
+      <w:r>
+        <w:br/>
+        <w:t>560 = -16t</w:t>
+      </w:r>
+      <w:r>
+        <w:rPr>
+          <w:vertAlign w:val="superscript"/>
+        </w:rPr>
+        <w:t>2</w:t>
+      </w:r>
+      <w:r>
+        <w:t xml:space="preserve"> + 128t + 320</w:t>
+      </w:r>
+      <w:r>
+        <w:br/>
+        <w:t>-560 = -560</w:t>
+      </w:r>
+      <w:r>
+        <w:br/>
+        <w:t>-16t</w:t>
+      </w:r>
+      <w:r>
+        <w:rPr>
+          <w:vertAlign w:val="superscript"/>
+        </w:rPr>
+        <w:t>2</w:t>
+      </w:r>
+      <w:r>
+        <w:t xml:space="preserve"> + 128t – 240 = 0</w:t>
+      </w:r>
+      <w:r>
+        <w:br/>
+        <w:t>Divide by -16.</w:t>
+      </w:r>
+      <w:r>
+        <w:br/>
+        <w:t>t</w:t>
+      </w:r>
+      <w:r>
+        <w:rPr>
+          <w:vertAlign w:val="superscript"/>
+        </w:rPr>
+        <w:t>2</w:t>
+      </w:r>
+      <w:r>
+        <w:t xml:space="preserve"> </w:t>
+      </w:r>
+      <w:r>
+        <w:t>- 8</w:t>
+      </w:r>
+      <w:r>
+        <w:t xml:space="preserve">t </w:t>
+      </w:r>
+      <w:r>
+        <w:t>+ 15 = 0</w:t>
+      </w:r>
+      <w:r>
+        <w:br/>
+        <w:t>a = 1, b = -8, c = 15</w:t>
+      </w:r>
+      <w:r>
+        <w:br/>
+      </w:r>
+      <m:oMathPara>
+        <m:oMath>
+          <m:r>
+            <w:rPr>
+              <w:rFonts w:ascii="Cambria Math" w:hAnsi="Cambria Math"/>
+            </w:rPr>
+            <m:t>x=</m:t>
+          </m:r>
+          <m:f>
+            <m:fPr>
+              <m:ctrlPr>
+                <w:rPr>
+                  <w:rFonts w:ascii="Cambria Math" w:hAnsi="Cambria Math"/>
+                  <w:i/>
+                </w:rPr>
+              </m:ctrlPr>
+            </m:fPr>
+            <m:num>
+              <m:r>
+                <w:rPr>
+                  <w:rFonts w:ascii="Cambria Math" w:hAnsi="Cambria Math"/>
+                </w:rPr>
+                <m:t>-b±</m:t>
+              </m:r>
+              <m:rad>
+                <m:radPr>
+                  <m:degHide m:val="1"/>
+                  <m:ctrlPr>
+                    <w:rPr>
+                      <w:rFonts w:ascii="Cambria Math" w:hAnsi="Cambria Math"/>
+                      <w:i/>
+                    </w:rPr>
+                  </m:ctrlPr>
+                </m:radPr>
+                <m:deg/>
+                <m:e>
+                  <m:d>
+                    <m:dPr>
+                      <m:ctrlPr>
+                        <w:rPr>
+                          <w:rFonts w:ascii="Cambria Math" w:hAnsi="Cambria Math"/>
+                          <w:i/>
+                        </w:rPr>
+                      </m:ctrlPr>
+                    </m:dPr>
+                    <m:e>
+                      <m:sSup>
+                        <m:sSupPr>
+                          <m:ctrlPr>
+                            <w:rPr>
+                              <w:rFonts w:ascii="Cambria Math" w:hAnsi="Cambria Math"/>
+                              <w:i/>
+                            </w:rPr>
+                          </m:ctrlPr>
+                        </m:sSupPr>
+                        <m:e>
+                          <m:r>
+                            <w:rPr>
+                              <w:rFonts w:ascii="Cambria Math" w:hAnsi="Cambria Math"/>
+                            </w:rPr>
+                            <m:t>b</m:t>
+                          </m:r>
+                        </m:e>
+                        <m:sup>
+                          <m:r>
+                            <w:rPr>
+                              <w:rFonts w:ascii="Cambria Math" w:hAnsi="Cambria Math"/>
+                            </w:rPr>
+                            <m:t>2</m:t>
+                          </m:r>
+                        </m:sup>
+                      </m:sSup>
+                      <m:r>
+                        <w:rPr>
+                          <w:rFonts w:ascii="Cambria Math" w:hAnsi="Cambria Math"/>
+                        </w:rPr>
+                        <m:t>-4ac</m:t>
+                      </m:r>
+                    </m:e>
+                  </m:d>
+                </m:e>
+              </m:rad>
+            </m:num>
+            <m:den>
+              <m:r>
+                <w:rPr>
+                  <w:rFonts w:ascii="Cambria Math" w:hAnsi="Cambria Math"/>
+                </w:rPr>
+                <m:t>2a</m:t>
+              </m:r>
+            </m:den>
+          </m:f>
+          <m:r>
+            <m:rPr>
+              <m:sty m:val="p"/>
+            </m:rPr>
+            <w:rPr>
+              <w:rFonts w:eastAsiaTheme="minorEastAsia"/>
+            </w:rPr>
+            <w:br/>
+          </m:r>
+        </m:oMath>
+        <m:oMath>
+          <m:r>
+            <w:rPr>
+              <w:rFonts w:ascii="Cambria Math" w:eastAsiaTheme="minorEastAsia" w:hAnsi="Cambria Math"/>
+            </w:rPr>
+            <m:t xml:space="preserve">t= </m:t>
+          </m:r>
+          <m:f>
+            <m:fPr>
+              <m:ctrlPr>
+                <w:rPr>
+                  <w:rFonts w:ascii="Cambria Math" w:eastAsiaTheme="minorEastAsia" w:hAnsi="Cambria Math"/>
+                  <w:i/>
+                </w:rPr>
+              </m:ctrlPr>
+            </m:fPr>
+            <m:num>
+              <m:r>
+                <w:rPr>
+                  <w:rFonts w:ascii="Cambria Math" w:eastAsiaTheme="minorEastAsia" w:hAnsi="Cambria Math"/>
+                </w:rPr>
+                <m:t>-</m:t>
+              </m:r>
+              <m:d>
+                <m:dPr>
+                  <m:ctrlPr>
+                    <w:rPr>
+                      <w:rFonts w:ascii="Cambria Math" w:eastAsiaTheme="minorEastAsia" w:hAnsi="Cambria Math"/>
+                      <w:i/>
+                    </w:rPr>
+                  </m:ctrlPr>
+                </m:dPr>
+                <m:e>
+                  <m:r>
+                    <w:rPr>
+                      <w:rFonts w:ascii="Cambria Math" w:eastAsiaTheme="minorEastAsia" w:hAnsi="Cambria Math"/>
+                    </w:rPr>
+                    <m:t>-8</m:t>
+                  </m:r>
+                </m:e>
+              </m:d>
+              <m:r>
+                <w:rPr>
+                  <w:rFonts w:ascii="Cambria Math" w:eastAsiaTheme="minorEastAsia" w:hAnsi="Cambria Math"/>
+                </w:rPr>
+                <m:t>±</m:t>
+              </m:r>
+              <m:rad>
+                <m:radPr>
+                  <m:degHide m:val="1"/>
+                  <m:ctrlPr>
+                    <w:rPr>
+                      <w:rFonts w:ascii="Cambria Math" w:eastAsiaTheme="minorEastAsia" w:hAnsi="Cambria Math"/>
+                      <w:i/>
+                    </w:rPr>
+                  </m:ctrlPr>
+                </m:radPr>
+                <m:deg/>
+                <m:e>
+                  <m:sSup>
+                    <m:sSupPr>
+                      <m:ctrlPr>
+                        <w:rPr>
+                          <w:rFonts w:ascii="Cambria Math" w:eastAsiaTheme="minorEastAsia" w:hAnsi="Cambria Math"/>
+                          <w:i/>
+                        </w:rPr>
+                      </m:ctrlPr>
+                    </m:sSupPr>
+                    <m:e>
+                      <m:r>
+                        <w:rPr>
+                          <w:rFonts w:ascii="Cambria Math" w:eastAsiaTheme="minorEastAsia" w:hAnsi="Cambria Math"/>
+                        </w:rPr>
+                        <m:t>-8</m:t>
+                      </m:r>
+                    </m:e>
+                    <m:sup>
+                      <m:r>
+                        <w:rPr>
+                          <w:rFonts w:ascii="Cambria Math" w:eastAsiaTheme="minorEastAsia" w:hAnsi="Cambria Math"/>
+                        </w:rPr>
+                        <m:t>2</m:t>
+                      </m:r>
+                    </m:sup>
+                  </m:sSup>
+                  <m:r>
+                    <w:rPr>
+                      <w:rFonts w:ascii="Cambria Math" w:eastAsiaTheme="minorEastAsia" w:hAnsi="Cambria Math"/>
+                    </w:rPr>
+                    <m:t>-4(1)(15)</m:t>
+                  </m:r>
+                </m:e>
+              </m:rad>
+            </m:num>
+            <m:den>
+              <m:r>
+                <w:rPr>
+                  <w:rFonts w:ascii="Cambria Math" w:eastAsiaTheme="minorEastAsia" w:hAnsi="Cambria Math"/>
+                </w:rPr>
+                <m:t>2(1)</m:t>
+              </m:r>
+            </m:den>
+          </m:f>
+          <m:r>
+            <w:rPr>
+              <w:rFonts w:ascii="Cambria Math" w:eastAsiaTheme="minorEastAsia" w:hAnsi="Cambria Math"/>
+            </w:rPr>
+            <m:t xml:space="preserve"> </m:t>
+          </m:r>
+          <m:r>
+            <m:rPr>
+              <m:sty m:val="p"/>
+            </m:rPr>
+            <w:rPr>
+              <w:rFonts w:eastAsiaTheme="minorEastAsia"/>
+            </w:rPr>
+            <w:br/>
+          </m:r>
+        </m:oMath>
+        <m:oMath>
+          <m:r>
+            <w:rPr>
+              <w:rFonts w:ascii="Cambria Math" w:eastAsiaTheme="minorEastAsia" w:hAnsi="Cambria Math"/>
+            </w:rPr>
+            <m:t xml:space="preserve">t= </m:t>
+          </m:r>
+          <m:f>
+            <m:fPr>
+              <m:ctrlPr>
+                <w:rPr>
+                  <w:rFonts w:ascii="Cambria Math" w:eastAsiaTheme="minorEastAsia" w:hAnsi="Cambria Math"/>
+                  <w:i/>
+                </w:rPr>
+              </m:ctrlPr>
+            </m:fPr>
+            <m:num>
+              <m:r>
+                <w:rPr>
+                  <w:rFonts w:ascii="Cambria Math" w:eastAsiaTheme="minorEastAsia" w:hAnsi="Cambria Math"/>
+                </w:rPr>
+                <m:t>8±</m:t>
+              </m:r>
+              <m:rad>
+                <m:radPr>
+                  <m:degHide m:val="1"/>
+                  <m:ctrlPr>
+                    <w:rPr>
+                      <w:rFonts w:ascii="Cambria Math" w:eastAsiaTheme="minorEastAsia" w:hAnsi="Cambria Math"/>
+                      <w:i/>
+                    </w:rPr>
+                  </m:ctrlPr>
+                </m:radPr>
+                <m:deg/>
+                <m:e>
+                  <m:r>
+                    <w:rPr>
+                      <w:rFonts w:ascii="Cambria Math" w:eastAsiaTheme="minorEastAsia" w:hAnsi="Cambria Math"/>
+                    </w:rPr>
+                    <m:t>64-60</m:t>
+                  </m:r>
+                </m:e>
+              </m:rad>
+            </m:num>
+            <m:den>
+              <m:r>
+                <w:rPr>
+                  <w:rFonts w:ascii="Cambria Math" w:eastAsiaTheme="minorEastAsia" w:hAnsi="Cambria Math"/>
+                </w:rPr>
+                <m:t>2</m:t>
+              </m:r>
+            </m:den>
+          </m:f>
+          <m:r>
+            <w:rPr>
+              <w:rFonts w:ascii="Cambria Math" w:eastAsiaTheme="minorEastAsia" w:hAnsi="Cambria Math"/>
+            </w:rPr>
+            <m:t xml:space="preserve">= </m:t>
+          </m:r>
+          <m:f>
+            <m:fPr>
+              <m:ctrlPr>
+                <w:rPr>
+                  <w:rFonts w:ascii="Cambria Math" w:eastAsiaTheme="minorEastAsia" w:hAnsi="Cambria Math"/>
+                  <w:i/>
+                </w:rPr>
+              </m:ctrlPr>
+            </m:fPr>
+            <m:num>
+              <m:r>
+                <w:rPr>
+                  <w:rFonts w:ascii="Cambria Math" w:eastAsiaTheme="minorEastAsia" w:hAnsi="Cambria Math"/>
+                </w:rPr>
+                <m:t>8±</m:t>
+              </m:r>
+              <m:rad>
+                <m:radPr>
+                  <m:degHide m:val="1"/>
+                  <m:ctrlPr>
+                    <w:rPr>
+                      <w:rFonts w:ascii="Cambria Math" w:eastAsiaTheme="minorEastAsia" w:hAnsi="Cambria Math"/>
+                      <w:i/>
+                    </w:rPr>
+                  </m:ctrlPr>
+                </m:radPr>
+                <m:deg/>
+                <m:e>
+                  <m:r>
+                    <w:rPr>
+                      <w:rFonts w:ascii="Cambria Math" w:eastAsiaTheme="minorEastAsia" w:hAnsi="Cambria Math"/>
+                    </w:rPr>
+                    <m:t>4</m:t>
+                  </m:r>
+                </m:e>
+              </m:rad>
+            </m:num>
+            <m:den>
+              <m:r>
+                <w:rPr>
+                  <w:rFonts w:ascii="Cambria Math" w:eastAsiaTheme="minorEastAsia" w:hAnsi="Cambria Math"/>
+                </w:rPr>
+                <m:t>2</m:t>
+              </m:r>
+            </m:den>
+          </m:f>
+          <m:r>
+            <w:rPr>
+              <w:rFonts w:ascii="Cambria Math" w:eastAsiaTheme="minorEastAsia" w:hAnsi="Cambria Math"/>
+            </w:rPr>
+            <m:t>=4±1</m:t>
+          </m:r>
+          <m:r>
+            <m:rPr>
+              <m:sty m:val="p"/>
+            </m:rPr>
+            <w:rPr>
+              <w:rFonts w:eastAsiaTheme="minorEastAsia"/>
+            </w:rPr>
+            <w:br/>
+          </m:r>
+        </m:oMath>
+      </m:oMathPara>
+      <w:r>
+        <w:rPr>
+          <w:rFonts w:eastAsiaTheme="minorEastAsia"/>
+        </w:rPr>
+        <w:t>t = 3, 5 seconds</w:t>
+      </w:r>
+      <w:r>
+        <w:rPr>
+          <w:rFonts w:eastAsiaTheme="minorEastAsia"/>
+        </w:rPr>
+        <w:br/>
+      </w:r>
+      <w:r>
+        <w:rPr>
+          <w:rFonts w:eastAsiaTheme="minorEastAsia"/>
+          <w:b/>
+          <w:bCs/>
+        </w:rPr>
+        <w:t>(2) 5 seconds</w:t>
+      </w:r>
+    </w:p>
+    <w:p>
+      <w:pPr>
+        <w:pStyle w:val="ListParagraph"/>
+        <w:numPr>
+          <w:ilvl w:val="0"/>
+          <w:numId w:val="69"/>
+        </w:numPr>
+        <w:rPr>
+          <w:rFonts w:eastAsiaTheme="minorEastAsia"/>
+          <w:b/>
+          <w:bCs/>
+        </w:rPr>
+      </w:pPr>
+      <w:r>
+        <w:rPr>
+          <w:rFonts w:eastAsiaTheme="minorEastAsia"/>
+        </w:rPr>
+        <w:t xml:space="preserve">The height of a projectile in feet at time t is determined by the equation </w:t>
+      </w:r>
+      <w:r>
+        <w:rPr>
+          <w:rFonts w:eastAsiaTheme="minorEastAsia"/>
+        </w:rPr>
+        <w:br/>
+        <w:t>h = -16t</w:t>
+      </w:r>
+      <w:r>
+        <w:rPr>
+          <w:rFonts w:eastAsiaTheme="minorEastAsia"/>
+          <w:vertAlign w:val="superscript"/>
+        </w:rPr>
+        <w:t>2</w:t>
+      </w:r>
+      <w:r>
+        <w:rPr>
+          <w:rFonts w:eastAsiaTheme="minorEastAsia"/>
+        </w:rPr>
+        <w:t xml:space="preserve"> + 112t + 128. At what time will the projectile be 0 feet high?</w:t>
+      </w:r>
+      <w:r>
+        <w:rPr>
+          <w:rFonts w:eastAsiaTheme="minorEastAsia"/>
+        </w:rPr>
+        <w:br/>
+      </w:r>
+      <w:r>
+        <w:rPr>
+          <w:rFonts w:eastAsiaTheme="minorEastAsia"/>
+        </w:rPr>
+        <w:br/>
+        <w:t>-16t</w:t>
+      </w:r>
+      <w:r>
+        <w:rPr>
+          <w:rFonts w:eastAsiaTheme="minorEastAsia"/>
+          <w:vertAlign w:val="superscript"/>
+        </w:rPr>
+        <w:t>2</w:t>
+      </w:r>
+      <w:r>
+        <w:rPr>
+          <w:rFonts w:eastAsiaTheme="minorEastAsia"/>
+        </w:rPr>
+        <w:t xml:space="preserve"> + 112t + 128 = 0</w:t>
+      </w:r>
+      <w:r>
+        <w:rPr>
+          <w:rFonts w:eastAsiaTheme="minorEastAsia"/>
+        </w:rPr>
+        <w:br/>
+        <w:t>Divide by -16</w:t>
+      </w:r>
+      <w:r>
+        <w:rPr>
+          <w:rFonts w:eastAsiaTheme="minorEastAsia"/>
+        </w:rPr>
+        <w:br/>
+        <w:t>t</w:t>
+      </w:r>
+      <w:r>
+        <w:rPr>
+          <w:rFonts w:eastAsiaTheme="minorEastAsia"/>
+          <w:vertAlign w:val="superscript"/>
+        </w:rPr>
+        <w:t>2</w:t>
+      </w:r>
+      <w:r>
+        <w:rPr>
+          <w:rFonts w:eastAsiaTheme="minorEastAsia"/>
+        </w:rPr>
+        <w:t xml:space="preserve"> -7t -8 = 0</w:t>
+      </w:r>
+      <w:r>
+        <w:rPr>
+          <w:rFonts w:eastAsiaTheme="minorEastAsia"/>
+        </w:rPr>
+        <w:br/>
+        <w:t>(t -</w:t>
+      </w:r>
+      <w:r>
+        <w:rPr>
+          <w:rFonts w:eastAsiaTheme="minorEastAsia"/>
+        </w:rPr>
+        <w:t xml:space="preserve"> </w:t>
+      </w:r>
+      <w:r>
+        <w:rPr>
+          <w:rFonts w:eastAsiaTheme="minorEastAsia"/>
+        </w:rPr>
+        <w:t>8)(t + 1) = 0</w:t>
+      </w:r>
+      <w:r>
+        <w:rPr>
+          <w:rFonts w:eastAsiaTheme="minorEastAsia"/>
+        </w:rPr>
+        <w:br/>
+        <w:t>t = -1, 8</w:t>
+      </w:r>
+      <w:r>
+        <w:rPr>
+          <w:rFonts w:eastAsiaTheme="minorEastAsia"/>
+        </w:rPr>
+        <w:t xml:space="preserve"> seconds</w:t>
+      </w:r>
+      <w:r>
+        <w:rPr>
+          <w:rFonts w:eastAsiaTheme="minorEastAsia"/>
+        </w:rPr>
+        <w:br/>
+      </w:r>
+      <w:r>
+        <w:rPr>
+          <w:rFonts w:eastAsiaTheme="minorEastAsia"/>
+          <w:b/>
+          <w:bCs/>
+        </w:rPr>
+        <w:t>(4) 8 seconds</w:t>
+      </w:r>
+    </w:p>
+    <w:p>
+      <w:pPr>
+        <w:pStyle w:val="ListParagraph"/>
+        <w:numPr>
+          <w:ilvl w:val="0"/>
+          <w:numId w:val="69"/>
+        </w:numPr>
+        <w:rPr>
+          <w:rFonts w:eastAsiaTheme="minorEastAsia"/>
+          <w:b/>
+          <w:bCs/>
+        </w:rPr>
+      </w:pPr>
+      <w:r>
+        <w:rPr>
+          <w:rFonts w:eastAsiaTheme="minorEastAsia"/>
+        </w:rPr>
+        <w:t>The height of a projectile in meters at time t is determined by the equation</w:t>
+      </w:r>
+      <w:r>
+        <w:rPr>
+          <w:rFonts w:eastAsiaTheme="minorEastAsia"/>
+        </w:rPr>
+        <w:br/>
+        <w:t>h = -4.9t</w:t>
+      </w:r>
+      <w:r>
+        <w:rPr>
+          <w:rFonts w:eastAsiaTheme="minorEastAsia"/>
+          <w:vertAlign w:val="superscript"/>
+        </w:rPr>
+        <w:t>2</w:t>
+      </w:r>
+      <w:r>
+        <w:rPr>
+          <w:rFonts w:eastAsiaTheme="minorEastAsia"/>
+        </w:rPr>
+        <w:t xml:space="preserve"> + 14.7t + 88.2. At what time will the projectile be 68.6 meters?</w:t>
+      </w:r>
+      <w:r>
+        <w:rPr>
+          <w:rFonts w:eastAsiaTheme="minorEastAsia"/>
+        </w:rPr>
+        <w:br/>
+      </w:r>
+      <w:r>
+        <w:rPr>
+          <w:rFonts w:eastAsiaTheme="minorEastAsia"/>
+        </w:rPr>
+        <w:br/>
+        <w:t>68.6 = -4.9t</w:t>
+      </w:r>
+      <w:r>
+        <w:rPr>
+          <w:rFonts w:eastAsiaTheme="minorEastAsia"/>
+          <w:vertAlign w:val="superscript"/>
+        </w:rPr>
+        <w:t>2</w:t>
+      </w:r>
+      <w:r>
+        <w:rPr>
+          <w:rFonts w:eastAsiaTheme="minorEastAsia"/>
+        </w:rPr>
+        <w:t xml:space="preserve"> + 14.7t + 88.2</w:t>
+      </w:r>
+      <w:r>
+        <w:rPr>
+          <w:rFonts w:eastAsiaTheme="minorEastAsia"/>
+        </w:rPr>
+        <w:br/>
+        <w:t>-68.6 = 68.6</w:t>
+      </w:r>
+      <w:r>
+        <w:rPr>
+          <w:rFonts w:eastAsiaTheme="minorEastAsia"/>
+        </w:rPr>
+        <w:br/>
+        <w:t>-4.9t2 + 14.7t + 19.6 = 0</w:t>
+      </w:r>
+      <w:r>
+        <w:rPr>
+          <w:rFonts w:eastAsiaTheme="minorEastAsia"/>
+        </w:rPr>
+        <w:br/>
+        <w:t>a = -4.9, b = 14.7, c = 19.6</w:t>
+      </w:r>
+      <w:r>
+        <w:rPr>
+          <w:rFonts w:eastAsiaTheme="minorEastAsia"/>
+        </w:rPr>
+        <w:br/>
+      </w:r>
+      <m:oMathPara>
+        <m:oMath>
+          <m:r>
+            <w:rPr>
+              <w:rFonts w:ascii="Cambria Math" w:hAnsi="Cambria Math"/>
+            </w:rPr>
+            <m:t>x=</m:t>
+          </m:r>
+          <m:f>
+            <m:fPr>
+              <m:ctrlPr>
+                <w:rPr>
+                  <w:rFonts w:ascii="Cambria Math" w:hAnsi="Cambria Math"/>
+                  <w:i/>
+                </w:rPr>
+              </m:ctrlPr>
+            </m:fPr>
+            <m:num>
+              <m:r>
+                <w:rPr>
+                  <w:rFonts w:ascii="Cambria Math" w:hAnsi="Cambria Math"/>
+                </w:rPr>
+                <m:t>-b±</m:t>
+              </m:r>
+              <m:rad>
+                <m:radPr>
+                  <m:degHide m:val="1"/>
+                  <m:ctrlPr>
+                    <w:rPr>
+                      <w:rFonts w:ascii="Cambria Math" w:hAnsi="Cambria Math"/>
+                      <w:i/>
+                    </w:rPr>
+                  </m:ctrlPr>
+                </m:radPr>
+                <m:deg/>
+                <m:e>
+                  <m:d>
+                    <m:dPr>
+                      <m:ctrlPr>
+                        <w:rPr>
+                          <w:rFonts w:ascii="Cambria Math" w:hAnsi="Cambria Math"/>
+                          <w:i/>
+                        </w:rPr>
+                      </m:ctrlPr>
+                    </m:dPr>
+                    <m:e>
+                      <m:sSup>
+                        <m:sSupPr>
+                          <m:ctrlPr>
+                            <w:rPr>
+                              <w:rFonts w:ascii="Cambria Math" w:hAnsi="Cambria Math"/>
+                              <w:i/>
+                            </w:rPr>
+                          </m:ctrlPr>
+                        </m:sSupPr>
+                        <m:e>
+                          <m:r>
+                            <w:rPr>
+                              <w:rFonts w:ascii="Cambria Math" w:hAnsi="Cambria Math"/>
+                            </w:rPr>
+                            <m:t>b</m:t>
+                          </m:r>
+                        </m:e>
+                        <m:sup>
+                          <m:r>
+                            <w:rPr>
+                              <w:rFonts w:ascii="Cambria Math" w:hAnsi="Cambria Math"/>
+                            </w:rPr>
+                            <m:t>2</m:t>
+                          </m:r>
+                        </m:sup>
+                      </m:sSup>
+                      <m:r>
+                        <w:rPr>
+                          <w:rFonts w:ascii="Cambria Math" w:hAnsi="Cambria Math"/>
+                        </w:rPr>
+                        <m:t>-4ac</m:t>
+                      </m:r>
+                    </m:e>
+                  </m:d>
+                </m:e>
+              </m:rad>
+            </m:num>
+            <m:den>
+              <m:r>
+                <w:rPr>
+                  <w:rFonts w:ascii="Cambria Math" w:hAnsi="Cambria Math"/>
+                </w:rPr>
+                <m:t>2a</m:t>
+              </m:r>
+            </m:den>
+          </m:f>
+          <m:r>
+            <m:rPr>
+              <m:sty m:val="p"/>
+            </m:rPr>
+            <w:rPr>
+              <w:rFonts w:eastAsiaTheme="minorEastAsia"/>
+            </w:rPr>
+            <w:br/>
+          </m:r>
+        </m:oMath>
+        <m:oMath>
+          <m:r>
+            <w:rPr>
+              <w:rFonts w:ascii="Cambria Math" w:eastAsiaTheme="minorEastAsia" w:hAnsi="Cambria Math"/>
+            </w:rPr>
+            <m:t xml:space="preserve">t= </m:t>
+          </m:r>
+          <m:f>
+            <m:fPr>
+              <m:ctrlPr>
+                <w:rPr>
+                  <w:rFonts w:ascii="Cambria Math" w:eastAsiaTheme="minorEastAsia" w:hAnsi="Cambria Math"/>
+                  <w:i/>
+                </w:rPr>
+              </m:ctrlPr>
+            </m:fPr>
+            <m:num>
+              <m:r>
+                <w:rPr>
+                  <w:rFonts w:ascii="Cambria Math" w:eastAsiaTheme="minorEastAsia" w:hAnsi="Cambria Math"/>
+                </w:rPr>
+                <m:t>-14.7±</m:t>
+              </m:r>
+              <m:rad>
+                <m:radPr>
+                  <m:degHide m:val="1"/>
+                  <m:ctrlPr>
+                    <w:rPr>
+                      <w:rFonts w:ascii="Cambria Math" w:eastAsiaTheme="minorEastAsia" w:hAnsi="Cambria Math"/>
+                      <w:i/>
+                    </w:rPr>
+                  </m:ctrlPr>
+                </m:radPr>
+                <m:deg/>
+                <m:e>
+                  <m:sSup>
+                    <m:sSupPr>
+                      <m:ctrlPr>
+                        <w:rPr>
+                          <w:rFonts w:ascii="Cambria Math" w:eastAsiaTheme="minorEastAsia" w:hAnsi="Cambria Math"/>
+                          <w:i/>
+                        </w:rPr>
+                      </m:ctrlPr>
+                    </m:sSupPr>
+                    <m:e>
+                      <m:r>
+                        <w:rPr>
+                          <w:rFonts w:ascii="Cambria Math" w:eastAsiaTheme="minorEastAsia" w:hAnsi="Cambria Math"/>
+                        </w:rPr>
+                        <m:t>14.7</m:t>
+                      </m:r>
+                    </m:e>
+                    <m:sup>
+                      <m:r>
+                        <w:rPr>
+                          <w:rFonts w:ascii="Cambria Math" w:eastAsiaTheme="minorEastAsia" w:hAnsi="Cambria Math"/>
+                        </w:rPr>
+                        <m:t>2</m:t>
+                      </m:r>
+                    </m:sup>
+                  </m:sSup>
+                  <m:r>
+                    <w:rPr>
+                      <w:rFonts w:ascii="Cambria Math" w:eastAsiaTheme="minorEastAsia" w:hAnsi="Cambria Math"/>
+                    </w:rPr>
+                    <m:t>-4(-4.9)(19.6)</m:t>
+                  </m:r>
+                </m:e>
+              </m:rad>
+            </m:num>
+            <m:den>
+              <m:r>
+                <w:rPr>
+                  <w:rFonts w:ascii="Cambria Math" w:eastAsiaTheme="minorEastAsia" w:hAnsi="Cambria Math"/>
+                </w:rPr>
+                <m:t>2(-4.9)</m:t>
+              </m:r>
+            </m:den>
+          </m:f>
+          <m:r>
+            <m:rPr>
+              <m:sty m:val="p"/>
+            </m:rPr>
+            <w:rPr>
+              <w:rFonts w:eastAsiaTheme="minorEastAsia"/>
+            </w:rPr>
+            <w:br/>
+          </m:r>
+        </m:oMath>
+        <m:oMath>
+          <m:r>
+            <w:rPr>
+              <w:rFonts w:ascii="Cambria Math" w:eastAsiaTheme="minorEastAsia" w:hAnsi="Cambria Math"/>
+            </w:rPr>
+            <m:t xml:space="preserve">t= </m:t>
+          </m:r>
+          <m:f>
+            <m:fPr>
+              <m:ctrlPr>
+                <w:rPr>
+                  <w:rFonts w:ascii="Cambria Math" w:eastAsiaTheme="minorEastAsia" w:hAnsi="Cambria Math"/>
+                  <w:i/>
+                </w:rPr>
+              </m:ctrlPr>
+            </m:fPr>
+            <m:num>
+              <m:r>
+                <w:rPr>
+                  <w:rFonts w:ascii="Cambria Math" w:eastAsiaTheme="minorEastAsia" w:hAnsi="Cambria Math"/>
+                </w:rPr>
+                <m:t>-14.7±</m:t>
+              </m:r>
+              <m:rad>
+                <m:radPr>
+                  <m:degHide m:val="1"/>
+                  <m:ctrlPr>
+                    <w:rPr>
+                      <w:rFonts w:ascii="Cambria Math" w:eastAsiaTheme="minorEastAsia" w:hAnsi="Cambria Math"/>
+                      <w:i/>
+                    </w:rPr>
+                  </m:ctrlPr>
+                </m:radPr>
+                <m:deg/>
+                <m:e>
+                  <m:r>
+                    <w:rPr>
+                      <w:rFonts w:ascii="Cambria Math" w:eastAsiaTheme="minorEastAsia" w:hAnsi="Cambria Math"/>
+                    </w:rPr>
+                    <m:t>216.09+384.16</m:t>
+                  </m:r>
+                </m:e>
+              </m:rad>
+            </m:num>
+            <m:den>
+              <m:r>
+                <w:rPr>
+                  <w:rFonts w:ascii="Cambria Math" w:eastAsiaTheme="minorEastAsia" w:hAnsi="Cambria Math"/>
+                </w:rPr>
+                <m:t>-9.8</m:t>
+              </m:r>
+            </m:den>
+          </m:f>
+          <m:r>
+            <m:rPr>
+              <m:sty m:val="p"/>
+            </m:rPr>
+            <w:rPr>
+              <w:rFonts w:eastAsiaTheme="minorEastAsia"/>
+            </w:rPr>
+            <w:br/>
+          </m:r>
+        </m:oMath>
+        <m:oMath>
+          <m:r>
+            <w:rPr>
+              <w:rFonts w:ascii="Cambria Math" w:eastAsiaTheme="minorEastAsia" w:hAnsi="Cambria Math"/>
+            </w:rPr>
+            <m:t>t= 1.5±</m:t>
+          </m:r>
+          <m:f>
+            <m:fPr>
+              <m:ctrlPr>
+                <w:rPr>
+                  <w:rFonts w:ascii="Cambria Math" w:eastAsiaTheme="minorEastAsia" w:hAnsi="Cambria Math"/>
+                  <w:i/>
+                </w:rPr>
+              </m:ctrlPr>
+            </m:fPr>
+            <m:num>
+              <m:r>
+                <w:rPr>
+                  <w:rFonts w:ascii="Cambria Math" w:eastAsiaTheme="minorEastAsia" w:hAnsi="Cambria Math"/>
+                </w:rPr>
+                <m:t>24.5</m:t>
+              </m:r>
+            </m:num>
+            <m:den>
+              <m:r>
+                <w:rPr>
+                  <w:rFonts w:ascii="Cambria Math" w:eastAsiaTheme="minorEastAsia" w:hAnsi="Cambria Math"/>
+                </w:rPr>
+                <m:t>-9.8</m:t>
+              </m:r>
+            </m:den>
+          </m:f>
+          <m:r>
+            <w:rPr>
+              <w:rFonts w:ascii="Cambria Math" w:eastAsiaTheme="minorEastAsia" w:hAnsi="Cambria Math"/>
+            </w:rPr>
+            <m:t>=1.5±-2.5, =4.0 seconds</m:t>
+          </m:r>
+          <m:r>
+            <m:rPr>
+              <m:sty m:val="p"/>
+            </m:rPr>
+            <w:rPr>
+              <w:rFonts w:eastAsiaTheme="minorEastAsia"/>
+            </w:rPr>
+            <w:br/>
+          </m:r>
+        </m:oMath>
+      </m:oMathPara>
+      <w:r>
+        <w:rPr>
+          <w:rFonts w:eastAsiaTheme="minorEastAsia"/>
+        </w:rPr>
+        <w:t>ck: -4.9(4)</w:t>
+      </w:r>
+      <w:r>
+        <w:rPr>
+          <w:rFonts w:eastAsiaTheme="minorEastAsia"/>
+          <w:vertAlign w:val="superscript"/>
+        </w:rPr>
+        <w:t xml:space="preserve">2 </w:t>
+      </w:r>
+      <w:r>
+        <w:rPr>
+          <w:rFonts w:eastAsiaTheme="minorEastAsia"/>
+        </w:rPr>
+        <w:t xml:space="preserve">+ 14.7(4) + 88.2 </w:t>
+      </w:r>
+      <w:r>
+        <w:rPr>
+          <w:rFonts w:eastAsiaTheme="minorEastAsia"/>
+        </w:rPr>
+        <w:t xml:space="preserve">= </w:t>
+      </w:r>
+      <w:r>
+        <w:rPr>
+          <w:rFonts w:eastAsiaTheme="minorEastAsia"/>
+        </w:rPr>
+        <w:br/>
+        <w:t>-78.4 + 58.8 + 88.2 = 68.6</w:t>
+      </w:r>
+      <w:r>
+        <w:rPr>
+          <w:rFonts w:eastAsiaTheme="minorEastAsia"/>
+        </w:rPr>
+        <w:br/>
+      </w:r>
+      <w:r>
+        <w:rPr>
+          <w:rFonts w:eastAsiaTheme="minorEastAsia"/>
+          <w:b/>
+          <w:bCs/>
+        </w:rPr>
+        <w:t>(2) 4 seconds</w:t>
+      </w:r>
+    </w:p>
+    <w:p>
+      <w:pPr>
+        <w:pStyle w:val="ListParagraph"/>
+        <w:numPr>
+          <w:ilvl w:val="0"/>
+          <w:numId w:val="69"/>
+        </w:numPr>
+        <w:rPr>
+          <w:rFonts w:eastAsiaTheme="minorEastAsia"/>
+          <w:b/>
+          <w:bCs/>
+        </w:rPr>
+      </w:pPr>
+      <w:r>
+        <w:rPr>
+          <w:rFonts w:eastAsiaTheme="minorEastAsia"/>
+        </w:rPr>
+        <w:t>When a textbook sells for $20, 70 copies are purchased. Every time the price is increased by $3, the number of people purchasing the book decreases by 8. Which equation can be used to determine the number of $3 increases needed to make the total revenue from the books equal $1,426?</w:t>
+      </w:r>
+      <w:r>
+        <w:rPr>
+          <w:rFonts w:eastAsiaTheme="minorEastAsia"/>
+        </w:rPr>
+        <w:br/>
+      </w:r>
+      <w:r>
+        <w:rPr>
+          <w:rFonts w:eastAsiaTheme="minorEastAsia"/>
+        </w:rPr>
+        <w:br/>
+        <w:t>x = number of $3 increases</w:t>
+      </w:r>
+      <w:r>
+        <w:rPr>
+          <w:rFonts w:eastAsiaTheme="minorEastAsia"/>
+        </w:rPr>
+        <w:br/>
+      </w:r>
+      <w:r>
+        <w:rPr>
+          <w:rFonts w:eastAsiaTheme="minorEastAsia"/>
+          <w:b/>
+          <w:bCs/>
+        </w:rPr>
+        <w:t>(4) (20 + 3x)(70 – 8x) = 1426</w:t>
+      </w:r>
+    </w:p>
+    <w:p>
+      <w:pPr>
+        <w:pStyle w:val="ListParagraph"/>
+        <w:numPr>
+          <w:ilvl w:val="0"/>
+          <w:numId w:val="69"/>
+        </w:numPr>
+        <w:rPr>
+          <w:rFonts w:eastAsiaTheme="minorEastAsia"/>
+          <w:b/>
+          <w:bCs/>
+        </w:rPr>
+      </w:pPr>
+      <w:r>
+        <w:rPr>
+          <w:rFonts w:eastAsiaTheme="minorEastAsia"/>
+        </w:rPr>
+        <w:br w:type="column"/>
+      </w:r>
+      <w:r>
+        <w:rPr>
+          <w:rFonts w:eastAsiaTheme="minorEastAsia"/>
+        </w:rPr>
+        <w:lastRenderedPageBreak/>
+        <w:t>When the cost of a movie is $10, 200 people buy tickets. Each time the price of the movie is increased by $3, the number of people buying tickets decreases by 20. Which equation can be used to determine the number of $3 increases needed to make the total revenue from the movie tickets equal to $2,660?</w:t>
+      </w:r>
+      <w:r>
+        <w:rPr>
+          <w:rFonts w:eastAsiaTheme="minorEastAsia"/>
+        </w:rPr>
+        <w:br/>
+        <w:t>x = number of $3 ticket price increases</w:t>
+      </w:r>
+      <w:r>
+        <w:rPr>
+          <w:rFonts w:eastAsiaTheme="minorEastAsia"/>
+        </w:rPr>
+        <w:br/>
+      </w:r>
+      <w:r>
+        <w:rPr>
+          <w:rFonts w:eastAsiaTheme="minorEastAsia"/>
+          <w:b/>
+          <w:bCs/>
+        </w:rPr>
+        <w:t>(3) (10 + 3x)</w:t>
+      </w:r>
+      <w:r>
+        <w:rPr>
+          <w:rFonts w:eastAsiaTheme="minorEastAsia"/>
+          <w:b/>
+          <w:bCs/>
+        </w:rPr>
+        <w:t xml:space="preserve"> </w:t>
+      </w:r>
+      <w:r>
+        <w:rPr>
+          <w:rFonts w:eastAsiaTheme="minorEastAsia"/>
+          <w:b/>
+          <w:bCs/>
+        </w:rPr>
+        <w:t>(200 – 20x) = 2660</w:t>
+      </w:r>
+    </w:p>
+    <w:p>
+      <w:pPr>
+        <w:pStyle w:val="ListParagraph"/>
+        <w:rPr>
+          <w:rFonts w:eastAsiaTheme="minorEastAsia"/>
+          <w:b/>
+          <w:bCs/>
+        </w:rPr>
+      </w:pPr>
+    </w:p>
+    <w:p>
+      <w:pPr>
+        <w:pStyle w:val="ListParagraph"/>
+        <w:numPr>
+          <w:ilvl w:val="0"/>
+          <w:numId w:val="69"/>
+        </w:numPr>
+        <w:rPr>
+          <w:rFonts w:eastAsiaTheme="minorEastAsia"/>
+          <w:b/>
+          <w:bCs/>
+        </w:rPr>
+      </w:pPr>
+      <w:r>
+        <w:rPr>
+          <w:rFonts w:eastAsiaTheme="minorEastAsia"/>
+        </w:rPr>
+        <w:t>When a candy bar costs $0.50, 500 kids buy it. Each time the price increases by $0.05, the number of kids buying it decreases by 10. Which equation could be used to determine the number of 0.05 increases needed to make the total revenue from the candy equal to $450?</w:t>
+      </w:r>
+      <w:r>
+        <w:rPr>
+          <w:rFonts w:eastAsiaTheme="minorEastAsia"/>
+        </w:rPr>
+        <w:br/>
+      </w:r>
+      <w:r>
+        <w:rPr>
+          <w:rFonts w:eastAsiaTheme="minorEastAsia"/>
+        </w:rPr>
+        <w:br/>
+        <w:t>x = the number of $0.05 price increases</w:t>
+      </w:r>
+      <w:r>
+        <w:rPr>
+          <w:rFonts w:eastAsiaTheme="minorEastAsia"/>
+        </w:rPr>
+        <w:br/>
+      </w:r>
+      <w:r>
+        <w:rPr>
+          <w:rFonts w:eastAsiaTheme="minorEastAsia"/>
+          <w:b/>
+          <w:bCs/>
+        </w:rPr>
+        <w:t>(1) (0.5 + 0.05x) (500 – 10x) = 450</w:t>
+      </w:r>
+    </w:p>
+    <w:p>
+      <w:pPr>
+        <w:pStyle w:val="ListParagraph"/>
+        <w:rPr>
+          <w:rFonts w:eastAsiaTheme="minorEastAsia"/>
+        </w:rPr>
+      </w:pPr>
+    </w:p>
+    <w:p>
+      <w:pPr>
+        <w:pStyle w:val="ListParagraph"/>
+        <w:numPr>
+          <w:ilvl w:val="0"/>
+          <w:numId w:val="69"/>
+        </w:numPr>
+        <w:rPr>
+          <w:rFonts w:eastAsiaTheme="minorEastAsia"/>
+          <w:b/>
+          <w:bCs/>
+        </w:rPr>
+      </w:pPr>
+      <w:r>
+        <w:rPr>
+          <w:rFonts w:eastAsiaTheme="minorEastAsia"/>
+        </w:rPr>
+        <w:t>The surface area of a box with a square base is S =2l</w:t>
+      </w:r>
+      <w:r>
+        <w:rPr>
+          <w:rFonts w:eastAsiaTheme="minorEastAsia"/>
+          <w:vertAlign w:val="superscript"/>
+        </w:rPr>
+        <w:t>2</w:t>
+      </w:r>
+      <w:r>
+        <w:rPr>
+          <w:rFonts w:eastAsiaTheme="minorEastAsia"/>
+        </w:rPr>
+        <w:t xml:space="preserve"> + 4hl, where l is the length side of the square base, and h is the height of the box. If the height of the box is 5 feet, which equation could be used to find l to make the surface area 238 feet?</w:t>
+      </w:r>
+      <w:r>
+        <w:rPr>
+          <w:rFonts w:eastAsiaTheme="minorEastAsia"/>
+        </w:rPr>
+        <w:br/>
+      </w:r>
+      <w:r>
+        <w:rPr>
+          <w:rFonts w:eastAsiaTheme="minorEastAsia"/>
+        </w:rPr>
+        <w:br/>
+      </w:r>
+      <w:r>
+        <w:rPr>
+          <w:rFonts w:eastAsiaTheme="minorEastAsia"/>
+        </w:rPr>
+        <w:t>S =2l</w:t>
+      </w:r>
+      <w:r>
+        <w:rPr>
+          <w:rFonts w:eastAsiaTheme="minorEastAsia"/>
+          <w:vertAlign w:val="superscript"/>
+        </w:rPr>
+        <w:t>2</w:t>
+      </w:r>
+      <w:r>
+        <w:rPr>
+          <w:rFonts w:eastAsiaTheme="minorEastAsia"/>
+        </w:rPr>
+        <w:t xml:space="preserve"> + 4hl</w:t>
+      </w:r>
+      <w:r>
+        <w:rPr>
+          <w:rFonts w:eastAsiaTheme="minorEastAsia"/>
+        </w:rPr>
+        <w:t xml:space="preserve"> = </w:t>
+      </w:r>
+      <w:r>
+        <w:rPr>
+          <w:rFonts w:eastAsiaTheme="minorEastAsia"/>
+        </w:rPr>
+        <w:t>2l</w:t>
+      </w:r>
+      <w:r>
+        <w:rPr>
+          <w:rFonts w:eastAsiaTheme="minorEastAsia"/>
+          <w:vertAlign w:val="superscript"/>
+        </w:rPr>
+        <w:t>2</w:t>
+      </w:r>
+      <w:r>
+        <w:rPr>
+          <w:rFonts w:eastAsiaTheme="minorEastAsia"/>
+        </w:rPr>
+        <w:t xml:space="preserve"> + 4</w:t>
+      </w:r>
+      <w:r>
+        <w:rPr>
+          <w:rFonts w:eastAsiaTheme="minorEastAsia"/>
+        </w:rPr>
+        <w:t>(5)</w:t>
+      </w:r>
+      <w:r>
+        <w:rPr>
+          <w:rFonts w:eastAsiaTheme="minorEastAsia"/>
+        </w:rPr>
+        <w:t>l</w:t>
+      </w:r>
+      <w:r>
+        <w:rPr>
+          <w:rFonts w:eastAsiaTheme="minorEastAsia"/>
+        </w:rPr>
+        <w:br/>
+      </w:r>
+      <w:r>
+        <w:rPr>
+          <w:rFonts w:eastAsiaTheme="minorEastAsia"/>
+          <w:b/>
+          <w:bCs/>
+        </w:rPr>
+        <w:t xml:space="preserve">(4) </w:t>
+      </w:r>
+      <w:r>
+        <w:rPr>
+          <w:rFonts w:eastAsiaTheme="minorEastAsia"/>
+          <w:b/>
+          <w:bCs/>
+        </w:rPr>
+        <w:t>2l</w:t>
+      </w:r>
+      <w:r>
+        <w:rPr>
+          <w:rFonts w:eastAsiaTheme="minorEastAsia"/>
+          <w:b/>
+          <w:bCs/>
+          <w:vertAlign w:val="superscript"/>
+        </w:rPr>
+        <w:t>2</w:t>
+      </w:r>
+      <w:r>
+        <w:rPr>
+          <w:rFonts w:eastAsiaTheme="minorEastAsia"/>
+          <w:b/>
+          <w:bCs/>
+        </w:rPr>
+        <w:t xml:space="preserve"> + </w:t>
+      </w:r>
+      <w:r>
+        <w:rPr>
+          <w:rFonts w:eastAsiaTheme="minorEastAsia"/>
+          <w:b/>
+          <w:bCs/>
+        </w:rPr>
+        <w:t>20</w:t>
+      </w:r>
+      <w:r>
+        <w:rPr>
+          <w:rFonts w:eastAsiaTheme="minorEastAsia"/>
+          <w:b/>
+          <w:bCs/>
+        </w:rPr>
+        <w:t>l</w:t>
+      </w:r>
+      <w:r>
+        <w:rPr>
+          <w:rFonts w:eastAsiaTheme="minorEastAsia"/>
+          <w:b/>
+          <w:bCs/>
+        </w:rPr>
+        <w:t xml:space="preserve"> = 238</w:t>
+      </w:r>
+    </w:p>
+    <w:p>
+      <w:pPr>
+        <w:pStyle w:val="ListParagraph"/>
+        <w:rPr>
+          <w:rFonts w:eastAsiaTheme="minorEastAsia"/>
+          <w:b/>
+          <w:bCs/>
+        </w:rPr>
+      </w:pPr>
+    </w:p>
+    <w:p>
+      <w:pPr>
+        <w:pStyle w:val="ListParagraph"/>
+        <w:numPr>
+          <w:ilvl w:val="0"/>
+          <w:numId w:val="68"/>
+        </w:numPr>
+        <w:rPr>
+          <w:rFonts w:eastAsiaTheme="minorEastAsia"/>
+        </w:rPr>
+      </w:pPr>
+      <w:r>
+        <w:rPr>
+          <w:rFonts w:eastAsiaTheme="minorEastAsia"/>
+        </w:rPr>
+        <w:t>Show how you arrived at your answers.</w:t>
+      </w:r>
+    </w:p>
+    <w:p>
+      <w:pPr>
+        <w:pStyle w:val="ListParagraph"/>
+        <w:numPr>
+          <w:ilvl w:val="0"/>
+          <w:numId w:val="70"/>
+        </w:numPr>
+        <w:rPr>
+          <w:rFonts w:eastAsiaTheme="minorEastAsia"/>
+        </w:rPr>
+      </w:pPr>
+      <w:r>
+        <w:rPr>
+          <w:rFonts w:eastAsiaTheme="minorEastAsia"/>
+        </w:rPr>
+        <w:t>The height, in feet, of a projectile after t seconds is determined by the equation</w:t>
+      </w:r>
+      <w:r>
+        <w:rPr>
+          <w:rFonts w:eastAsiaTheme="minorEastAsia"/>
+        </w:rPr>
+        <w:br/>
+        <w:t>h = -16t</w:t>
+      </w:r>
+      <w:r>
+        <w:rPr>
+          <w:rFonts w:eastAsiaTheme="minorEastAsia"/>
+          <w:vertAlign w:val="superscript"/>
+        </w:rPr>
+        <w:t>2</w:t>
+      </w:r>
+      <w:r>
+        <w:rPr>
+          <w:rFonts w:eastAsiaTheme="minorEastAsia"/>
+        </w:rPr>
+        <w:t xml:space="preserve"> + 128t + 144. At what two times is the projectile exactly 384 feet high?</w:t>
+      </w:r>
+      <w:r>
+        <w:rPr>
+          <w:rFonts w:eastAsiaTheme="minorEastAsia"/>
+        </w:rPr>
+        <w:br/>
+      </w:r>
+      <w:r>
+        <w:rPr>
+          <w:rFonts w:eastAsiaTheme="minorEastAsia"/>
+        </w:rPr>
+        <w:br/>
+      </w:r>
+      <w:r>
+        <w:rPr>
+          <w:rFonts w:eastAsiaTheme="minorEastAsia"/>
+        </w:rPr>
+        <w:t>-16t</w:t>
+      </w:r>
+      <w:r>
+        <w:rPr>
+          <w:rFonts w:eastAsiaTheme="minorEastAsia"/>
+          <w:vertAlign w:val="superscript"/>
+        </w:rPr>
+        <w:t>2</w:t>
+      </w:r>
+      <w:r>
+        <w:rPr>
+          <w:rFonts w:eastAsiaTheme="minorEastAsia"/>
+        </w:rPr>
+        <w:t xml:space="preserve"> + 128t + 144</w:t>
+      </w:r>
+      <w:r>
+        <w:rPr>
+          <w:rFonts w:eastAsiaTheme="minorEastAsia"/>
+        </w:rPr>
+        <w:t xml:space="preserve"> = 384</w:t>
+      </w:r>
+      <w:r>
+        <w:rPr>
+          <w:rFonts w:eastAsiaTheme="minorEastAsia"/>
+        </w:rPr>
+        <w:br/>
+        <w:t>-384 = -384</w:t>
+      </w:r>
+      <w:r>
+        <w:rPr>
+          <w:rFonts w:eastAsiaTheme="minorEastAsia"/>
+        </w:rPr>
+        <w:br/>
+      </w:r>
+      <w:r>
+        <w:rPr>
+          <w:rFonts w:eastAsiaTheme="minorEastAsia"/>
+        </w:rPr>
+        <w:t>-16t</w:t>
+      </w:r>
+      <w:r>
+        <w:rPr>
+          <w:rFonts w:eastAsiaTheme="minorEastAsia"/>
+          <w:vertAlign w:val="superscript"/>
+        </w:rPr>
+        <w:t>2</w:t>
+      </w:r>
+      <w:r>
+        <w:rPr>
+          <w:rFonts w:eastAsiaTheme="minorEastAsia"/>
+        </w:rPr>
+        <w:t xml:space="preserve"> + 128t </w:t>
+      </w:r>
+      <w:r>
+        <w:rPr>
+          <w:rFonts w:eastAsiaTheme="minorEastAsia"/>
+        </w:rPr>
+        <w:t>- 240 = 0</w:t>
+      </w:r>
+      <w:r>
+        <w:rPr>
+          <w:rFonts w:eastAsiaTheme="minorEastAsia"/>
+        </w:rPr>
+        <w:br/>
+        <w:t>Divide by -16</w:t>
+      </w:r>
+      <w:r>
+        <w:rPr>
+          <w:rFonts w:eastAsiaTheme="minorEastAsia"/>
+        </w:rPr>
+        <w:br/>
+      </w:r>
+      <w:r>
+        <w:rPr>
+          <w:rFonts w:eastAsiaTheme="minorEastAsia"/>
+        </w:rPr>
+        <w:t>t</w:t>
+      </w:r>
+      <w:r>
+        <w:rPr>
+          <w:rFonts w:eastAsiaTheme="minorEastAsia"/>
+          <w:vertAlign w:val="superscript"/>
+        </w:rPr>
+        <w:t>2</w:t>
+      </w:r>
+      <w:r>
+        <w:rPr>
+          <w:rFonts w:eastAsiaTheme="minorEastAsia"/>
+        </w:rPr>
+        <w:t xml:space="preserve"> </w:t>
+      </w:r>
+      <w:r>
+        <w:rPr>
+          <w:rFonts w:eastAsiaTheme="minorEastAsia"/>
+        </w:rPr>
+        <w:t>– 8t + 15 = 0</w:t>
+      </w:r>
+      <w:r>
+        <w:rPr>
+          <w:rFonts w:eastAsiaTheme="minorEastAsia"/>
+        </w:rPr>
+        <w:br/>
+        <w:t>(t – 3)(t – 5) = 0</w:t>
+      </w:r>
+      <w:r>
+        <w:rPr>
+          <w:rFonts w:eastAsiaTheme="minorEastAsia"/>
+        </w:rPr>
+        <w:br/>
+        <w:t>t = 3, 5</w:t>
+      </w:r>
+    </w:p>
+    <w:p>
+      <w:pPr>
+        <w:pStyle w:val="ListParagraph"/>
+        <w:numPr>
+          <w:ilvl w:val="0"/>
+          <w:numId w:val="70"/>
+        </w:numPr>
+        <w:rPr>
+          <w:rFonts w:eastAsiaTheme="minorEastAsia"/>
+        </w:rPr>
+      </w:pPr>
+      <w:r>
+        <w:rPr>
+          <w:rFonts w:eastAsiaTheme="minorEastAsia"/>
+        </w:rPr>
+        <w:br w:type="column"/>
+      </w:r>
+      <w:r>
+        <w:rPr>
+          <w:rFonts w:eastAsiaTheme="minorEastAsia"/>
+        </w:rPr>
+        <w:t>A 4</w:t>
+      </w:r>
+      <w:r>
+        <w:rPr>
+          <w:rFonts w:eastAsiaTheme="minorEastAsia"/>
+        </w:rPr>
+        <w:t>-</w:t>
+      </w:r>
+      <w:r>
+        <w:rPr>
+          <w:rFonts w:eastAsiaTheme="minorEastAsia"/>
+        </w:rPr>
+        <w:t>inch by 6-inch photo is put into a picture frame with a border of constant width. If the area of the frame, including the picture is 80 square inches, find the equation for determining the width of the border and use that equation to solve for the width.</w:t>
+      </w:r>
+      <w:r>
+        <w:rPr>
+          <w:rFonts w:eastAsiaTheme="minorEastAsia"/>
+        </w:rPr>
+        <w:br/>
+      </w:r>
+      <w:r>
+        <w:rPr>
+          <w:rFonts w:eastAsiaTheme="minorEastAsia"/>
+        </w:rPr>
+        <w:br/>
+        <w:t>(2x + 4) (2x + 6) = 80</w:t>
+      </w:r>
+      <w:r>
+        <w:rPr>
+          <w:rFonts w:eastAsiaTheme="minorEastAsia"/>
+        </w:rPr>
+        <w:br/>
+        <w:t>(2x)(2x) + (2x)(6) + (4)(2x) + (4)(6) =</w:t>
+      </w:r>
+      <w:r>
+        <w:rPr>
+          <w:rFonts w:eastAsiaTheme="minorEastAsia"/>
+        </w:rPr>
+        <w:br/>
+        <w:t>4x</w:t>
+      </w:r>
+      <w:r>
+        <w:rPr>
+          <w:rFonts w:eastAsiaTheme="minorEastAsia"/>
+          <w:vertAlign w:val="superscript"/>
+        </w:rPr>
+        <w:t>2</w:t>
+      </w:r>
+      <w:r>
+        <w:rPr>
+          <w:rFonts w:eastAsiaTheme="minorEastAsia"/>
+        </w:rPr>
+        <w:t xml:space="preserve"> + 12x + 8x + 24 = </w:t>
+      </w:r>
+      <w:r>
+        <w:rPr>
+          <w:rFonts w:eastAsiaTheme="minorEastAsia"/>
+        </w:rPr>
+        <w:t>4x</w:t>
+      </w:r>
+      <w:r>
+        <w:rPr>
+          <w:rFonts w:eastAsiaTheme="minorEastAsia"/>
+          <w:vertAlign w:val="superscript"/>
+        </w:rPr>
+        <w:t>2</w:t>
+      </w:r>
+      <w:r>
+        <w:rPr>
+          <w:rFonts w:eastAsiaTheme="minorEastAsia"/>
+        </w:rPr>
+        <w:t xml:space="preserve"> + </w:t>
+      </w:r>
+      <w:r>
+        <w:rPr>
+          <w:rFonts w:eastAsiaTheme="minorEastAsia"/>
+        </w:rPr>
+        <w:t>20x</w:t>
+      </w:r>
+      <w:r>
+        <w:rPr>
+          <w:rFonts w:eastAsiaTheme="minorEastAsia"/>
+        </w:rPr>
+        <w:t xml:space="preserve"> +</w:t>
+      </w:r>
+      <w:r>
+        <w:rPr>
+          <w:rFonts w:eastAsiaTheme="minorEastAsia"/>
+        </w:rPr>
+        <w:t xml:space="preserve"> 24</w:t>
+      </w:r>
+      <w:r>
+        <w:rPr>
+          <w:rFonts w:eastAsiaTheme="minorEastAsia"/>
+        </w:rPr>
+        <w:br/>
+      </w:r>
+      <w:r>
+        <w:rPr>
+          <w:rFonts w:eastAsiaTheme="minorEastAsia"/>
+        </w:rPr>
+        <w:t>4x</w:t>
+      </w:r>
+      <w:r>
+        <w:rPr>
+          <w:rFonts w:eastAsiaTheme="minorEastAsia"/>
+          <w:vertAlign w:val="superscript"/>
+        </w:rPr>
+        <w:t>2</w:t>
+      </w:r>
+      <w:r>
+        <w:rPr>
+          <w:rFonts w:eastAsiaTheme="minorEastAsia"/>
+        </w:rPr>
+        <w:t xml:space="preserve"> + 20x + 24</w:t>
+      </w:r>
+      <w:r>
+        <w:rPr>
+          <w:rFonts w:eastAsiaTheme="minorEastAsia"/>
+        </w:rPr>
+        <w:t xml:space="preserve"> = </w:t>
+      </w:r>
+      <w:r>
+        <w:rPr>
+          <w:rFonts w:eastAsiaTheme="minorEastAsia"/>
+        </w:rPr>
+        <w:t>8</w:t>
+      </w:r>
+      <w:r>
+        <w:rPr>
+          <w:rFonts w:eastAsiaTheme="minorEastAsia"/>
+        </w:rPr>
+        <w:t>0</w:t>
+      </w:r>
+      <w:r>
+        <w:rPr>
+          <w:rFonts w:eastAsiaTheme="minorEastAsia"/>
+        </w:rPr>
+        <w:br/>
+        <w:t>-80 = -80</w:t>
+      </w:r>
+      <w:r>
+        <w:rPr>
+          <w:rFonts w:eastAsiaTheme="minorEastAsia"/>
+        </w:rPr>
+        <w:br/>
+      </w:r>
+      <w:r>
+        <w:rPr>
+          <w:rFonts w:eastAsiaTheme="minorEastAsia"/>
+        </w:rPr>
+        <w:t>4x</w:t>
+      </w:r>
+      <w:r>
+        <w:rPr>
+          <w:rFonts w:eastAsiaTheme="minorEastAsia"/>
+          <w:vertAlign w:val="superscript"/>
+        </w:rPr>
+        <w:t>2</w:t>
+      </w:r>
+      <w:r>
+        <w:rPr>
+          <w:rFonts w:eastAsiaTheme="minorEastAsia"/>
+        </w:rPr>
+        <w:t xml:space="preserve"> + 20x</w:t>
+      </w:r>
+      <w:r>
+        <w:rPr>
+          <w:rFonts w:eastAsiaTheme="minorEastAsia"/>
+        </w:rPr>
+        <w:t xml:space="preserve"> – 56 = 0</w:t>
+      </w:r>
+      <w:r>
+        <w:rPr>
+          <w:rFonts w:eastAsiaTheme="minorEastAsia"/>
+        </w:rPr>
+        <w:br/>
+        <w:t>Divide by 4</w:t>
+      </w:r>
+      <w:r>
+        <w:rPr>
+          <w:rFonts w:eastAsiaTheme="minorEastAsia"/>
+        </w:rPr>
+        <w:br/>
+        <w:t>x</w:t>
+      </w:r>
+      <w:r>
+        <w:rPr>
+          <w:rFonts w:eastAsiaTheme="minorEastAsia"/>
+          <w:vertAlign w:val="superscript"/>
+        </w:rPr>
+        <w:t>2</w:t>
+      </w:r>
+      <w:r>
+        <w:rPr>
+          <w:rFonts w:eastAsiaTheme="minorEastAsia"/>
+        </w:rPr>
+        <w:t xml:space="preserve"> + 5x </w:t>
+      </w:r>
+      <w:r>
+        <w:rPr>
+          <w:rFonts w:eastAsiaTheme="minorEastAsia"/>
+        </w:rPr>
+        <w:t xml:space="preserve">- 14 </w:t>
+      </w:r>
+      <w:r>
+        <w:rPr>
+          <w:rFonts w:eastAsiaTheme="minorEastAsia"/>
+        </w:rPr>
+        <w:t>= 0</w:t>
+      </w:r>
+      <w:r>
+        <w:rPr>
+          <w:rFonts w:eastAsiaTheme="minorEastAsia"/>
+        </w:rPr>
+        <w:br/>
+      </w:r>
+      <w:r>
+        <w:rPr>
+          <w:rFonts w:eastAsiaTheme="minorEastAsia"/>
+        </w:rPr>
+        <w:t>(x + 7) ( x – 2 ) = 0</w:t>
+      </w:r>
+      <w:r>
+        <w:rPr>
+          <w:rFonts w:eastAsiaTheme="minorEastAsia"/>
+        </w:rPr>
+        <w:br/>
+        <w:t>x = 2 (border must be positive number)</w:t>
+      </w:r>
+      <w:r>
+        <w:rPr>
+          <w:rFonts w:eastAsiaTheme="minorEastAsia"/>
+        </w:rPr>
+        <w:br/>
+      </w:r>
+      <w:r>
+        <w:rPr>
+          <w:rFonts w:eastAsiaTheme="minorEastAsia"/>
+          <w:b/>
+          <w:bCs/>
+        </w:rPr>
+        <w:t>Width = 2x + 4 = 8</w:t>
+      </w:r>
+      <w:r>
+        <w:rPr>
+          <w:rFonts w:eastAsiaTheme="minorEastAsia"/>
+        </w:rPr>
+        <w:br/>
+        <w:t>Length = 2x + 6 = 10</w:t>
+      </w:r>
+    </w:p>
+    <w:p>
+      <w:pPr>
+        <w:pStyle w:val="ListParagraph"/>
+        <w:rPr>
+          <w:rFonts w:eastAsiaTheme="minorEastAsia"/>
+        </w:rPr>
+      </w:pPr>
+    </w:p>
+    <w:p>
+      <w:pPr>
+        <w:pStyle w:val="ListParagraph"/>
+        <w:numPr>
+          <w:ilvl w:val="0"/>
+          <w:numId w:val="70"/>
+        </w:numPr>
+        <w:rPr>
+          <w:rFonts w:eastAsiaTheme="minorEastAsia"/>
+        </w:rPr>
+      </w:pPr>
+      <w:r>
+        <w:rPr>
+          <w:rFonts w:eastAsiaTheme="minorEastAsia"/>
+        </w:rPr>
+        <w:t>When a song costs $0.99, it gets downloaded 200,000 times. Each time the prices is increased by $0.10, the number of downloads decreases by 10,000. How many $0.10 increases need to happen for the total revenue to be $223.500? Create an equation and solve.</w:t>
+      </w:r>
+      <w:r>
+        <w:rPr>
+          <w:rFonts w:eastAsiaTheme="minorEastAsia"/>
+        </w:rPr>
+        <w:br/>
+        <w:t>x = number of times the price increases by $0.10</w:t>
+      </w:r>
+      <w:r>
+        <w:rPr>
+          <w:rFonts w:eastAsiaTheme="minorEastAsia"/>
+        </w:rPr>
+        <w:br/>
+        <w:t>R = (0.99 + 0.10x)(200000 – 10000x) = 223500</w:t>
+      </w:r>
+      <w:r>
+        <w:rPr>
+          <w:rFonts w:eastAsiaTheme="minorEastAsia"/>
+        </w:rPr>
+        <w:br/>
+        <w:t>198000 – 9900x + 20000x – 1000x</w:t>
+      </w:r>
+      <w:r>
+        <w:rPr>
+          <w:rFonts w:eastAsiaTheme="minorEastAsia"/>
+          <w:vertAlign w:val="superscript"/>
+        </w:rPr>
+        <w:t>2</w:t>
+      </w:r>
+      <w:r>
+        <w:rPr>
+          <w:rFonts w:eastAsiaTheme="minorEastAsia"/>
+        </w:rPr>
+        <w:t xml:space="preserve"> = 223500</w:t>
+      </w:r>
+      <w:r>
+        <w:rPr>
+          <w:rFonts w:eastAsiaTheme="minorEastAsia"/>
+        </w:rPr>
+        <w:br/>
+        <w:t>-223500 = -223500</w:t>
+      </w:r>
+      <w:r>
+        <w:rPr>
+          <w:rFonts w:eastAsiaTheme="minorEastAsia"/>
+        </w:rPr>
+        <w:br/>
+        <w:t>-1000x</w:t>
+      </w:r>
+      <w:r>
+        <w:rPr>
+          <w:rFonts w:eastAsiaTheme="minorEastAsia"/>
+          <w:vertAlign w:val="superscript"/>
+        </w:rPr>
+        <w:t>2</w:t>
+      </w:r>
+      <w:r>
+        <w:rPr>
+          <w:rFonts w:eastAsiaTheme="minorEastAsia"/>
+        </w:rPr>
+        <w:t xml:space="preserve"> + 10100x – 25500 = 0</w:t>
+      </w:r>
+      <w:r>
+        <w:rPr>
+          <w:rFonts w:eastAsiaTheme="minorEastAsia"/>
+        </w:rPr>
+        <w:br/>
+        <w:t>Divide by -1000</w:t>
+      </w:r>
+      <w:r>
+        <w:rPr>
+          <w:rFonts w:eastAsiaTheme="minorEastAsia"/>
+        </w:rPr>
+        <w:br/>
+      </w:r>
+      <w:r>
+        <w:rPr>
+          <w:rFonts w:eastAsiaTheme="minorEastAsia"/>
+        </w:rPr>
+        <w:t>x</w:t>
+      </w:r>
+      <w:r>
+        <w:rPr>
+          <w:rFonts w:eastAsiaTheme="minorEastAsia"/>
+          <w:vertAlign w:val="superscript"/>
+        </w:rPr>
+        <w:t>2</w:t>
+      </w:r>
+      <w:r>
+        <w:rPr>
+          <w:rFonts w:eastAsiaTheme="minorEastAsia"/>
+        </w:rPr>
+        <w:t xml:space="preserve"> – 10.1 x + 25.5 = 0</w:t>
+      </w:r>
+      <w:r>
+        <w:rPr>
+          <w:rFonts w:eastAsiaTheme="minorEastAsia"/>
+        </w:rPr>
+        <w:br/>
+        <w:t>a = 1, b = -10.1, c = 25.5</w:t>
+      </w:r>
+      <w:r>
+        <w:rPr>
+          <w:rFonts w:eastAsiaTheme="minorEastAsia"/>
+        </w:rPr>
+        <w:br/>
+      </w:r>
+      <m:oMathPara>
+        <m:oMath>
+          <m:r>
+            <w:rPr>
+              <w:rFonts w:ascii="Cambria Math" w:hAnsi="Cambria Math"/>
+            </w:rPr>
+            <m:t>x=</m:t>
+          </m:r>
+          <m:f>
+            <m:fPr>
+              <m:ctrlPr>
+                <w:rPr>
+                  <w:rFonts w:ascii="Cambria Math" w:hAnsi="Cambria Math"/>
+                  <w:i/>
+                </w:rPr>
+              </m:ctrlPr>
+            </m:fPr>
+            <m:num>
+              <m:r>
+                <w:rPr>
+                  <w:rFonts w:ascii="Cambria Math" w:hAnsi="Cambria Math"/>
+                </w:rPr>
+                <m:t>-b±</m:t>
+              </m:r>
+              <m:rad>
+                <m:radPr>
+                  <m:degHide m:val="1"/>
+                  <m:ctrlPr>
+                    <w:rPr>
+                      <w:rFonts w:ascii="Cambria Math" w:hAnsi="Cambria Math"/>
+                      <w:i/>
+                    </w:rPr>
+                  </m:ctrlPr>
+                </m:radPr>
+                <m:deg/>
+                <m:e>
+                  <m:d>
+                    <m:dPr>
+                      <m:ctrlPr>
+                        <w:rPr>
+                          <w:rFonts w:ascii="Cambria Math" w:hAnsi="Cambria Math"/>
+                          <w:i/>
+                        </w:rPr>
+                      </m:ctrlPr>
+                    </m:dPr>
+                    <m:e>
+                      <m:sSup>
+                        <m:sSupPr>
+                          <m:ctrlPr>
+                            <w:rPr>
+                              <w:rFonts w:ascii="Cambria Math" w:hAnsi="Cambria Math"/>
+                              <w:i/>
+                            </w:rPr>
+                          </m:ctrlPr>
+                        </m:sSupPr>
+                        <m:e>
+                          <m:r>
+                            <w:rPr>
+                              <w:rFonts w:ascii="Cambria Math" w:hAnsi="Cambria Math"/>
+                            </w:rPr>
+                            <m:t>b</m:t>
+                          </m:r>
+                        </m:e>
+                        <m:sup>
+                          <m:r>
+                            <w:rPr>
+                              <w:rFonts w:ascii="Cambria Math" w:hAnsi="Cambria Math"/>
+                            </w:rPr>
+                            <m:t>2</m:t>
+                          </m:r>
+                        </m:sup>
+                      </m:sSup>
+                      <m:r>
+                        <w:rPr>
+                          <w:rFonts w:ascii="Cambria Math" w:hAnsi="Cambria Math"/>
+                        </w:rPr>
+                        <m:t>-4ac</m:t>
+                      </m:r>
+                    </m:e>
+                  </m:d>
+                </m:e>
+              </m:rad>
+            </m:num>
+            <m:den>
+              <m:r>
+                <w:rPr>
+                  <w:rFonts w:ascii="Cambria Math" w:hAnsi="Cambria Math"/>
+                </w:rPr>
+                <m:t>2a</m:t>
+              </m:r>
+            </m:den>
+          </m:f>
+          <m:r>
+            <w:rPr>
+              <w:rFonts w:eastAsiaTheme="minorEastAsia"/>
+            </w:rPr>
+            <w:br/>
+          </m:r>
+        </m:oMath>
+        <m:oMath>
+          <m:r>
+            <w:rPr>
+              <w:rFonts w:ascii="Cambria Math" w:eastAsiaTheme="minorEastAsia" w:hAnsi="Cambria Math"/>
+            </w:rPr>
+            <m:t>x=</m:t>
+          </m:r>
+          <m:r>
+            <w:rPr>
+              <w:rFonts w:ascii="Cambria Math" w:eastAsiaTheme="minorEastAsia" w:hAnsi="Cambria Math"/>
+            </w:rPr>
+            <m:t xml:space="preserve"> </m:t>
+          </m:r>
+          <m:f>
+            <m:fPr>
+              <m:ctrlPr>
+                <w:rPr>
+                  <w:rFonts w:ascii="Cambria Math" w:eastAsiaTheme="minorEastAsia" w:hAnsi="Cambria Math"/>
+                  <w:i/>
+                </w:rPr>
+              </m:ctrlPr>
+            </m:fPr>
+            <m:num>
+              <m:r>
+                <w:rPr>
+                  <w:rFonts w:ascii="Cambria Math" w:eastAsiaTheme="minorEastAsia" w:hAnsi="Cambria Math"/>
+                </w:rPr>
+                <m:t>-</m:t>
+              </m:r>
+              <m:d>
+                <m:dPr>
+                  <m:ctrlPr>
+                    <w:rPr>
+                      <w:rFonts w:ascii="Cambria Math" w:eastAsiaTheme="minorEastAsia" w:hAnsi="Cambria Math"/>
+                      <w:i/>
+                    </w:rPr>
+                  </m:ctrlPr>
+                </m:dPr>
+                <m:e>
+                  <m:r>
+                    <w:rPr>
+                      <w:rFonts w:ascii="Cambria Math" w:eastAsiaTheme="minorEastAsia" w:hAnsi="Cambria Math"/>
+                    </w:rPr>
+                    <m:t>-10.1</m:t>
+                  </m:r>
+                </m:e>
+              </m:d>
+              <m:r>
+                <w:rPr>
+                  <w:rFonts w:ascii="Cambria Math" w:eastAsiaTheme="minorEastAsia" w:hAnsi="Cambria Math"/>
+                </w:rPr>
+                <m:t>±</m:t>
+              </m:r>
+              <m:rad>
+                <m:radPr>
+                  <m:degHide m:val="1"/>
+                  <m:ctrlPr>
+                    <w:rPr>
+                      <w:rFonts w:ascii="Cambria Math" w:eastAsiaTheme="minorEastAsia" w:hAnsi="Cambria Math"/>
+                      <w:i/>
+                    </w:rPr>
+                  </m:ctrlPr>
+                </m:radPr>
+                <m:deg/>
+                <m:e>
+                  <m:sSup>
+                    <m:sSupPr>
+                      <m:ctrlPr>
+                        <w:rPr>
+                          <w:rFonts w:ascii="Cambria Math" w:eastAsiaTheme="minorEastAsia" w:hAnsi="Cambria Math"/>
+                          <w:i/>
+                        </w:rPr>
+                      </m:ctrlPr>
+                    </m:sSupPr>
+                    <m:e>
+                      <m:r>
+                        <w:rPr>
+                          <w:rFonts w:ascii="Cambria Math" w:eastAsiaTheme="minorEastAsia" w:hAnsi="Cambria Math"/>
+                        </w:rPr>
+                        <m:t>-10.1</m:t>
+                      </m:r>
+                    </m:e>
+                    <m:sup>
+                      <m:r>
+                        <w:rPr>
+                          <w:rFonts w:ascii="Cambria Math" w:eastAsiaTheme="minorEastAsia" w:hAnsi="Cambria Math"/>
+                        </w:rPr>
+                        <m:t>2</m:t>
+                      </m:r>
+                    </m:sup>
+                  </m:sSup>
+                  <m:r>
+                    <w:rPr>
+                      <w:rFonts w:ascii="Cambria Math" w:eastAsiaTheme="minorEastAsia" w:hAnsi="Cambria Math"/>
+                    </w:rPr>
+                    <m:t>-4</m:t>
+                  </m:r>
+                  <m:d>
+                    <m:dPr>
+                      <m:ctrlPr>
+                        <w:rPr>
+                          <w:rFonts w:ascii="Cambria Math" w:eastAsiaTheme="minorEastAsia" w:hAnsi="Cambria Math"/>
+                          <w:i/>
+                        </w:rPr>
+                      </m:ctrlPr>
+                    </m:dPr>
+                    <m:e>
+                      <m:r>
+                        <w:rPr>
+                          <w:rFonts w:ascii="Cambria Math" w:eastAsiaTheme="minorEastAsia" w:hAnsi="Cambria Math"/>
+                        </w:rPr>
+                        <m:t>1</m:t>
+                      </m:r>
+                    </m:e>
+                  </m:d>
+                  <m:d>
+                    <m:dPr>
+                      <m:ctrlPr>
+                        <w:rPr>
+                          <w:rFonts w:ascii="Cambria Math" w:eastAsiaTheme="minorEastAsia" w:hAnsi="Cambria Math"/>
+                          <w:i/>
+                        </w:rPr>
+                      </m:ctrlPr>
+                    </m:dPr>
+                    <m:e>
+                      <m:r>
+                        <w:rPr>
+                          <w:rFonts w:ascii="Cambria Math" w:eastAsiaTheme="minorEastAsia" w:hAnsi="Cambria Math"/>
+                        </w:rPr>
+                        <m:t>25.5</m:t>
+                      </m:r>
+                    </m:e>
+                  </m:d>
+                </m:e>
+              </m:rad>
+            </m:num>
+            <m:den>
+              <m:r>
+                <w:rPr>
+                  <w:rFonts w:ascii="Cambria Math" w:eastAsiaTheme="minorEastAsia" w:hAnsi="Cambria Math"/>
+                </w:rPr>
+                <m:t>2</m:t>
+              </m:r>
+              <m:d>
+                <m:dPr>
+                  <m:ctrlPr>
+                    <w:rPr>
+                      <w:rFonts w:ascii="Cambria Math" w:eastAsiaTheme="minorEastAsia" w:hAnsi="Cambria Math"/>
+                      <w:i/>
+                    </w:rPr>
+                  </m:ctrlPr>
+                </m:dPr>
+                <m:e>
+                  <m:r>
+                    <w:rPr>
+                      <w:rFonts w:ascii="Cambria Math" w:eastAsiaTheme="minorEastAsia" w:hAnsi="Cambria Math"/>
+                    </w:rPr>
+                    <m:t>1</m:t>
+                  </m:r>
+                </m:e>
+              </m:d>
+            </m:den>
+          </m:f>
+          <m:r>
+            <w:rPr>
+              <w:rFonts w:ascii="Cambria Math" w:eastAsiaTheme="minorEastAsia" w:hAnsi="Cambria Math"/>
+            </w:rPr>
+            <m:t xml:space="preserve"> </m:t>
+          </m:r>
+          <m:r>
+            <w:rPr>
+              <w:rFonts w:eastAsiaTheme="minorEastAsia"/>
+            </w:rPr>
+            <w:br/>
+          </m:r>
+        </m:oMath>
+        <m:oMath>
+          <m:r>
+            <w:rPr>
+              <w:rFonts w:ascii="Cambria Math" w:eastAsiaTheme="minorEastAsia" w:hAnsi="Cambria Math"/>
+            </w:rPr>
+            <m:t xml:space="preserve">x= </m:t>
+          </m:r>
+          <m:f>
+            <m:fPr>
+              <m:ctrlPr>
+                <w:rPr>
+                  <w:rFonts w:ascii="Cambria Math" w:eastAsiaTheme="minorEastAsia" w:hAnsi="Cambria Math"/>
+                  <w:i/>
+                </w:rPr>
+              </m:ctrlPr>
+            </m:fPr>
+            <m:num>
+              <m:r>
+                <w:rPr>
+                  <w:rFonts w:ascii="Cambria Math" w:eastAsiaTheme="minorEastAsia" w:hAnsi="Cambria Math"/>
+                </w:rPr>
+                <m:t>10.1±</m:t>
+              </m:r>
+              <m:rad>
+                <m:radPr>
+                  <m:degHide m:val="1"/>
+                  <m:ctrlPr>
+                    <w:rPr>
+                      <w:rFonts w:ascii="Cambria Math" w:eastAsiaTheme="minorEastAsia" w:hAnsi="Cambria Math"/>
+                      <w:i/>
+                    </w:rPr>
+                  </m:ctrlPr>
+                </m:radPr>
+                <m:deg/>
+                <m:e>
+                  <m:r>
+                    <w:rPr>
+                      <w:rFonts w:ascii="Cambria Math" w:eastAsiaTheme="minorEastAsia" w:hAnsi="Cambria Math"/>
+                    </w:rPr>
+                    <m:t>102.01-</m:t>
+                  </m:r>
+                  <m:r>
+                    <w:rPr>
+                      <w:rFonts w:ascii="Cambria Math" w:eastAsiaTheme="minorEastAsia" w:hAnsi="Cambria Math"/>
+                    </w:rPr>
+                    <m:t>102</m:t>
+                  </m:r>
+                  <m:r>
+                    <w:rPr>
+                      <w:rFonts w:ascii="Cambria Math" w:eastAsiaTheme="minorEastAsia" w:hAnsi="Cambria Math"/>
+                    </w:rPr>
+                    <m:t xml:space="preserve"> </m:t>
+                  </m:r>
+                </m:e>
+              </m:rad>
+            </m:num>
+            <m:den>
+              <m:r>
+                <w:rPr>
+                  <w:rFonts w:ascii="Cambria Math" w:eastAsiaTheme="minorEastAsia" w:hAnsi="Cambria Math"/>
+                </w:rPr>
+                <m:t>2</m:t>
+              </m:r>
+            </m:den>
+          </m:f>
+          <m:r>
+            <w:rPr>
+              <w:rFonts w:ascii="Cambria Math" w:eastAsiaTheme="minorEastAsia" w:hAnsi="Cambria Math"/>
+            </w:rPr>
+            <m:t xml:space="preserve">= </m:t>
+          </m:r>
+          <m:f>
+            <m:fPr>
+              <m:ctrlPr>
+                <w:rPr>
+                  <w:rFonts w:ascii="Cambria Math" w:eastAsiaTheme="minorEastAsia" w:hAnsi="Cambria Math"/>
+                  <w:i/>
+                </w:rPr>
+              </m:ctrlPr>
+            </m:fPr>
+            <m:num>
+              <m:r>
+                <w:rPr>
+                  <w:rFonts w:ascii="Cambria Math" w:eastAsiaTheme="minorEastAsia" w:hAnsi="Cambria Math"/>
+                </w:rPr>
+                <m:t>10.1±</m:t>
+              </m:r>
+              <m:rad>
+                <m:radPr>
+                  <m:degHide m:val="1"/>
+                  <m:ctrlPr>
+                    <w:rPr>
+                      <w:rFonts w:ascii="Cambria Math" w:eastAsiaTheme="minorEastAsia" w:hAnsi="Cambria Math"/>
+                      <w:i/>
+                    </w:rPr>
+                  </m:ctrlPr>
+                </m:radPr>
+                <m:deg/>
+                <m:e>
+                  <m:r>
+                    <w:rPr>
+                      <w:rFonts w:ascii="Cambria Math" w:eastAsiaTheme="minorEastAsia" w:hAnsi="Cambria Math"/>
+                    </w:rPr>
+                    <m:t>0.01</m:t>
+                  </m:r>
+                </m:e>
+              </m:rad>
+            </m:num>
+            <m:den>
+              <m:r>
+                <w:rPr>
+                  <w:rFonts w:ascii="Cambria Math" w:eastAsiaTheme="minorEastAsia" w:hAnsi="Cambria Math"/>
+                </w:rPr>
+                <m:t>2</m:t>
+              </m:r>
+            </m:den>
+          </m:f>
+          <m:r>
+            <w:rPr>
+              <w:rFonts w:ascii="Cambria Math" w:eastAsiaTheme="minorEastAsia" w:hAnsi="Cambria Math"/>
+            </w:rPr>
+            <w:br/>
+          </m:r>
+        </m:oMath>
+        <m:oMath>
+          <m:r>
+            <w:rPr>
+              <w:rFonts w:ascii="Cambria Math" w:eastAsiaTheme="minorEastAsia" w:hAnsi="Cambria Math"/>
+            </w:rPr>
+            <m:t>x=5.05±0.05=5, 5.1</m:t>
+          </m:r>
+          <m:r>
+            <w:rPr>
+              <w:rFonts w:eastAsiaTheme="minorEastAsia"/>
+            </w:rPr>
+            <w:br/>
+          </m:r>
+        </m:oMath>
+        <m:oMath>
+          <m:r>
+            <w:rPr>
+              <w:rFonts w:ascii="Cambria Math" w:eastAsiaTheme="minorEastAsia" w:hAnsi="Cambria Math"/>
+            </w:rPr>
+            <m:t>x=5</m:t>
+          </m:r>
+        </m:oMath>
+      </m:oMathPara>
+    </w:p>
+    <w:p>
+      <w:pPr>
+        <w:pStyle w:val="ListParagraph"/>
+        <w:rPr>
+          <w:rFonts w:eastAsiaTheme="minorEastAsia"/>
+        </w:rPr>
+      </w:pPr>
+    </w:p>
+    <w:p>
+      <w:pPr>
+        <w:pStyle w:val="ListParagraph"/>
+        <w:numPr>
+          <w:ilvl w:val="0"/>
+          <w:numId w:val="70"/>
+        </w:numPr>
+        <w:rPr>
+          <w:rFonts w:eastAsiaTheme="minorEastAsia"/>
+        </w:rPr>
+      </w:pPr>
+      <w:r>
+        <w:rPr>
+          <w:rFonts w:eastAsiaTheme="minorEastAsia"/>
+        </w:rPr>
+        <w:br w:type="column"/>
+      </w:r>
+      <w:r>
+        <w:rPr>
+          <w:rFonts w:eastAsiaTheme="minorEastAsia"/>
+        </w:rPr>
+        <w:lastRenderedPageBreak/>
+        <w:t>A man is 35 years older than his son. The product of their ages is 884. Write an equation that can be used to solve for the mans age.</w:t>
+      </w:r>
+      <w:r>
+        <w:rPr>
+          <w:rFonts w:eastAsiaTheme="minorEastAsia"/>
+        </w:rPr>
+        <w:br/>
+      </w:r>
+      <w:r>
+        <w:rPr>
+          <w:rFonts w:eastAsiaTheme="minorEastAsia"/>
+        </w:rPr>
+        <w:br/>
+        <w:t>x = man’s age</w:t>
+      </w:r>
+      <w:r>
+        <w:rPr>
+          <w:rFonts w:eastAsiaTheme="minorEastAsia"/>
+        </w:rPr>
+        <w:br/>
+        <w:t>x (x – 35) = 884</w:t>
+      </w:r>
+      <w:r>
+        <w:rPr>
+          <w:rFonts w:eastAsiaTheme="minorEastAsia"/>
+        </w:rPr>
+        <w:br/>
+        <w:t>x</w:t>
+      </w:r>
+      <w:r>
+        <w:rPr>
+          <w:rFonts w:eastAsiaTheme="minorEastAsia"/>
+          <w:vertAlign w:val="superscript"/>
+        </w:rPr>
+        <w:t>2</w:t>
+      </w:r>
+      <w:r>
+        <w:rPr>
+          <w:rFonts w:eastAsiaTheme="minorEastAsia"/>
+        </w:rPr>
+        <w:t xml:space="preserve"> – 35x = 884</w:t>
+      </w:r>
+      <w:r>
+        <w:rPr>
+          <w:rFonts w:eastAsiaTheme="minorEastAsia"/>
+        </w:rPr>
+        <w:br/>
+        <w:t>-884 = -884</w:t>
+      </w:r>
+      <w:r>
+        <w:rPr>
+          <w:rFonts w:eastAsiaTheme="minorEastAsia"/>
+        </w:rPr>
+        <w:br/>
+      </w:r>
+      <w:r>
+        <w:rPr>
+          <w:rFonts w:eastAsiaTheme="minorEastAsia"/>
+        </w:rPr>
+        <w:t>x</w:t>
+      </w:r>
+      <w:r>
+        <w:rPr>
+          <w:rFonts w:eastAsiaTheme="minorEastAsia"/>
+          <w:vertAlign w:val="superscript"/>
+        </w:rPr>
+        <w:t>2</w:t>
+      </w:r>
+      <w:r>
+        <w:rPr>
+          <w:rFonts w:eastAsiaTheme="minorEastAsia"/>
+        </w:rPr>
+        <w:t xml:space="preserve"> – 35x</w:t>
+      </w:r>
+      <w:r>
+        <w:rPr>
+          <w:rFonts w:eastAsiaTheme="minorEastAsia"/>
+        </w:rPr>
+        <w:t xml:space="preserve"> - 884 = 0</w:t>
+      </w:r>
+      <w:r>
+        <w:rPr>
+          <w:rFonts w:eastAsiaTheme="minorEastAsia"/>
+        </w:rPr>
+        <w:br/>
+        <w:t>a = 1, b = -35, c = -884</w:t>
+      </w:r>
+      <w:r>
+        <w:rPr>
+          <w:rFonts w:eastAsiaTheme="minorEastAsia"/>
+        </w:rPr>
+        <w:br/>
+      </w:r>
+      <m:oMathPara>
+        <m:oMath>
+          <m:r>
+            <w:rPr>
+              <w:rFonts w:ascii="Cambria Math" w:hAnsi="Cambria Math"/>
+            </w:rPr>
+            <m:t>x=</m:t>
+          </m:r>
+          <m:f>
+            <m:fPr>
+              <m:ctrlPr>
+                <w:rPr>
+                  <w:rFonts w:ascii="Cambria Math" w:hAnsi="Cambria Math"/>
+                  <w:i/>
+                </w:rPr>
+              </m:ctrlPr>
+            </m:fPr>
+            <m:num>
+              <m:r>
+                <w:rPr>
+                  <w:rFonts w:ascii="Cambria Math" w:hAnsi="Cambria Math"/>
+                </w:rPr>
+                <m:t>-b±</m:t>
+              </m:r>
+              <m:rad>
+                <m:radPr>
+                  <m:degHide m:val="1"/>
+                  <m:ctrlPr>
+                    <w:rPr>
+                      <w:rFonts w:ascii="Cambria Math" w:hAnsi="Cambria Math"/>
+                      <w:i/>
+                    </w:rPr>
+                  </m:ctrlPr>
+                </m:radPr>
+                <m:deg/>
+                <m:e>
+                  <m:d>
+                    <m:dPr>
+                      <m:ctrlPr>
+                        <w:rPr>
+                          <w:rFonts w:ascii="Cambria Math" w:hAnsi="Cambria Math"/>
+                          <w:i/>
+                        </w:rPr>
+                      </m:ctrlPr>
+                    </m:dPr>
+                    <m:e>
+                      <m:sSup>
+                        <m:sSupPr>
+                          <m:ctrlPr>
+                            <w:rPr>
+                              <w:rFonts w:ascii="Cambria Math" w:hAnsi="Cambria Math"/>
+                              <w:i/>
+                            </w:rPr>
+                          </m:ctrlPr>
+                        </m:sSupPr>
+                        <m:e>
+                          <m:r>
+                            <w:rPr>
+                              <w:rFonts w:ascii="Cambria Math" w:hAnsi="Cambria Math"/>
+                            </w:rPr>
+                            <m:t>b</m:t>
+                          </m:r>
+                        </m:e>
+                        <m:sup>
+                          <m:r>
+                            <w:rPr>
+                              <w:rFonts w:ascii="Cambria Math" w:hAnsi="Cambria Math"/>
+                            </w:rPr>
+                            <m:t>2</m:t>
+                          </m:r>
+                        </m:sup>
+                      </m:sSup>
+                      <m:r>
+                        <w:rPr>
+                          <w:rFonts w:ascii="Cambria Math" w:hAnsi="Cambria Math"/>
+                        </w:rPr>
+                        <m:t>-4ac</m:t>
+                      </m:r>
+                    </m:e>
+                  </m:d>
+                </m:e>
+              </m:rad>
+            </m:num>
+            <m:den>
+              <m:r>
+                <w:rPr>
+                  <w:rFonts w:ascii="Cambria Math" w:hAnsi="Cambria Math"/>
+                </w:rPr>
+                <m:t>2a</m:t>
+              </m:r>
+            </m:den>
+          </m:f>
+          <m:r>
+            <w:rPr>
+              <w:rFonts w:eastAsiaTheme="minorEastAsia"/>
+            </w:rPr>
+            <w:br/>
+          </m:r>
+        </m:oMath>
+        <m:oMath>
+          <m:r>
+            <w:rPr>
+              <w:rFonts w:ascii="Cambria Math" w:eastAsiaTheme="minorEastAsia" w:hAnsi="Cambria Math"/>
+            </w:rPr>
+            <m:t xml:space="preserve">x= </m:t>
+          </m:r>
+          <m:f>
+            <m:fPr>
+              <m:ctrlPr>
+                <w:rPr>
+                  <w:rFonts w:ascii="Cambria Math" w:eastAsiaTheme="minorEastAsia" w:hAnsi="Cambria Math"/>
+                  <w:i/>
+                </w:rPr>
+              </m:ctrlPr>
+            </m:fPr>
+            <m:num>
+              <m:r>
+                <w:rPr>
+                  <w:rFonts w:ascii="Cambria Math" w:eastAsiaTheme="minorEastAsia" w:hAnsi="Cambria Math"/>
+                </w:rPr>
+                <m:t>-</m:t>
+              </m:r>
+              <m:d>
+                <m:dPr>
+                  <m:ctrlPr>
+                    <w:rPr>
+                      <w:rFonts w:ascii="Cambria Math" w:eastAsiaTheme="minorEastAsia" w:hAnsi="Cambria Math"/>
+                      <w:i/>
+                    </w:rPr>
+                  </m:ctrlPr>
+                </m:dPr>
+                <m:e>
+                  <m:r>
+                    <w:rPr>
+                      <w:rFonts w:ascii="Cambria Math" w:eastAsiaTheme="minorEastAsia" w:hAnsi="Cambria Math"/>
+                    </w:rPr>
+                    <m:t>-35</m:t>
+                  </m:r>
+                </m:e>
+              </m:d>
+              <m:r>
+                <w:rPr>
+                  <w:rFonts w:ascii="Cambria Math" w:eastAsiaTheme="minorEastAsia" w:hAnsi="Cambria Math"/>
+                </w:rPr>
+                <m:t>±</m:t>
+              </m:r>
+              <m:rad>
+                <m:radPr>
+                  <m:degHide m:val="1"/>
+                  <m:ctrlPr>
+                    <w:rPr>
+                      <w:rFonts w:ascii="Cambria Math" w:eastAsiaTheme="minorEastAsia" w:hAnsi="Cambria Math"/>
+                      <w:i/>
+                    </w:rPr>
+                  </m:ctrlPr>
+                </m:radPr>
+                <m:deg/>
+                <m:e>
+                  <m:sSup>
+                    <m:sSupPr>
+                      <m:ctrlPr>
+                        <w:rPr>
+                          <w:rFonts w:ascii="Cambria Math" w:eastAsiaTheme="minorEastAsia" w:hAnsi="Cambria Math"/>
+                          <w:i/>
+                        </w:rPr>
+                      </m:ctrlPr>
+                    </m:sSupPr>
+                    <m:e>
+                      <m:r>
+                        <w:rPr>
+                          <w:rFonts w:ascii="Cambria Math" w:eastAsiaTheme="minorEastAsia" w:hAnsi="Cambria Math"/>
+                        </w:rPr>
+                        <m:t>-35</m:t>
+                      </m:r>
+                    </m:e>
+                    <m:sup>
+                      <m:r>
+                        <w:rPr>
+                          <w:rFonts w:ascii="Cambria Math" w:eastAsiaTheme="minorEastAsia" w:hAnsi="Cambria Math"/>
+                        </w:rPr>
+                        <m:t>2</m:t>
+                      </m:r>
+                    </m:sup>
+                  </m:sSup>
+                  <m:r>
+                    <w:rPr>
+                      <w:rFonts w:ascii="Cambria Math" w:eastAsiaTheme="minorEastAsia" w:hAnsi="Cambria Math"/>
+                    </w:rPr>
+                    <m:t>-</m:t>
+                  </m:r>
+                  <m:d>
+                    <m:dPr>
+                      <m:ctrlPr>
+                        <w:rPr>
+                          <w:rFonts w:ascii="Cambria Math" w:eastAsiaTheme="minorEastAsia" w:hAnsi="Cambria Math"/>
+                          <w:i/>
+                        </w:rPr>
+                      </m:ctrlPr>
+                    </m:dPr>
+                    <m:e>
+                      <m:r>
+                        <w:rPr>
+                          <w:rFonts w:ascii="Cambria Math" w:eastAsiaTheme="minorEastAsia" w:hAnsi="Cambria Math"/>
+                        </w:rPr>
+                        <m:t>4</m:t>
+                      </m:r>
+                    </m:e>
+                  </m:d>
+                  <m:d>
+                    <m:dPr>
+                      <m:ctrlPr>
+                        <w:rPr>
+                          <w:rFonts w:ascii="Cambria Math" w:eastAsiaTheme="minorEastAsia" w:hAnsi="Cambria Math"/>
+                          <w:i/>
+                        </w:rPr>
+                      </m:ctrlPr>
+                    </m:dPr>
+                    <m:e>
+                      <m:r>
+                        <w:rPr>
+                          <w:rFonts w:ascii="Cambria Math" w:eastAsiaTheme="minorEastAsia" w:hAnsi="Cambria Math"/>
+                        </w:rPr>
+                        <m:t>1</m:t>
+                      </m:r>
+                    </m:e>
+                  </m:d>
+                  <m:d>
+                    <m:dPr>
+                      <m:ctrlPr>
+                        <w:rPr>
+                          <w:rFonts w:ascii="Cambria Math" w:eastAsiaTheme="minorEastAsia" w:hAnsi="Cambria Math"/>
+                          <w:i/>
+                        </w:rPr>
+                      </m:ctrlPr>
+                    </m:dPr>
+                    <m:e>
+                      <m:r>
+                        <w:rPr>
+                          <w:rFonts w:ascii="Cambria Math" w:eastAsiaTheme="minorEastAsia" w:hAnsi="Cambria Math"/>
+                        </w:rPr>
+                        <m:t>-884</m:t>
+                      </m:r>
+                    </m:e>
+                  </m:d>
+                </m:e>
+              </m:rad>
+            </m:num>
+            <m:den>
+              <m:r>
+                <w:rPr>
+                  <w:rFonts w:ascii="Cambria Math" w:eastAsiaTheme="minorEastAsia" w:hAnsi="Cambria Math"/>
+                </w:rPr>
+                <m:t>2</m:t>
+              </m:r>
+            </m:den>
+          </m:f>
+          <m:r>
+            <w:rPr>
+              <w:rFonts w:eastAsiaTheme="minorEastAsia"/>
+            </w:rPr>
+            <w:br/>
+          </m:r>
+        </m:oMath>
+        <m:oMath>
+          <m:r>
+            <w:rPr>
+              <w:rFonts w:ascii="Cambria Math" w:eastAsiaTheme="minorEastAsia" w:hAnsi="Cambria Math"/>
+            </w:rPr>
+            <m:t xml:space="preserve">x= </m:t>
+          </m:r>
+          <m:f>
+            <m:fPr>
+              <m:ctrlPr>
+                <w:rPr>
+                  <w:rFonts w:ascii="Cambria Math" w:eastAsiaTheme="minorEastAsia" w:hAnsi="Cambria Math"/>
+                  <w:i/>
+                </w:rPr>
+              </m:ctrlPr>
+            </m:fPr>
+            <m:num>
+              <m:r>
+                <w:rPr>
+                  <w:rFonts w:ascii="Cambria Math" w:eastAsiaTheme="minorEastAsia" w:hAnsi="Cambria Math"/>
+                </w:rPr>
+                <m:t>35±</m:t>
+              </m:r>
+              <m:rad>
+                <m:radPr>
+                  <m:degHide m:val="1"/>
+                  <m:ctrlPr>
+                    <w:rPr>
+                      <w:rFonts w:ascii="Cambria Math" w:eastAsiaTheme="minorEastAsia" w:hAnsi="Cambria Math"/>
+                      <w:i/>
+                    </w:rPr>
+                  </m:ctrlPr>
+                </m:radPr>
+                <m:deg/>
+                <m:e>
+                  <m:r>
+                    <w:rPr>
+                      <w:rFonts w:ascii="Cambria Math" w:eastAsiaTheme="minorEastAsia" w:hAnsi="Cambria Math"/>
+                    </w:rPr>
+                    <m:t>1225+3536</m:t>
+                  </m:r>
+                </m:e>
+              </m:rad>
+            </m:num>
+            <m:den>
+              <m:r>
+                <w:rPr>
+                  <w:rFonts w:ascii="Cambria Math" w:eastAsiaTheme="minorEastAsia" w:hAnsi="Cambria Math"/>
+                </w:rPr>
+                <m:t>2</m:t>
+              </m:r>
+            </m:den>
+          </m:f>
+          <m:r>
+            <w:rPr>
+              <w:rFonts w:ascii="Cambria Math" w:eastAsiaTheme="minorEastAsia" w:hAnsi="Cambria Math"/>
+            </w:rPr>
+            <m:t xml:space="preserve">= </m:t>
+          </m:r>
+          <m:f>
+            <m:fPr>
+              <m:ctrlPr>
+                <w:rPr>
+                  <w:rFonts w:ascii="Cambria Math" w:eastAsiaTheme="minorEastAsia" w:hAnsi="Cambria Math"/>
+                  <w:i/>
+                </w:rPr>
+              </m:ctrlPr>
+            </m:fPr>
+            <m:num>
+              <m:r>
+                <w:rPr>
+                  <w:rFonts w:ascii="Cambria Math" w:eastAsiaTheme="minorEastAsia" w:hAnsi="Cambria Math"/>
+                </w:rPr>
+                <m:t>35±</m:t>
+              </m:r>
+              <m:rad>
+                <m:radPr>
+                  <m:degHide m:val="1"/>
+                  <m:ctrlPr>
+                    <w:rPr>
+                      <w:rFonts w:ascii="Cambria Math" w:eastAsiaTheme="minorEastAsia" w:hAnsi="Cambria Math"/>
+                      <w:i/>
+                    </w:rPr>
+                  </m:ctrlPr>
+                </m:radPr>
+                <m:deg/>
+                <m:e>
+                  <m:r>
+                    <w:rPr>
+                      <w:rFonts w:ascii="Cambria Math" w:eastAsiaTheme="minorEastAsia" w:hAnsi="Cambria Math"/>
+                    </w:rPr>
+                    <m:t>4761</m:t>
+                  </m:r>
+                </m:e>
+              </m:rad>
+            </m:num>
+            <m:den>
+              <m:r>
+                <w:rPr>
+                  <w:rFonts w:ascii="Cambria Math" w:eastAsiaTheme="minorEastAsia" w:hAnsi="Cambria Math"/>
+                </w:rPr>
+                <m:t>2</m:t>
+              </m:r>
+            </m:den>
+          </m:f>
+          <m:r>
+            <w:rPr>
+              <w:rFonts w:eastAsiaTheme="minorEastAsia"/>
+            </w:rPr>
+            <w:br/>
+          </m:r>
+        </m:oMath>
+        <m:oMath>
+          <m:r>
+            <w:rPr>
+              <w:rFonts w:ascii="Cambria Math" w:eastAsiaTheme="minorEastAsia" w:hAnsi="Cambria Math"/>
+            </w:rPr>
+            <m:t xml:space="preserve">x= </m:t>
+          </m:r>
+          <m:f>
+            <m:fPr>
+              <m:ctrlPr>
+                <w:rPr>
+                  <w:rFonts w:ascii="Cambria Math" w:eastAsiaTheme="minorEastAsia" w:hAnsi="Cambria Math"/>
+                  <w:i/>
+                </w:rPr>
+              </m:ctrlPr>
+            </m:fPr>
+            <m:num>
+              <m:r>
+                <w:rPr>
+                  <w:rFonts w:ascii="Cambria Math" w:eastAsiaTheme="minorEastAsia" w:hAnsi="Cambria Math"/>
+                </w:rPr>
+                <m:t>35±</m:t>
+              </m:r>
+              <m:r>
+                <w:rPr>
+                  <w:rFonts w:ascii="Cambria Math" w:eastAsiaTheme="minorEastAsia" w:hAnsi="Cambria Math"/>
+                </w:rPr>
+                <m:t>69</m:t>
+              </m:r>
+            </m:num>
+            <m:den>
+              <m:r>
+                <w:rPr>
+                  <w:rFonts w:ascii="Cambria Math" w:eastAsiaTheme="minorEastAsia" w:hAnsi="Cambria Math"/>
+                </w:rPr>
+                <m:t>2</m:t>
+              </m:r>
+            </m:den>
+          </m:f>
+          <m:r>
+            <w:rPr>
+              <w:rFonts w:ascii="Cambria Math" w:eastAsiaTheme="minorEastAsia" w:hAnsi="Cambria Math"/>
+            </w:rPr>
+            <m:t xml:space="preserve">= </m:t>
+          </m:r>
+          <m:f>
+            <m:fPr>
+              <m:ctrlPr>
+                <w:rPr>
+                  <w:rFonts w:ascii="Cambria Math" w:eastAsiaTheme="minorEastAsia" w:hAnsi="Cambria Math"/>
+                  <w:i/>
+                </w:rPr>
+              </m:ctrlPr>
+            </m:fPr>
+            <m:num>
+              <m:r>
+                <w:rPr>
+                  <w:rFonts w:ascii="Cambria Math" w:eastAsiaTheme="minorEastAsia" w:hAnsi="Cambria Math"/>
+                </w:rPr>
+                <m:t>104</m:t>
+              </m:r>
+            </m:num>
+            <m:den>
+              <m:r>
+                <w:rPr>
+                  <w:rFonts w:ascii="Cambria Math" w:eastAsiaTheme="minorEastAsia" w:hAnsi="Cambria Math"/>
+                </w:rPr>
+                <m:t>2</m:t>
+              </m:r>
+            </m:den>
+          </m:f>
+          <m:r>
+            <w:rPr>
+              <w:rFonts w:ascii="Cambria Math" w:eastAsiaTheme="minorEastAsia" w:hAnsi="Cambria Math"/>
+            </w:rPr>
+            <m:t>=52</m:t>
+          </m:r>
+        </m:oMath>
+      </m:oMathPara>
+    </w:p>
+    <w:p>
+      <w:pPr>
+        <w:pStyle w:val="ListParagraph"/>
+        <w:rPr>
+          <w:rFonts w:eastAsiaTheme="minorEastAsia"/>
+        </w:rPr>
+      </w:pPr>
+    </w:p>
+    <w:p>
+      <w:pPr>
+        <w:pStyle w:val="ListParagraph"/>
+        <w:numPr>
+          <w:ilvl w:val="0"/>
+          <w:numId w:val="70"/>
+        </w:numPr>
+        <w:rPr>
+          <w:rFonts w:eastAsiaTheme="minorEastAsia"/>
+        </w:rPr>
+      </w:pPr>
+      <w:r>
+        <w:rPr>
+          <w:rFonts w:eastAsiaTheme="minorEastAsia"/>
+        </w:rPr>
+        <w:t>The perimeter of a rectangle is 44 inches. The area of the rectangle is 120 square inches. If the width of the rectangle is x inches, determine the length of the rectangle using an algebraic solution.</w:t>
+      </w:r>
+      <w:r>
+        <w:rPr>
+          <w:rFonts w:eastAsiaTheme="minorEastAsia"/>
+        </w:rPr>
+        <w:br/>
+      </w:r>
+      <w:r>
+        <w:rPr>
+          <w:rFonts w:eastAsiaTheme="minorEastAsia"/>
+        </w:rPr>
+        <w:t>l = length of the rectangle</w:t>
+      </w:r>
+    </w:p>
+    <w:p>
+      <w:pPr>
+        <w:pStyle w:val="ListParagraph"/>
+        <w:rPr>
+          <w:rFonts w:eastAsiaTheme="minorEastAsia"/>
+        </w:rPr>
+      </w:pPr>
+      <w:r>
+        <w:rPr>
+          <w:rFonts w:eastAsiaTheme="minorEastAsia"/>
+        </w:rPr>
+        <w:t xml:space="preserve">x = width of the rectangle = (44/2 </w:t>
+      </w:r>
+      <w:r>
+        <w:rPr>
+          <w:rFonts w:eastAsiaTheme="minorEastAsia"/>
+        </w:rPr>
+        <w:t>–</w:t>
+      </w:r>
+      <w:r>
+        <w:rPr>
+          <w:rFonts w:eastAsiaTheme="minorEastAsia"/>
+        </w:rPr>
+        <w:t xml:space="preserve"> l</w:t>
+      </w:r>
+      <w:r>
+        <w:rPr>
+          <w:rFonts w:eastAsiaTheme="minorEastAsia"/>
+        </w:rPr>
+        <w:t>) = 22- l</w:t>
+      </w:r>
+      <w:r>
+        <w:rPr>
+          <w:rFonts w:eastAsiaTheme="minorEastAsia"/>
+        </w:rPr>
+        <w:br/>
+        <w:t>l (22 – l) = 120</w:t>
+      </w:r>
+      <w:r>
+        <w:rPr>
+          <w:rFonts w:eastAsiaTheme="minorEastAsia"/>
+        </w:rPr>
+        <w:br/>
+        <w:t>22l – l</w:t>
+      </w:r>
+      <w:r>
+        <w:rPr>
+          <w:rFonts w:eastAsiaTheme="minorEastAsia"/>
+          <w:vertAlign w:val="superscript"/>
+        </w:rPr>
+        <w:t>2</w:t>
+      </w:r>
+      <w:r>
+        <w:rPr>
+          <w:rFonts w:eastAsiaTheme="minorEastAsia"/>
+        </w:rPr>
+        <w:t xml:space="preserve"> =  120</w:t>
+      </w:r>
+      <w:r>
+        <w:rPr>
+          <w:rFonts w:eastAsiaTheme="minorEastAsia"/>
+        </w:rPr>
+        <w:br/>
+        <w:t>l</w:t>
+      </w:r>
+      <w:r>
+        <w:rPr>
+          <w:rFonts w:eastAsiaTheme="minorEastAsia"/>
+          <w:vertAlign w:val="superscript"/>
+        </w:rPr>
+        <w:t>2</w:t>
+      </w:r>
+      <w:r>
+        <w:rPr>
+          <w:rFonts w:eastAsiaTheme="minorEastAsia"/>
+        </w:rPr>
+        <w:t xml:space="preserve"> – 22l = </w:t>
+      </w:r>
+      <w:r>
+        <w:rPr>
+          <w:rFonts w:eastAsiaTheme="minorEastAsia"/>
+        </w:rPr>
+        <w:t>l</w:t>
+      </w:r>
+      <w:r>
+        <w:rPr>
+          <w:rFonts w:eastAsiaTheme="minorEastAsia"/>
+          <w:vertAlign w:val="superscript"/>
+        </w:rPr>
+        <w:t>2</w:t>
+      </w:r>
+      <w:r>
+        <w:rPr>
+          <w:rFonts w:eastAsiaTheme="minorEastAsia"/>
+        </w:rPr>
+        <w:t xml:space="preserve"> – 22l</w:t>
+      </w:r>
+      <w:r>
+        <w:rPr>
+          <w:rFonts w:eastAsiaTheme="minorEastAsia"/>
+        </w:rPr>
+        <w:br/>
+      </w:r>
+      <w:r>
+        <w:rPr>
+          <w:rFonts w:eastAsiaTheme="minorEastAsia"/>
+        </w:rPr>
+        <w:t>l</w:t>
+      </w:r>
+      <w:r>
+        <w:rPr>
+          <w:rFonts w:eastAsiaTheme="minorEastAsia"/>
+          <w:vertAlign w:val="superscript"/>
+        </w:rPr>
+        <w:t>2</w:t>
+      </w:r>
+      <w:r>
+        <w:rPr>
+          <w:rFonts w:eastAsiaTheme="minorEastAsia"/>
+        </w:rPr>
+        <w:t xml:space="preserve"> – 22l</w:t>
+      </w:r>
+      <w:r>
+        <w:rPr>
+          <w:rFonts w:eastAsiaTheme="minorEastAsia"/>
+        </w:rPr>
+        <w:t xml:space="preserve"> + 120 = 0</w:t>
+      </w:r>
+      <w:r>
+        <w:rPr>
+          <w:rFonts w:eastAsiaTheme="minorEastAsia"/>
+        </w:rPr>
+        <w:br/>
+        <w:t>a = 1, b = -22, c = 120</w:t>
+      </w:r>
+      <w:r>
+        <w:rPr>
+          <w:rFonts w:eastAsiaTheme="minorEastAsia"/>
+        </w:rPr>
+        <w:br/>
+      </w:r>
+      <m:oMathPara>
+        <m:oMath>
+          <m:r>
+            <w:rPr>
+              <w:rFonts w:ascii="Cambria Math" w:hAnsi="Cambria Math"/>
+            </w:rPr>
+            <m:t>x=</m:t>
+          </m:r>
+          <m:f>
+            <m:fPr>
+              <m:ctrlPr>
+                <w:rPr>
+                  <w:rFonts w:ascii="Cambria Math" w:hAnsi="Cambria Math"/>
+                  <w:i/>
+                </w:rPr>
+              </m:ctrlPr>
+            </m:fPr>
+            <m:num>
+              <m:r>
+                <w:rPr>
+                  <w:rFonts w:ascii="Cambria Math" w:hAnsi="Cambria Math"/>
+                </w:rPr>
+                <m:t>-b±</m:t>
+              </m:r>
+              <m:rad>
+                <m:radPr>
+                  <m:degHide m:val="1"/>
+                  <m:ctrlPr>
+                    <w:rPr>
+                      <w:rFonts w:ascii="Cambria Math" w:hAnsi="Cambria Math"/>
+                      <w:i/>
+                    </w:rPr>
+                  </m:ctrlPr>
+                </m:radPr>
+                <m:deg/>
+                <m:e>
+                  <m:d>
+                    <m:dPr>
+                      <m:ctrlPr>
+                        <w:rPr>
+                          <w:rFonts w:ascii="Cambria Math" w:hAnsi="Cambria Math"/>
+                          <w:i/>
+                        </w:rPr>
+                      </m:ctrlPr>
+                    </m:dPr>
+                    <m:e>
+                      <m:sSup>
+                        <m:sSupPr>
+                          <m:ctrlPr>
+                            <w:rPr>
+                              <w:rFonts w:ascii="Cambria Math" w:hAnsi="Cambria Math"/>
+                              <w:i/>
+                            </w:rPr>
+                          </m:ctrlPr>
+                        </m:sSupPr>
+                        <m:e>
+                          <m:r>
+                            <w:rPr>
+                              <w:rFonts w:ascii="Cambria Math" w:hAnsi="Cambria Math"/>
+                            </w:rPr>
+                            <m:t>b</m:t>
+                          </m:r>
+                        </m:e>
+                        <m:sup>
+                          <m:r>
+                            <w:rPr>
+                              <w:rFonts w:ascii="Cambria Math" w:hAnsi="Cambria Math"/>
+                            </w:rPr>
+                            <m:t>2</m:t>
+                          </m:r>
+                        </m:sup>
+                      </m:sSup>
+                      <m:r>
+                        <w:rPr>
+                          <w:rFonts w:ascii="Cambria Math" w:hAnsi="Cambria Math"/>
+                        </w:rPr>
+                        <m:t>-4ac</m:t>
+                      </m:r>
+                    </m:e>
+                  </m:d>
+                </m:e>
+              </m:rad>
+            </m:num>
+            <m:den>
+              <m:r>
+                <w:rPr>
+                  <w:rFonts w:ascii="Cambria Math" w:hAnsi="Cambria Math"/>
+                </w:rPr>
+                <m:t>2a</m:t>
+              </m:r>
+            </m:den>
+          </m:f>
+          <m:r>
+            <w:rPr>
+              <w:rFonts w:eastAsiaTheme="minorEastAsia"/>
+            </w:rPr>
+            <w:br/>
+          </m:r>
+        </m:oMath>
+        <m:oMath>
+          <m:r>
+            <w:rPr>
+              <w:rFonts w:ascii="Cambria Math" w:eastAsiaTheme="minorEastAsia" w:hAnsi="Cambria Math"/>
+            </w:rPr>
+            <m:t xml:space="preserve">l= </m:t>
+          </m:r>
+          <m:f>
+            <m:fPr>
+              <m:ctrlPr>
+                <w:rPr>
+                  <w:rFonts w:ascii="Cambria Math" w:eastAsiaTheme="minorEastAsia" w:hAnsi="Cambria Math"/>
+                  <w:i/>
+                </w:rPr>
+              </m:ctrlPr>
+            </m:fPr>
+            <m:num>
+              <m:r>
+                <w:rPr>
+                  <w:rFonts w:ascii="Cambria Math" w:eastAsiaTheme="minorEastAsia" w:hAnsi="Cambria Math"/>
+                </w:rPr>
+                <m:t>-</m:t>
+              </m:r>
+              <m:d>
+                <m:dPr>
+                  <m:ctrlPr>
+                    <w:rPr>
+                      <w:rFonts w:ascii="Cambria Math" w:eastAsiaTheme="minorEastAsia" w:hAnsi="Cambria Math"/>
+                      <w:i/>
+                    </w:rPr>
+                  </m:ctrlPr>
+                </m:dPr>
+                <m:e>
+                  <m:r>
+                    <w:rPr>
+                      <w:rFonts w:ascii="Cambria Math" w:eastAsiaTheme="minorEastAsia" w:hAnsi="Cambria Math"/>
+                    </w:rPr>
+                    <m:t>-22</m:t>
+                  </m:r>
+                </m:e>
+              </m:d>
+              <m:r>
+                <w:rPr>
+                  <w:rFonts w:ascii="Cambria Math" w:eastAsiaTheme="minorEastAsia" w:hAnsi="Cambria Math"/>
+                </w:rPr>
+                <m:t>±</m:t>
+              </m:r>
+              <m:rad>
+                <m:radPr>
+                  <m:degHide m:val="1"/>
+                  <m:ctrlPr>
+                    <w:rPr>
+                      <w:rFonts w:ascii="Cambria Math" w:eastAsiaTheme="minorEastAsia" w:hAnsi="Cambria Math"/>
+                      <w:i/>
+                    </w:rPr>
+                  </m:ctrlPr>
+                </m:radPr>
+                <m:deg/>
+                <m:e>
+                  <m:sSup>
+                    <m:sSupPr>
+                      <m:ctrlPr>
+                        <w:rPr>
+                          <w:rFonts w:ascii="Cambria Math" w:eastAsiaTheme="minorEastAsia" w:hAnsi="Cambria Math"/>
+                          <w:i/>
+                        </w:rPr>
+                      </m:ctrlPr>
+                    </m:sSupPr>
+                    <m:e>
+                      <m:r>
+                        <w:rPr>
+                          <w:rFonts w:ascii="Cambria Math" w:eastAsiaTheme="minorEastAsia" w:hAnsi="Cambria Math"/>
+                        </w:rPr>
+                        <m:t>-22</m:t>
+                      </m:r>
+                    </m:e>
+                    <m:sup>
+                      <m:r>
+                        <w:rPr>
+                          <w:rFonts w:ascii="Cambria Math" w:eastAsiaTheme="minorEastAsia" w:hAnsi="Cambria Math"/>
+                        </w:rPr>
+                        <m:t>2</m:t>
+                      </m:r>
+                    </m:sup>
+                  </m:sSup>
+                  <m:r>
+                    <w:rPr>
+                      <w:rFonts w:ascii="Cambria Math" w:eastAsiaTheme="minorEastAsia" w:hAnsi="Cambria Math"/>
+                    </w:rPr>
+                    <m:t>-4(1)(120)</m:t>
+                  </m:r>
+                </m:e>
+              </m:rad>
+            </m:num>
+            <m:den>
+              <m:r>
+                <w:rPr>
+                  <w:rFonts w:ascii="Cambria Math" w:eastAsiaTheme="minorEastAsia" w:hAnsi="Cambria Math"/>
+                </w:rPr>
+                <m:t>2(1)</m:t>
+              </m:r>
+            </m:den>
+          </m:f>
+          <m:r>
+            <w:rPr>
+              <w:rFonts w:eastAsiaTheme="minorEastAsia"/>
+            </w:rPr>
+            <w:br/>
+          </m:r>
+        </m:oMath>
+        <m:oMath>
+          <m:r>
+            <w:rPr>
+              <w:rFonts w:ascii="Cambria Math" w:eastAsiaTheme="minorEastAsia" w:hAnsi="Cambria Math"/>
+            </w:rPr>
+            <m:t xml:space="preserve">l= </m:t>
+          </m:r>
+          <m:f>
+            <m:fPr>
+              <m:ctrlPr>
+                <w:rPr>
+                  <w:rFonts w:ascii="Cambria Math" w:eastAsiaTheme="minorEastAsia" w:hAnsi="Cambria Math"/>
+                  <w:i/>
+                </w:rPr>
+              </m:ctrlPr>
+            </m:fPr>
+            <m:num>
+              <m:r>
+                <w:rPr>
+                  <w:rFonts w:ascii="Cambria Math" w:eastAsiaTheme="minorEastAsia" w:hAnsi="Cambria Math"/>
+                </w:rPr>
+                <m:t>22±</m:t>
+              </m:r>
+              <m:rad>
+                <m:radPr>
+                  <m:degHide m:val="1"/>
+                  <m:ctrlPr>
+                    <w:rPr>
+                      <w:rFonts w:ascii="Cambria Math" w:eastAsiaTheme="minorEastAsia" w:hAnsi="Cambria Math"/>
+                      <w:i/>
+                    </w:rPr>
+                  </m:ctrlPr>
+                </m:radPr>
+                <m:deg/>
+                <m:e>
+                  <m:r>
+                    <w:rPr>
+                      <w:rFonts w:ascii="Cambria Math" w:eastAsiaTheme="minorEastAsia" w:hAnsi="Cambria Math"/>
+                    </w:rPr>
+                    <m:t>484-480</m:t>
+                  </m:r>
+                </m:e>
+              </m:rad>
+            </m:num>
+            <m:den>
+              <m:r>
+                <w:rPr>
+                  <w:rFonts w:ascii="Cambria Math" w:eastAsiaTheme="minorEastAsia" w:hAnsi="Cambria Math"/>
+                </w:rPr>
+                <m:t>2</m:t>
+              </m:r>
+            </m:den>
+          </m:f>
+          <m:r>
+            <w:rPr>
+              <w:rFonts w:ascii="Cambria Math" w:eastAsiaTheme="minorEastAsia" w:hAnsi="Cambria Math"/>
+            </w:rPr>
+            <m:t>=</m:t>
+          </m:r>
+          <m:f>
+            <m:fPr>
+              <m:ctrlPr>
+                <w:rPr>
+                  <w:rFonts w:ascii="Cambria Math" w:eastAsiaTheme="minorEastAsia" w:hAnsi="Cambria Math"/>
+                  <w:i/>
+                </w:rPr>
+              </m:ctrlPr>
+            </m:fPr>
+            <m:num>
+              <m:r>
+                <w:rPr>
+                  <w:rFonts w:ascii="Cambria Math" w:eastAsiaTheme="minorEastAsia" w:hAnsi="Cambria Math"/>
+                </w:rPr>
+                <m:t>22±</m:t>
+              </m:r>
+              <m:rad>
+                <m:radPr>
+                  <m:degHide m:val="1"/>
+                  <m:ctrlPr>
+                    <w:rPr>
+                      <w:rFonts w:ascii="Cambria Math" w:eastAsiaTheme="minorEastAsia" w:hAnsi="Cambria Math"/>
+                      <w:i/>
+                    </w:rPr>
+                  </m:ctrlPr>
+                </m:radPr>
+                <m:deg/>
+                <m:e>
+                  <m:r>
+                    <w:rPr>
+                      <w:rFonts w:ascii="Cambria Math" w:eastAsiaTheme="minorEastAsia" w:hAnsi="Cambria Math"/>
+                    </w:rPr>
+                    <m:t>4</m:t>
+                  </m:r>
+                </m:e>
+              </m:rad>
+            </m:num>
+            <m:den>
+              <m:r>
+                <w:rPr>
+                  <w:rFonts w:ascii="Cambria Math" w:eastAsiaTheme="minorEastAsia" w:hAnsi="Cambria Math"/>
+                </w:rPr>
+                <m:t>2</m:t>
+              </m:r>
+            </m:den>
+          </m:f>
+          <m:r>
+            <w:rPr>
+              <w:rFonts w:ascii="Cambria Math" w:eastAsiaTheme="minorEastAsia" w:hAnsi="Cambria Math"/>
+            </w:rPr>
+            <m:t>=11±1</m:t>
+          </m:r>
+          <m:r>
+            <w:rPr>
+              <w:rFonts w:eastAsiaTheme="minorEastAsia"/>
+            </w:rPr>
+            <w:br/>
+          </m:r>
+          <m:r>
+            <w:rPr>
+              <w:rFonts w:eastAsiaTheme="minorEastAsia"/>
+            </w:rPr>
+            <w:br/>
+          </m:r>
+        </m:oMath>
+      </m:oMathPara>
+    </w:p>
     <w:sectPr>
       <w:type w:val="continuous"/>
       <w:pgSz w:w="12240" w:h="15840"/>
@@ -25699,6 +29237,95 @@
     </w:lvl>
   </w:abstractNum>
   <w:abstractNum w:abstractNumId="7" w15:restartNumberingAfterBreak="0">
+    <w:nsid w:val="17886434"/>
+    <w:multiLevelType w:val="hybridMultilevel"/>
+    <w:tmpl w:val="EE2CCA62"/>
+    <w:lvl w:ilvl="0" w:tplc="0409000F">
+      <w:start w:val="1"/>
+      <w:numFmt w:val="decimal"/>
+      <w:lvlText w:val="%1."/>
+      <w:lvlJc w:val="left"/>
+      <w:pPr>
+        <w:ind w:left="720" w:hanging="360"/>
+      </w:pPr>
+      <w:rPr>
+        <w:rFonts w:hint="default"/>
+      </w:rPr>
+    </w:lvl>
+    <w:lvl w:ilvl="1" w:tplc="04090019" w:tentative="1">
+      <w:start w:val="1"/>
+      <w:numFmt w:val="lowerLetter"/>
+      <w:lvlText w:val="%2."/>
+      <w:lvlJc w:val="left"/>
+      <w:pPr>
+        <w:ind w:left="1440" w:hanging="360"/>
+      </w:pPr>
+    </w:lvl>
+    <w:lvl w:ilvl="2" w:tplc="0409001B" w:tentative="1">
+      <w:start w:val="1"/>
+      <w:numFmt w:val="lowerRoman"/>
+      <w:lvlText w:val="%3."/>
+      <w:lvlJc w:val="right"/>
+      <w:pPr>
+        <w:ind w:left="2160" w:hanging="180"/>
+      </w:pPr>
+    </w:lvl>
+    <w:lvl w:ilvl="3" w:tplc="0409000F" w:tentative="1">
+      <w:start w:val="1"/>
+      <w:numFmt w:val="decimal"/>
+      <w:lvlText w:val="%4."/>
+      <w:lvlJc w:val="left"/>
+      <w:pPr>
+        <w:ind w:left="2880" w:hanging="360"/>
+      </w:pPr>
+    </w:lvl>
+    <w:lvl w:ilvl="4" w:tplc="04090019" w:tentative="1">
+      <w:start w:val="1"/>
+      <w:numFmt w:val="lowerLetter"/>
+      <w:lvlText w:val="%5."/>
+      <w:lvlJc w:val="left"/>
+      <w:pPr>
+        <w:ind w:left="3600" w:hanging="360"/>
+      </w:pPr>
+    </w:lvl>
+    <w:lvl w:ilvl="5" w:tplc="0409001B" w:tentative="1">
+      <w:start w:val="1"/>
+      <w:numFmt w:val="lowerRoman"/>
+      <w:lvlText w:val="%6."/>
+      <w:lvlJc w:val="right"/>
+      <w:pPr>
+        <w:ind w:left="4320" w:hanging="180"/>
+      </w:pPr>
+    </w:lvl>
+    <w:lvl w:ilvl="6" w:tplc="0409000F" w:tentative="1">
+      <w:start w:val="1"/>
+      <w:numFmt w:val="decimal"/>
+      <w:lvlText w:val="%7."/>
+      <w:lvlJc w:val="left"/>
+      <w:pPr>
+        <w:ind w:left="5040" w:hanging="360"/>
+      </w:pPr>
+    </w:lvl>
+    <w:lvl w:ilvl="7" w:tplc="04090019" w:tentative="1">
+      <w:start w:val="1"/>
+      <w:numFmt w:val="lowerLetter"/>
+      <w:lvlText w:val="%8."/>
+      <w:lvlJc w:val="left"/>
+      <w:pPr>
+        <w:ind w:left="5760" w:hanging="360"/>
+      </w:pPr>
+    </w:lvl>
+    <w:lvl w:ilvl="8" w:tplc="0409001B" w:tentative="1">
+      <w:start w:val="1"/>
+      <w:numFmt w:val="lowerRoman"/>
+      <w:lvlText w:val="%9."/>
+      <w:lvlJc w:val="right"/>
+      <w:pPr>
+        <w:ind w:left="6480" w:hanging="180"/>
+      </w:pPr>
+    </w:lvl>
+  </w:abstractNum>
+  <w:abstractNum w:abstractNumId="8" w15:restartNumberingAfterBreak="0">
     <w:nsid w:val="19A17B80"/>
     <w:multiLevelType w:val="hybridMultilevel"/>
     <w:tmpl w:val="A2E6BC1E"/>
@@ -25787,7 +29414,7 @@
       </w:pPr>
     </w:lvl>
   </w:abstractNum>
-  <w:abstractNum w:abstractNumId="8" w15:restartNumberingAfterBreak="0">
+  <w:abstractNum w:abstractNumId="9" w15:restartNumberingAfterBreak="0">
     <w:nsid w:val="201151CF"/>
     <w:multiLevelType w:val="hybridMultilevel"/>
     <w:tmpl w:val="182488AE"/>
@@ -25876,7 +29503,7 @@
       </w:pPr>
     </w:lvl>
   </w:abstractNum>
-  <w:abstractNum w:abstractNumId="9" w15:restartNumberingAfterBreak="0">
+  <w:abstractNum w:abstractNumId="10" w15:restartNumberingAfterBreak="0">
     <w:nsid w:val="21127310"/>
     <w:multiLevelType w:val="hybridMultilevel"/>
     <w:tmpl w:val="5E50AF00"/>
@@ -25965,7 +29592,7 @@
       </w:pPr>
     </w:lvl>
   </w:abstractNum>
-  <w:abstractNum w:abstractNumId="10" w15:restartNumberingAfterBreak="0">
+  <w:abstractNum w:abstractNumId="11" w15:restartNumberingAfterBreak="0">
     <w:nsid w:val="211D1D29"/>
     <w:multiLevelType w:val="hybridMultilevel"/>
     <w:tmpl w:val="493E4DCA"/>
@@ -26054,7 +29681,96 @@
       </w:pPr>
     </w:lvl>
   </w:abstractNum>
-  <w:abstractNum w:abstractNumId="11" w15:restartNumberingAfterBreak="0">
+  <w:abstractNum w:abstractNumId="12" w15:restartNumberingAfterBreak="0">
+    <w:nsid w:val="23D84588"/>
+    <w:multiLevelType w:val="hybridMultilevel"/>
+    <w:tmpl w:val="90FCB528"/>
+    <w:lvl w:ilvl="0" w:tplc="0409000F">
+      <w:start w:val="1"/>
+      <w:numFmt w:val="decimal"/>
+      <w:lvlText w:val="%1."/>
+      <w:lvlJc w:val="left"/>
+      <w:pPr>
+        <w:ind w:left="720" w:hanging="360"/>
+      </w:pPr>
+      <w:rPr>
+        <w:rFonts w:hint="default"/>
+      </w:rPr>
+    </w:lvl>
+    <w:lvl w:ilvl="1" w:tplc="04090019" w:tentative="1">
+      <w:start w:val="1"/>
+      <w:numFmt w:val="lowerLetter"/>
+      <w:lvlText w:val="%2."/>
+      <w:lvlJc w:val="left"/>
+      <w:pPr>
+        <w:ind w:left="1440" w:hanging="360"/>
+      </w:pPr>
+    </w:lvl>
+    <w:lvl w:ilvl="2" w:tplc="0409001B" w:tentative="1">
+      <w:start w:val="1"/>
+      <w:numFmt w:val="lowerRoman"/>
+      <w:lvlText w:val="%3."/>
+      <w:lvlJc w:val="right"/>
+      <w:pPr>
+        <w:ind w:left="2160" w:hanging="180"/>
+      </w:pPr>
+    </w:lvl>
+    <w:lvl w:ilvl="3" w:tplc="0409000F" w:tentative="1">
+      <w:start w:val="1"/>
+      <w:numFmt w:val="decimal"/>
+      <w:lvlText w:val="%4."/>
+      <w:lvlJc w:val="left"/>
+      <w:pPr>
+        <w:ind w:left="2880" w:hanging="360"/>
+      </w:pPr>
+    </w:lvl>
+    <w:lvl w:ilvl="4" w:tplc="04090019" w:tentative="1">
+      <w:start w:val="1"/>
+      <w:numFmt w:val="lowerLetter"/>
+      <w:lvlText w:val="%5."/>
+      <w:lvlJc w:val="left"/>
+      <w:pPr>
+        <w:ind w:left="3600" w:hanging="360"/>
+      </w:pPr>
+    </w:lvl>
+    <w:lvl w:ilvl="5" w:tplc="0409001B" w:tentative="1">
+      <w:start w:val="1"/>
+      <w:numFmt w:val="lowerRoman"/>
+      <w:lvlText w:val="%6."/>
+      <w:lvlJc w:val="right"/>
+      <w:pPr>
+        <w:ind w:left="4320" w:hanging="180"/>
+      </w:pPr>
+    </w:lvl>
+    <w:lvl w:ilvl="6" w:tplc="0409000F" w:tentative="1">
+      <w:start w:val="1"/>
+      <w:numFmt w:val="decimal"/>
+      <w:lvlText w:val="%7."/>
+      <w:lvlJc w:val="left"/>
+      <w:pPr>
+        <w:ind w:left="5040" w:hanging="360"/>
+      </w:pPr>
+    </w:lvl>
+    <w:lvl w:ilvl="7" w:tplc="04090019" w:tentative="1">
+      <w:start w:val="1"/>
+      <w:numFmt w:val="lowerLetter"/>
+      <w:lvlText w:val="%8."/>
+      <w:lvlJc w:val="left"/>
+      <w:pPr>
+        <w:ind w:left="5760" w:hanging="360"/>
+      </w:pPr>
+    </w:lvl>
+    <w:lvl w:ilvl="8" w:tplc="0409001B" w:tentative="1">
+      <w:start w:val="1"/>
+      <w:numFmt w:val="lowerRoman"/>
+      <w:lvlText w:val="%9."/>
+      <w:lvlJc w:val="right"/>
+      <w:pPr>
+        <w:ind w:left="6480" w:hanging="180"/>
+      </w:pPr>
+    </w:lvl>
+  </w:abstractNum>
+  <w:abstractNum w:abstractNumId="13" w15:restartNumberingAfterBreak="0">
     <w:nsid w:val="25DA5DF9"/>
     <w:multiLevelType w:val="hybridMultilevel"/>
     <w:tmpl w:val="01B6FAC0"/>
@@ -26143,7 +29859,7 @@
       </w:pPr>
     </w:lvl>
   </w:abstractNum>
-  <w:abstractNum w:abstractNumId="12" w15:restartNumberingAfterBreak="0">
+  <w:abstractNum w:abstractNumId="14" w15:restartNumberingAfterBreak="0">
     <w:nsid w:val="2B8D0CE6"/>
     <w:multiLevelType w:val="hybridMultilevel"/>
     <w:tmpl w:val="FB5A3072"/>
@@ -26232,7 +29948,7 @@
       </w:pPr>
     </w:lvl>
   </w:abstractNum>
-  <w:abstractNum w:abstractNumId="13" w15:restartNumberingAfterBreak="0">
+  <w:abstractNum w:abstractNumId="15" w15:restartNumberingAfterBreak="0">
     <w:nsid w:val="308B7B9D"/>
     <w:multiLevelType w:val="hybridMultilevel"/>
     <w:tmpl w:val="36FE1FB6"/>
@@ -26321,7 +30037,7 @@
       </w:pPr>
     </w:lvl>
   </w:abstractNum>
-  <w:abstractNum w:abstractNumId="14" w15:restartNumberingAfterBreak="0">
+  <w:abstractNum w:abstractNumId="16" w15:restartNumberingAfterBreak="0">
     <w:nsid w:val="30AC790F"/>
     <w:multiLevelType w:val="hybridMultilevel"/>
     <w:tmpl w:val="2A46281C"/>
@@ -26410,7 +30126,7 @@
       </w:pPr>
     </w:lvl>
   </w:abstractNum>
-  <w:abstractNum w:abstractNumId="15" w15:restartNumberingAfterBreak="0">
+  <w:abstractNum w:abstractNumId="17" w15:restartNumberingAfterBreak="0">
     <w:nsid w:val="319A113D"/>
     <w:multiLevelType w:val="hybridMultilevel"/>
     <w:tmpl w:val="1D26A62C"/>
@@ -26499,7 +30215,7 @@
       </w:pPr>
     </w:lvl>
   </w:abstractNum>
-  <w:abstractNum w:abstractNumId="16" w15:restartNumberingAfterBreak="0">
+  <w:abstractNum w:abstractNumId="18" w15:restartNumberingAfterBreak="0">
     <w:nsid w:val="32B2060C"/>
     <w:multiLevelType w:val="hybridMultilevel"/>
     <w:tmpl w:val="5ADAF418"/>
@@ -26588,7 +30304,7 @@
       </w:pPr>
     </w:lvl>
   </w:abstractNum>
-  <w:abstractNum w:abstractNumId="17" w15:restartNumberingAfterBreak="0">
+  <w:abstractNum w:abstractNumId="19" w15:restartNumberingAfterBreak="0">
     <w:nsid w:val="3333632E"/>
     <w:multiLevelType w:val="hybridMultilevel"/>
     <w:tmpl w:val="D6F4DA36"/>
@@ -26677,7 +30393,7 @@
       </w:pPr>
     </w:lvl>
   </w:abstractNum>
-  <w:abstractNum w:abstractNumId="18" w15:restartNumberingAfterBreak="0">
+  <w:abstractNum w:abstractNumId="20" w15:restartNumberingAfterBreak="0">
     <w:nsid w:val="37AA283F"/>
     <w:multiLevelType w:val="hybridMultilevel"/>
     <w:tmpl w:val="9E5006EE"/>
@@ -26766,7 +30482,7 @@
       </w:pPr>
     </w:lvl>
   </w:abstractNum>
-  <w:abstractNum w:abstractNumId="19" w15:restartNumberingAfterBreak="0">
+  <w:abstractNum w:abstractNumId="21" w15:restartNumberingAfterBreak="0">
     <w:nsid w:val="3A2D1680"/>
     <w:multiLevelType w:val="hybridMultilevel"/>
     <w:tmpl w:val="9FC6F3E0"/>
@@ -26855,7 +30571,96 @@
       </w:pPr>
     </w:lvl>
   </w:abstractNum>
-  <w:abstractNum w:abstractNumId="20" w15:restartNumberingAfterBreak="0">
+  <w:abstractNum w:abstractNumId="22" w15:restartNumberingAfterBreak="0">
+    <w:nsid w:val="3D843B30"/>
+    <w:multiLevelType w:val="hybridMultilevel"/>
+    <w:tmpl w:val="F5126F34"/>
+    <w:lvl w:ilvl="0" w:tplc="04090015">
+      <w:start w:val="1"/>
+      <w:numFmt w:val="upperLetter"/>
+      <w:lvlText w:val="%1."/>
+      <w:lvlJc w:val="left"/>
+      <w:pPr>
+        <w:ind w:left="360" w:hanging="360"/>
+      </w:pPr>
+      <w:rPr>
+        <w:rFonts w:hint="default"/>
+      </w:rPr>
+    </w:lvl>
+    <w:lvl w:ilvl="1" w:tplc="04090019" w:tentative="1">
+      <w:start w:val="1"/>
+      <w:numFmt w:val="lowerLetter"/>
+      <w:lvlText w:val="%2."/>
+      <w:lvlJc w:val="left"/>
+      <w:pPr>
+        <w:ind w:left="1080" w:hanging="360"/>
+      </w:pPr>
+    </w:lvl>
+    <w:lvl w:ilvl="2" w:tplc="0409001B" w:tentative="1">
+      <w:start w:val="1"/>
+      <w:numFmt w:val="lowerRoman"/>
+      <w:lvlText w:val="%3."/>
+      <w:lvlJc w:val="right"/>
+      <w:pPr>
+        <w:ind w:left="1800" w:hanging="180"/>
+      </w:pPr>
+    </w:lvl>
+    <w:lvl w:ilvl="3" w:tplc="0409000F" w:tentative="1">
+      <w:start w:val="1"/>
+      <w:numFmt w:val="decimal"/>
+      <w:lvlText w:val="%4."/>
+      <w:lvlJc w:val="left"/>
+      <w:pPr>
+        <w:ind w:left="2520" w:hanging="360"/>
+      </w:pPr>
+    </w:lvl>
+    <w:lvl w:ilvl="4" w:tplc="04090019" w:tentative="1">
+      <w:start w:val="1"/>
+      <w:numFmt w:val="lowerLetter"/>
+      <w:lvlText w:val="%5."/>
+      <w:lvlJc w:val="left"/>
+      <w:pPr>
+        <w:ind w:left="3240" w:hanging="360"/>
+      </w:pPr>
+    </w:lvl>
+    <w:lvl w:ilvl="5" w:tplc="0409001B" w:tentative="1">
+      <w:start w:val="1"/>
+      <w:numFmt w:val="lowerRoman"/>
+      <w:lvlText w:val="%6."/>
+      <w:lvlJc w:val="right"/>
+      <w:pPr>
+        <w:ind w:left="3960" w:hanging="180"/>
+      </w:pPr>
+    </w:lvl>
+    <w:lvl w:ilvl="6" w:tplc="0409000F" w:tentative="1">
+      <w:start w:val="1"/>
+      <w:numFmt w:val="decimal"/>
+      <w:lvlText w:val="%7."/>
+      <w:lvlJc w:val="left"/>
+      <w:pPr>
+        <w:ind w:left="4680" w:hanging="360"/>
+      </w:pPr>
+    </w:lvl>
+    <w:lvl w:ilvl="7" w:tplc="04090019" w:tentative="1">
+      <w:start w:val="1"/>
+      <w:numFmt w:val="lowerLetter"/>
+      <w:lvlText w:val="%8."/>
+      <w:lvlJc w:val="left"/>
+      <w:pPr>
+        <w:ind w:left="5400" w:hanging="360"/>
+      </w:pPr>
+    </w:lvl>
+    <w:lvl w:ilvl="8" w:tplc="0409001B" w:tentative="1">
+      <w:start w:val="1"/>
+      <w:numFmt w:val="lowerRoman"/>
+      <w:lvlText w:val="%9."/>
+      <w:lvlJc w:val="right"/>
+      <w:pPr>
+        <w:ind w:left="6120" w:hanging="180"/>
+      </w:pPr>
+    </w:lvl>
+  </w:abstractNum>
+  <w:abstractNum w:abstractNumId="23" w15:restartNumberingAfterBreak="0">
     <w:nsid w:val="3DDC5BF4"/>
     <w:multiLevelType w:val="hybridMultilevel"/>
     <w:tmpl w:val="D68E966C"/>
@@ -26944,7 +30749,7 @@
       </w:pPr>
     </w:lvl>
   </w:abstractNum>
-  <w:abstractNum w:abstractNumId="21" w15:restartNumberingAfterBreak="0">
+  <w:abstractNum w:abstractNumId="24" w15:restartNumberingAfterBreak="0">
     <w:nsid w:val="3DFC1CC9"/>
     <w:multiLevelType w:val="hybridMultilevel"/>
     <w:tmpl w:val="4B0A4C1A"/>
@@ -27033,7 +30838,7 @@
       </w:pPr>
     </w:lvl>
   </w:abstractNum>
-  <w:abstractNum w:abstractNumId="22" w15:restartNumberingAfterBreak="0">
+  <w:abstractNum w:abstractNumId="25" w15:restartNumberingAfterBreak="0">
     <w:nsid w:val="3E6C01DF"/>
     <w:multiLevelType w:val="multilevel"/>
     <w:tmpl w:val="1B46A5CE"/>
@@ -27146,7 +30951,7 @@
       </w:rPr>
     </w:lvl>
   </w:abstractNum>
-  <w:abstractNum w:abstractNumId="23" w15:restartNumberingAfterBreak="0">
+  <w:abstractNum w:abstractNumId="26" w15:restartNumberingAfterBreak="0">
     <w:nsid w:val="3F2D695C"/>
     <w:multiLevelType w:val="hybridMultilevel"/>
     <w:tmpl w:val="D904FB6C"/>
@@ -27235,7 +31040,7 @@
       </w:pPr>
     </w:lvl>
   </w:abstractNum>
-  <w:abstractNum w:abstractNumId="24" w15:restartNumberingAfterBreak="0">
+  <w:abstractNum w:abstractNumId="27" w15:restartNumberingAfterBreak="0">
     <w:nsid w:val="429E7AA0"/>
     <w:multiLevelType w:val="hybridMultilevel"/>
     <w:tmpl w:val="15B4EA60"/>
@@ -27324,7 +31129,7 @@
       </w:pPr>
     </w:lvl>
   </w:abstractNum>
-  <w:abstractNum w:abstractNumId="25" w15:restartNumberingAfterBreak="0">
+  <w:abstractNum w:abstractNumId="28" w15:restartNumberingAfterBreak="0">
     <w:nsid w:val="441F24AF"/>
     <w:multiLevelType w:val="hybridMultilevel"/>
     <w:tmpl w:val="0D1A227A"/>
@@ -27413,7 +31218,7 @@
       </w:pPr>
     </w:lvl>
   </w:abstractNum>
-  <w:abstractNum w:abstractNumId="26" w15:restartNumberingAfterBreak="0">
+  <w:abstractNum w:abstractNumId="29" w15:restartNumberingAfterBreak="0">
     <w:nsid w:val="485523F9"/>
     <w:multiLevelType w:val="hybridMultilevel"/>
     <w:tmpl w:val="60BC7ADE"/>
@@ -27502,7 +31307,7 @@
       </w:pPr>
     </w:lvl>
   </w:abstractNum>
-  <w:abstractNum w:abstractNumId="27" w15:restartNumberingAfterBreak="0">
+  <w:abstractNum w:abstractNumId="30" w15:restartNumberingAfterBreak="0">
     <w:nsid w:val="486D3880"/>
     <w:multiLevelType w:val="hybridMultilevel"/>
     <w:tmpl w:val="EED4CCFA"/>
@@ -27591,7 +31396,7 @@
       </w:pPr>
     </w:lvl>
   </w:abstractNum>
-  <w:abstractNum w:abstractNumId="28" w15:restartNumberingAfterBreak="0">
+  <w:abstractNum w:abstractNumId="31" w15:restartNumberingAfterBreak="0">
     <w:nsid w:val="4A2354EA"/>
     <w:multiLevelType w:val="hybridMultilevel"/>
     <w:tmpl w:val="35E05C60"/>
@@ -27680,7 +31485,7 @@
       </w:pPr>
     </w:lvl>
   </w:abstractNum>
-  <w:abstractNum w:abstractNumId="29" w15:restartNumberingAfterBreak="0">
+  <w:abstractNum w:abstractNumId="32" w15:restartNumberingAfterBreak="0">
     <w:nsid w:val="4D19056F"/>
     <w:multiLevelType w:val="hybridMultilevel"/>
     <w:tmpl w:val="6A06F09C"/>
@@ -27769,7 +31574,7 @@
       </w:pPr>
     </w:lvl>
   </w:abstractNum>
-  <w:abstractNum w:abstractNumId="30" w15:restartNumberingAfterBreak="0">
+  <w:abstractNum w:abstractNumId="33" w15:restartNumberingAfterBreak="0">
     <w:nsid w:val="4F2F759C"/>
     <w:multiLevelType w:val="hybridMultilevel"/>
     <w:tmpl w:val="79CE3338"/>
@@ -27860,7 +31665,7 @@
       </w:pPr>
     </w:lvl>
   </w:abstractNum>
-  <w:abstractNum w:abstractNumId="31" w15:restartNumberingAfterBreak="0">
+  <w:abstractNum w:abstractNumId="34" w15:restartNumberingAfterBreak="0">
     <w:nsid w:val="4F8E432E"/>
     <w:multiLevelType w:val="hybridMultilevel"/>
     <w:tmpl w:val="7806E930"/>
@@ -27949,7 +31754,7 @@
       </w:pPr>
     </w:lvl>
   </w:abstractNum>
-  <w:abstractNum w:abstractNumId="32" w15:restartNumberingAfterBreak="0">
+  <w:abstractNum w:abstractNumId="35" w15:restartNumberingAfterBreak="0">
     <w:nsid w:val="50366707"/>
     <w:multiLevelType w:val="hybridMultilevel"/>
     <w:tmpl w:val="7B42F5F6"/>
@@ -28038,7 +31843,7 @@
       </w:pPr>
     </w:lvl>
   </w:abstractNum>
-  <w:abstractNum w:abstractNumId="33" w15:restartNumberingAfterBreak="0">
+  <w:abstractNum w:abstractNumId="36" w15:restartNumberingAfterBreak="0">
     <w:nsid w:val="53006CAC"/>
     <w:multiLevelType w:val="hybridMultilevel"/>
     <w:tmpl w:val="122EE080"/>
@@ -28127,7 +31932,7 @@
       </w:pPr>
     </w:lvl>
   </w:abstractNum>
-  <w:abstractNum w:abstractNumId="34" w15:restartNumberingAfterBreak="0">
+  <w:abstractNum w:abstractNumId="37" w15:restartNumberingAfterBreak="0">
     <w:nsid w:val="53F21FEE"/>
     <w:multiLevelType w:val="hybridMultilevel"/>
     <w:tmpl w:val="F1AE4B00"/>
@@ -28216,7 +32021,7 @@
       </w:pPr>
     </w:lvl>
   </w:abstractNum>
-  <w:abstractNum w:abstractNumId="35" w15:restartNumberingAfterBreak="0">
+  <w:abstractNum w:abstractNumId="38" w15:restartNumberingAfterBreak="0">
     <w:nsid w:val="53FD5087"/>
     <w:multiLevelType w:val="hybridMultilevel"/>
     <w:tmpl w:val="D5887EEA"/>
@@ -28305,7 +32110,7 @@
       </w:pPr>
     </w:lvl>
   </w:abstractNum>
-  <w:abstractNum w:abstractNumId="36" w15:restartNumberingAfterBreak="0">
+  <w:abstractNum w:abstractNumId="39" w15:restartNumberingAfterBreak="0">
     <w:nsid w:val="551431DD"/>
     <w:multiLevelType w:val="hybridMultilevel"/>
     <w:tmpl w:val="68B6A684"/>
@@ -28394,7 +32199,7 @@
       </w:pPr>
     </w:lvl>
   </w:abstractNum>
-  <w:abstractNum w:abstractNumId="37" w15:restartNumberingAfterBreak="0">
+  <w:abstractNum w:abstractNumId="40" w15:restartNumberingAfterBreak="0">
     <w:nsid w:val="57923B88"/>
     <w:multiLevelType w:val="hybridMultilevel"/>
     <w:tmpl w:val="37507D08"/>
@@ -28483,7 +32288,7 @@
       </w:pPr>
     </w:lvl>
   </w:abstractNum>
-  <w:abstractNum w:abstractNumId="38" w15:restartNumberingAfterBreak="0">
+  <w:abstractNum w:abstractNumId="41" w15:restartNumberingAfterBreak="0">
     <w:nsid w:val="5A774C2C"/>
     <w:multiLevelType w:val="hybridMultilevel"/>
     <w:tmpl w:val="72C6B632"/>
@@ -28572,7 +32377,7 @@
       </w:pPr>
     </w:lvl>
   </w:abstractNum>
-  <w:abstractNum w:abstractNumId="39" w15:restartNumberingAfterBreak="0">
+  <w:abstractNum w:abstractNumId="42" w15:restartNumberingAfterBreak="0">
     <w:nsid w:val="5E82652C"/>
     <w:multiLevelType w:val="hybridMultilevel"/>
     <w:tmpl w:val="AFCE19B0"/>
@@ -28661,7 +32466,7 @@
       </w:pPr>
     </w:lvl>
   </w:abstractNum>
-  <w:abstractNum w:abstractNumId="40" w15:restartNumberingAfterBreak="0">
+  <w:abstractNum w:abstractNumId="43" w15:restartNumberingAfterBreak="0">
     <w:nsid w:val="5F0214FC"/>
     <w:multiLevelType w:val="hybridMultilevel"/>
     <w:tmpl w:val="9CDC146E"/>
@@ -28774,7 +32579,7 @@
       </w:rPr>
     </w:lvl>
   </w:abstractNum>
-  <w:abstractNum w:abstractNumId="41" w15:restartNumberingAfterBreak="0">
+  <w:abstractNum w:abstractNumId="44" w15:restartNumberingAfterBreak="0">
     <w:nsid w:val="5F4D672A"/>
     <w:multiLevelType w:val="hybridMultilevel"/>
     <w:tmpl w:val="35661118"/>
@@ -28863,7 +32668,7 @@
       </w:pPr>
     </w:lvl>
   </w:abstractNum>
-  <w:abstractNum w:abstractNumId="42" w15:restartNumberingAfterBreak="0">
+  <w:abstractNum w:abstractNumId="45" w15:restartNumberingAfterBreak="0">
     <w:nsid w:val="5FBE563A"/>
     <w:multiLevelType w:val="hybridMultilevel"/>
     <w:tmpl w:val="2D6296DC"/>
@@ -28952,7 +32757,7 @@
       </w:pPr>
     </w:lvl>
   </w:abstractNum>
-  <w:abstractNum w:abstractNumId="43" w15:restartNumberingAfterBreak="0">
+  <w:abstractNum w:abstractNumId="46" w15:restartNumberingAfterBreak="0">
     <w:nsid w:val="602D6BE6"/>
     <w:multiLevelType w:val="hybridMultilevel"/>
     <w:tmpl w:val="390257B2"/>
@@ -29041,7 +32846,7 @@
       </w:pPr>
     </w:lvl>
   </w:abstractNum>
-  <w:abstractNum w:abstractNumId="44" w15:restartNumberingAfterBreak="0">
+  <w:abstractNum w:abstractNumId="47" w15:restartNumberingAfterBreak="0">
     <w:nsid w:val="61500A44"/>
     <w:multiLevelType w:val="hybridMultilevel"/>
     <w:tmpl w:val="1DB4E982"/>
@@ -29130,7 +32935,7 @@
       </w:pPr>
     </w:lvl>
   </w:abstractNum>
-  <w:abstractNum w:abstractNumId="45" w15:restartNumberingAfterBreak="0">
+  <w:abstractNum w:abstractNumId="48" w15:restartNumberingAfterBreak="0">
     <w:nsid w:val="61611601"/>
     <w:multiLevelType w:val="hybridMultilevel"/>
     <w:tmpl w:val="A72A7508"/>
@@ -29219,7 +33024,7 @@
       </w:pPr>
     </w:lvl>
   </w:abstractNum>
-  <w:abstractNum w:abstractNumId="46" w15:restartNumberingAfterBreak="0">
+  <w:abstractNum w:abstractNumId="49" w15:restartNumberingAfterBreak="0">
     <w:nsid w:val="63FE48D9"/>
     <w:multiLevelType w:val="hybridMultilevel"/>
     <w:tmpl w:val="FF7A70FE"/>
@@ -29308,7 +33113,7 @@
       </w:pPr>
     </w:lvl>
   </w:abstractNum>
-  <w:abstractNum w:abstractNumId="47" w15:restartNumberingAfterBreak="0">
+  <w:abstractNum w:abstractNumId="50" w15:restartNumberingAfterBreak="0">
     <w:nsid w:val="64D34789"/>
     <w:multiLevelType w:val="hybridMultilevel"/>
     <w:tmpl w:val="16DC6484"/>
@@ -29397,7 +33202,7 @@
       </w:pPr>
     </w:lvl>
   </w:abstractNum>
-  <w:abstractNum w:abstractNumId="48" w15:restartNumberingAfterBreak="0">
+  <w:abstractNum w:abstractNumId="51" w15:restartNumberingAfterBreak="0">
     <w:nsid w:val="654D045C"/>
     <w:multiLevelType w:val="hybridMultilevel"/>
     <w:tmpl w:val="71320066"/>
@@ -29486,7 +33291,7 @@
       </w:pPr>
     </w:lvl>
   </w:abstractNum>
-  <w:abstractNum w:abstractNumId="49" w15:restartNumberingAfterBreak="0">
+  <w:abstractNum w:abstractNumId="52" w15:restartNumberingAfterBreak="0">
     <w:nsid w:val="6683723A"/>
     <w:multiLevelType w:val="hybridMultilevel"/>
     <w:tmpl w:val="3140BE7E"/>
@@ -29575,7 +33380,7 @@
       </w:pPr>
     </w:lvl>
   </w:abstractNum>
-  <w:abstractNum w:abstractNumId="50" w15:restartNumberingAfterBreak="0">
+  <w:abstractNum w:abstractNumId="53" w15:restartNumberingAfterBreak="0">
     <w:nsid w:val="674750CB"/>
     <w:multiLevelType w:val="hybridMultilevel"/>
     <w:tmpl w:val="029C65A4"/>
@@ -29664,7 +33469,7 @@
       </w:pPr>
     </w:lvl>
   </w:abstractNum>
-  <w:abstractNum w:abstractNumId="51" w15:restartNumberingAfterBreak="0">
+  <w:abstractNum w:abstractNumId="54" w15:restartNumberingAfterBreak="0">
     <w:nsid w:val="69E3091A"/>
     <w:multiLevelType w:val="hybridMultilevel"/>
     <w:tmpl w:val="98405DDA"/>
@@ -29753,7 +33558,7 @@
       </w:pPr>
     </w:lvl>
   </w:abstractNum>
-  <w:abstractNum w:abstractNumId="52" w15:restartNumberingAfterBreak="0">
+  <w:abstractNum w:abstractNumId="55" w15:restartNumberingAfterBreak="0">
     <w:nsid w:val="6A2D1E8F"/>
     <w:multiLevelType w:val="hybridMultilevel"/>
     <w:tmpl w:val="2D5688A4"/>
@@ -29839,7 +33644,7 @@
       </w:pPr>
     </w:lvl>
   </w:abstractNum>
-  <w:abstractNum w:abstractNumId="53" w15:restartNumberingAfterBreak="0">
+  <w:abstractNum w:abstractNumId="56" w15:restartNumberingAfterBreak="0">
     <w:nsid w:val="6C610384"/>
     <w:multiLevelType w:val="hybridMultilevel"/>
     <w:tmpl w:val="779057EA"/>
@@ -29928,7 +33733,7 @@
       </w:pPr>
     </w:lvl>
   </w:abstractNum>
-  <w:abstractNum w:abstractNumId="54" w15:restartNumberingAfterBreak="0">
+  <w:abstractNum w:abstractNumId="57" w15:restartNumberingAfterBreak="0">
     <w:nsid w:val="6D7F7A32"/>
     <w:multiLevelType w:val="hybridMultilevel"/>
     <w:tmpl w:val="3DBCBCDA"/>
@@ -30017,7 +33822,7 @@
       </w:pPr>
     </w:lvl>
   </w:abstractNum>
-  <w:abstractNum w:abstractNumId="55" w15:restartNumberingAfterBreak="0">
+  <w:abstractNum w:abstractNumId="58" w15:restartNumberingAfterBreak="0">
     <w:nsid w:val="744132D7"/>
     <w:multiLevelType w:val="hybridMultilevel"/>
     <w:tmpl w:val="30AE0C86"/>
@@ -30106,7 +33911,7 @@
       </w:pPr>
     </w:lvl>
   </w:abstractNum>
-  <w:abstractNum w:abstractNumId="56" w15:restartNumberingAfterBreak="0">
+  <w:abstractNum w:abstractNumId="59" w15:restartNumberingAfterBreak="0">
     <w:nsid w:val="74EB3425"/>
     <w:multiLevelType w:val="hybridMultilevel"/>
     <w:tmpl w:val="F79002E4"/>
@@ -30195,7 +34000,7 @@
       </w:pPr>
     </w:lvl>
   </w:abstractNum>
-  <w:abstractNum w:abstractNumId="57" w15:restartNumberingAfterBreak="0">
+  <w:abstractNum w:abstractNumId="60" w15:restartNumberingAfterBreak="0">
     <w:nsid w:val="763F19FB"/>
     <w:multiLevelType w:val="hybridMultilevel"/>
     <w:tmpl w:val="25688C62"/>
@@ -30284,7 +34089,7 @@
       </w:pPr>
     </w:lvl>
   </w:abstractNum>
-  <w:abstractNum w:abstractNumId="58" w15:restartNumberingAfterBreak="0">
+  <w:abstractNum w:abstractNumId="61" w15:restartNumberingAfterBreak="0">
     <w:nsid w:val="76EA3856"/>
     <w:multiLevelType w:val="hybridMultilevel"/>
     <w:tmpl w:val="5958E18A"/>
@@ -30373,7 +34178,7 @@
       </w:pPr>
     </w:lvl>
   </w:abstractNum>
-  <w:abstractNum w:abstractNumId="59" w15:restartNumberingAfterBreak="0">
+  <w:abstractNum w:abstractNumId="62" w15:restartNumberingAfterBreak="0">
     <w:nsid w:val="774F5CFB"/>
     <w:multiLevelType w:val="hybridMultilevel"/>
     <w:tmpl w:val="9710B9EE"/>
@@ -30462,7 +34267,7 @@
       </w:pPr>
     </w:lvl>
   </w:abstractNum>
-  <w:abstractNum w:abstractNumId="60" w15:restartNumberingAfterBreak="0">
+  <w:abstractNum w:abstractNumId="63" w15:restartNumberingAfterBreak="0">
     <w:nsid w:val="78B80DFA"/>
     <w:multiLevelType w:val="hybridMultilevel"/>
     <w:tmpl w:val="B8960BDE"/>
@@ -30551,7 +34356,7 @@
       </w:pPr>
     </w:lvl>
   </w:abstractNum>
-  <w:abstractNum w:abstractNumId="61" w15:restartNumberingAfterBreak="0">
+  <w:abstractNum w:abstractNumId="64" w15:restartNumberingAfterBreak="0">
     <w:nsid w:val="79C669D1"/>
     <w:multiLevelType w:val="hybridMultilevel"/>
     <w:tmpl w:val="E9F02986"/>
@@ -30640,7 +34445,7 @@
       </w:pPr>
     </w:lvl>
   </w:abstractNum>
-  <w:abstractNum w:abstractNumId="62" w15:restartNumberingAfterBreak="0">
+  <w:abstractNum w:abstractNumId="65" w15:restartNumberingAfterBreak="0">
     <w:nsid w:val="7B5D5FB3"/>
     <w:multiLevelType w:val="hybridMultilevel"/>
     <w:tmpl w:val="8AEE59EE"/>
@@ -30729,7 +34534,7 @@
       </w:pPr>
     </w:lvl>
   </w:abstractNum>
-  <w:abstractNum w:abstractNumId="63" w15:restartNumberingAfterBreak="0">
+  <w:abstractNum w:abstractNumId="66" w15:restartNumberingAfterBreak="0">
     <w:nsid w:val="7C093E54"/>
     <w:multiLevelType w:val="hybridMultilevel"/>
     <w:tmpl w:val="07E2E3AC"/>
@@ -30818,7 +34623,7 @@
       </w:pPr>
     </w:lvl>
   </w:abstractNum>
-  <w:abstractNum w:abstractNumId="64" w15:restartNumberingAfterBreak="0">
+  <w:abstractNum w:abstractNumId="67" w15:restartNumberingAfterBreak="0">
     <w:nsid w:val="7DBE32CF"/>
     <w:multiLevelType w:val="hybridMultilevel"/>
     <w:tmpl w:val="C92AF380"/>
@@ -30907,7 +34712,7 @@
       </w:pPr>
     </w:lvl>
   </w:abstractNum>
-  <w:abstractNum w:abstractNumId="65" w15:restartNumberingAfterBreak="0">
+  <w:abstractNum w:abstractNumId="68" w15:restartNumberingAfterBreak="0">
     <w:nsid w:val="7F540412"/>
     <w:multiLevelType w:val="hybridMultilevel"/>
     <w:tmpl w:val="E5C674FA"/>
@@ -30996,7 +34801,7 @@
       </w:pPr>
     </w:lvl>
   </w:abstractNum>
-  <w:abstractNum w:abstractNumId="66" w15:restartNumberingAfterBreak="0">
+  <w:abstractNum w:abstractNumId="69" w15:restartNumberingAfterBreak="0">
     <w:nsid w:val="7FC33F77"/>
     <w:multiLevelType w:val="hybridMultilevel"/>
     <w:tmpl w:val="EDA09E4C"/>
@@ -31086,205 +34891,214 @@
     </w:lvl>
   </w:abstractNum>
   <w:num w:numId="1" w16cid:durableId="851644996">
-    <w:abstractNumId w:val="22"/>
+    <w:abstractNumId w:val="25"/>
   </w:num>
   <w:num w:numId="2" w16cid:durableId="1093429897">
-    <w:abstractNumId w:val="18"/>
+    <w:abstractNumId w:val="20"/>
   </w:num>
   <w:num w:numId="3" w16cid:durableId="392241423">
-    <w:abstractNumId w:val="27"/>
+    <w:abstractNumId w:val="30"/>
   </w:num>
   <w:num w:numId="4" w16cid:durableId="2033145947">
-    <w:abstractNumId w:val="65"/>
+    <w:abstractNumId w:val="68"/>
   </w:num>
   <w:num w:numId="5" w16cid:durableId="202055902">
     <w:abstractNumId w:val="0"/>
   </w:num>
   <w:num w:numId="6" w16cid:durableId="1370255834">
-    <w:abstractNumId w:val="47"/>
+    <w:abstractNumId w:val="50"/>
   </w:num>
   <w:num w:numId="7" w16cid:durableId="1398819235">
-    <w:abstractNumId w:val="16"/>
+    <w:abstractNumId w:val="18"/>
   </w:num>
   <w:num w:numId="8" w16cid:durableId="1640839801">
-    <w:abstractNumId w:val="63"/>
+    <w:abstractNumId w:val="66"/>
   </w:num>
   <w:num w:numId="9" w16cid:durableId="1914927308">
     <w:abstractNumId w:val="1"/>
   </w:num>
   <w:num w:numId="10" w16cid:durableId="578298169">
-    <w:abstractNumId w:val="45"/>
+    <w:abstractNumId w:val="48"/>
   </w:num>
   <w:num w:numId="11" w16cid:durableId="1107581818">
-    <w:abstractNumId w:val="9"/>
+    <w:abstractNumId w:val="10"/>
   </w:num>
   <w:num w:numId="12" w16cid:durableId="2062249634">
-    <w:abstractNumId w:val="15"/>
+    <w:abstractNumId w:val="17"/>
   </w:num>
   <w:num w:numId="13" w16cid:durableId="819930803">
-    <w:abstractNumId w:val="64"/>
+    <w:abstractNumId w:val="67"/>
   </w:num>
   <w:num w:numId="14" w16cid:durableId="780105164">
-    <w:abstractNumId w:val="40"/>
+    <w:abstractNumId w:val="43"/>
   </w:num>
   <w:num w:numId="15" w16cid:durableId="1362583393">
-    <w:abstractNumId w:val="59"/>
+    <w:abstractNumId w:val="62"/>
   </w:num>
   <w:num w:numId="16" w16cid:durableId="38942300">
-    <w:abstractNumId w:val="41"/>
+    <w:abstractNumId w:val="44"/>
   </w:num>
   <w:num w:numId="17" w16cid:durableId="1915846612">
     <w:abstractNumId w:val="2"/>
   </w:num>
   <w:num w:numId="18" w16cid:durableId="836112392">
-    <w:abstractNumId w:val="48"/>
+    <w:abstractNumId w:val="51"/>
   </w:num>
   <w:num w:numId="19" w16cid:durableId="554505431">
-    <w:abstractNumId w:val="31"/>
+    <w:abstractNumId w:val="34"/>
   </w:num>
   <w:num w:numId="20" w16cid:durableId="189227632">
+    <w:abstractNumId w:val="39"/>
+  </w:num>
+  <w:num w:numId="21" w16cid:durableId="638264107">
+    <w:abstractNumId w:val="38"/>
+  </w:num>
+  <w:num w:numId="22" w16cid:durableId="2101830352">
+    <w:abstractNumId w:val="27"/>
+  </w:num>
+  <w:num w:numId="23" w16cid:durableId="474765578">
+    <w:abstractNumId w:val="61"/>
+  </w:num>
+  <w:num w:numId="24" w16cid:durableId="602108312">
+    <w:abstractNumId w:val="15"/>
+  </w:num>
+  <w:num w:numId="25" w16cid:durableId="478034374">
+    <w:abstractNumId w:val="11"/>
+  </w:num>
+  <w:num w:numId="26" w16cid:durableId="854684359">
     <w:abstractNumId w:val="36"/>
   </w:num>
-  <w:num w:numId="21" w16cid:durableId="638264107">
+  <w:num w:numId="27" w16cid:durableId="1537041159">
+    <w:abstractNumId w:val="65"/>
+  </w:num>
+  <w:num w:numId="28" w16cid:durableId="1132599058">
+    <w:abstractNumId w:val="56"/>
+  </w:num>
+  <w:num w:numId="29" w16cid:durableId="1646087260">
+    <w:abstractNumId w:val="32"/>
+  </w:num>
+  <w:num w:numId="30" w16cid:durableId="1468014164">
+    <w:abstractNumId w:val="29"/>
+  </w:num>
+  <w:num w:numId="31" w16cid:durableId="2134446030">
+    <w:abstractNumId w:val="13"/>
+  </w:num>
+  <w:num w:numId="32" w16cid:durableId="1284965829">
+    <w:abstractNumId w:val="58"/>
+  </w:num>
+  <w:num w:numId="33" w16cid:durableId="980384712">
+    <w:abstractNumId w:val="9"/>
+  </w:num>
+  <w:num w:numId="34" w16cid:durableId="255289783">
+    <w:abstractNumId w:val="55"/>
+  </w:num>
+  <w:num w:numId="35" w16cid:durableId="490217224">
     <w:abstractNumId w:val="35"/>
   </w:num>
-  <w:num w:numId="22" w16cid:durableId="2101830352">
-    <w:abstractNumId w:val="24"/>
-  </w:num>
-  <w:num w:numId="23" w16cid:durableId="474765578">
-    <w:abstractNumId w:val="58"/>
-  </w:num>
-  <w:num w:numId="24" w16cid:durableId="602108312">
-    <w:abstractNumId w:val="13"/>
-  </w:num>
-  <w:num w:numId="25" w16cid:durableId="478034374">
-    <w:abstractNumId w:val="10"/>
-  </w:num>
-  <w:num w:numId="26" w16cid:durableId="854684359">
+  <w:num w:numId="36" w16cid:durableId="736124967">
     <w:abstractNumId w:val="33"/>
   </w:num>
-  <w:num w:numId="27" w16cid:durableId="1537041159">
-    <w:abstractNumId w:val="62"/>
+  <w:num w:numId="37" w16cid:durableId="558788074">
+    <w:abstractNumId w:val="37"/>
   </w:num>
-  <w:num w:numId="28" w16cid:durableId="1132599058">
+  <w:num w:numId="38" w16cid:durableId="45643900">
+    <w:abstractNumId w:val="14"/>
+  </w:num>
+  <w:num w:numId="39" w16cid:durableId="40524114">
+    <w:abstractNumId w:val="42"/>
+  </w:num>
+  <w:num w:numId="40" w16cid:durableId="1610233873">
+    <w:abstractNumId w:val="16"/>
+  </w:num>
+  <w:num w:numId="41" w16cid:durableId="986283934">
+    <w:abstractNumId w:val="52"/>
+  </w:num>
+  <w:num w:numId="42" w16cid:durableId="127089967">
     <w:abstractNumId w:val="53"/>
   </w:num>
-  <w:num w:numId="29" w16cid:durableId="1646087260">
-    <w:abstractNumId w:val="29"/>
-  </w:num>
-  <w:num w:numId="30" w16cid:durableId="1468014164">
-    <w:abstractNumId w:val="26"/>
-  </w:num>
-  <w:num w:numId="31" w16cid:durableId="2134446030">
-    <w:abstractNumId w:val="11"/>
-  </w:num>
-  <w:num w:numId="32" w16cid:durableId="1284965829">
-    <w:abstractNumId w:val="55"/>
-  </w:num>
-  <w:num w:numId="33" w16cid:durableId="980384712">
-    <w:abstractNumId w:val="8"/>
-  </w:num>
-  <w:num w:numId="34" w16cid:durableId="255289783">
-    <w:abstractNumId w:val="52"/>
-  </w:num>
-  <w:num w:numId="35" w16cid:durableId="490217224">
-    <w:abstractNumId w:val="32"/>
-  </w:num>
-  <w:num w:numId="36" w16cid:durableId="736124967">
-    <w:abstractNumId w:val="30"/>
-  </w:num>
-  <w:num w:numId="37" w16cid:durableId="558788074">
-    <w:abstractNumId w:val="34"/>
-  </w:num>
-  <w:num w:numId="38" w16cid:durableId="45643900">
-    <w:abstractNumId w:val="12"/>
-  </w:num>
-  <w:num w:numId="39" w16cid:durableId="40524114">
-    <w:abstractNumId w:val="39"/>
-  </w:num>
-  <w:num w:numId="40" w16cid:durableId="1610233873">
-    <w:abstractNumId w:val="14"/>
-  </w:num>
-  <w:num w:numId="41" w16cid:durableId="986283934">
+  <w:num w:numId="43" w16cid:durableId="810635652">
     <w:abstractNumId w:val="49"/>
   </w:num>
-  <w:num w:numId="42" w16cid:durableId="127089967">
-    <w:abstractNumId w:val="50"/>
-  </w:num>
-  <w:num w:numId="43" w16cid:durableId="810635652">
-    <w:abstractNumId w:val="46"/>
-  </w:num>
   <w:num w:numId="44" w16cid:durableId="1757941673">
-    <w:abstractNumId w:val="20"/>
+    <w:abstractNumId w:val="23"/>
   </w:num>
   <w:num w:numId="45" w16cid:durableId="670302584">
-    <w:abstractNumId w:val="44"/>
+    <w:abstractNumId w:val="47"/>
   </w:num>
   <w:num w:numId="46" w16cid:durableId="1739282760">
     <w:abstractNumId w:val="3"/>
   </w:num>
   <w:num w:numId="47" w16cid:durableId="1394082045">
-    <w:abstractNumId w:val="43"/>
+    <w:abstractNumId w:val="46"/>
   </w:num>
   <w:num w:numId="48" w16cid:durableId="1400978929">
-    <w:abstractNumId w:val="57"/>
+    <w:abstractNumId w:val="60"/>
   </w:num>
   <w:num w:numId="49" w16cid:durableId="1505438116">
-    <w:abstractNumId w:val="56"/>
+    <w:abstractNumId w:val="59"/>
   </w:num>
   <w:num w:numId="50" w16cid:durableId="869731075">
-    <w:abstractNumId w:val="28"/>
+    <w:abstractNumId w:val="31"/>
   </w:num>
   <w:num w:numId="51" w16cid:durableId="1004089269">
-    <w:abstractNumId w:val="17"/>
+    <w:abstractNumId w:val="19"/>
   </w:num>
   <w:num w:numId="52" w16cid:durableId="611519293">
-    <w:abstractNumId w:val="51"/>
+    <w:abstractNumId w:val="54"/>
   </w:num>
   <w:num w:numId="53" w16cid:durableId="1596405912">
-    <w:abstractNumId w:val="19"/>
+    <w:abstractNumId w:val="21"/>
   </w:num>
   <w:num w:numId="54" w16cid:durableId="955211961">
-    <w:abstractNumId w:val="60"/>
+    <w:abstractNumId w:val="63"/>
   </w:num>
   <w:num w:numId="55" w16cid:durableId="1005546770">
-    <w:abstractNumId w:val="54"/>
+    <w:abstractNumId w:val="57"/>
   </w:num>
   <w:num w:numId="56" w16cid:durableId="1809933425">
     <w:abstractNumId w:val="6"/>
   </w:num>
   <w:num w:numId="57" w16cid:durableId="2103604267">
-    <w:abstractNumId w:val="23"/>
+    <w:abstractNumId w:val="26"/>
   </w:num>
   <w:num w:numId="58" w16cid:durableId="1243181299">
-    <w:abstractNumId w:val="66"/>
+    <w:abstractNumId w:val="69"/>
   </w:num>
   <w:num w:numId="59" w16cid:durableId="500394379">
-    <w:abstractNumId w:val="38"/>
+    <w:abstractNumId w:val="41"/>
   </w:num>
   <w:num w:numId="60" w16cid:durableId="989097540">
-    <w:abstractNumId w:val="25"/>
+    <w:abstractNumId w:val="28"/>
   </w:num>
   <w:num w:numId="61" w16cid:durableId="1953391608">
-    <w:abstractNumId w:val="7"/>
+    <w:abstractNumId w:val="8"/>
   </w:num>
   <w:num w:numId="62" w16cid:durableId="1579708039">
-    <w:abstractNumId w:val="61"/>
+    <w:abstractNumId w:val="64"/>
   </w:num>
   <w:num w:numId="63" w16cid:durableId="707410478">
     <w:abstractNumId w:val="4"/>
   </w:num>
   <w:num w:numId="64" w16cid:durableId="1244533997">
-    <w:abstractNumId w:val="37"/>
+    <w:abstractNumId w:val="40"/>
   </w:num>
   <w:num w:numId="65" w16cid:durableId="1476147788">
-    <w:abstractNumId w:val="21"/>
+    <w:abstractNumId w:val="24"/>
   </w:num>
   <w:num w:numId="66" w16cid:durableId="224074453">
-    <w:abstractNumId w:val="42"/>
+    <w:abstractNumId w:val="45"/>
   </w:num>
   <w:num w:numId="67" w16cid:durableId="1911233321">
     <w:abstractNumId w:val="5"/>
+  </w:num>
+  <w:num w:numId="68" w16cid:durableId="319429406">
+    <w:abstractNumId w:val="22"/>
+  </w:num>
+  <w:num w:numId="69" w16cid:durableId="1365474494">
+    <w:abstractNumId w:val="7"/>
+  </w:num>
+  <w:num w:numId="70" w16cid:durableId="1071662773">
+    <w:abstractNumId w:val="12"/>
   </w:num>
 </w:numbering>
 </file>
@@ -31887,6 +35701,7 @@
   <w:style w:type="character" w:default="1" w:styleId="DefaultParagraphFont">
     <w:name w:val="Default Paragraph Font"/>
     <w:uiPriority w:val="1"/>
+    <w:semiHidden/>
     <w:unhideWhenUsed/>
   </w:style>
   <w:style w:type="table" w:default="1" w:styleId="TableNormal">

</xml_diff>